<commit_message>
rpport partie description logiciel
</commit_message>
<xml_diff>
--- a/TP3/rapport/PHS4700RapportLab3.docx
+++ b/TP3/rapport/PHS4700RapportLab3.docx
@@ -311,7 +311,7 @@
     </w:p>
     <w:tbl>
       <w:tblPr>
-        <w:tblStyle w:val="Grilledutableau"/>
+        <w:tblStyle w:val="TableGrid"/>
         <w:tblW w:w="0" w:type="auto"/>
         <w:tblLook w:val="04A0" w:firstRow="1" w:lastRow="0" w:firstColumn="1" w:lastColumn="0" w:noHBand="0" w:noVBand="1"/>
       </w:tblPr>
@@ -388,7 +388,7 @@
               <w:rPr>
                 <w:rFonts w:asciiTheme="minorHAnsi" w:hAnsiTheme="minorHAnsi"/>
                 <w:noProof/>
-                <w:lang w:val="en-US" w:eastAsia="en-US"/>
+                <w:lang w:val="fr-CA" w:eastAsia="fr-CA"/>
               </w:rPr>
               <mc:AlternateContent>
                 <mc:Choice Requires="wpg">
@@ -444,7 +444,7 @@
                     </wp:anchor>
                   </w:drawing>
                 </mc:Choice>
-                <mc:Fallback xmlns:cx="http://schemas.microsoft.com/office/drawing/2014/chartex" xmlns:w16se="http://schemas.microsoft.com/office/word/2015/wordml/symex">
+                <mc:Fallback xmlns:w16se="http://schemas.microsoft.com/office/word/2015/wordml/symex" xmlns:cx="http://schemas.microsoft.com/office/drawing/2014/chartex">
                   <w:pict>
                     <v:group w14:anchorId="2C8B0EF4" id="Group 2" o:spid="_x0000_s1026" style="position:absolute;margin-left:83.6pt;margin-top:4.7pt;width:112.95pt;height:42.25pt;z-index:251680768" coordsize="14343,5367" o:gfxdata="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">
                       <v:shapetype id="_x0000_t75" coordsize="21600,21600" o:spt="75" o:preferrelative="t" path="m@4@5l@4@11@9@11@9@5xe" filled="f" stroked="f">
@@ -661,7 +661,7 @@
               <w:rPr>
                 <w:rFonts w:asciiTheme="minorHAnsi" w:hAnsiTheme="minorHAnsi"/>
                 <w:noProof/>
-                <w:lang w:val="en-US" w:eastAsia="en-US"/>
+                <w:lang w:val="fr-CA" w:eastAsia="fr-CA"/>
               </w:rPr>
               <w:drawing>
                 <wp:anchor distT="0" distB="0" distL="114300" distR="114300" simplePos="0" relativeHeight="251676672" behindDoc="0" locked="0" layoutInCell="1" allowOverlap="1" wp14:anchorId="08C8D9DB" wp14:editId="094EE2DA">
@@ -781,7 +781,7 @@
                 <w:color w:val="000000"/>
                 <w:sz w:val="32"/>
                 <w:szCs w:val="32"/>
-                <w:lang w:val="en-US" w:eastAsia="en-US"/>
+                <w:lang w:val="fr-CA" w:eastAsia="fr-CA"/>
               </w:rPr>
               <w:drawing>
                 <wp:anchor distT="0" distB="0" distL="114300" distR="114300" simplePos="0" relativeHeight="251657216" behindDoc="1" locked="0" layoutInCell="1" allowOverlap="1" wp14:anchorId="4F7376B1" wp14:editId="32617334">
@@ -969,26 +969,18 @@
       <w:sdtContent>
         <w:p>
           <w:pPr>
-            <w:pStyle w:val="En-ttedetabledesmatires"/>
+            <w:pStyle w:val="TOCHeading"/>
           </w:pPr>
           <w:r>
             <w:rPr>
               <w:lang w:val="fr-FR"/>
             </w:rPr>
-            <w:t>Table des ma</w:t>
-          </w:r>
-          <w:bookmarkStart w:id="0" w:name="_GoBack"/>
-          <w:bookmarkEnd w:id="0"/>
-          <w:r>
-            <w:rPr>
-              <w:lang w:val="fr-FR"/>
-            </w:rPr>
-            <w:t>tières</w:t>
+            <w:t>Table des matières</w:t>
           </w:r>
         </w:p>
         <w:p>
           <w:pPr>
-            <w:pStyle w:val="TM1"/>
+            <w:pStyle w:val="TOC1"/>
             <w:tabs>
               <w:tab w:val="right" w:leader="dot" w:pos="9350"/>
             </w:tabs>
@@ -1012,7 +1004,7 @@
           <w:hyperlink w:anchor="_Toc435460407" w:history="1">
             <w:r>
               <w:rPr>
-                <w:rStyle w:val="Lienhypertexte"/>
+                <w:rStyle w:val="Hyperlink"/>
                 <w:noProof/>
               </w:rPr>
               <w:t>I – Description du problème</w:t>
@@ -1069,7 +1061,7 @@
         </w:p>
         <w:p>
           <w:pPr>
-            <w:pStyle w:val="TM1"/>
+            <w:pStyle w:val="TOC1"/>
             <w:tabs>
               <w:tab w:val="right" w:leader="dot" w:pos="9350"/>
             </w:tabs>
@@ -1084,7 +1076,7 @@
           <w:hyperlink w:anchor="_Toc435460408" w:history="1">
             <w:r>
               <w:rPr>
-                <w:rStyle w:val="Lienhypertexte"/>
+                <w:rStyle w:val="Hyperlink"/>
                 <w:noProof/>
               </w:rPr>
               <w:t>II – Équations importantes</w:t>
@@ -1141,7 +1133,7 @@
         </w:p>
         <w:p>
           <w:pPr>
-            <w:pStyle w:val="TM1"/>
+            <w:pStyle w:val="TOC1"/>
             <w:tabs>
               <w:tab w:val="right" w:leader="dot" w:pos="9350"/>
             </w:tabs>
@@ -1156,7 +1148,7 @@
           <w:hyperlink w:anchor="_Toc435460409" w:history="1">
             <w:r>
               <w:rPr>
-                <w:rStyle w:val="Lienhypertexte"/>
+                <w:rStyle w:val="Hyperlink"/>
                 <w:noProof/>
               </w:rPr>
               <w:t>III – Méthode de résolution des équations du mouvement</w:t>
@@ -1213,7 +1205,7 @@
         </w:p>
         <w:p>
           <w:pPr>
-            <w:pStyle w:val="TM1"/>
+            <w:pStyle w:val="TOC1"/>
             <w:tabs>
               <w:tab w:val="right" w:leader="dot" w:pos="9350"/>
             </w:tabs>
@@ -1228,7 +1220,7 @@
           <w:hyperlink w:anchor="_Toc435460410" w:history="1">
             <w:r>
               <w:rPr>
-                <w:rStyle w:val="Lienhypertexte"/>
+                <w:rStyle w:val="Hyperlink"/>
                 <w:noProof/>
               </w:rPr>
               <w:t>IV – Description du logiciel</w:t>
@@ -1285,7 +1277,7 @@
         </w:p>
         <w:p>
           <w:pPr>
-            <w:pStyle w:val="TM1"/>
+            <w:pStyle w:val="TOC1"/>
             <w:tabs>
               <w:tab w:val="right" w:leader="dot" w:pos="9350"/>
             </w:tabs>
@@ -1300,7 +1292,7 @@
           <w:hyperlink w:anchor="_Toc435460411" w:history="1">
             <w:r>
               <w:rPr>
-                <w:rStyle w:val="Lienhypertexte"/>
+                <w:rStyle w:val="Hyperlink"/>
                 <w:noProof/>
               </w:rPr>
               <w:t>V – Résultats obtenus</w:t>
@@ -1357,7 +1349,7 @@
         </w:p>
         <w:p>
           <w:pPr>
-            <w:pStyle w:val="TM1"/>
+            <w:pStyle w:val="TOC1"/>
             <w:tabs>
               <w:tab w:val="right" w:leader="dot" w:pos="9350"/>
             </w:tabs>
@@ -1372,7 +1364,7 @@
           <w:hyperlink w:anchor="_Toc435460412" w:history="1">
             <w:r>
               <w:rPr>
-                <w:rStyle w:val="Lienhypertexte"/>
+                <w:rStyle w:val="Hyperlink"/>
                 <w:noProof/>
               </w:rPr>
               <w:t>VI – Analyse des résultats obtenus</w:t>
@@ -1429,7 +1421,7 @@
         </w:p>
         <w:p>
           <w:pPr>
-            <w:pStyle w:val="TM1"/>
+            <w:pStyle w:val="TOC1"/>
             <w:tabs>
               <w:tab w:val="right" w:leader="dot" w:pos="9350"/>
             </w:tabs>
@@ -1444,7 +1436,7 @@
           <w:hyperlink w:anchor="_Toc435460413" w:history="1">
             <w:r>
               <w:rPr>
-                <w:rStyle w:val="Lienhypertexte"/>
+                <w:rStyle w:val="Hyperlink"/>
                 <w:noProof/>
               </w:rPr>
               <w:t>VII - Discussions sur le devoir</w:t>
@@ -1527,7 +1519,7 @@
     </w:p>
     <w:p>
       <w:pPr>
-        <w:pStyle w:val="Titre1"/>
+        <w:pStyle w:val="Heading1"/>
         <w:sectPr>
           <w:pgSz w:w="12240" w:h="15840"/>
           <w:pgMar w:top="1440" w:right="1440" w:bottom="1440" w:left="1440" w:header="720" w:footer="720" w:gutter="0"/>
@@ -1539,14 +1531,14 @@
     </w:p>
     <w:p>
       <w:pPr>
-        <w:pStyle w:val="Titre1"/>
-      </w:pPr>
-      <w:bookmarkStart w:id="1" w:name="_Toc435460407"/>
+        <w:pStyle w:val="Heading1"/>
+      </w:pPr>
+      <w:bookmarkStart w:id="0" w:name="_Toc435460407"/>
       <w:r>
         <w:lastRenderedPageBreak/>
         <w:t>I – Description du problème</w:t>
       </w:r>
-      <w:bookmarkEnd w:id="1"/>
+      <w:bookmarkEnd w:id="0"/>
     </w:p>
     <w:p/>
     <w:p>
@@ -1689,7 +1681,7 @@
     </w:p>
     <w:p>
       <w:pPr>
-        <w:pStyle w:val="Paragraphedeliste"/>
+        <w:pStyle w:val="ListParagraph"/>
         <w:numPr>
           <w:ilvl w:val="0"/>
           <w:numId w:val="1"/>
@@ -1709,7 +1701,7 @@
     </w:p>
     <w:p>
       <w:pPr>
-        <w:pStyle w:val="Paragraphedeliste"/>
+        <w:pStyle w:val="ListParagraph"/>
         <w:numPr>
           <w:ilvl w:val="0"/>
           <w:numId w:val="1"/>
@@ -1729,7 +1721,7 @@
     </w:p>
     <w:p>
       <w:pPr>
-        <w:pStyle w:val="Paragraphedeliste"/>
+        <w:pStyle w:val="ListParagraph"/>
         <w:numPr>
           <w:ilvl w:val="0"/>
           <w:numId w:val="1"/>
@@ -1761,7 +1753,7 @@
     </w:p>
     <w:p>
       <w:pPr>
-        <w:pStyle w:val="Paragraphedeliste"/>
+        <w:pStyle w:val="ListParagraph"/>
         <w:numPr>
           <w:ilvl w:val="0"/>
           <w:numId w:val="1"/>
@@ -1873,19 +1865,19 @@
     </w:p>
     <w:p>
       <w:pPr>
-        <w:pStyle w:val="Titre1"/>
-      </w:pPr>
-      <w:bookmarkStart w:id="2" w:name="_Toc435460408"/>
+        <w:pStyle w:val="Heading1"/>
+      </w:pPr>
+      <w:bookmarkStart w:id="1" w:name="_Toc435460408"/>
       <w:r>
         <w:lastRenderedPageBreak/>
         <w:t>II – Équations importantes</w:t>
       </w:r>
-      <w:bookmarkEnd w:id="2"/>
+      <w:bookmarkEnd w:id="1"/>
     </w:p>
     <w:p/>
     <w:p>
       <w:pPr>
-        <w:pStyle w:val="Sous-titre"/>
+        <w:pStyle w:val="Subtitle"/>
         <w:numPr>
           <w:ilvl w:val="0"/>
           <w:numId w:val="2"/>
@@ -1898,26 +1890,12 @@
         <w:rPr>
           <w:lang w:val="fr-FR"/>
         </w:rPr>
-        <w:t xml:space="preserve">Équations du mouvement </w:t>
-      </w:r>
-      <w:proofErr w:type="gramStart"/>
-      <w:r>
-        <w:rPr>
-          <w:lang w:val="fr-FR"/>
-        </w:rPr>
-        <w:t>a</w:t>
-      </w:r>
-      <w:proofErr w:type="gramEnd"/>
-      <w:r>
-        <w:rPr>
-          <w:lang w:val="fr-FR"/>
-        </w:rPr>
-        <w:t xml:space="preserve"> résoudre</w:t>
-      </w:r>
-    </w:p>
-    <w:p>
-      <w:pPr>
-        <w:pStyle w:val="Sous-titre"/>
+        <w:t>Équations du mouvement a résoudre</w:t>
+      </w:r>
+    </w:p>
+    <w:p>
+      <w:pPr>
+        <w:pStyle w:val="Subtitle"/>
         <w:numPr>
           <w:ilvl w:val="0"/>
           <w:numId w:val="2"/>
@@ -1935,7 +1913,7 @@
     </w:p>
     <w:p>
       <w:pPr>
-        <w:pStyle w:val="Sous-titre"/>
+        <w:pStyle w:val="Subtitle"/>
         <w:numPr>
           <w:ilvl w:val="0"/>
           <w:numId w:val="2"/>
@@ -1962,7 +1940,7 @@
       <w:r>
         <w:rPr>
           <w:noProof/>
-          <w:lang w:val="en-US" w:eastAsia="en-US"/>
+          <w:lang w:eastAsia="fr-CA"/>
         </w:rPr>
         <w:drawing>
           <wp:anchor distT="0" distB="0" distL="114300" distR="114300" simplePos="0" relativeHeight="251683840" behindDoc="1" locked="0" layoutInCell="1" allowOverlap="1" wp14:anchorId="4ECA68FA" wp14:editId="462A0F5E">
@@ -2054,7 +2032,7 @@
       <w:r>
         <w:rPr>
           <w:noProof/>
-          <w:lang w:val="en-US" w:eastAsia="en-US"/>
+          <w:lang w:eastAsia="fr-CA"/>
         </w:rPr>
         <mc:AlternateContent>
           <mc:Choice Requires="wps">
@@ -2104,7 +2082,7 @@
                         <w:txbxContent>
                           <w:p>
                             <w:pPr>
-                              <w:pStyle w:val="Lgende"/>
+                              <w:pStyle w:val="Caption"/>
                               <w:jc w:val="center"/>
                               <w:rPr>
                                 <w:noProof/>
@@ -2184,7 +2162,7 @@
                   <w:txbxContent>
                     <w:p>
                       <w:pPr>
-                        <w:pStyle w:val="Lgende"/>
+                        <w:pStyle w:val="Caption"/>
                         <w:jc w:val="center"/>
                         <w:rPr>
                           <w:noProof/>
@@ -2264,7 +2242,7 @@
       <w:r>
         <w:rPr>
           <w:noProof/>
-          <w:lang w:val="en-US" w:eastAsia="en-US"/>
+          <w:lang w:eastAsia="fr-CA"/>
         </w:rPr>
         <w:drawing>
           <wp:anchor distT="0" distB="0" distL="114300" distR="114300" simplePos="0" relativeHeight="251682816" behindDoc="1" locked="0" layoutInCell="1" allowOverlap="1" wp14:anchorId="3E97E5C2" wp14:editId="64561DEA">
@@ -2459,7 +2437,7 @@
       <w:r>
         <w:rPr>
           <w:noProof/>
-          <w:lang w:val="en-US" w:eastAsia="en-US"/>
+          <w:lang w:eastAsia="fr-CA"/>
         </w:rPr>
         <mc:AlternateContent>
           <mc:Choice Requires="wps">
@@ -2509,7 +2487,7 @@
                         <w:txbxContent>
                           <w:p>
                             <w:pPr>
-                              <w:pStyle w:val="Lgende"/>
+                              <w:pStyle w:val="Caption"/>
                               <w:jc w:val="center"/>
                               <w:rPr>
                                 <w:noProof/>
@@ -2556,7 +2534,7 @@
                   <w:txbxContent>
                     <w:p>
                       <w:pPr>
-                        <w:pStyle w:val="Lgende"/>
+                        <w:pStyle w:val="Caption"/>
                         <w:jc w:val="center"/>
                         <w:rPr>
                           <w:noProof/>
@@ -2614,16 +2592,16 @@
     </w:p>
     <w:p>
       <w:pPr>
-        <w:pStyle w:val="Titre1"/>
-      </w:pPr>
-      <w:bookmarkStart w:id="3" w:name="_Toc435460409"/>
+        <w:pStyle w:val="Heading1"/>
+      </w:pPr>
+      <w:bookmarkStart w:id="2" w:name="_Toc435460409"/>
       <w:r>
         <w:t xml:space="preserve">III – </w:t>
       </w:r>
       <w:r>
         <w:t>Méthode de résolution des équations du mouvement</w:t>
       </w:r>
-      <w:bookmarkEnd w:id="3"/>
+      <w:bookmarkEnd w:id="2"/>
     </w:p>
     <w:p>
       <w:pPr>
@@ -2635,7 +2613,7 @@
     </w:p>
     <w:p>
       <w:pPr>
-        <w:pStyle w:val="Sous-titre"/>
+        <w:pStyle w:val="Subtitle"/>
         <w:numPr>
           <w:ilvl w:val="0"/>
           <w:numId w:val="4"/>
@@ -2653,7 +2631,7 @@
     </w:p>
     <w:p>
       <w:pPr>
-        <w:pStyle w:val="Sous-titre"/>
+        <w:pStyle w:val="Subtitle"/>
         <w:numPr>
           <w:ilvl w:val="0"/>
           <w:numId w:val="4"/>
@@ -2685,9 +2663,9 @@
     </w:p>
     <w:p>
       <w:pPr>
-        <w:pStyle w:val="Titre1"/>
-      </w:pPr>
-      <w:bookmarkStart w:id="4" w:name="_Toc435460410"/>
+        <w:pStyle w:val="Heading1"/>
+      </w:pPr>
+      <w:bookmarkStart w:id="3" w:name="_Toc435460410"/>
       <w:r>
         <w:lastRenderedPageBreak/>
         <w:t xml:space="preserve">IV – </w:t>
@@ -2695,7 +2673,7 @@
       <w:r>
         <w:t>Description du logiciel</w:t>
       </w:r>
-      <w:bookmarkEnd w:id="4"/>
+      <w:bookmarkEnd w:id="3"/>
     </w:p>
     <w:p>
       <w:pPr>
@@ -2720,8 +2698,203 @@
         <w:rPr>
           <w:lang w:val="fr-FR"/>
         </w:rPr>
-        <w:t>Les simulations sont entièrement réalisées à l’aide du logiciel MATLAB. Tout d’abord on initialise un vecteur représentant la zone des buts à l’aide des coordonnées données dans l’énoncé. Suite à quoi on exécute les différentes simulations avec des données en entrée permettant de définir les options désiré (voir les différents scénarios possibles décrits en introduction).</w:t>
-      </w:r>
+        <w:t xml:space="preserve">Les simulations sont entièrement réalisées à l’aide du logiciel MATLAB. Tout d’abord on initialise </w:t>
+      </w:r>
+      <w:r>
+        <w:rPr>
+          <w:lang w:val="fr-FR"/>
+        </w:rPr>
+        <w:t>nos objets, soit la balle et le cylindre. On définit chacune des propriétés disponibles dans l’énoncé pour ces deux objets et l’on calcule leur centre de masse pour les futures équations.</w:t>
+      </w:r>
+    </w:p>
+    <w:p>
+      <w:pPr>
+        <w:spacing w:line="360" w:lineRule="auto"/>
+        <w:ind w:firstLine="720"/>
+        <w:jc w:val="both"/>
+        <w:rPr>
+          <w:lang w:val="fr-FR"/>
+        </w:rPr>
+      </w:pPr>
+      <w:r>
+        <w:rPr>
+          <w:lang w:val="fr-FR"/>
+        </w:rPr>
+        <w:t>On définit ensuite un pas suffisamment petit afin d’obtenir la précision minimale requise. On définit également une rotation par pas en fonction de la vitesse angulaire initiale et du pas.</w:t>
+      </w:r>
+    </w:p>
+    <w:p>
+      <w:pPr>
+        <w:spacing w:line="360" w:lineRule="auto"/>
+        <w:ind w:firstLine="720"/>
+        <w:jc w:val="both"/>
+        <w:rPr>
+          <w:lang w:val="fr-FR"/>
+        </w:rPr>
+      </w:pPr>
+      <w:r>
+        <w:rPr>
+          <w:lang w:val="fr-FR"/>
+        </w:rPr>
+        <w:t>Une fois les diverses initialisations effectuées, on commence le début des simulations qui est une boucle while qui s’arrête lorsque la balle touche le sol (</w:t>
+      </w:r>
+      <w:r>
+        <w:rPr>
+          <w:lang w:val="fr-FR"/>
+        </w:rPr>
+        <w:t>balle.CentreDeMasse(3,end) - balle.Rayon &lt;= 0</w:t>
+      </w:r>
+      <w:r>
+        <w:rPr>
+          <w:lang w:val="fr-FR"/>
+        </w:rPr>
+        <w:t>)</w:t>
+      </w:r>
+      <w:r>
+        <w:rPr>
+          <w:lang w:val="fr-FR"/>
+        </w:rPr>
+        <w:t xml:space="preserve">  ou qu’une collision avec le cylindre est confirmée. La boucle de simulation commence par incrémenter le temps de la simulation d’un pas. Ensuite on vérifie si le temps de lancer la balle est atteint ; Si c’est le cas on déplace la balle.</w:t>
+      </w:r>
+      <w:r>
+        <w:rPr>
+          <w:lang w:val="fr-FR"/>
+        </w:rPr>
+        <w:t xml:space="preserve"> On utilise RK4 afin de mettre à jour la position et la vitesse de la balle en fonction du temps courant.</w:t>
+      </w:r>
+      <w:r>
+        <w:rPr>
+          <w:lang w:val="fr-FR"/>
+        </w:rPr>
+        <w:t xml:space="preserve"> On effectue </w:t>
+      </w:r>
+      <w:r>
+        <w:rPr>
+          <w:lang w:val="fr-FR"/>
+        </w:rPr>
+        <w:t>les mêmes opérations</w:t>
+      </w:r>
+      <w:r>
+        <w:rPr>
+          <w:lang w:val="fr-FR"/>
+        </w:rPr>
+        <w:t xml:space="preserve"> pour le déplacement du cylindre, sans toutefois avoir besoin de valider </w:t>
+      </w:r>
+      <w:r>
+        <w:rPr>
+          <w:lang w:val="fr-FR"/>
+        </w:rPr>
+        <w:t>qu’un</w:t>
+      </w:r>
+      <w:r>
+        <w:rPr>
+          <w:lang w:val="fr-FR"/>
+        </w:rPr>
+        <w:t xml:space="preserve"> certain temps est atteint puisque le cylindre est en mouvement à partir du temps 0.</w:t>
+      </w:r>
+      <w:r>
+        <w:rPr>
+          <w:lang w:val="fr-FR"/>
+        </w:rPr>
+        <w:t xml:space="preserve"> Cependant en plus d’être déplacé, le cylindre est rotationné à l’aide des matrices de rotations vu au TP1.</w:t>
+      </w:r>
+    </w:p>
+    <w:p>
+      <w:pPr>
+        <w:spacing w:line="360" w:lineRule="auto"/>
+        <w:ind w:firstLine="720"/>
+        <w:jc w:val="both"/>
+        <w:rPr>
+          <w:lang w:val="fr-FR"/>
+        </w:rPr>
+      </w:pPr>
+      <w:r>
+        <w:rPr>
+          <w:lang w:val="fr-FR"/>
+        </w:rPr>
+        <w:t>Suite au déplacement des deux objets on effectue un test de collision.</w:t>
+      </w:r>
+      <w:r>
+        <w:rPr>
+          <w:lang w:val="fr-FR"/>
+        </w:rPr>
+        <w:t xml:space="preserve"> Afin de ne pas effectuer de validation complexe lorsque ce n’est pas nécessaire le test vérifie d’abord s’il y a collision entre la balle et une sphère englobant le cylindre. Si ce n’est pas le cas le test retourne 0, sinon il poursuit avec une validation plus sophistiqué. </w:t>
+      </w:r>
+      <w:r>
+        <w:rPr>
+          <w:lang w:val="fr-FR"/>
+        </w:rPr>
+        <w:t>La validation supplémentaire effectue des projections dans le plan. D’abord on projette dans le plan « xy ». Si la distance entre le centre de la balle et le centre du cylindre est inférieure à la somme des deux rayons on poursuit avec une validation en « xz ». Si le centre de la balle est à la même hauteur que le cylindre (c’est-à-dire entre les deux extrémités de celui-ci) alors</w:t>
+      </w:r>
+      <w:r>
+        <w:rPr>
+          <w:lang w:val="fr-FR"/>
+        </w:rPr>
+        <w:t xml:space="preserve"> il y a collision. Sinon on vérifie si les positions en x et y de la balle sont à l’intérieur du cylindre. Si c’est le cas on vérifie que le z de la balle est moindre que la hauteur du cylindre divisé par deux. Si le dernier cas n’est pas concluant il reste à valider si la collision a lieu avec le rebord du cylindre. Pour ce faire on calcule la distance entre </w:t>
+      </w:r>
+      <w:r>
+        <w:rPr>
+          <w:lang w:val="fr-FR"/>
+        </w:rPr>
+        <w:lastRenderedPageBreak/>
+        <w:t>le centre de la balle et le point le plus près du cylindre.</w:t>
+      </w:r>
+      <w:r>
+        <w:rPr>
+          <w:lang w:val="fr-FR"/>
+        </w:rPr>
+        <w:t xml:space="preserve"> Si cette distance est inférieure au rayon de la balle alors il y a collision. </w:t>
+      </w:r>
+    </w:p>
+    <w:p>
+      <w:pPr>
+        <w:spacing w:line="360" w:lineRule="auto"/>
+        <w:ind w:firstLine="720"/>
+        <w:jc w:val="both"/>
+        <w:rPr>
+          <w:lang w:val="fr-FR"/>
+        </w:rPr>
+      </w:pPr>
+      <w:r>
+        <w:rPr>
+          <w:lang w:val="fr-FR"/>
+        </w:rPr>
+        <w:t>Suite au test de collision, on réagit en mettant fin à la boucle si le résultat est positif. De plus, dans un tel cas, on note la position de collision et l’on affiche la distance ainsi que le point de collision.</w:t>
+      </w:r>
+    </w:p>
+    <w:p>
+      <w:pPr>
+        <w:spacing w:line="360" w:lineRule="auto"/>
+        <w:ind w:firstLine="720"/>
+        <w:jc w:val="both"/>
+        <w:rPr>
+          <w:lang w:val="fr-FR"/>
+        </w:rPr>
+      </w:pPr>
+      <w:r>
+        <w:rPr>
+          <w:lang w:val="fr-FR"/>
+        </w:rPr>
+        <w:t>Enfin, la dernière étape de la boucle de simulation est la validation que la balle n’a pas atteint le sol. Si c’est le cas on met fin à la simulation.</w:t>
+      </w:r>
+    </w:p>
+    <w:p>
+      <w:pPr>
+        <w:spacing w:line="360" w:lineRule="auto"/>
+        <w:ind w:firstLine="720"/>
+        <w:jc w:val="both"/>
+        <w:rPr>
+          <w:lang w:val="fr-FR"/>
+        </w:rPr>
+      </w:pPr>
+      <w:r>
+        <w:rPr>
+          <w:lang w:val="fr-FR"/>
+        </w:rPr>
+        <w:t>Une fois la simulation terminée (que ce soit par collision avec le cylindre ou le sol) on affiche le graphique des positions selon le temps.</w:t>
+      </w:r>
+      <w:bookmarkStart w:id="4" w:name="_GoBack"/>
+      <w:bookmarkEnd w:id="4"/>
     </w:p>
     <w:p>
       <w:pPr>
@@ -2741,7 +2914,7 @@
     <w:p/>
     <w:p>
       <w:pPr>
-        <w:pStyle w:val="Titre1"/>
+        <w:pStyle w:val="Heading1"/>
       </w:pPr>
       <w:bookmarkStart w:id="5" w:name="_Toc435460411"/>
       <w:r>
@@ -2782,7 +2955,7 @@
     </w:p>
     <w:p>
       <w:pPr>
-        <w:pStyle w:val="Titre1"/>
+        <w:pStyle w:val="Heading1"/>
       </w:pPr>
       <w:bookmarkStart w:id="6" w:name="_Toc435460412"/>
       <w:r>
@@ -2847,7 +3020,7 @@
     </w:p>
     <w:p>
       <w:pPr>
-        <w:pStyle w:val="Titre1"/>
+        <w:pStyle w:val="Heading1"/>
       </w:pPr>
       <w:bookmarkStart w:id="7" w:name="_Toc435460413"/>
       <w:r>
@@ -2858,10 +3031,7 @@
         <w:t>I</w:t>
       </w:r>
       <w:r>
-        <w:t xml:space="preserve"> - </w:t>
-      </w:r>
-      <w:r>
-        <w:t>Discussions sur le devoir</w:t>
+        <w:t xml:space="preserve"> - Discussions sur le devoir</w:t>
       </w:r>
       <w:bookmarkEnd w:id="7"/>
     </w:p>
@@ -2921,7 +3091,7 @@
     <w:sdtContent>
       <w:p>
         <w:pPr>
-          <w:pStyle w:val="Pieddepage"/>
+          <w:pStyle w:val="Footer"/>
           <w:jc w:val="right"/>
         </w:pPr>
         <w:r>
@@ -2938,7 +3108,7 @@
             <w:noProof/>
             <w:lang w:val="fr-FR"/>
           </w:rPr>
-          <w:t>8</w:t>
+          <w:t>9</w:t>
         </w:r>
         <w:r>
           <w:fldChar w:fldCharType="end"/>
@@ -2948,7 +3118,7 @@
   </w:sdt>
   <w:p>
     <w:pPr>
-      <w:pStyle w:val="Pieddepage"/>
+      <w:pStyle w:val="Footer"/>
     </w:pPr>
   </w:p>
 </w:ftr>
@@ -2977,13 +3147,13 @@
 <w:hdr xmlns:wpc="http://schemas.microsoft.com/office/word/2010/wordprocessingCanvas" xmlns:mc="http://schemas.openxmlformats.org/markup-compatibility/2006" xmlns:o="urn:schemas-microsoft-com:office:office" xmlns:r="http://schemas.openxmlformats.org/officeDocument/2006/relationships" xmlns:m="http://schemas.openxmlformats.org/officeDocument/2006/math" xmlns:v="urn:schemas-microsoft-com:vml" xmlns:wp14="http://schemas.microsoft.com/office/word/2010/wordprocessingDrawing" xmlns:wp="http://schemas.openxmlformats.org/drawingml/2006/wordprocessingDrawing" xmlns:w10="urn:schemas-microsoft-com:office:word" xmlns:w="http://schemas.openxmlformats.org/wordprocessingml/2006/main" xmlns:w14="http://schemas.microsoft.com/office/word/2010/wordml" xmlns:w15="http://schemas.microsoft.com/office/word/2012/wordml" xmlns:wpg="http://schemas.microsoft.com/office/word/2010/wordprocessingGroup" xmlns:wpi="http://schemas.microsoft.com/office/word/2010/wordprocessingInk" xmlns:wne="http://schemas.microsoft.com/office/word/2006/wordml" xmlns:wps="http://schemas.microsoft.com/office/word/2010/wordprocessingShape" mc:Ignorable="w14 w15 wp14">
   <w:p>
     <w:pPr>
-      <w:pStyle w:val="En-tte"/>
+      <w:pStyle w:val="Header"/>
       <w:jc w:val="right"/>
     </w:pPr>
     <w:r>
       <w:rPr>
         <w:noProof/>
-        <w:lang w:val="en-US" w:eastAsia="en-US"/>
+        <w:lang w:eastAsia="fr-CA"/>
       </w:rPr>
       <w:drawing>
         <wp:inline distT="0" distB="0" distL="0" distR="0" wp14:anchorId="14B4940D" wp14:editId="14B4940E">
@@ -3839,11 +4009,11 @@
       <w:lang w:val="fr-CA" w:eastAsia="fr-FR"/>
     </w:rPr>
   </w:style>
-  <w:style w:type="paragraph" w:styleId="Titre1">
+  <w:style w:type="paragraph" w:styleId="Heading1">
     <w:name w:val="heading 1"/>
     <w:basedOn w:val="Normal"/>
     <w:next w:val="Normal"/>
-    <w:link w:val="Titre1Car"/>
+    <w:link w:val="Heading1Char"/>
     <w:uiPriority w:val="9"/>
     <w:qFormat/>
     <w:rsid w:val="00A4047D"/>
@@ -3860,11 +4030,11 @@
       <w:szCs w:val="32"/>
     </w:rPr>
   </w:style>
-  <w:style w:type="paragraph" w:styleId="Titre2">
+  <w:style w:type="paragraph" w:styleId="Heading2">
     <w:name w:val="heading 2"/>
     <w:basedOn w:val="Normal"/>
     <w:next w:val="Normal"/>
-    <w:link w:val="Titre2Car"/>
+    <w:link w:val="Heading2Char"/>
     <w:uiPriority w:val="9"/>
     <w:unhideWhenUsed/>
     <w:qFormat/>
@@ -3882,13 +4052,13 @@
       <w:szCs w:val="26"/>
     </w:rPr>
   </w:style>
-  <w:style w:type="character" w:default="1" w:styleId="Policepardfaut">
+  <w:style w:type="character" w:default="1" w:styleId="DefaultParagraphFont">
     <w:name w:val="Default Paragraph Font"/>
     <w:uiPriority w:val="1"/>
     <w:semiHidden/>
     <w:unhideWhenUsed/>
   </w:style>
-  <w:style w:type="table" w:default="1" w:styleId="TableauNormal">
+  <w:style w:type="table" w:default="1" w:styleId="TableNormal">
     <w:name w:val="Normal Table"/>
     <w:uiPriority w:val="99"/>
     <w:semiHidden/>
@@ -3903,7 +4073,7 @@
       </w:tblCellMar>
     </w:tblPr>
   </w:style>
-  <w:style w:type="numbering" w:default="1" w:styleId="Aucuneliste">
+  <w:style w:type="numbering" w:default="1" w:styleId="NoList">
     <w:name w:val="No List"/>
     <w:uiPriority w:val="99"/>
     <w:semiHidden/>
@@ -3949,9 +4119,9 @@
       <w:color w:val="auto"/>
     </w:rPr>
   </w:style>
-  <w:style w:type="table" w:styleId="Grilledutableau">
+  <w:style w:type="table" w:styleId="TableGrid">
     <w:name w:val="Table Grid"/>
-    <w:basedOn w:val="TableauNormal"/>
+    <w:basedOn w:val="TableNormal"/>
     <w:uiPriority w:val="59"/>
     <w:rsid w:val="00A4047D"/>
     <w:pPr>
@@ -3974,10 +4144,10 @@
       </w:tblBorders>
     </w:tblPr>
   </w:style>
-  <w:style w:type="paragraph" w:styleId="En-tte">
+  <w:style w:type="paragraph" w:styleId="Header">
     <w:name w:val="header"/>
     <w:basedOn w:val="Normal"/>
-    <w:link w:val="En-tteCar"/>
+    <w:link w:val="HeaderChar"/>
     <w:uiPriority w:val="99"/>
     <w:unhideWhenUsed/>
     <w:rsid w:val="00A4047D"/>
@@ -3988,10 +4158,10 @@
       </w:tabs>
     </w:pPr>
   </w:style>
-  <w:style w:type="character" w:customStyle="1" w:styleId="En-tteCar">
-    <w:name w:val="En-tête Car"/>
-    <w:basedOn w:val="Policepardfaut"/>
-    <w:link w:val="En-tte"/>
+  <w:style w:type="character" w:customStyle="1" w:styleId="HeaderChar">
+    <w:name w:val="Header Char"/>
+    <w:basedOn w:val="DefaultParagraphFont"/>
+    <w:link w:val="Header"/>
     <w:uiPriority w:val="99"/>
     <w:rsid w:val="00A4047D"/>
     <w:rPr>
@@ -4001,10 +4171,10 @@
       <w:lang w:val="fr-CA" w:eastAsia="fr-FR"/>
     </w:rPr>
   </w:style>
-  <w:style w:type="paragraph" w:styleId="Pieddepage">
+  <w:style w:type="paragraph" w:styleId="Footer">
     <w:name w:val="footer"/>
     <w:basedOn w:val="Normal"/>
-    <w:link w:val="PieddepageCar"/>
+    <w:link w:val="FooterChar"/>
     <w:uiPriority w:val="99"/>
     <w:unhideWhenUsed/>
     <w:rsid w:val="00A4047D"/>
@@ -4015,10 +4185,10 @@
       </w:tabs>
     </w:pPr>
   </w:style>
-  <w:style w:type="character" w:customStyle="1" w:styleId="PieddepageCar">
-    <w:name w:val="Pied de page Car"/>
-    <w:basedOn w:val="Policepardfaut"/>
-    <w:link w:val="Pieddepage"/>
+  <w:style w:type="character" w:customStyle="1" w:styleId="FooterChar">
+    <w:name w:val="Footer Char"/>
+    <w:basedOn w:val="DefaultParagraphFont"/>
+    <w:link w:val="Footer"/>
     <w:uiPriority w:val="99"/>
     <w:rsid w:val="00A4047D"/>
     <w:rPr>
@@ -4028,10 +4198,10 @@
       <w:lang w:val="fr-CA" w:eastAsia="fr-FR"/>
     </w:rPr>
   </w:style>
-  <w:style w:type="character" w:customStyle="1" w:styleId="Titre1Car">
-    <w:name w:val="Titre 1 Car"/>
-    <w:basedOn w:val="Policepardfaut"/>
-    <w:link w:val="Titre1"/>
+  <w:style w:type="character" w:customStyle="1" w:styleId="Heading1Char">
+    <w:name w:val="Heading 1 Char"/>
+    <w:basedOn w:val="DefaultParagraphFont"/>
+    <w:link w:val="Heading1"/>
     <w:uiPriority w:val="9"/>
     <w:rsid w:val="00A4047D"/>
     <w:rPr>
@@ -4042,9 +4212,9 @@
       <w:lang w:val="fr-CA" w:eastAsia="fr-FR"/>
     </w:rPr>
   </w:style>
-  <w:style w:type="paragraph" w:styleId="En-ttedetabledesmatires">
+  <w:style w:type="paragraph" w:styleId="TOCHeading">
     <w:name w:val="TOC Heading"/>
-    <w:basedOn w:val="Titre1"/>
+    <w:basedOn w:val="Heading1"/>
     <w:next w:val="Normal"/>
     <w:uiPriority w:val="39"/>
     <w:unhideWhenUsed/>
@@ -4058,7 +4228,7 @@
       <w:lang w:val="en-US" w:eastAsia="en-US"/>
     </w:rPr>
   </w:style>
-  <w:style w:type="paragraph" w:styleId="TM1">
+  <w:style w:type="paragraph" w:styleId="TOC1">
     <w:name w:val="toc 1"/>
     <w:basedOn w:val="Normal"/>
     <w:next w:val="Normal"/>
@@ -4070,9 +4240,9 @@
       <w:spacing w:after="100"/>
     </w:pPr>
   </w:style>
-  <w:style w:type="character" w:styleId="Lienhypertexte">
+  <w:style w:type="character" w:styleId="Hyperlink">
     <w:name w:val="Hyperlink"/>
-    <w:basedOn w:val="Policepardfaut"/>
+    <w:basedOn w:val="DefaultParagraphFont"/>
     <w:uiPriority w:val="99"/>
     <w:unhideWhenUsed/>
     <w:rsid w:val="000F659A"/>
@@ -4081,7 +4251,7 @@
       <w:u w:val="single"/>
     </w:rPr>
   </w:style>
-  <w:style w:type="paragraph" w:styleId="Lgende">
+  <w:style w:type="paragraph" w:styleId="Caption">
     <w:name w:val="caption"/>
     <w:basedOn w:val="Normal"/>
     <w:next w:val="Normal"/>
@@ -4100,9 +4270,9 @@
       <w:szCs w:val="18"/>
     </w:rPr>
   </w:style>
-  <w:style w:type="character" w:styleId="Textedelespacerserv">
+  <w:style w:type="character" w:styleId="PlaceholderText">
     <w:name w:val="Placeholder Text"/>
-    <w:basedOn w:val="Policepardfaut"/>
+    <w:basedOn w:val="DefaultParagraphFont"/>
     <w:uiPriority w:val="99"/>
     <w:semiHidden/>
     <w:rsid w:val="00A71FE6"/>
@@ -4110,10 +4280,10 @@
       <w:color w:val="808080"/>
     </w:rPr>
   </w:style>
-  <w:style w:type="character" w:customStyle="1" w:styleId="Titre2Car">
-    <w:name w:val="Titre 2 Car"/>
-    <w:basedOn w:val="Policepardfaut"/>
-    <w:link w:val="Titre2"/>
+  <w:style w:type="character" w:customStyle="1" w:styleId="Heading2Char">
+    <w:name w:val="Heading 2 Char"/>
+    <w:basedOn w:val="DefaultParagraphFont"/>
+    <w:link w:val="Heading2"/>
     <w:uiPriority w:val="9"/>
     <w:rsid w:val="005B3109"/>
     <w:rPr>
@@ -4124,7 +4294,7 @@
       <w:lang w:val="fr-CA" w:eastAsia="fr-FR"/>
     </w:rPr>
   </w:style>
-  <w:style w:type="paragraph" w:styleId="TM2">
+  <w:style w:type="paragraph" w:styleId="TOC2">
     <w:name w:val="toc 2"/>
     <w:basedOn w:val="Normal"/>
     <w:next w:val="Normal"/>
@@ -4137,7 +4307,7 @@
       <w:ind w:left="240"/>
     </w:pPr>
   </w:style>
-  <w:style w:type="paragraph" w:styleId="Paragraphedeliste">
+  <w:style w:type="paragraph" w:styleId="ListParagraph">
     <w:name w:val="List Paragraph"/>
     <w:basedOn w:val="Normal"/>
     <w:uiPriority w:val="34"/>
@@ -4148,11 +4318,11 @@
       <w:contextualSpacing/>
     </w:pPr>
   </w:style>
-  <w:style w:type="paragraph" w:styleId="Sous-titre">
+  <w:style w:type="paragraph" w:styleId="Subtitle">
     <w:name w:val="Subtitle"/>
     <w:basedOn w:val="Normal"/>
     <w:next w:val="Normal"/>
-    <w:link w:val="Sous-titreCar"/>
+    <w:link w:val="SubtitleChar"/>
     <w:uiPriority w:val="11"/>
     <w:qFormat/>
     <w:rsid w:val="00D90661"/>
@@ -4170,10 +4340,10 @@
       <w:szCs w:val="22"/>
     </w:rPr>
   </w:style>
-  <w:style w:type="character" w:customStyle="1" w:styleId="Sous-titreCar">
-    <w:name w:val="Sous-titre Car"/>
-    <w:basedOn w:val="Policepardfaut"/>
-    <w:link w:val="Sous-titre"/>
+  <w:style w:type="character" w:customStyle="1" w:styleId="SubtitleChar">
+    <w:name w:val="Subtitle Char"/>
+    <w:basedOn w:val="DefaultParagraphFont"/>
+    <w:link w:val="Subtitle"/>
     <w:uiPriority w:val="11"/>
     <w:rsid w:val="00D90661"/>
     <w:rPr>
@@ -4183,7 +4353,7 @@
       <w:lang w:val="fr-CA" w:eastAsia="fr-FR"/>
     </w:rPr>
   </w:style>
-  <w:style w:type="paragraph" w:styleId="TM3">
+  <w:style w:type="paragraph" w:styleId="TOC3">
     <w:name w:val="toc 3"/>
     <w:basedOn w:val="Normal"/>
     <w:next w:val="Normal"/>
@@ -4203,569 +4373,6 @@
     </w:rPr>
   </w:style>
 </w:styles>
-</file>
-
-<file path=word/glossary/document.xml><?xml version="1.0" encoding="utf-8"?>
-<w:glossaryDocument xmlns:wpc="http://schemas.microsoft.com/office/word/2010/wordprocessingCanvas" xmlns:mc="http://schemas.openxmlformats.org/markup-compatibility/2006" xmlns:o="urn:schemas-microsoft-com:office:office" xmlns:r="http://schemas.openxmlformats.org/officeDocument/2006/relationships" xmlns:m="http://schemas.openxmlformats.org/officeDocument/2006/math" xmlns:v="urn:schemas-microsoft-com:vml" xmlns:wp14="http://schemas.microsoft.com/office/word/2010/wordprocessingDrawing" xmlns:wp="http://schemas.openxmlformats.org/drawingml/2006/wordprocessingDrawing" xmlns:w10="urn:schemas-microsoft-com:office:word" xmlns:w="http://schemas.openxmlformats.org/wordprocessingml/2006/main" xmlns:w14="http://schemas.microsoft.com/office/word/2010/wordml" xmlns:w15="http://schemas.microsoft.com/office/word/2012/wordml" xmlns:wpg="http://schemas.microsoft.com/office/word/2010/wordprocessingGroup" xmlns:wpi="http://schemas.microsoft.com/office/word/2010/wordprocessingInk" xmlns:wne="http://schemas.microsoft.com/office/word/2006/wordml" xmlns:wps="http://schemas.microsoft.com/office/word/2010/wordprocessingShape" mc:Ignorable="w14 w15 wp14"/>
-</file>
-
-<file path=word/glossary/fontTable.xml><?xml version="1.0" encoding="utf-8"?>
-<w:fonts xmlns:mc="http://schemas.openxmlformats.org/markup-compatibility/2006" xmlns:r="http://schemas.openxmlformats.org/officeDocument/2006/relationships" xmlns:w="http://schemas.openxmlformats.org/wordprocessingml/2006/main" xmlns:w14="http://schemas.microsoft.com/office/word/2010/wordml" xmlns:w15="http://schemas.microsoft.com/office/word/2012/wordml" mc:Ignorable="w14 w15">
-  <w:font w:name="Symbol">
-    <w:panose1 w:val="05050102010706020507"/>
-    <w:charset w:val="02"/>
-    <w:family w:val="roman"/>
-    <w:pitch w:val="variable"/>
-    <w:sig w:usb0="00000000" w:usb1="10000000" w:usb2="00000000" w:usb3="00000000" w:csb0="80000000" w:csb1="00000000"/>
-  </w:font>
-  <w:font w:name="Times New Roman">
-    <w:panose1 w:val="02020603050405020304"/>
-    <w:charset w:val="00"/>
-    <w:family w:val="roman"/>
-    <w:pitch w:val="variable"/>
-    <w:sig w:usb0="E0002EFF" w:usb1="C0007843" w:usb2="00000009" w:usb3="00000000" w:csb0="000001FF" w:csb1="00000000"/>
-  </w:font>
-  <w:font w:name="Courier New">
-    <w:panose1 w:val="02070309020205020404"/>
-    <w:charset w:val="00"/>
-    <w:family w:val="modern"/>
-    <w:pitch w:val="fixed"/>
-    <w:sig w:usb0="E0002EFF" w:usb1="C0007843" w:usb2="00000009" w:usb3="00000000" w:csb0="000001FF" w:csb1="00000000"/>
-  </w:font>
-  <w:font w:name="Wingdings">
-    <w:panose1 w:val="05000000000000000000"/>
-    <w:charset w:val="02"/>
-    <w:family w:val="auto"/>
-    <w:pitch w:val="variable"/>
-    <w:sig w:usb0="00000000" w:usb1="10000000" w:usb2="00000000" w:usb3="00000000" w:csb0="80000000" w:csb1="00000000"/>
-  </w:font>
-  <w:font w:name="Calibri">
-    <w:panose1 w:val="020F0502020204030204"/>
-    <w:charset w:val="00"/>
-    <w:family w:val="swiss"/>
-    <w:pitch w:val="variable"/>
-    <w:sig w:usb0="E00002FF" w:usb1="4000ACFF" w:usb2="00000001" w:usb3="00000000" w:csb0="0000019F" w:csb1="00000000"/>
-  </w:font>
-  <w:font w:name="Arial">
-    <w:panose1 w:val="020B0604020202020204"/>
-    <w:charset w:val="00"/>
-    <w:family w:val="swiss"/>
-    <w:pitch w:val="variable"/>
-    <w:sig w:usb0="E0002EFF" w:usb1="C0007843" w:usb2="00000009" w:usb3="00000000" w:csb0="000001FF" w:csb1="00000000"/>
-  </w:font>
-  <w:font w:name="Calibri Light">
-    <w:panose1 w:val="020F0302020204030204"/>
-    <w:charset w:val="00"/>
-    <w:family w:val="swiss"/>
-    <w:pitch w:val="variable"/>
-    <w:sig w:usb0="A00002EF" w:usb1="4000207B" w:usb2="00000000" w:usb3="00000000" w:csb0="0000019F" w:csb1="00000000"/>
-  </w:font>
-  <w:font w:name="PMingLiU">
-    <w:altName w:val="新細明體"/>
-    <w:panose1 w:val="02010601000101010101"/>
-    <w:charset w:val="88"/>
-    <w:family w:val="auto"/>
-    <w:notTrueType/>
-    <w:pitch w:val="variable"/>
-    <w:sig w:usb0="00000001" w:usb1="08080000" w:usb2="00000010" w:usb3="00000000" w:csb0="00100000" w:csb1="00000000"/>
-  </w:font>
-  <w:font w:name="Tahoma">
-    <w:panose1 w:val="020B0604030504040204"/>
-    <w:charset w:val="00"/>
-    <w:family w:val="swiss"/>
-    <w:pitch w:val="variable"/>
-    <w:sig w:usb0="E1002EFF" w:usb1="C000605B" w:usb2="00000029" w:usb3="00000000" w:csb0="000101FF" w:csb1="00000000"/>
-  </w:font>
-  <w:font w:name="Cambria Math">
-    <w:panose1 w:val="02040503050406030204"/>
-    <w:charset w:val="00"/>
-    <w:family w:val="roman"/>
-    <w:pitch w:val="variable"/>
-    <w:sig w:usb0="E00002FF" w:usb1="420024FF" w:usb2="00000000" w:usb3="00000000" w:csb0="0000019F" w:csb1="00000000"/>
-  </w:font>
-</w:fonts>
-</file>
-
-<file path=word/glossary/settings.xml><?xml version="1.0" encoding="utf-8"?>
-<w:settings xmlns:mc="http://schemas.openxmlformats.org/markup-compatibility/2006" xmlns:o="urn:schemas-microsoft-com:office:office" xmlns:r="http://schemas.openxmlformats.org/officeDocument/2006/relationships" xmlns:m="http://schemas.openxmlformats.org/officeDocument/2006/math" xmlns:v="urn:schemas-microsoft-com:vml" xmlns:w10="urn:schemas-microsoft-com:office:word" xmlns:w="http://schemas.openxmlformats.org/wordprocessingml/2006/main" xmlns:w14="http://schemas.microsoft.com/office/word/2010/wordml" xmlns:w15="http://schemas.microsoft.com/office/word/2012/wordml" xmlns:sl="http://schemas.openxmlformats.org/schemaLibrary/2006/main" mc:Ignorable="w14 w15">
-  <w:view w:val="normal"/>
-  <w:defaultTabStop w:val="720"/>
-  <w:characterSpacingControl w:val="doNotCompress"/>
-  <w:compat>
-    <w:useFELayout/>
-    <w:compatSetting w:name="compatibilityMode" w:uri="http://schemas.microsoft.com/office/word" w:val="15"/>
-    <w:compatSetting w:name="overrideTableStyleFontSizeAndJustification" w:uri="http://schemas.microsoft.com/office/word" w:val="1"/>
-    <w:compatSetting w:name="enableOpenTypeFeatures" w:uri="http://schemas.microsoft.com/office/word" w:val="1"/>
-    <w:compatSetting w:name="doNotFlipMirrorIndents" w:uri="http://schemas.microsoft.com/office/word" w:val="1"/>
-    <w:compatSetting w:name="differentiateMultirowTableHeaders" w:uri="http://schemas.microsoft.com/office/word" w:val="1"/>
-  </w:compat>
-  <w:rsids>
-    <w:rsidRoot w:val="00EE76DC"/>
-    <w:rsid w:val="00C72060"/>
-    <w:rsid w:val="00EE76DC"/>
-  </w:rsids>
-  <m:mathPr>
-    <m:mathFont m:val="Cambria Math"/>
-    <m:brkBin m:val="before"/>
-    <m:brkBinSub m:val="--"/>
-    <m:smallFrac m:val="0"/>
-    <m:dispDef/>
-    <m:lMargin m:val="0"/>
-    <m:rMargin m:val="0"/>
-    <m:defJc m:val="centerGroup"/>
-    <m:wrapIndent m:val="1440"/>
-    <m:intLim m:val="subSup"/>
-    <m:naryLim m:val="undOvr"/>
-  </m:mathPr>
-  <w:themeFontLang w:val="en-US"/>
-  <w:clrSchemeMapping w:bg1="light1" w:t1="dark1" w:bg2="light2" w:t2="dark2" w:accent1="accent1" w:accent2="accent2" w:accent3="accent3" w:accent4="accent4" w:accent5="accent5" w:accent6="accent6" w:hyperlink="hyperlink" w:followedHyperlink="followedHyperlink"/>
-  <w:decimalSymbol w:val="."/>
-  <w:listSeparator w:val=","/>
-  <w15:chartTrackingRefBased/>
-</w:settings>
-</file>
-
-<file path=word/glossary/styles.xml><?xml version="1.0" encoding="utf-8"?>
-<w:styles xmlns:mc="http://schemas.openxmlformats.org/markup-compatibility/2006" xmlns:r="http://schemas.openxmlformats.org/officeDocument/2006/relationships" xmlns:w="http://schemas.openxmlformats.org/wordprocessingml/2006/main" xmlns:w14="http://schemas.microsoft.com/office/word/2010/wordml" xmlns:w15="http://schemas.microsoft.com/office/word/2012/wordml" mc:Ignorable="w14 w15">
-  <w:docDefaults>
-    <w:rPrDefault>
-      <w:rPr>
-        <w:rFonts w:asciiTheme="minorHAnsi" w:eastAsiaTheme="minorEastAsia" w:hAnsiTheme="minorHAnsi" w:cstheme="minorBidi"/>
-        <w:sz w:val="22"/>
-        <w:szCs w:val="22"/>
-        <w:lang w:val="en-US" w:eastAsia="en-US" w:bidi="ar-SA"/>
-      </w:rPr>
-    </w:rPrDefault>
-    <w:pPrDefault>
-      <w:pPr>
-        <w:spacing w:after="160" w:line="259" w:lineRule="auto"/>
-      </w:pPr>
-    </w:pPrDefault>
-  </w:docDefaults>
-  <w:latentStyles w:defLockedState="0" w:defUIPriority="99" w:defSemiHidden="0" w:defUnhideWhenUsed="0" w:defQFormat="0" w:count="371">
-    <w:lsdException w:name="Normal" w:uiPriority="0" w:qFormat="1"/>
-    <w:lsdException w:name="heading 1" w:uiPriority="9" w:qFormat="1"/>
-    <w:lsdException w:name="heading 2" w:semiHidden="1" w:uiPriority="9" w:unhideWhenUsed="1" w:qFormat="1"/>
-    <w:lsdException w:name="heading 3" w:semiHidden="1" w:uiPriority="9" w:unhideWhenUsed="1" w:qFormat="1"/>
-    <w:lsdException w:name="heading 4" w:semiHidden="1" w:uiPriority="9" w:unhideWhenUsed="1" w:qFormat="1"/>
-    <w:lsdException w:name="heading 5" w:semiHidden="1" w:uiPriority="9" w:unhideWhenUsed="1" w:qFormat="1"/>
-    <w:lsdException w:name="heading 6" w:semiHidden="1" w:uiPriority="9" w:unhideWhenUsed="1" w:qFormat="1"/>
-    <w:lsdException w:name="heading 7" w:semiHidden="1" w:uiPriority="9" w:unhideWhenUsed="1" w:qFormat="1"/>
-    <w:lsdException w:name="heading 8" w:semiHidden="1" w:uiPriority="9" w:unhideWhenUsed="1" w:qFormat="1"/>
-    <w:lsdException w:name="heading 9" w:semiHidden="1" w:uiPriority="9" w:unhideWhenUsed="1" w:qFormat="1"/>
-    <w:lsdException w:name="index 1" w:semiHidden="1" w:unhideWhenUsed="1"/>
-    <w:lsdException w:name="index 2" w:semiHidden="1" w:unhideWhenUsed="1"/>
-    <w:lsdException w:name="index 3" w:semiHidden="1" w:unhideWhenUsed="1"/>
-    <w:lsdException w:name="index 4" w:semiHidden="1" w:unhideWhenUsed="1"/>
-    <w:lsdException w:name="index 5" w:semiHidden="1" w:unhideWhenUsed="1"/>
-    <w:lsdException w:name="index 6" w:semiHidden="1" w:unhideWhenUsed="1"/>
-    <w:lsdException w:name="index 7" w:semiHidden="1" w:unhideWhenUsed="1"/>
-    <w:lsdException w:name="index 8" w:semiHidden="1" w:unhideWhenUsed="1"/>
-    <w:lsdException w:name="index 9" w:semiHidden="1" w:unhideWhenUsed="1"/>
-    <w:lsdException w:name="toc 1" w:semiHidden="1" w:uiPriority="39" w:unhideWhenUsed="1"/>
-    <w:lsdException w:name="toc 2" w:semiHidden="1" w:uiPriority="39" w:unhideWhenUsed="1"/>
-    <w:lsdException w:name="toc 3" w:semiHidden="1" w:uiPriority="39" w:unhideWhenUsed="1"/>
-    <w:lsdException w:name="toc 4" w:semiHidden="1" w:uiPriority="39" w:unhideWhenUsed="1"/>
-    <w:lsdException w:name="toc 5" w:semiHidden="1" w:uiPriority="39" w:unhideWhenUsed="1"/>
-    <w:lsdException w:name="toc 6" w:semiHidden="1" w:uiPriority="39" w:unhideWhenUsed="1"/>
-    <w:lsdException w:name="toc 7" w:semiHidden="1" w:uiPriority="39" w:unhideWhenUsed="1"/>
-    <w:lsdException w:name="toc 8" w:semiHidden="1" w:uiPriority="39" w:unhideWhenUsed="1"/>
-    <w:lsdException w:name="toc 9" w:semiHidden="1" w:uiPriority="39" w:unhideWhenUsed="1"/>
-    <w:lsdException w:name="Normal Indent" w:semiHidden="1" w:unhideWhenUsed="1"/>
-    <w:lsdException w:name="footnote text" w:semiHidden="1" w:unhideWhenUsed="1"/>
-    <w:lsdException w:name="annotation text" w:semiHidden="1" w:unhideWhenUsed="1"/>
-    <w:lsdException w:name="header" w:semiHidden="1" w:unhideWhenUsed="1"/>
-    <w:lsdException w:name="footer" w:semiHidden="1" w:unhideWhenUsed="1"/>
-    <w:lsdException w:name="index heading" w:semiHidden="1" w:unhideWhenUsed="1"/>
-    <w:lsdException w:name="caption" w:semiHidden="1" w:uiPriority="35" w:unhideWhenUsed="1" w:qFormat="1"/>
-    <w:lsdException w:name="table of figures" w:semiHidden="1" w:unhideWhenUsed="1"/>
-    <w:lsdException w:name="envelope address" w:semiHidden="1" w:unhideWhenUsed="1"/>
-    <w:lsdException w:name="envelope return" w:semiHidden="1" w:unhideWhenUsed="1"/>
-    <w:lsdException w:name="footnote reference" w:semiHidden="1" w:unhideWhenUsed="1"/>
-    <w:lsdException w:name="annotation reference" w:semiHidden="1" w:unhideWhenUsed="1"/>
-    <w:lsdException w:name="line number" w:semiHidden="1" w:unhideWhenUsed="1"/>
-    <w:lsdException w:name="page number" w:semiHidden="1" w:unhideWhenUsed="1"/>
-    <w:lsdException w:name="endnote reference" w:semiHidden="1" w:unhideWhenUsed="1"/>
-    <w:lsdException w:name="endnote text" w:semiHidden="1" w:unhideWhenUsed="1"/>
-    <w:lsdException w:name="table of authorities" w:semiHidden="1" w:unhideWhenUsed="1"/>
-    <w:lsdException w:name="macro" w:semiHidden="1" w:unhideWhenUsed="1"/>
-    <w:lsdException w:name="toa heading" w:semiHidden="1" w:unhideWhenUsed="1"/>
-    <w:lsdException w:name="List" w:semiHidden="1" w:unhideWhenUsed="1"/>
-    <w:lsdException w:name="List Bullet" w:semiHidden="1" w:unhideWhenUsed="1"/>
-    <w:lsdException w:name="List Number" w:semiHidden="1" w:unhideWhenUsed="1"/>
-    <w:lsdException w:name="List 2" w:semiHidden="1" w:unhideWhenUsed="1"/>
-    <w:lsdException w:name="List 3" w:semiHidden="1" w:unhideWhenUsed="1"/>
-    <w:lsdException w:name="List 4" w:semiHidden="1" w:unhideWhenUsed="1"/>
-    <w:lsdException w:name="List 5" w:semiHidden="1" w:unhideWhenUsed="1"/>
-    <w:lsdException w:name="List Bullet 2" w:semiHidden="1" w:unhideWhenUsed="1"/>
-    <w:lsdException w:name="List Bullet 3" w:semiHidden="1" w:unhideWhenUsed="1"/>
-    <w:lsdException w:name="List Bullet 4" w:semiHidden="1" w:unhideWhenUsed="1"/>
-    <w:lsdException w:name="List Bullet 5" w:semiHidden="1" w:unhideWhenUsed="1"/>
-    <w:lsdException w:name="List Number 2" w:semiHidden="1" w:unhideWhenUsed="1"/>
-    <w:lsdException w:name="List Number 3" w:semiHidden="1" w:unhideWhenUsed="1"/>
-    <w:lsdException w:name="List Number 4" w:semiHidden="1" w:unhideWhenUsed="1"/>
-    <w:lsdException w:name="List Number 5" w:semiHidden="1" w:unhideWhenUsed="1"/>
-    <w:lsdException w:name="Title" w:uiPriority="10" w:qFormat="1"/>
-    <w:lsdException w:name="Closing" w:semiHidden="1" w:unhideWhenUsed="1"/>
-    <w:lsdException w:name="Signature" w:semiHidden="1" w:unhideWhenUsed="1"/>
-    <w:lsdException w:name="Default Paragraph Font" w:semiHidden="1" w:uiPriority="1" w:unhideWhenUsed="1"/>
-    <w:lsdException w:name="Body Text" w:semiHidden="1" w:unhideWhenUsed="1"/>
-    <w:lsdException w:name="Body Text Indent" w:semiHidden="1" w:unhideWhenUsed="1"/>
-    <w:lsdException w:name="List Continue" w:semiHidden="1" w:unhideWhenUsed="1"/>
-    <w:lsdException w:name="List Continue 2" w:semiHidden="1" w:unhideWhenUsed="1"/>
-    <w:lsdException w:name="List Continue 3" w:semiHidden="1" w:unhideWhenUsed="1"/>
-    <w:lsdException w:name="List Continue 4" w:semiHidden="1" w:unhideWhenUsed="1"/>
-    <w:lsdException w:name="List Continue 5" w:semiHidden="1" w:unhideWhenUsed="1"/>
-    <w:lsdException w:name="Message Header" w:semiHidden="1" w:unhideWhenUsed="1"/>
-    <w:lsdException w:name="Subtitle" w:uiPriority="11" w:qFormat="1"/>
-    <w:lsdException w:name="Salutation" w:semiHidden="1" w:unhideWhenUsed="1"/>
-    <w:lsdException w:name="Date" w:semiHidden="1" w:unhideWhenUsed="1"/>
-    <w:lsdException w:name="Body Text First Indent" w:semiHidden="1" w:unhideWhenUsed="1"/>
-    <w:lsdException w:name="Body Text First Indent 2" w:semiHidden="1" w:unhideWhenUsed="1"/>
-    <w:lsdException w:name="Note Heading" w:semiHidden="1" w:unhideWhenUsed="1"/>
-    <w:lsdException w:name="Body Text 2" w:semiHidden="1" w:unhideWhenUsed="1"/>
-    <w:lsdException w:name="Body Text 3" w:semiHidden="1" w:unhideWhenUsed="1"/>
-    <w:lsdException w:name="Body Text Indent 2" w:semiHidden="1" w:unhideWhenUsed="1"/>
-    <w:lsdException w:name="Body Text Indent 3" w:semiHidden="1" w:unhideWhenUsed="1"/>
-    <w:lsdException w:name="Block Text" w:semiHidden="1" w:unhideWhenUsed="1"/>
-    <w:lsdException w:name="Hyperlink" w:semiHidden="1" w:unhideWhenUsed="1"/>
-    <w:lsdException w:name="FollowedHyperlink" w:semiHidden="1" w:unhideWhenUsed="1"/>
-    <w:lsdException w:name="Strong" w:uiPriority="22" w:qFormat="1"/>
-    <w:lsdException w:name="Emphasis" w:uiPriority="20" w:qFormat="1"/>
-    <w:lsdException w:name="Document Map" w:semiHidden="1" w:unhideWhenUsed="1"/>
-    <w:lsdException w:name="Plain Text" w:semiHidden="1" w:unhideWhenUsed="1"/>
-    <w:lsdException w:name="E-mail Signature" w:semiHidden="1" w:unhideWhenUsed="1"/>
-    <w:lsdException w:name="HTML Top of Form" w:semiHidden="1" w:unhideWhenUsed="1"/>
-    <w:lsdException w:name="HTML Bottom of Form" w:semiHidden="1" w:unhideWhenUsed="1"/>
-    <w:lsdException w:name="Normal (Web)" w:semiHidden="1" w:unhideWhenUsed="1"/>
-    <w:lsdException w:name="HTML Acronym" w:semiHidden="1" w:unhideWhenUsed="1"/>
-    <w:lsdException w:name="HTML Address" w:semiHidden="1" w:unhideWhenUsed="1"/>
-    <w:lsdException w:name="HTML Cite" w:semiHidden="1" w:unhideWhenUsed="1"/>
-    <w:lsdException w:name="HTML Code" w:semiHidden="1" w:unhideWhenUsed="1"/>
-    <w:lsdException w:name="HTML Definition" w:semiHidden="1" w:unhideWhenUsed="1"/>
-    <w:lsdException w:name="HTML Keyboard" w:semiHidden="1" w:unhideWhenUsed="1"/>
-    <w:lsdException w:name="HTML Preformatted" w:semiHidden="1" w:unhideWhenUsed="1"/>
-    <w:lsdException w:name="HTML Sample" w:semiHidden="1" w:unhideWhenUsed="1"/>
-    <w:lsdException w:name="HTML Typewriter" w:semiHidden="1" w:unhideWhenUsed="1"/>
-    <w:lsdException w:name="HTML Variable" w:semiHidden="1" w:unhideWhenUsed="1"/>
-    <w:lsdException w:name="Normal Table" w:semiHidden="1" w:unhideWhenUsed="1"/>
-    <w:lsdException w:name="annotation subject" w:semiHidden="1" w:unhideWhenUsed="1"/>
-    <w:lsdException w:name="No List" w:semiHidden="1" w:unhideWhenUsed="1"/>
-    <w:lsdException w:name="Outline List 1" w:semiHidden="1" w:unhideWhenUsed="1"/>
-    <w:lsdException w:name="Outline List 2" w:semiHidden="1" w:unhideWhenUsed="1"/>
-    <w:lsdException w:name="Outline List 3" w:semiHidden="1" w:unhideWhenUsed="1"/>
-    <w:lsdException w:name="Table Simple 1" w:semiHidden="1" w:unhideWhenUsed="1"/>
-    <w:lsdException w:name="Table Simple 2" w:semiHidden="1" w:unhideWhenUsed="1"/>
-    <w:lsdException w:name="Table Simple 3" w:semiHidden="1" w:unhideWhenUsed="1"/>
-    <w:lsdException w:name="Table Classic 1" w:semiHidden="1" w:unhideWhenUsed="1"/>
-    <w:lsdException w:name="Table Classic 2" w:semiHidden="1" w:unhideWhenUsed="1"/>
-    <w:lsdException w:name="Table Classic 3" w:semiHidden="1" w:unhideWhenUsed="1"/>
-    <w:lsdException w:name="Table Classic 4" w:semiHidden="1" w:unhideWhenUsed="1"/>
-    <w:lsdException w:name="Table Colorful 1" w:semiHidden="1" w:unhideWhenUsed="1"/>
-    <w:lsdException w:name="Table Colorful 2" w:semiHidden="1" w:unhideWhenUsed="1"/>
-    <w:lsdException w:name="Table Colorful 3" w:semiHidden="1" w:unhideWhenUsed="1"/>
-    <w:lsdException w:name="Table Columns 1" w:semiHidden="1" w:unhideWhenUsed="1"/>
-    <w:lsdException w:name="Table Columns 2" w:semiHidden="1" w:unhideWhenUsed="1"/>
-    <w:lsdException w:name="Table Columns 3" w:semiHidden="1" w:unhideWhenUsed="1"/>
-    <w:lsdException w:name="Table Columns 4" w:semiHidden="1" w:unhideWhenUsed="1"/>
-    <w:lsdException w:name="Table Columns 5" w:semiHidden="1" w:unhideWhenUsed="1"/>
-    <w:lsdException w:name="Table Grid 1" w:semiHidden="1" w:unhideWhenUsed="1"/>
-    <w:lsdException w:name="Table Grid 2" w:semiHidden="1" w:unhideWhenUsed="1"/>
-    <w:lsdException w:name="Table Grid 3" w:semiHidden="1" w:unhideWhenUsed="1"/>
-    <w:lsdException w:name="Table Grid 4" w:semiHidden="1" w:unhideWhenUsed="1"/>
-    <w:lsdException w:name="Table Grid 5" w:semiHidden="1" w:unhideWhenUsed="1"/>
-    <w:lsdException w:name="Table Grid 6" w:semiHidden="1" w:unhideWhenUsed="1"/>
-    <w:lsdException w:name="Table Grid 7" w:semiHidden="1" w:unhideWhenUsed="1"/>
-    <w:lsdException w:name="Table Grid 8" w:semiHidden="1" w:unhideWhenUsed="1"/>
-    <w:lsdException w:name="Table List 1" w:semiHidden="1" w:unhideWhenUsed="1"/>
-    <w:lsdException w:name="Table List 2" w:semiHidden="1" w:unhideWhenUsed="1"/>
-    <w:lsdException w:name="Table List 3" w:semiHidden="1" w:unhideWhenUsed="1"/>
-    <w:lsdException w:name="Table List 4" w:semiHidden="1" w:unhideWhenUsed="1"/>
-    <w:lsdException w:name="Table List 5" w:semiHidden="1" w:unhideWhenUsed="1"/>
-    <w:lsdException w:name="Table List 6" w:semiHidden="1" w:unhideWhenUsed="1"/>
-    <w:lsdException w:name="Table List 7" w:semiHidden="1" w:unhideWhenUsed="1"/>
-    <w:lsdException w:name="Table List 8" w:semiHidden="1" w:unhideWhenUsed="1"/>
-    <w:lsdException w:name="Table 3D effects 1" w:semiHidden="1" w:unhideWhenUsed="1"/>
-    <w:lsdException w:name="Table 3D effects 2" w:semiHidden="1" w:unhideWhenUsed="1"/>
-    <w:lsdException w:name="Table 3D effects 3" w:semiHidden="1" w:unhideWhenUsed="1"/>
-    <w:lsdException w:name="Table Contemporary" w:semiHidden="1" w:unhideWhenUsed="1"/>
-    <w:lsdException w:name="Table Elegant" w:semiHidden="1" w:unhideWhenUsed="1"/>
-    <w:lsdException w:name="Table Professional" w:semiHidden="1" w:unhideWhenUsed="1"/>
-    <w:lsdException w:name="Table Subtle 1" w:semiHidden="1" w:unhideWhenUsed="1"/>
-    <w:lsdException w:name="Table Subtle 2" w:semiHidden="1" w:unhideWhenUsed="1"/>
-    <w:lsdException w:name="Table Web 1" w:semiHidden="1" w:unhideWhenUsed="1"/>
-    <w:lsdException w:name="Table Web 2" w:semiHidden="1" w:unhideWhenUsed="1"/>
-    <w:lsdException w:name="Table Web 3" w:semiHidden="1" w:unhideWhenUsed="1"/>
-    <w:lsdException w:name="Balloon Text" w:semiHidden="1" w:unhideWhenUsed="1"/>
-    <w:lsdException w:name="Table Grid" w:uiPriority="39"/>
-    <w:lsdException w:name="Table Theme" w:semiHidden="1" w:unhideWhenUsed="1"/>
-    <w:lsdException w:name="Placeholder Text" w:semiHidden="1"/>
-    <w:lsdException w:name="No Spacing" w:uiPriority="1" w:qFormat="1"/>
-    <w:lsdException w:name="Light Shading" w:uiPriority="60"/>
-    <w:lsdException w:name="Light List" w:uiPriority="61"/>
-    <w:lsdException w:name="Light Grid" w:uiPriority="62"/>
-    <w:lsdException w:name="Medium Shading 1" w:uiPriority="63"/>
-    <w:lsdException w:name="Medium Shading 2" w:uiPriority="64"/>
-    <w:lsdException w:name="Medium List 1" w:uiPriority="65"/>
-    <w:lsdException w:name="Medium List 2" w:uiPriority="66"/>
-    <w:lsdException w:name="Medium Grid 1" w:uiPriority="67"/>
-    <w:lsdException w:name="Medium Grid 2" w:uiPriority="68"/>
-    <w:lsdException w:name="Medium Grid 3" w:uiPriority="69"/>
-    <w:lsdException w:name="Dark List" w:uiPriority="70"/>
-    <w:lsdException w:name="Colorful Shading" w:uiPriority="71"/>
-    <w:lsdException w:name="Colorful List" w:uiPriority="72"/>
-    <w:lsdException w:name="Colorful Grid" w:uiPriority="73"/>
-    <w:lsdException w:name="Light Shading Accent 1" w:uiPriority="60"/>
-    <w:lsdException w:name="Light List Accent 1" w:uiPriority="61"/>
-    <w:lsdException w:name="Light Grid Accent 1" w:uiPriority="62"/>
-    <w:lsdException w:name="Medium Shading 1 Accent 1" w:uiPriority="63"/>
-    <w:lsdException w:name="Medium Shading 2 Accent 1" w:uiPriority="64"/>
-    <w:lsdException w:name="Medium List 1 Accent 1" w:uiPriority="65"/>
-    <w:lsdException w:name="Revision" w:semiHidden="1"/>
-    <w:lsdException w:name="List Paragraph" w:uiPriority="34" w:qFormat="1"/>
-    <w:lsdException w:name="Quote" w:uiPriority="29" w:qFormat="1"/>
-    <w:lsdException w:name="Intense Quote" w:uiPriority="30" w:qFormat="1"/>
-    <w:lsdException w:name="Medium List 2 Accent 1" w:uiPriority="66"/>
-    <w:lsdException w:name="Medium Grid 1 Accent 1" w:uiPriority="67"/>
-    <w:lsdException w:name="Medium Grid 2 Accent 1" w:uiPriority="68"/>
-    <w:lsdException w:name="Medium Grid 3 Accent 1" w:uiPriority="69"/>
-    <w:lsdException w:name="Dark List Accent 1" w:uiPriority="70"/>
-    <w:lsdException w:name="Colorful Shading Accent 1" w:uiPriority="71"/>
-    <w:lsdException w:name="Colorful List Accent 1" w:uiPriority="72"/>
-    <w:lsdException w:name="Colorful Grid Accent 1" w:uiPriority="73"/>
-    <w:lsdException w:name="Light Shading Accent 2" w:uiPriority="60"/>
-    <w:lsdException w:name="Light List Accent 2" w:uiPriority="61"/>
-    <w:lsdException w:name="Light Grid Accent 2" w:uiPriority="62"/>
-    <w:lsdException w:name="Medium Shading 1 Accent 2" w:uiPriority="63"/>
-    <w:lsdException w:name="Medium Shading 2 Accent 2" w:uiPriority="64"/>
-    <w:lsdException w:name="Medium List 1 Accent 2" w:uiPriority="65"/>
-    <w:lsdException w:name="Medium List 2 Accent 2" w:uiPriority="66"/>
-    <w:lsdException w:name="Medium Grid 1 Accent 2" w:uiPriority="67"/>
-    <w:lsdException w:name="Medium Grid 2 Accent 2" w:uiPriority="68"/>
-    <w:lsdException w:name="Medium Grid 3 Accent 2" w:uiPriority="69"/>
-    <w:lsdException w:name="Dark List Accent 2" w:uiPriority="70"/>
-    <w:lsdException w:name="Colorful Shading Accent 2" w:uiPriority="71"/>
-    <w:lsdException w:name="Colorful List Accent 2" w:uiPriority="72"/>
-    <w:lsdException w:name="Colorful Grid Accent 2" w:uiPriority="73"/>
-    <w:lsdException w:name="Light Shading Accent 3" w:uiPriority="60"/>
-    <w:lsdException w:name="Light List Accent 3" w:uiPriority="61"/>
-    <w:lsdException w:name="Light Grid Accent 3" w:uiPriority="62"/>
-    <w:lsdException w:name="Medium Shading 1 Accent 3" w:uiPriority="63"/>
-    <w:lsdException w:name="Medium Shading 2 Accent 3" w:uiPriority="64"/>
-    <w:lsdException w:name="Medium List 1 Accent 3" w:uiPriority="65"/>
-    <w:lsdException w:name="Medium List 2 Accent 3" w:uiPriority="66"/>
-    <w:lsdException w:name="Medium Grid 1 Accent 3" w:uiPriority="67"/>
-    <w:lsdException w:name="Medium Grid 2 Accent 3" w:uiPriority="68"/>
-    <w:lsdException w:name="Medium Grid 3 Accent 3" w:uiPriority="69"/>
-    <w:lsdException w:name="Dark List Accent 3" w:uiPriority="70"/>
-    <w:lsdException w:name="Colorful Shading Accent 3" w:uiPriority="71"/>
-    <w:lsdException w:name="Colorful List Accent 3" w:uiPriority="72"/>
-    <w:lsdException w:name="Colorful Grid Accent 3" w:uiPriority="73"/>
-    <w:lsdException w:name="Light Shading Accent 4" w:uiPriority="60"/>
-    <w:lsdException w:name="Light List Accent 4" w:uiPriority="61"/>
-    <w:lsdException w:name="Light Grid Accent 4" w:uiPriority="62"/>
-    <w:lsdException w:name="Medium Shading 1 Accent 4" w:uiPriority="63"/>
-    <w:lsdException w:name="Medium Shading 2 Accent 4" w:uiPriority="64"/>
-    <w:lsdException w:name="Medium List 1 Accent 4" w:uiPriority="65"/>
-    <w:lsdException w:name="Medium List 2 Accent 4" w:uiPriority="66"/>
-    <w:lsdException w:name="Medium Grid 1 Accent 4" w:uiPriority="67"/>
-    <w:lsdException w:name="Medium Grid 2 Accent 4" w:uiPriority="68"/>
-    <w:lsdException w:name="Medium Grid 3 Accent 4" w:uiPriority="69"/>
-    <w:lsdException w:name="Dark List Accent 4" w:uiPriority="70"/>
-    <w:lsdException w:name="Colorful Shading Accent 4" w:uiPriority="71"/>
-    <w:lsdException w:name="Colorful List Accent 4" w:uiPriority="72"/>
-    <w:lsdException w:name="Colorful Grid Accent 4" w:uiPriority="73"/>
-    <w:lsdException w:name="Light Shading Accent 5" w:uiPriority="60"/>
-    <w:lsdException w:name="Light List Accent 5" w:uiPriority="61"/>
-    <w:lsdException w:name="Light Grid Accent 5" w:uiPriority="62"/>
-    <w:lsdException w:name="Medium Shading 1 Accent 5" w:uiPriority="63"/>
-    <w:lsdException w:name="Medium Shading 2 Accent 5" w:uiPriority="64"/>
-    <w:lsdException w:name="Medium List 1 Accent 5" w:uiPriority="65"/>
-    <w:lsdException w:name="Medium List 2 Accent 5" w:uiPriority="66"/>
-    <w:lsdException w:name="Medium Grid 1 Accent 5" w:uiPriority="67"/>
-    <w:lsdException w:name="Medium Grid 2 Accent 5" w:uiPriority="68"/>
-    <w:lsdException w:name="Medium Grid 3 Accent 5" w:uiPriority="69"/>
-    <w:lsdException w:name="Dark List Accent 5" w:uiPriority="70"/>
-    <w:lsdException w:name="Colorful Shading Accent 5" w:uiPriority="71"/>
-    <w:lsdException w:name="Colorful List Accent 5" w:uiPriority="72"/>
-    <w:lsdException w:name="Colorful Grid Accent 5" w:uiPriority="73"/>
-    <w:lsdException w:name="Light Shading Accent 6" w:uiPriority="60"/>
-    <w:lsdException w:name="Light List Accent 6" w:uiPriority="61"/>
-    <w:lsdException w:name="Light Grid Accent 6" w:uiPriority="62"/>
-    <w:lsdException w:name="Medium Shading 1 Accent 6" w:uiPriority="63"/>
-    <w:lsdException w:name="Medium Shading 2 Accent 6" w:uiPriority="64"/>
-    <w:lsdException w:name="Medium List 1 Accent 6" w:uiPriority="65"/>
-    <w:lsdException w:name="Medium List 2 Accent 6" w:uiPriority="66"/>
-    <w:lsdException w:name="Medium Grid 1 Accent 6" w:uiPriority="67"/>
-    <w:lsdException w:name="Medium Grid 2 Accent 6" w:uiPriority="68"/>
-    <w:lsdException w:name="Medium Grid 3 Accent 6" w:uiPriority="69"/>
-    <w:lsdException w:name="Dark List Accent 6" w:uiPriority="70"/>
-    <w:lsdException w:name="Colorful Shading Accent 6" w:uiPriority="71"/>
-    <w:lsdException w:name="Colorful List Accent 6" w:uiPriority="72"/>
-    <w:lsdException w:name="Colorful Grid Accent 6" w:uiPriority="73"/>
-    <w:lsdException w:name="Subtle Emphasis" w:uiPriority="19" w:qFormat="1"/>
-    <w:lsdException w:name="Intense Emphasis" w:uiPriority="21" w:qFormat="1"/>
-    <w:lsdException w:name="Subtle Reference" w:uiPriority="31" w:qFormat="1"/>
-    <w:lsdException w:name="Intense Reference" w:uiPriority="32" w:qFormat="1"/>
-    <w:lsdException w:name="Book Title" w:uiPriority="33" w:qFormat="1"/>
-    <w:lsdException w:name="Bibliography" w:semiHidden="1" w:uiPriority="37" w:unhideWhenUsed="1"/>
-    <w:lsdException w:name="TOC Heading" w:semiHidden="1" w:uiPriority="39" w:unhideWhenUsed="1" w:qFormat="1"/>
-    <w:lsdException w:name="Plain Table 1" w:uiPriority="41"/>
-    <w:lsdException w:name="Plain Table 2" w:uiPriority="42"/>
-    <w:lsdException w:name="Plain Table 3" w:uiPriority="43"/>
-    <w:lsdException w:name="Plain Table 4" w:uiPriority="44"/>
-    <w:lsdException w:name="Plain Table 5" w:uiPriority="45"/>
-    <w:lsdException w:name="Grid Table Light" w:uiPriority="40"/>
-    <w:lsdException w:name="Grid Table 1 Light" w:uiPriority="46"/>
-    <w:lsdException w:name="Grid Table 2" w:uiPriority="47"/>
-    <w:lsdException w:name="Grid Table 3" w:uiPriority="48"/>
-    <w:lsdException w:name="Grid Table 4" w:uiPriority="49"/>
-    <w:lsdException w:name="Grid Table 5 Dark" w:uiPriority="50"/>
-    <w:lsdException w:name="Grid Table 6 Colorful" w:uiPriority="51"/>
-    <w:lsdException w:name="Grid Table 7 Colorful" w:uiPriority="52"/>
-    <w:lsdException w:name="Grid Table 1 Light Accent 1" w:uiPriority="46"/>
-    <w:lsdException w:name="Grid Table 2 Accent 1" w:uiPriority="47"/>
-    <w:lsdException w:name="Grid Table 3 Accent 1" w:uiPriority="48"/>
-    <w:lsdException w:name="Grid Table 4 Accent 1" w:uiPriority="49"/>
-    <w:lsdException w:name="Grid Table 5 Dark Accent 1" w:uiPriority="50"/>
-    <w:lsdException w:name="Grid Table 6 Colorful Accent 1" w:uiPriority="51"/>
-    <w:lsdException w:name="Grid Table 7 Colorful Accent 1" w:uiPriority="52"/>
-    <w:lsdException w:name="Grid Table 1 Light Accent 2" w:uiPriority="46"/>
-    <w:lsdException w:name="Grid Table 2 Accent 2" w:uiPriority="47"/>
-    <w:lsdException w:name="Grid Table 3 Accent 2" w:uiPriority="48"/>
-    <w:lsdException w:name="Grid Table 4 Accent 2" w:uiPriority="49"/>
-    <w:lsdException w:name="Grid Table 5 Dark Accent 2" w:uiPriority="50"/>
-    <w:lsdException w:name="Grid Table 6 Colorful Accent 2" w:uiPriority="51"/>
-    <w:lsdException w:name="Grid Table 7 Colorful Accent 2" w:uiPriority="52"/>
-    <w:lsdException w:name="Grid Table 1 Light Accent 3" w:uiPriority="46"/>
-    <w:lsdException w:name="Grid Table 2 Accent 3" w:uiPriority="47"/>
-    <w:lsdException w:name="Grid Table 3 Accent 3" w:uiPriority="48"/>
-    <w:lsdException w:name="Grid Table 4 Accent 3" w:uiPriority="49"/>
-    <w:lsdException w:name="Grid Table 5 Dark Accent 3" w:uiPriority="50"/>
-    <w:lsdException w:name="Grid Table 6 Colorful Accent 3" w:uiPriority="51"/>
-    <w:lsdException w:name="Grid Table 7 Colorful Accent 3" w:uiPriority="52"/>
-    <w:lsdException w:name="Grid Table 1 Light Accent 4" w:uiPriority="46"/>
-    <w:lsdException w:name="Grid Table 2 Accent 4" w:uiPriority="47"/>
-    <w:lsdException w:name="Grid Table 3 Accent 4" w:uiPriority="48"/>
-    <w:lsdException w:name="Grid Table 4 Accent 4" w:uiPriority="49"/>
-    <w:lsdException w:name="Grid Table 5 Dark Accent 4" w:uiPriority="50"/>
-    <w:lsdException w:name="Grid Table 6 Colorful Accent 4" w:uiPriority="51"/>
-    <w:lsdException w:name="Grid Table 7 Colorful Accent 4" w:uiPriority="52"/>
-    <w:lsdException w:name="Grid Table 1 Light Accent 5" w:uiPriority="46"/>
-    <w:lsdException w:name="Grid Table 2 Accent 5" w:uiPriority="47"/>
-    <w:lsdException w:name="Grid Table 3 Accent 5" w:uiPriority="48"/>
-    <w:lsdException w:name="Grid Table 4 Accent 5" w:uiPriority="49"/>
-    <w:lsdException w:name="Grid Table 5 Dark Accent 5" w:uiPriority="50"/>
-    <w:lsdException w:name="Grid Table 6 Colorful Accent 5" w:uiPriority="51"/>
-    <w:lsdException w:name="Grid Table 7 Colorful Accent 5" w:uiPriority="52"/>
-    <w:lsdException w:name="Grid Table 1 Light Accent 6" w:uiPriority="46"/>
-    <w:lsdException w:name="Grid Table 2 Accent 6" w:uiPriority="47"/>
-    <w:lsdException w:name="Grid Table 3 Accent 6" w:uiPriority="48"/>
-    <w:lsdException w:name="Grid Table 4 Accent 6" w:uiPriority="49"/>
-    <w:lsdException w:name="Grid Table 5 Dark Accent 6" w:uiPriority="50"/>
-    <w:lsdException w:name="Grid Table 6 Colorful Accent 6" w:uiPriority="51"/>
-    <w:lsdException w:name="Grid Table 7 Colorful Accent 6" w:uiPriority="52"/>
-    <w:lsdException w:name="List Table 1 Light" w:uiPriority="46"/>
-    <w:lsdException w:name="List Table 2" w:uiPriority="47"/>
-    <w:lsdException w:name="List Table 3" w:uiPriority="48"/>
-    <w:lsdException w:name="List Table 4" w:uiPriority="49"/>
-    <w:lsdException w:name="List Table 5 Dark" w:uiPriority="50"/>
-    <w:lsdException w:name="List Table 6 Colorful" w:uiPriority="51"/>
-    <w:lsdException w:name="List Table 7 Colorful" w:uiPriority="52"/>
-    <w:lsdException w:name="List Table 1 Light Accent 1" w:uiPriority="46"/>
-    <w:lsdException w:name="List Table 2 Accent 1" w:uiPriority="47"/>
-    <w:lsdException w:name="List Table 3 Accent 1" w:uiPriority="48"/>
-    <w:lsdException w:name="List Table 4 Accent 1" w:uiPriority="49"/>
-    <w:lsdException w:name="List Table 5 Dark Accent 1" w:uiPriority="50"/>
-    <w:lsdException w:name="List Table 6 Colorful Accent 1" w:uiPriority="51"/>
-    <w:lsdException w:name="List Table 7 Colorful Accent 1" w:uiPriority="52"/>
-    <w:lsdException w:name="List Table 1 Light Accent 2" w:uiPriority="46"/>
-    <w:lsdException w:name="List Table 2 Accent 2" w:uiPriority="47"/>
-    <w:lsdException w:name="List Table 3 Accent 2" w:uiPriority="48"/>
-    <w:lsdException w:name="List Table 4 Accent 2" w:uiPriority="49"/>
-    <w:lsdException w:name="List Table 5 Dark Accent 2" w:uiPriority="50"/>
-    <w:lsdException w:name="List Table 6 Colorful Accent 2" w:uiPriority="51"/>
-    <w:lsdException w:name="List Table 7 Colorful Accent 2" w:uiPriority="52"/>
-    <w:lsdException w:name="List Table 1 Light Accent 3" w:uiPriority="46"/>
-    <w:lsdException w:name="List Table 2 Accent 3" w:uiPriority="47"/>
-    <w:lsdException w:name="List Table 3 Accent 3" w:uiPriority="48"/>
-    <w:lsdException w:name="List Table 4 Accent 3" w:uiPriority="49"/>
-    <w:lsdException w:name="List Table 5 Dark Accent 3" w:uiPriority="50"/>
-    <w:lsdException w:name="List Table 6 Colorful Accent 3" w:uiPriority="51"/>
-    <w:lsdException w:name="List Table 7 Colorful Accent 3" w:uiPriority="52"/>
-    <w:lsdException w:name="List Table 1 Light Accent 4" w:uiPriority="46"/>
-    <w:lsdException w:name="List Table 2 Accent 4" w:uiPriority="47"/>
-    <w:lsdException w:name="List Table 3 Accent 4" w:uiPriority="48"/>
-    <w:lsdException w:name="List Table 4 Accent 4" w:uiPriority="49"/>
-    <w:lsdException w:name="List Table 5 Dark Accent 4" w:uiPriority="50"/>
-    <w:lsdException w:name="List Table 6 Colorful Accent 4" w:uiPriority="51"/>
-    <w:lsdException w:name="List Table 7 Colorful Accent 4" w:uiPriority="52"/>
-    <w:lsdException w:name="List Table 1 Light Accent 5" w:uiPriority="46"/>
-    <w:lsdException w:name="List Table 2 Accent 5" w:uiPriority="47"/>
-    <w:lsdException w:name="List Table 3 Accent 5" w:uiPriority="48"/>
-    <w:lsdException w:name="List Table 4 Accent 5" w:uiPriority="49"/>
-    <w:lsdException w:name="List Table 5 Dark Accent 5" w:uiPriority="50"/>
-    <w:lsdException w:name="List Table 6 Colorful Accent 5" w:uiPriority="51"/>
-    <w:lsdException w:name="List Table 7 Colorful Accent 5" w:uiPriority="52"/>
-    <w:lsdException w:name="List Table 1 Light Accent 6" w:uiPriority="46"/>
-    <w:lsdException w:name="List Table 2 Accent 6" w:uiPriority="47"/>
-    <w:lsdException w:name="List Table 3 Accent 6" w:uiPriority="48"/>
-    <w:lsdException w:name="List Table 4 Accent 6" w:uiPriority="49"/>
-    <w:lsdException w:name="List Table 5 Dark Accent 6" w:uiPriority="50"/>
-    <w:lsdException w:name="List Table 6 Colorful Accent 6" w:uiPriority="51"/>
-    <w:lsdException w:name="List Table 7 Colorful Accent 6" w:uiPriority="52"/>
-  </w:latentStyles>
-  <w:style w:type="paragraph" w:default="1" w:styleId="Normal">
-    <w:name w:val="Normal"/>
-    <w:qFormat/>
-  </w:style>
-  <w:style w:type="character" w:default="1" w:styleId="Policepardfaut">
-    <w:name w:val="Default Paragraph Font"/>
-    <w:uiPriority w:val="1"/>
-    <w:semiHidden/>
-    <w:unhideWhenUsed/>
-  </w:style>
-  <w:style w:type="table" w:default="1" w:styleId="TableauNormal">
-    <w:name w:val="Normal Table"/>
-    <w:uiPriority w:val="99"/>
-    <w:semiHidden/>
-    <w:unhideWhenUsed/>
-    <w:tblPr>
-      <w:tblInd w:w="0" w:type="dxa"/>
-      <w:tblCellMar>
-        <w:top w:w="0" w:type="dxa"/>
-        <w:left w:w="108" w:type="dxa"/>
-        <w:bottom w:w="0" w:type="dxa"/>
-        <w:right w:w="108" w:type="dxa"/>
-      </w:tblCellMar>
-    </w:tblPr>
-  </w:style>
-  <w:style w:type="numbering" w:default="1" w:styleId="Aucuneliste">
-    <w:name w:val="No List"/>
-    <w:uiPriority w:val="99"/>
-    <w:semiHidden/>
-    <w:unhideWhenUsed/>
-  </w:style>
-  <w:style w:type="paragraph" w:customStyle="1" w:styleId="36786F81B1F64944B064B30D33B1BB9D">
-    <w:name w:val="36786F81B1F64944B064B30D33B1BB9D"/>
-    <w:rsid w:val="00EE76DC"/>
-  </w:style>
-  <w:style w:type="paragraph" w:customStyle="1" w:styleId="E46005B59A7F47D8AEC5FDEAFC958D14">
-    <w:name w:val="E46005B59A7F47D8AEC5FDEAFC958D14"/>
-    <w:rsid w:val="00EE76DC"/>
-  </w:style>
-  <w:style w:type="paragraph" w:customStyle="1" w:styleId="1DC14BBDC5C547AEB38368C9F5086051">
-    <w:name w:val="1DC14BBDC5C547AEB38368C9F5086051"/>
-    <w:rsid w:val="00EE76DC"/>
-  </w:style>
-</w:styles>
-</file>
-
-<file path=word/glossary/webSettings.xml><?xml version="1.0" encoding="utf-8"?>
-<w:webSettings xmlns:mc="http://schemas.openxmlformats.org/markup-compatibility/2006" xmlns:r="http://schemas.openxmlformats.org/officeDocument/2006/relationships" xmlns:w="http://schemas.openxmlformats.org/wordprocessingml/2006/main" xmlns:w14="http://schemas.microsoft.com/office/word/2010/wordml" xmlns:w15="http://schemas.microsoft.com/office/word/2012/wordml" mc:Ignorable="w14 w15">
-  <w:optimizeForBrowser/>
-  <w:allowPNG/>
-</w:webSettings>
 </file>
 
 <file path=word/ink/ink1.xml><?xml version="1.0" encoding="utf-8"?>
@@ -5094,7 +4701,7 @@
 </file>
 
 <file path=customXml/itemProps1.xml><?xml version="1.0" encoding="utf-8"?>
-<ds:datastoreItem xmlns:ds="http://schemas.openxmlformats.org/officeDocument/2006/customXml" ds:itemID="{AA232625-8263-4A66-B46D-FB7AC0FF6C82}">
+<ds:datastoreItem xmlns:ds="http://schemas.openxmlformats.org/officeDocument/2006/customXml" ds:itemID="{1A420042-3A6E-4DA5-947B-26ADB07A74C6}">
   <ds:schemaRefs>
     <ds:schemaRef ds:uri="http://schemas.openxmlformats.org/officeDocument/2006/bibliography"/>
   </ds:schemaRefs>

</xml_diff>

<commit_message>
Rapport, ajout section méthode de résolution des équation, difiiculté rencontré
</commit_message>
<xml_diff>
--- a/TP3/rapport/PHS4700RapportLab3.docx
+++ b/TP3/rapport/PHS4700RapportLab3.docx
@@ -444,7 +444,7 @@
                     </wp:anchor>
                   </w:drawing>
                 </mc:Choice>
-                <mc:Fallback xmlns:w16se="http://schemas.microsoft.com/office/word/2015/wordml/symex" xmlns:cx="http://schemas.microsoft.com/office/drawing/2014/chartex">
+                <mc:Fallback xmlns:cx="http://schemas.microsoft.com/office/drawing/2014/chartex" xmlns:w16se="http://schemas.microsoft.com/office/word/2015/wordml/symex">
                   <w:pict>
                     <v:group w14:anchorId="2C8B0EF4" id="Group 2" o:spid="_x0000_s1026" style="position:absolute;margin-left:83.6pt;margin-top:4.7pt;width:112.95pt;height:42.25pt;z-index:251680768" coordsize="14343,5367" o:gfxdata="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">
                       <v:shapetype id="_x0000_t75" coordsize="21600,21600" o:spt="75" o:preferrelative="t" path="m@4@5l@4@11@9@11@9@5xe" filled="f" stroked="f">
@@ -567,6 +567,71 @@
                 <w:lang w:val="fr-CA"/>
               </w:rPr>
             </w:pPr>
+            <w:r>
+              <w:rPr>
+                <w:rFonts w:asciiTheme="majorHAnsi" w:eastAsiaTheme="majorEastAsia" w:hAnsiTheme="majorHAnsi" w:cstheme="majorBidi"/>
+                <w:noProof/>
+                <w:color w:val="2E74B5" w:themeColor="accent1" w:themeShade="BF"/>
+                <w:sz w:val="32"/>
+                <w:szCs w:val="32"/>
+                <w:lang w:eastAsia="fr-CA"/>
+              </w:rPr>
+              <w:drawing>
+                <wp:anchor distT="0" distB="0" distL="114300" distR="114300" simplePos="0" relativeHeight="251689984" behindDoc="0" locked="0" layoutInCell="1" allowOverlap="1" wp14:anchorId="5CC60745" wp14:editId="0F46F581">
+                  <wp:simplePos x="0" y="0"/>
+                  <wp:positionH relativeFrom="column">
+                    <wp:posOffset>1061720</wp:posOffset>
+                  </wp:positionH>
+                  <wp:positionV relativeFrom="paragraph">
+                    <wp:posOffset>76200</wp:posOffset>
+                  </wp:positionV>
+                  <wp:extent cx="1581150" cy="464378"/>
+                  <wp:effectExtent l="0" t="0" r="0" b="0"/>
+                  <wp:wrapNone/>
+                  <wp:docPr id="9" name="Picture 9"/>
+                  <wp:cNvGraphicFramePr>
+                    <a:graphicFrameLocks xmlns:a="http://schemas.openxmlformats.org/drawingml/2006/main" noChangeAspect="1"/>
+                  </wp:cNvGraphicFramePr>
+                  <a:graphic xmlns:a="http://schemas.openxmlformats.org/drawingml/2006/main">
+                    <a:graphicData uri="http://schemas.openxmlformats.org/drawingml/2006/picture">
+                      <pic:pic xmlns:pic="http://schemas.openxmlformats.org/drawingml/2006/picture">
+                        <pic:nvPicPr>
+                          <pic:cNvPr id="9" name="signature.png"/>
+                          <pic:cNvPicPr/>
+                        </pic:nvPicPr>
+                        <pic:blipFill>
+                          <a:blip r:embed="rId12" cstate="print">
+                            <a:extLst>
+                              <a:ext uri="{28A0092B-C50C-407E-A947-70E740481C1C}">
+                                <a14:useLocalDpi xmlns:a14="http://schemas.microsoft.com/office/drawing/2010/main" val="0"/>
+                              </a:ext>
+                            </a:extLst>
+                          </a:blip>
+                          <a:stretch>
+                            <a:fillRect/>
+                          </a:stretch>
+                        </pic:blipFill>
+                        <pic:spPr>
+                          <a:xfrm>
+                            <a:off x="0" y="0"/>
+                            <a:ext cx="1581150" cy="464378"/>
+                          </a:xfrm>
+                          <a:prstGeom prst="rect">
+                            <a:avLst/>
+                          </a:prstGeom>
+                        </pic:spPr>
+                      </pic:pic>
+                    </a:graphicData>
+                  </a:graphic>
+                  <wp14:sizeRelH relativeFrom="margin">
+                    <wp14:pctWidth>0</wp14:pctWidth>
+                  </wp14:sizeRelH>
+                  <wp14:sizeRelV relativeFrom="margin">
+                    <wp14:pctHeight>0</wp14:pctHeight>
+                  </wp14:sizeRelV>
+                </wp:anchor>
+              </w:drawing>
+            </w:r>
           </w:p>
           <w:p>
             <w:pPr>
@@ -689,7 +754,7 @@
                           </pic:cNvPicPr>
                         </pic:nvPicPr>
                         <pic:blipFill>
-                          <a:blip r:embed="rId12">
+                          <a:blip r:embed="rId13">
                             <a:extLst>
                               <a:ext uri="{28A0092B-C50C-407E-A947-70E740481C1C}">
                                 <a14:useLocalDpi xmlns:a14="http://schemas.microsoft.com/office/drawing/2010/main" val="0"/>
@@ -807,7 +872,7 @@
                           <pic:cNvPicPr/>
                         </pic:nvPicPr>
                         <pic:blipFill>
-                          <a:blip r:embed="rId13">
+                          <a:blip r:embed="rId14">
                             <a:extLst>
                               <a:ext uri="{28A0092B-C50C-407E-A947-70E740481C1C}">
                                 <a14:useLocalDpi xmlns:a14="http://schemas.microsoft.com/office/drawing/2010/main" val="0"/>
@@ -844,8 +909,17 @@
                 <w:rFonts w:asciiTheme="minorHAnsi" w:hAnsiTheme="minorHAnsi"/>
                 <w:lang w:val="fr-CA"/>
               </w:rPr>
-              <w:t>Nom: Farvacque</w:t>
-            </w:r>
+              <w:t xml:space="preserve">Nom: </w:t>
+            </w:r>
+            <w:proofErr w:type="spellStart"/>
+            <w:r>
+              <w:rPr>
+                <w:rFonts w:asciiTheme="minorHAnsi" w:hAnsiTheme="minorHAnsi"/>
+                <w:lang w:val="fr-CA"/>
+              </w:rPr>
+              <w:t>Farvacque</w:t>
+            </w:r>
+            <w:proofErr w:type="spellEnd"/>
             <w:r>
               <w:rPr>
                 <w:rFonts w:asciiTheme="minorHAnsi" w:hAnsiTheme="minorHAnsi"/>
@@ -929,7 +1003,7 @@
       <w:pPr>
         <w:spacing w:after="160" w:line="259" w:lineRule="auto"/>
         <w:sectPr>
-          <w:headerReference w:type="default" r:id="rId14"/>
+          <w:headerReference w:type="default" r:id="rId15"/>
           <w:pgSz w:w="12240" w:h="15840"/>
           <w:pgMar w:top="1440" w:right="1440" w:bottom="1440" w:left="1440" w:header="720" w:footer="720" w:gutter="0"/>
           <w:cols w:space="720"/>
@@ -1890,7 +1964,19 @@
         <w:rPr>
           <w:lang w:val="fr-FR"/>
         </w:rPr>
-        <w:t>Équations du mouvement a résoudre</w:t>
+        <w:t xml:space="preserve">Équations du mouvement </w:t>
+      </w:r>
+      <w:r>
+        <w:rPr>
+          <w:lang w:val="fr-FR"/>
+        </w:rPr>
+        <w:t>à</w:t>
+      </w:r>
+      <w:r>
+        <w:rPr>
+          <w:lang w:val="fr-FR"/>
+        </w:rPr>
+        <w:t xml:space="preserve"> résoudre</w:t>
       </w:r>
     </w:p>
     <w:p>
@@ -1974,7 +2060,7 @@
                     <pic:cNvPicPr/>
                   </pic:nvPicPr>
                   <pic:blipFill>
-                    <a:blip r:embed="rId15">
+                    <a:blip r:embed="rId16">
                       <a:extLst>
                         <a:ext uri="{28A0092B-C50C-407E-A947-70E740481C1C}">
                           <a14:useLocalDpi xmlns:a14="http://schemas.microsoft.com/office/drawing/2010/main" val="0"/>
@@ -2276,7 +2362,7 @@
                     <pic:cNvPicPr/>
                   </pic:nvPicPr>
                   <pic:blipFill>
-                    <a:blip r:embed="rId16">
+                    <a:blip r:embed="rId17">
                       <a:extLst>
                         <a:ext uri="{28A0092B-C50C-407E-A947-70E740481C1C}">
                           <a14:useLocalDpi xmlns:a14="http://schemas.microsoft.com/office/drawing/2010/main" val="0"/>
@@ -2613,6 +2699,62 @@
     </w:p>
     <w:p>
       <w:pPr>
+        <w:spacing w:line="360" w:lineRule="auto"/>
+        <w:rPr>
+          <w:lang w:val="fr-FR"/>
+        </w:rPr>
+      </w:pPr>
+      <w:r>
+        <w:rPr>
+          <w:lang w:val="fr-FR"/>
+        </w:rPr>
+        <w:t xml:space="preserve">Les équations de mouvement de la balle et du cylindre sont réalisées à l’aide de Runge </w:t>
+      </w:r>
+      <w:proofErr w:type="spellStart"/>
+      <w:r>
+        <w:rPr>
+          <w:lang w:val="fr-FR"/>
+        </w:rPr>
+        <w:t>Kutta</w:t>
+      </w:r>
+      <w:proofErr w:type="spellEnd"/>
+      <w:r>
+        <w:rPr>
+          <w:lang w:val="fr-FR"/>
+        </w:rPr>
+        <w:t xml:space="preserve"> d’ordre 4.</w:t>
+      </w:r>
+      <w:r>
+        <w:rPr>
+          <w:lang w:val="fr-FR"/>
+        </w:rPr>
+        <w:t xml:space="preserve"> Nous fournissions à Runge </w:t>
+      </w:r>
+      <w:proofErr w:type="spellStart"/>
+      <w:r>
+        <w:rPr>
+          <w:lang w:val="fr-FR"/>
+        </w:rPr>
+        <w:t>Kutta</w:t>
+      </w:r>
+      <w:proofErr w:type="spellEnd"/>
+      <w:r>
+        <w:rPr>
+          <w:lang w:val="fr-FR"/>
+        </w:rPr>
+        <w:t xml:space="preserve"> les paramètres de pas et de vitesse.</w:t>
+      </w:r>
+    </w:p>
+    <w:p>
+      <w:pPr>
+        <w:spacing w:line="360" w:lineRule="auto"/>
+        <w:rPr>
+          <w:lang w:val="fr-FR"/>
+        </w:rPr>
+      </w:pPr>
+    </w:p>
+    <w:p>
+      <w:pPr>
         <w:pStyle w:val="Subtitle"/>
         <w:numPr>
           <w:ilvl w:val="0"/>
@@ -2631,6 +2773,44 @@
     </w:p>
     <w:p>
       <w:pPr>
+        <w:rPr>
+          <w:lang w:val="fr-FR"/>
+        </w:rPr>
+      </w:pPr>
+      <w:r>
+        <w:rPr>
+          <w:lang w:val="fr-FR"/>
+        </w:rPr>
+        <w:t xml:space="preserve">Le bon pas a été déterminé expérimentalement. L’idée étant de trouvé un pas suffisamment petit pour que la précision minimale soit respecté mais également suffisamment grand pour que le temps d’exécution ne soit pas trop important. Avec un pas </w:t>
+      </w:r>
+      <w:r>
+        <w:rPr>
+          <w:lang w:val="fr-FR"/>
+        </w:rPr>
+        <w:t>de 0,0001 nous obtenons une précision de 0,</w:t>
+      </w:r>
+      <w:r>
+        <w:rPr>
+          <w:lang w:val="fr-FR"/>
+        </w:rPr>
+        <w:t>1585</w:t>
+      </w:r>
+      <w:r>
+        <w:rPr>
+          <w:lang w:val="fr-FR"/>
+        </w:rPr>
+        <w:t xml:space="preserve"> mm ce qui nous apparaît suffisant.</w:t>
+      </w:r>
+    </w:p>
+    <w:p>
+      <w:pPr>
+        <w:rPr>
+          <w:lang w:val="fr-FR"/>
+        </w:rPr>
+      </w:pPr>
+    </w:p>
+    <w:p>
+      <w:pPr>
         <w:pStyle w:val="Subtitle"/>
         <w:numPr>
           <w:ilvl w:val="0"/>
@@ -2649,15 +2829,274 @@
     </w:p>
     <w:p>
       <w:pPr>
+        <w:rPr>
+          <w:lang w:val="fr-FR"/>
+        </w:rPr>
+      </w:pPr>
+      <w:r>
+        <w:rPr>
+          <w:lang w:val="fr-FR"/>
+        </w:rPr>
+        <w:t>Pour valider la précision de notre résultat, lorsque nous obtenons une collision, nous calculons la profondeur d’enfoncement de la balle. C’est-à-dire que nous calculons de quelle distance nous avons arrêté la balle trop tard. Nous affichons le résultat en mm c’est pourquoi la formule ci-dessous multiplie le résultat par 1000.</w:t>
+      </w:r>
+    </w:p>
+    <w:p>
+      <w:pPr>
+        <w:rPr>
+          <w:lang w:val="fr-FR"/>
+        </w:rPr>
+      </w:pPr>
+    </w:p>
+    <w:p>
+      <w:pPr>
+        <w:autoSpaceDE w:val="0"/>
+        <w:autoSpaceDN w:val="0"/>
+        <w:adjustRightInd w:val="0"/>
+        <w:jc w:val="center"/>
+        <w:rPr>
+          <w:rFonts w:ascii="Courier New" w:eastAsiaTheme="minorHAnsi" w:hAnsi="Courier New" w:cs="Courier New"/>
+          <w:sz w:val="20"/>
+          <w:lang w:val="en-US" w:eastAsia="en-US"/>
+        </w:rPr>
+      </w:pPr>
+      <w:r>
+        <w:rPr>
+          <w:rFonts w:ascii="Courier New" w:eastAsiaTheme="minorHAnsi" w:hAnsi="Courier New" w:cs="Courier New"/>
+          <w:color w:val="000000"/>
+          <w:sz w:val="20"/>
+          <w:lang w:val="en-US" w:eastAsia="en-US"/>
+        </w:rPr>
+        <w:t>(</w:t>
+      </w:r>
+      <w:proofErr w:type="spellStart"/>
+      <w:r>
+        <w:rPr>
+          <w:rFonts w:ascii="Courier New" w:eastAsiaTheme="minorHAnsi" w:hAnsi="Courier New" w:cs="Courier New"/>
+          <w:color w:val="000000"/>
+          <w:sz w:val="20"/>
+          <w:lang w:val="en-US" w:eastAsia="en-US"/>
+        </w:rPr>
+        <w:t>rayon_balle</w:t>
+      </w:r>
+      <w:proofErr w:type="spellEnd"/>
+      <w:r>
+        <w:rPr>
+          <w:rFonts w:ascii="Courier New" w:eastAsiaTheme="minorHAnsi" w:hAnsi="Courier New" w:cs="Courier New"/>
+          <w:color w:val="000000"/>
+          <w:sz w:val="20"/>
+          <w:lang w:val="en-US" w:eastAsia="en-US"/>
+        </w:rPr>
+        <w:t xml:space="preserve"> - </w:t>
+      </w:r>
+      <w:proofErr w:type="gramStart"/>
+      <w:r>
+        <w:rPr>
+          <w:rFonts w:ascii="Courier New" w:eastAsiaTheme="minorHAnsi" w:hAnsi="Courier New" w:cs="Courier New"/>
+          <w:color w:val="000000"/>
+          <w:sz w:val="20"/>
+          <w:lang w:val="en-US" w:eastAsia="en-US"/>
+        </w:rPr>
+        <w:t>norm(</w:t>
+      </w:r>
+      <w:proofErr w:type="spellStart"/>
+      <w:proofErr w:type="gramEnd"/>
+      <w:r>
+        <w:rPr>
+          <w:rFonts w:ascii="Courier New" w:eastAsiaTheme="minorHAnsi" w:hAnsi="Courier New" w:cs="Courier New"/>
+          <w:color w:val="000000"/>
+          <w:sz w:val="20"/>
+          <w:lang w:val="en-US" w:eastAsia="en-US"/>
+        </w:rPr>
+        <w:t>pointCollision</w:t>
+      </w:r>
+      <w:proofErr w:type="spellEnd"/>
+      <w:r>
+        <w:rPr>
+          <w:rFonts w:ascii="Courier New" w:eastAsiaTheme="minorHAnsi" w:hAnsi="Courier New" w:cs="Courier New"/>
+          <w:color w:val="000000"/>
+          <w:sz w:val="20"/>
+          <w:lang w:val="en-US" w:eastAsia="en-US"/>
+        </w:rPr>
+        <w:t xml:space="preserve"> - </w:t>
+      </w:r>
+      <w:proofErr w:type="spellStart"/>
+      <w:r>
+        <w:rPr>
+          <w:rFonts w:ascii="Courier New" w:eastAsiaTheme="minorHAnsi" w:hAnsi="Courier New" w:cs="Courier New"/>
+          <w:color w:val="000000"/>
+          <w:sz w:val="20"/>
+          <w:lang w:val="en-US" w:eastAsia="en-US"/>
+        </w:rPr>
+        <w:t>balle.CentreDeMasse</w:t>
+      </w:r>
+      <w:proofErr w:type="spellEnd"/>
+      <w:r>
+        <w:rPr>
+          <w:rFonts w:ascii="Courier New" w:eastAsiaTheme="minorHAnsi" w:hAnsi="Courier New" w:cs="Courier New"/>
+          <w:color w:val="000000"/>
+          <w:sz w:val="20"/>
+          <w:lang w:val="en-US" w:eastAsia="en-US"/>
+        </w:rPr>
+        <w:t>(1:3,end)))*1000</w:t>
+      </w:r>
+    </w:p>
+    <w:p>
+      <w:pPr>
+        <w:rPr>
+          <w:lang w:val="en-US"/>
+        </w:rPr>
+      </w:pPr>
+    </w:p>
+    <w:p>
+      <w:pPr>
         <w:spacing w:after="160" w:line="259" w:lineRule="auto"/>
         <w:rPr>
           <w:rFonts w:asciiTheme="majorHAnsi" w:eastAsiaTheme="majorEastAsia" w:hAnsiTheme="majorHAnsi" w:cstheme="majorBidi"/>
           <w:color w:val="2E74B5" w:themeColor="accent1" w:themeShade="BF"/>
           <w:sz w:val="32"/>
           <w:szCs w:val="32"/>
-        </w:rPr>
-      </w:pPr>
-      <w:r>
+          <w:lang w:val="en-US"/>
+        </w:rPr>
+      </w:pPr>
+      <w:r>
+        <w:rPr>
+          <w:noProof/>
+          <w:lang w:eastAsia="fr-CA"/>
+        </w:rPr>
+        <mc:AlternateContent>
+          <mc:Choice Requires="wps">
+            <w:drawing>
+              <wp:anchor distT="0" distB="0" distL="114300" distR="114300" simplePos="0" relativeHeight="251687936" behindDoc="1" locked="0" layoutInCell="1" allowOverlap="1" wp14:anchorId="0054A2C2" wp14:editId="194D8B98">
+                <wp:simplePos x="0" y="0"/>
+                <wp:positionH relativeFrom="column">
+                  <wp:posOffset>1771650</wp:posOffset>
+                </wp:positionH>
+                <wp:positionV relativeFrom="paragraph">
+                  <wp:posOffset>8890</wp:posOffset>
+                </wp:positionV>
+                <wp:extent cx="2044700" cy="419100"/>
+                <wp:effectExtent l="0" t="0" r="0" b="0"/>
+                <wp:wrapTight wrapText="bothSides">
+                  <wp:wrapPolygon edited="0">
+                    <wp:start x="0" y="0"/>
+                    <wp:lineTo x="0" y="20618"/>
+                    <wp:lineTo x="21332" y="20618"/>
+                    <wp:lineTo x="21332" y="0"/>
+                    <wp:lineTo x="0" y="0"/>
+                  </wp:wrapPolygon>
+                </wp:wrapTight>
+                <wp:docPr id="8" name="Text Box 8"/>
+                <wp:cNvGraphicFramePr/>
+                <a:graphic xmlns:a="http://schemas.openxmlformats.org/drawingml/2006/main">
+                  <a:graphicData uri="http://schemas.microsoft.com/office/word/2010/wordprocessingShape">
+                    <wps:wsp>
+                      <wps:cNvSpPr txBox="1"/>
+                      <wps:spPr>
+                        <a:xfrm>
+                          <a:off x="0" y="0"/>
+                          <a:ext cx="2044700" cy="419100"/>
+                        </a:xfrm>
+                        <a:prstGeom prst="rect">
+                          <a:avLst/>
+                        </a:prstGeom>
+                        <a:solidFill>
+                          <a:prstClr val="white"/>
+                        </a:solidFill>
+                        <a:ln>
+                          <a:noFill/>
+                        </a:ln>
+                        <a:effectLst/>
+                      </wps:spPr>
+                      <wps:txbx>
+                        <w:txbxContent>
+                          <w:p>
+                            <w:pPr>
+                              <w:pStyle w:val="Caption"/>
+                              <w:jc w:val="center"/>
+                              <w:rPr>
+                                <w:noProof/>
+                                <w:sz w:val="24"/>
+                                <w:szCs w:val="24"/>
+                              </w:rPr>
+                            </w:pPr>
+                            <w:r>
+                              <w:rPr>
+                                <w:sz w:val="24"/>
+                                <w:szCs w:val="24"/>
+                              </w:rPr>
+                              <w:t xml:space="preserve">Équation </w:t>
+                            </w:r>
+                            <w:r>
+                              <w:rPr>
+                                <w:sz w:val="24"/>
+                                <w:szCs w:val="24"/>
+                              </w:rPr>
+                              <w:t>du calcul de précision (en mm)</w:t>
+                            </w:r>
+                          </w:p>
+                        </w:txbxContent>
+                      </wps:txbx>
+                      <wps:bodyPr rot="0" spcFirstLastPara="0" vertOverflow="overflow" horzOverflow="overflow" vert="horz" wrap="square" lIns="0" tIns="0" rIns="0" bIns="0" numCol="1" spcCol="0" rtlCol="0" fromWordArt="0" anchor="t" anchorCtr="0" forceAA="0" compatLnSpc="1">
+                        <a:prstTxWarp prst="textNoShape">
+                          <a:avLst/>
+                        </a:prstTxWarp>
+                        <a:noAutofit/>
+                      </wps:bodyPr>
+                    </wps:wsp>
+                  </a:graphicData>
+                </a:graphic>
+                <wp14:sizeRelV relativeFrom="margin">
+                  <wp14:pctHeight>0</wp14:pctHeight>
+                </wp14:sizeRelV>
+              </wp:anchor>
+            </w:drawing>
+          </mc:Choice>
+          <mc:Fallback>
+            <w:pict>
+              <v:shapetype w14:anchorId="0054A2C2" id="_x0000_t202" coordsize="21600,21600" o:spt="202" path="m,l,21600r21600,l21600,xe">
+                <v:stroke joinstyle="miter"/>
+                <v:path gradientshapeok="t" o:connecttype="rect"/>
+              </v:shapetype>
+              <v:shape id="Text Box 8" o:spid="_x0000_s1028" type="#_x0000_t202" style="position:absolute;margin-left:139.5pt;margin-top:.7pt;width:161pt;height:33pt;z-index:-251628544;visibility:visible;mso-wrap-style:square;mso-height-percent:0;mso-wrap-distance-left:9pt;mso-wrap-distance-top:0;mso-wrap-distance-right:9pt;mso-wrap-distance-bottom:0;mso-position-horizontal:absolute;mso-position-horizontal-relative:text;mso-position-vertical:absolute;mso-position-vertical-relative:text;mso-height-percent:0;mso-height-relative:margin;v-text-anchor:top" o:gfxdata="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" stroked="f">
+                <v:textbox inset="0,0,0,0">
+                  <w:txbxContent>
+                    <w:p>
+                      <w:pPr>
+                        <w:pStyle w:val="Caption"/>
+                        <w:jc w:val="center"/>
+                        <w:rPr>
+                          <w:noProof/>
+                          <w:sz w:val="24"/>
+                          <w:szCs w:val="24"/>
+                        </w:rPr>
+                      </w:pPr>
+                      <w:r>
+                        <w:rPr>
+                          <w:sz w:val="24"/>
+                          <w:szCs w:val="24"/>
+                        </w:rPr>
+                        <w:t xml:space="preserve">Équation </w:t>
+                      </w:r>
+                      <w:r>
+                        <w:rPr>
+                          <w:sz w:val="24"/>
+                          <w:szCs w:val="24"/>
+                        </w:rPr>
+                        <w:t>du calcul de précision (en mm)</w:t>
+                      </w:r>
+                    </w:p>
+                  </w:txbxContent>
+                </v:textbox>
+                <w10:wrap type="tight"/>
+              </v:shape>
+            </w:pict>
+          </mc:Fallback>
+        </mc:AlternateContent>
+      </w:r>
+      <w:r>
+        <w:rPr>
+          <w:lang w:val="en-US"/>
+        </w:rPr>
         <w:br w:type="page"/>
       </w:r>
     </w:p>
@@ -2736,13 +3175,57 @@
         <w:rPr>
           <w:lang w:val="fr-FR"/>
         </w:rPr>
-        <w:t>Une fois les diverses initialisations effectuées, on commence le début des simulations qui est une boucle while qui s’arrête lorsque la balle touche le sol (</w:t>
-      </w:r>
-      <w:r>
-        <w:rPr>
-          <w:lang w:val="fr-FR"/>
-        </w:rPr>
-        <w:t>balle.CentreDeMasse(3,end) - balle.Rayon &lt;= 0</w:t>
+        <w:t xml:space="preserve">Une fois les diverses initialisations effectuées, on commence le début des simulations qui est une boucle </w:t>
+      </w:r>
+      <w:proofErr w:type="spellStart"/>
+      <w:r>
+        <w:rPr>
+          <w:lang w:val="fr-FR"/>
+        </w:rPr>
+        <w:t>while</w:t>
+      </w:r>
+      <w:proofErr w:type="spellEnd"/>
+      <w:r>
+        <w:rPr>
+          <w:lang w:val="fr-FR"/>
+        </w:rPr>
+        <w:t xml:space="preserve"> qui s’arrête lorsque la balle touche le sol (</w:t>
+      </w:r>
+      <w:proofErr w:type="spellStart"/>
+      <w:proofErr w:type="gramStart"/>
+      <w:r>
+        <w:rPr>
+          <w:lang w:val="fr-FR"/>
+        </w:rPr>
+        <w:t>balle.CentreDeMasse</w:t>
+      </w:r>
+      <w:proofErr w:type="spellEnd"/>
+      <w:r>
+        <w:rPr>
+          <w:lang w:val="fr-FR"/>
+        </w:rPr>
+        <w:t>(</w:t>
+      </w:r>
+      <w:proofErr w:type="gramEnd"/>
+      <w:r>
+        <w:rPr>
+          <w:lang w:val="fr-FR"/>
+        </w:rPr>
+        <w:t xml:space="preserve">3,end) - </w:t>
+      </w:r>
+      <w:proofErr w:type="spellStart"/>
+      <w:r>
+        <w:rPr>
+          <w:lang w:val="fr-FR"/>
+        </w:rPr>
+        <w:t>balle.Rayon</w:t>
+      </w:r>
+      <w:proofErr w:type="spellEnd"/>
+      <w:r>
+        <w:rPr>
+          <w:lang w:val="fr-FR"/>
+        </w:rPr>
+        <w:t xml:space="preserve"> &lt;= 0</w:t>
       </w:r>
       <w:r>
         <w:rPr>
@@ -2796,7 +3279,21 @@
         <w:rPr>
           <w:lang w:val="fr-FR"/>
         </w:rPr>
-        <w:t xml:space="preserve"> Cependant en plus d’être déplacé, le cylindre est rotationné à l’aide des matrices de rotations vu au TP1.</w:t>
+        <w:t xml:space="preserve"> Cependant en plus d’être déplacé, le cylindre est </w:t>
+      </w:r>
+      <w:proofErr w:type="spellStart"/>
+      <w:r>
+        <w:rPr>
+          <w:lang w:val="fr-FR"/>
+        </w:rPr>
+        <w:t>rotationné</w:t>
+      </w:r>
+      <w:proofErr w:type="spellEnd"/>
+      <w:r>
+        <w:rPr>
+          <w:lang w:val="fr-FR"/>
+        </w:rPr>
+        <w:t xml:space="preserve"> à l’aide des matrices de rotations vu au TP1.</w:t>
       </w:r>
     </w:p>
     <w:p>
@@ -2824,7 +3321,35 @@
         <w:rPr>
           <w:lang w:val="fr-FR"/>
         </w:rPr>
-        <w:t>La validation supplémentaire effectue des projections dans le plan. D’abord on projette dans le plan « xy ». Si la distance entre le centre de la balle et le centre du cylindre est inférieure à la somme des deux rayons on poursuit avec une validation en « xz ». Si le centre de la balle est à la même hauteur que le cylindre (c’est-à-dire entre les deux extrémités de celui-ci) alors</w:t>
+        <w:t>La validation supplémentaire effectue des projections dans le plan. D’abord on projette dans le plan « </w:t>
+      </w:r>
+      <w:proofErr w:type="spellStart"/>
+      <w:r>
+        <w:rPr>
+          <w:lang w:val="fr-FR"/>
+        </w:rPr>
+        <w:t>xy</w:t>
+      </w:r>
+      <w:proofErr w:type="spellEnd"/>
+      <w:r>
+        <w:rPr>
+          <w:lang w:val="fr-FR"/>
+        </w:rPr>
+        <w:t> ». Si la distance entre le centre de la balle et le centre du cylindre est inférieure à la somme des deux rayons on poursuit avec une validation en « </w:t>
+      </w:r>
+      <w:proofErr w:type="spellStart"/>
+      <w:r>
+        <w:rPr>
+          <w:lang w:val="fr-FR"/>
+        </w:rPr>
+        <w:t>xz</w:t>
+      </w:r>
+      <w:proofErr w:type="spellEnd"/>
+      <w:r>
+        <w:rPr>
+          <w:lang w:val="fr-FR"/>
+        </w:rPr>
+        <w:t> ». Si le centre de la balle est à la même hauteur que le cylindre (c’est-à-dire entre les deux extrémités de celui-ci) alors</w:t>
       </w:r>
       <w:r>
         <w:rPr>
@@ -2893,37 +3418,35 @@
         </w:rPr>
         <w:t>Une fois la simulation terminée (que ce soit par collision avec le cylindre ou le sol) on affiche le graphique des positions selon le temps.</w:t>
       </w:r>
-      <w:bookmarkStart w:id="4" w:name="_GoBack"/>
+    </w:p>
+    <w:p>
+      <w:pPr>
+        <w:rPr>
+          <w:lang w:val="fr-FR"/>
+        </w:rPr>
+      </w:pPr>
+    </w:p>
+    <w:p>
+      <w:pPr>
+        <w:spacing w:after="160" w:line="259" w:lineRule="auto"/>
+      </w:pPr>
+      <w:r>
+        <w:br w:type="page"/>
+      </w:r>
+    </w:p>
+    <w:p/>
+    <w:p>
+      <w:pPr>
+        <w:pStyle w:val="Heading1"/>
+      </w:pPr>
+      <w:bookmarkStart w:id="4" w:name="_Toc435460411"/>
+      <w:r>
+        <w:t xml:space="preserve">V – </w:t>
+      </w:r>
+      <w:r>
+        <w:t>Résultats obtenus</w:t>
+      </w:r>
       <w:bookmarkEnd w:id="4"/>
-    </w:p>
-    <w:p>
-      <w:pPr>
-        <w:rPr>
-          <w:lang w:val="fr-FR"/>
-        </w:rPr>
-      </w:pPr>
-    </w:p>
-    <w:p>
-      <w:pPr>
-        <w:spacing w:after="160" w:line="259" w:lineRule="auto"/>
-      </w:pPr>
-      <w:r>
-        <w:br w:type="page"/>
-      </w:r>
-    </w:p>
-    <w:p/>
-    <w:p>
-      <w:pPr>
-        <w:pStyle w:val="Heading1"/>
-      </w:pPr>
-      <w:bookmarkStart w:id="5" w:name="_Toc435460411"/>
-      <w:r>
-        <w:t xml:space="preserve">V – </w:t>
-      </w:r>
-      <w:r>
-        <w:t>Résultats obtenus</w:t>
-      </w:r>
-      <w:bookmarkEnd w:id="5"/>
       <w:r>
         <w:t xml:space="preserve"> </w:t>
       </w:r>
@@ -2957,7 +3480,7 @@
       <w:pPr>
         <w:pStyle w:val="Heading1"/>
       </w:pPr>
-      <w:bookmarkStart w:id="6" w:name="_Toc435460412"/>
+      <w:bookmarkStart w:id="5" w:name="_Toc435460412"/>
       <w:r>
         <w:lastRenderedPageBreak/>
         <w:t xml:space="preserve">VI – </w:t>
@@ -2965,7 +3488,7 @@
       <w:r>
         <w:t>Analyse des résultats obtenus</w:t>
       </w:r>
-      <w:bookmarkEnd w:id="6"/>
+      <w:bookmarkEnd w:id="5"/>
       <w:r>
         <w:t xml:space="preserve"> </w:t>
       </w:r>
@@ -3022,7 +3545,7 @@
       <w:pPr>
         <w:pStyle w:val="Heading1"/>
       </w:pPr>
-      <w:bookmarkStart w:id="7" w:name="_Toc435460413"/>
+      <w:bookmarkStart w:id="6" w:name="_Toc435460413"/>
       <w:r>
         <w:lastRenderedPageBreak/>
         <w:t>VI</w:t>
@@ -3033,22 +3556,49 @@
       <w:r>
         <w:t xml:space="preserve"> - Discussions sur le devoir</w:t>
       </w:r>
+      <w:bookmarkEnd w:id="6"/>
+    </w:p>
+    <w:p/>
+    <w:p>
+      <w:pPr>
+        <w:ind w:firstLine="720"/>
+        <w:jc w:val="both"/>
+        <w:rPr>
+          <w:lang w:val="fr-FR"/>
+        </w:rPr>
+      </w:pPr>
+      <w:r>
+        <w:t xml:space="preserve">Dans le cadre de ce second laboratoire, nous avons eu quelques défis à surmonter. Tout </w:t>
+      </w:r>
+      <w:r>
+        <w:rPr>
+          <w:lang w:val="fr-FR"/>
+        </w:rPr>
+        <w:t>d’abord, nous avions remarqué que les calculs pour l’ensemble des simulations étaient très semblables, nous avons donc décidé de découper tout cela dans des classes spécifiques et utiliser l’héritage pour dupliquer le moins possible. Or, MATLAB est avant tout un langage de calcul avant d’être un langage de programmation oriente objet. Nous avons donc dû nous adapter à celui-ci afin d’en tirer le plus d’avantages possibles et de rendre notre code plus lisible et facile d’accès</w:t>
+      </w:r>
+      <w:r>
+        <w:rPr>
+          <w:lang w:val="fr-FR"/>
+        </w:rPr>
+        <w:t>.</w:t>
+      </w:r>
+    </w:p>
+    <w:p>
+      <w:pPr>
+        <w:ind w:firstLine="720"/>
+        <w:jc w:val="both"/>
+      </w:pPr>
+      <w:r>
+        <w:rPr>
+          <w:lang w:val="fr-FR"/>
+        </w:rPr>
+        <w:t>Nous avons également rencontré des difficultés en ce qui a trait à la vérification de collision. Notre modèle initial détectait les collisions en vérifiant si plusieurs petites balles contenues dans le cylindre collisionnait avec la balle lancé. Cette modélisation du cylindre comme étant plusieurs sphères combinée n’était pas assez précise et nous avons dût laisser tomber cette méthode. Nous avons néanmoins conservé la pré-validation de collision avec une sphère englobant le cylindre.</w:t>
+      </w:r>
+      <w:bookmarkStart w:id="7" w:name="_GoBack"/>
       <w:bookmarkEnd w:id="7"/>
     </w:p>
-    <w:p/>
-    <w:p>
-      <w:r>
-        <w:t xml:space="preserve">Dans le cadre de ce second laboratoire, nous avons eu quelques défis à surmonter. Tout </w:t>
-      </w:r>
-      <w:r>
-        <w:rPr>
-          <w:lang w:val="fr-FR"/>
-        </w:rPr>
-        <w:t>d’abord, nous avions remarqué que les calculs pour l’ensemble des simulations étaient très semblables, nous avons donc décidé de découper tout cela dans des classes spécifiques et utiliser l’héritage pour dupliquer le moins possible. Or, MATLAB est avant tout un langage de calcul avant d’être un langage de programmation oriente objet. Nous avons donc dû nous adapter à celui-ci afin d’en tirer le plus d’avantages possibles et de rendre notre code plus lisible et facile d’accès</w:t>
-      </w:r>
-    </w:p>
     <w:sectPr>
-      <w:footerReference w:type="default" r:id="rId17"/>
+      <w:footerReference w:type="default" r:id="rId18"/>
       <w:pgSz w:w="12240" w:h="15840"/>
       <w:pgMar w:top="1440" w:right="1440" w:bottom="1440" w:left="1440" w:header="720" w:footer="720" w:gutter="0"/>
       <w:cols w:space="720"/>
@@ -3108,7 +3658,7 @@
             <w:noProof/>
             <w:lang w:val="fr-FR"/>
           </w:rPr>
-          <w:t>9</w:t>
+          <w:t>8</w:t>
         </w:r>
         <w:r>
           <w:fldChar w:fldCharType="end"/>
@@ -4701,7 +5251,7 @@
 </file>
 
 <file path=customXml/itemProps1.xml><?xml version="1.0" encoding="utf-8"?>
-<ds:datastoreItem xmlns:ds="http://schemas.openxmlformats.org/officeDocument/2006/customXml" ds:itemID="{1A420042-3A6E-4DA5-947B-26ADB07A74C6}">
+<ds:datastoreItem xmlns:ds="http://schemas.openxmlformats.org/officeDocument/2006/customXml" ds:itemID="{7626D33A-B0BD-483A-97DF-485503355499}">
   <ds:schemaRefs>
     <ds:schemaRef ds:uri="http://schemas.openxmlformats.org/officeDocument/2006/bibliography"/>
   </ds:schemaRefs>

</xml_diff>

<commit_message>
rapport figures. fix precision
</commit_message>
<xml_diff>
--- a/TP3/rapport/PHS4700RapportLab3.docx
+++ b/TP3/rapport/PHS4700RapportLab3.docx
@@ -393,7 +393,7 @@
               <mc:AlternateContent>
                 <mc:Choice Requires="wpg">
                   <w:drawing>
-                    <wp:anchor distT="0" distB="0" distL="114300" distR="114300" simplePos="0" relativeHeight="251658242" behindDoc="0" locked="0" layoutInCell="1" allowOverlap="1" wp14:anchorId="6DD50279" wp14:editId="32E51344">
+                    <wp:anchor distT="0" distB="0" distL="114300" distR="114300" simplePos="0" relativeHeight="251654146" behindDoc="0" locked="0" layoutInCell="1" allowOverlap="1" wp14:anchorId="6DD50279" wp14:editId="09F093C8">
                       <wp:simplePos x="0" y="0"/>
                       <wp:positionH relativeFrom="column">
                         <wp:posOffset>1061720</wp:posOffset>
@@ -446,7 +446,7 @@
                 </mc:Choice>
                 <mc:Fallback>
                   <w:pict>
-                    <v:group w14:anchorId="104A9636" id="Group 2" o:spid="_x0000_s1026" style="position:absolute;margin-left:83.6pt;margin-top:4.7pt;width:112.95pt;height:42.25pt;z-index:251658242" coordsize="14343,5367" o:gfxdata="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">
+                    <v:group w14:anchorId="7E144BD6" id="Group 2" o:spid="_x0000_s1026" style="position:absolute;margin-left:83.6pt;margin-top:4.7pt;width:112.95pt;height:42.25pt;z-index:251654146" coordsize="14343,5367" o:gfxdata="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">
                       <v:shapetype id="_x0000_t75" coordsize="21600,21600" o:spt="75" o:preferrelative="t" path="m@4@5l@4@11@9@11@9@5xe" filled="f" stroked="f">
                         <v:stroke joinstyle="miter"/>
                         <v:formulas>
@@ -577,7 +577,7 @@
                 <w:lang w:val="en-US" w:eastAsia="en-US"/>
               </w:rPr>
               <w:drawing>
-                <wp:anchor distT="0" distB="0" distL="114300" distR="114300" simplePos="0" relativeHeight="251658248" behindDoc="0" locked="0" layoutInCell="1" allowOverlap="1" wp14:anchorId="5CC60745" wp14:editId="0F46F581">
+                <wp:anchor distT="0" distB="0" distL="114300" distR="114300" simplePos="0" relativeHeight="251654152" behindDoc="0" locked="0" layoutInCell="1" allowOverlap="1" wp14:anchorId="5CC60745" wp14:editId="6D6224F6">
                   <wp:simplePos x="0" y="0"/>
                   <wp:positionH relativeFrom="column">
                     <wp:posOffset>1061720</wp:posOffset>
@@ -729,7 +729,7 @@
                 <w:lang w:val="en-US" w:eastAsia="en-US"/>
               </w:rPr>
               <w:drawing>
-                <wp:anchor distT="0" distB="0" distL="114300" distR="114300" simplePos="0" relativeHeight="251658241" behindDoc="0" locked="0" layoutInCell="1" allowOverlap="1" wp14:anchorId="08C8D9DB" wp14:editId="094EE2DA">
+                <wp:anchor distT="0" distB="0" distL="114300" distR="114300" simplePos="0" relativeHeight="251654145" behindDoc="0" locked="0" layoutInCell="1" allowOverlap="1" wp14:anchorId="08C8D9DB" wp14:editId="6930F23E">
                   <wp:simplePos x="0" y="0"/>
                   <wp:positionH relativeFrom="column">
                     <wp:posOffset>1079500</wp:posOffset>
@@ -849,7 +849,7 @@
                 <w:lang w:val="en-US" w:eastAsia="en-US"/>
               </w:rPr>
               <w:drawing>
-                <wp:anchor distT="0" distB="0" distL="114300" distR="114300" simplePos="0" relativeHeight="251658240" behindDoc="1" locked="0" layoutInCell="1" allowOverlap="1" wp14:anchorId="4F7376B1" wp14:editId="32617334">
+                <wp:anchor distT="0" distB="0" distL="114300" distR="114300" simplePos="0" relativeHeight="251654144" behindDoc="1" locked="0" layoutInCell="1" allowOverlap="1" wp14:anchorId="4F7376B1" wp14:editId="15CA1E8D">
                   <wp:simplePos x="0" y="0"/>
                   <wp:positionH relativeFrom="column">
                     <wp:posOffset>1360231</wp:posOffset>
@@ -1777,7 +1777,19 @@
         <w:rPr>
           <w:szCs w:val="24"/>
         </w:rPr>
-        <w:t xml:space="preserve">La boite de conserve n’as pas de vitesse angulaire et le lancer de la balle ne possède que des vitesses selon l’axe des </w:t>
+        <w:t>La boite de conserve n’a</w:t>
+      </w:r>
+      <w:r>
+        <w:rPr>
+          <w:szCs w:val="24"/>
+        </w:rPr>
+        <w:t xml:space="preserve"> </w:t>
+      </w:r>
+      <w:r>
+        <w:rPr>
+          <w:szCs w:val="24"/>
+        </w:rPr>
+        <w:t xml:space="preserve">pas de vitesse angulaire et le lancer de la balle ne possède que des vitesses selon l’axe des </w:t>
       </w:r>
       <w:r>
         <w:rPr>
@@ -2071,7 +2083,7 @@
           <w:lang w:val="en-US" w:eastAsia="en-US"/>
         </w:rPr>
         <w:drawing>
-          <wp:anchor distT="0" distB="0" distL="114300" distR="114300" simplePos="0" relativeHeight="251658244" behindDoc="1" locked="0" layoutInCell="1" allowOverlap="1" wp14:anchorId="4ECA68FA" wp14:editId="462A0F5E">
+          <wp:anchor distT="0" distB="0" distL="114300" distR="114300" simplePos="0" relativeHeight="251654148" behindDoc="1" locked="0" layoutInCell="1" allowOverlap="1" wp14:anchorId="4ECA68FA" wp14:editId="0602BB87">
             <wp:simplePos x="0" y="0"/>
             <wp:positionH relativeFrom="column">
               <wp:posOffset>1600200</wp:posOffset>
@@ -2165,7 +2177,7 @@
         <mc:AlternateContent>
           <mc:Choice Requires="wps">
             <w:drawing>
-              <wp:anchor distT="0" distB="0" distL="114300" distR="114300" simplePos="0" relativeHeight="251658245" behindDoc="1" locked="0" layoutInCell="1" allowOverlap="1" wp14:anchorId="569C6D1A" wp14:editId="4A12641F">
+              <wp:anchor distT="0" distB="0" distL="114300" distR="114300" simplePos="0" relativeHeight="251654149" behindDoc="1" locked="0" layoutInCell="1" allowOverlap="1" wp14:anchorId="569C6D1A" wp14:editId="31E0D547">
                 <wp:simplePos x="0" y="0"/>
                 <wp:positionH relativeFrom="column">
                   <wp:posOffset>1809750</wp:posOffset>
@@ -2285,7 +2297,7 @@
                 <v:stroke joinstyle="miter"/>
                 <v:path gradientshapeok="t" o:connecttype="rect"/>
               </v:shapetype>
-              <v:shape id="Text Box 4" o:spid="_x0000_s1026" type="#_x0000_t202" style="position:absolute;margin-left:142.5pt;margin-top:14.55pt;width:161pt;height:19.5pt;z-index:-251658235;visibility:visible;mso-wrap-style:square;mso-height-percent:0;mso-wrap-distance-left:9pt;mso-wrap-distance-top:0;mso-wrap-distance-right:9pt;mso-wrap-distance-bottom:0;mso-position-horizontal:absolute;mso-position-horizontal-relative:text;mso-position-vertical:absolute;mso-position-vertical-relative:text;mso-height-percent:0;mso-height-relative:margin;v-text-anchor:top" o:gfxdata="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" stroked="f">
+              <v:shape id="Text Box 4" o:spid="_x0000_s1026" type="#_x0000_t202" style="position:absolute;margin-left:142.5pt;margin-top:14.55pt;width:161pt;height:19.5pt;z-index:-251662331;visibility:visible;mso-wrap-style:square;mso-height-percent:0;mso-wrap-distance-left:9pt;mso-wrap-distance-top:0;mso-wrap-distance-right:9pt;mso-wrap-distance-bottom:0;mso-position-horizontal:absolute;mso-position-horizontal-relative:text;mso-position-vertical:absolute;mso-position-vertical-relative:text;mso-height-percent:0;mso-height-relative:margin;v-text-anchor:top" o:gfxdata="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" stroked="f">
                 <v:textbox inset="0,0,0,0">
                   <w:txbxContent>
                     <w:p>
@@ -2361,10 +2373,7 @@
     </w:p>
     <w:p>
       <w:r>
-        <w:t>Nous utilisons comme équation pour le frottement visqueux</w:t>
-      </w:r>
-      <w:r>
-        <w:t xml:space="preserve"> la formule donnée dans l’énoncé.</w:t>
+        <w:t>Nous utilisons comme équation pour le frottement visqueux la formule donnée dans l’énoncé.</w:t>
       </w:r>
     </w:p>
     <w:p>
@@ -2390,7 +2399,7 @@
           <w:lang w:val="en-US" w:eastAsia="en-US"/>
         </w:rPr>
         <w:drawing>
-          <wp:inline distT="0" distB="0" distL="0" distR="0" wp14:anchorId="7F260FDD" wp14:editId="723B86FF">
+          <wp:inline distT="0" distB="0" distL="0" distR="0" wp14:anchorId="7F260FDD" wp14:editId="1962D737">
             <wp:extent cx="1790700" cy="638175"/>
             <wp:effectExtent l="0" t="0" r="0" b="9525"/>
             <wp:docPr id="10" name="Picture 10"/>
@@ -2441,7 +2450,7 @@
         <mc:AlternateContent>
           <mc:Choice Requires="wps">
             <w:drawing>
-              <wp:anchor distT="0" distB="0" distL="114300" distR="114300" simplePos="0" relativeHeight="251658246" behindDoc="1" locked="0" layoutInCell="1" allowOverlap="1" wp14:anchorId="56C67D10" wp14:editId="17B8AD99">
+              <wp:anchor distT="0" distB="0" distL="114300" distR="114300" simplePos="0" relativeHeight="251654150" behindDoc="1" locked="0" layoutInCell="1" allowOverlap="1" wp14:anchorId="56C67D10" wp14:editId="7FE72B53">
                 <wp:simplePos x="0" y="0"/>
                 <wp:positionH relativeFrom="column">
                   <wp:posOffset>1790700</wp:posOffset>
@@ -2528,7 +2537,7 @@
           </mc:Choice>
           <mc:Fallback>
             <w:pict>
-              <v:shape w14:anchorId="56C67D10" id="Text Box 7" o:spid="_x0000_s1027" type="#_x0000_t202" style="position:absolute;margin-left:141pt;margin-top:3.2pt;width:161pt;height:19.5pt;z-index:-251658234;visibility:visible;mso-wrap-style:square;mso-height-percent:0;mso-wrap-distance-left:9pt;mso-wrap-distance-top:0;mso-wrap-distance-right:9pt;mso-wrap-distance-bottom:0;mso-position-horizontal:absolute;mso-position-horizontal-relative:text;mso-position-vertical:absolute;mso-position-vertical-relative:text;mso-height-percent:0;mso-height-relative:margin;v-text-anchor:top" o:gfxdata="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" stroked="f">
+              <v:shape w14:anchorId="56C67D10" id="Text Box 7" o:spid="_x0000_s1027" type="#_x0000_t202" style="position:absolute;margin-left:141pt;margin-top:3.2pt;width:161pt;height:19.5pt;z-index:-251662330;visibility:visible;mso-wrap-style:square;mso-height-percent:0;mso-wrap-distance-left:9pt;mso-wrap-distance-top:0;mso-wrap-distance-right:9pt;mso-wrap-distance-bottom:0;mso-position-horizontal:absolute;mso-position-horizontal-relative:text;mso-position-vertical:absolute;mso-position-vertical-relative:text;mso-height-percent:0;mso-height-relative:margin;v-text-anchor:top" o:gfxdata="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" stroked="f">
                 <v:textbox inset="0,0,0,0">
                   <w:txbxContent>
                     <w:p>
@@ -2594,7 +2603,7 @@
           <w:lang w:val="en-US" w:eastAsia="en-US"/>
         </w:rPr>
         <w:drawing>
-          <wp:inline distT="0" distB="0" distL="0" distR="0" wp14:anchorId="4F6729A9" wp14:editId="0B36F615">
+          <wp:inline distT="0" distB="0" distL="0" distR="0" wp14:anchorId="4F6729A9" wp14:editId="627600E4">
             <wp:extent cx="3133725" cy="497512"/>
             <wp:effectExtent l="0" t="0" r="0" b="0"/>
             <wp:docPr id="11" name="Picture 11"/>
@@ -2794,9 +2803,38 @@
         <w:rPr>
           <w:lang w:val="fr-FR"/>
         </w:rPr>
-        <w:t xml:space="preserve">de 0,0001 nous obtenons une précision de </w:t>
-      </w:r>
-      <w:commentRangeStart w:id="3"/>
+        <w:t>de 0,000</w:t>
+      </w:r>
+      <w:r>
+        <w:rPr>
+          <w:lang w:val="fr-FR"/>
+        </w:rPr>
+        <w:t>05</w:t>
+      </w:r>
+      <w:r>
+        <w:rPr>
+          <w:lang w:val="fr-FR"/>
+        </w:rPr>
+        <w:t xml:space="preserve"> nous obtenons une </w:t>
+      </w:r>
+      <w:r>
+        <w:rPr>
+          <w:lang w:val="fr-FR"/>
+        </w:rPr>
+        <w:t>erreur</w:t>
+      </w:r>
+      <w:r>
+        <w:rPr>
+          <w:lang w:val="fr-FR"/>
+        </w:rPr>
+        <w:t xml:space="preserve"> </w:t>
+      </w:r>
+      <w:r>
+        <w:rPr>
+          <w:lang w:val="fr-FR"/>
+        </w:rPr>
+        <w:t xml:space="preserve">maximale de </w:t>
+      </w:r>
       <w:r>
         <w:rPr>
           <w:lang w:val="fr-FR"/>
@@ -2807,20 +2845,33 @@
         <w:rPr>
           <w:lang w:val="fr-FR"/>
         </w:rPr>
-        <w:t>1585</w:t>
-      </w:r>
-      <w:commentRangeEnd w:id="3"/>
-      <w:r>
-        <w:rPr>
-          <w:rStyle w:val="CommentReference"/>
-        </w:rPr>
-        <w:commentReference w:id="3"/>
-      </w:r>
-      <w:r>
-        <w:rPr>
-          <w:lang w:val="fr-FR"/>
-        </w:rPr>
-        <w:t xml:space="preserve"> mm ce qui </w:t>
+        <w:t>4734</w:t>
+      </w:r>
+      <w:r>
+        <w:rPr>
+          <w:lang w:val="fr-FR"/>
+        </w:rPr>
+        <w:t xml:space="preserve"> </w:t>
+      </w:r>
+      <w:bookmarkStart w:id="3" w:name="_GoBack"/>
+      <w:bookmarkEnd w:id="3"/>
+      <w:r>
+        <w:rPr>
+          <w:lang w:val="fr-FR"/>
+        </w:rPr>
+        <w:t xml:space="preserve">mm </w:t>
+      </w:r>
+      <w:r>
+        <w:rPr>
+          <w:lang w:val="fr-FR"/>
+        </w:rPr>
+        <w:t xml:space="preserve">dans toutes les simulations. On peut donc dire que notre précision est de 0,5 mm, </w:t>
+      </w:r>
+      <w:r>
+        <w:rPr>
+          <w:lang w:val="fr-FR"/>
+        </w:rPr>
+        <w:t xml:space="preserve">ce qui </w:t>
       </w:r>
       <w:r>
         <w:rPr>
@@ -2832,7 +2883,19 @@
         <w:rPr>
           <w:lang w:val="fr-FR"/>
         </w:rPr>
-        <w:t>uffisant.</w:t>
+        <w:t>uffisant</w:t>
+      </w:r>
+      <w:r>
+        <w:rPr>
+          <w:lang w:val="fr-FR"/>
+        </w:rPr>
+        <w:t xml:space="preserve"> pour respecter les contraintes du laboratoire</w:t>
+      </w:r>
+      <w:r>
+        <w:rPr>
+          <w:lang w:val="fr-FR"/>
+        </w:rPr>
+        <w:t>.</w:t>
       </w:r>
     </w:p>
     <w:p>
@@ -2945,7 +3008,7 @@
         <mc:AlternateContent>
           <mc:Choice Requires="wps">
             <w:drawing>
-              <wp:anchor distT="0" distB="0" distL="114300" distR="114300" simplePos="0" relativeHeight="251658247" behindDoc="1" locked="0" layoutInCell="1" allowOverlap="1" wp14:anchorId="0054A2C2" wp14:editId="194D8B98">
+              <wp:anchor distT="0" distB="0" distL="114300" distR="114300" simplePos="0" relativeHeight="251654151" behindDoc="1" locked="0" layoutInCell="1" allowOverlap="1" wp14:anchorId="0054A2C2" wp14:editId="640D20D7">
                 <wp:simplePos x="0" y="0"/>
                 <wp:positionH relativeFrom="column">
                   <wp:posOffset>1771650</wp:posOffset>
@@ -3032,7 +3095,7 @@
           </mc:Choice>
           <mc:Fallback>
             <w:pict>
-              <v:shape w14:anchorId="0054A2C2" id="Text Box 8" o:spid="_x0000_s1028" type="#_x0000_t202" style="position:absolute;margin-left:139.5pt;margin-top:.7pt;width:161pt;height:33pt;z-index:-251658233;visibility:visible;mso-wrap-style:square;mso-height-percent:0;mso-wrap-distance-left:9pt;mso-wrap-distance-top:0;mso-wrap-distance-right:9pt;mso-wrap-distance-bottom:0;mso-position-horizontal:absolute;mso-position-horizontal-relative:text;mso-position-vertical:absolute;mso-position-vertical-relative:text;mso-height-percent:0;mso-height-relative:margin;v-text-anchor:top" o:gfxdata="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" stroked="f">
+              <v:shape w14:anchorId="0054A2C2" id="Text Box 8" o:spid="_x0000_s1028" type="#_x0000_t202" style="position:absolute;margin-left:139.5pt;margin-top:.7pt;width:161pt;height:33pt;z-index:-251662329;visibility:visible;mso-wrap-style:square;mso-height-percent:0;mso-wrap-distance-left:9pt;mso-wrap-distance-top:0;mso-wrap-distance-right:9pt;mso-wrap-distance-bottom:0;mso-position-horizontal:absolute;mso-position-horizontal-relative:text;mso-position-vertical:absolute;mso-position-vertical-relative:text;mso-height-percent:0;mso-height-relative:margin;v-text-anchor:top" o:gfxdata="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" stroked="f">
                 <v:textbox inset="0,0,0,0">
                   <w:txbxContent>
                     <w:p>
@@ -3306,8 +3369,6 @@
         </w:rPr>
         <w:t xml:space="preserve">vecteur unitaire ayant la direction du point le plus proche de la sphère. Il suffit de multiplier par le rayon du cylindre pour obtenir les coordonnées. Ensuite, </w:t>
       </w:r>
-      <w:bookmarkStart w:id="6" w:name="_GoBack"/>
-      <w:bookmarkEnd w:id="6"/>
       <w:r>
         <w:rPr>
           <w:lang w:val="fr-FR"/>
@@ -3362,19 +3423,19 @@
           <w:lang w:val="fr-FR"/>
         </w:rPr>
       </w:pPr>
-      <w:commentRangeStart w:id="7"/>
+      <w:commentRangeStart w:id="6"/>
       <w:r>
         <w:rPr>
           <w:lang w:val="fr-FR"/>
         </w:rPr>
         <w:t>Une fois la simulation terminée (que ce soit par collision avec le cylindre ou le sol) on affiche le graphique des positions selon le temps.</w:t>
       </w:r>
-      <w:commentRangeEnd w:id="7"/>
+      <w:commentRangeEnd w:id="6"/>
       <w:r>
         <w:rPr>
           <w:rStyle w:val="CommentReference"/>
         </w:rPr>
-        <w:commentReference w:id="7"/>
+        <w:commentReference w:id="6"/>
       </w:r>
     </w:p>
     <w:p>
@@ -3397,14 +3458,14 @@
       <w:pPr>
         <w:pStyle w:val="Heading1"/>
       </w:pPr>
-      <w:bookmarkStart w:id="8" w:name="_Toc435460411"/>
+      <w:bookmarkStart w:id="7" w:name="_Toc435460411"/>
       <w:r>
         <w:t xml:space="preserve">V – </w:t>
       </w:r>
       <w:r>
         <w:t>Résultats obtenus</w:t>
       </w:r>
-      <w:bookmarkEnd w:id="8"/>
+      <w:bookmarkEnd w:id="7"/>
       <w:r>
         <w:t xml:space="preserve"> </w:t>
       </w:r>
@@ -3438,7 +3499,7 @@
       <w:pPr>
         <w:pStyle w:val="Heading1"/>
       </w:pPr>
-      <w:bookmarkStart w:id="9" w:name="_Toc435460412"/>
+      <w:bookmarkStart w:id="8" w:name="_Toc435460412"/>
       <w:r>
         <w:lastRenderedPageBreak/>
         <w:t xml:space="preserve">VI – </w:t>
@@ -3446,7 +3507,7 @@
       <w:r>
         <w:t>Analyse des résultats obtenus</w:t>
       </w:r>
-      <w:bookmarkEnd w:id="9"/>
+      <w:bookmarkEnd w:id="8"/>
       <w:r>
         <w:t xml:space="preserve"> </w:t>
       </w:r>
@@ -3502,8 +3563,822 @@
     <w:p>
       <w:pPr>
         <w:pStyle w:val="Heading1"/>
-      </w:pPr>
-      <w:bookmarkStart w:id="10" w:name="_Toc435460413"/>
+        <w:rPr>
+          <w:lang w:val="fr-FR"/>
+        </w:rPr>
+      </w:pPr>
+      <w:r>
+        <w:rPr>
+          <w:lang w:val="fr-FR"/>
+        </w:rPr>
+        <w:lastRenderedPageBreak/>
+        <w:t>Graphique de la trajectoire</w:t>
+      </w:r>
+    </w:p>
+    <w:p>
+      <w:pPr>
+        <w:rPr>
+          <w:lang w:val="fr-FR"/>
+        </w:rPr>
+      </w:pPr>
+      <w:r>
+        <w:rPr>
+          <w:lang w:val="fr-FR"/>
+        </w:rPr>
+        <w:t>En rouge, la trajectoire de la boite en chute libre. En bleu, la trajectoire de la balle lancée.</w:t>
+      </w:r>
+    </w:p>
+    <w:p>
+      <w:pPr>
+        <w:rPr>
+          <w:lang w:val="fr-FR"/>
+        </w:rPr>
+      </w:pPr>
+    </w:p>
+    <w:p>
+      <w:pPr>
+        <w:keepNext/>
+        <w:spacing w:after="160" w:line="259" w:lineRule="auto"/>
+      </w:pPr>
+      <w:r>
+        <w:rPr>
+          <w:noProof/>
+          <w:lang w:val="en-US" w:eastAsia="en-US"/>
+        </w:rPr>
+        <mc:AlternateContent>
+          <mc:Choice Requires="wpg">
+            <w:drawing>
+              <wp:anchor distT="0" distB="0" distL="114300" distR="114300" simplePos="0" relativeHeight="251670536" behindDoc="0" locked="0" layoutInCell="1" allowOverlap="1" wp14:anchorId="55379C2F" wp14:editId="46820B42">
+                <wp:simplePos x="0" y="0"/>
+                <wp:positionH relativeFrom="column">
+                  <wp:posOffset>0</wp:posOffset>
+                </wp:positionH>
+                <wp:positionV relativeFrom="paragraph">
+                  <wp:posOffset>3175</wp:posOffset>
+                </wp:positionV>
+                <wp:extent cx="3190875" cy="2724150"/>
+                <wp:effectExtent l="0" t="0" r="9525" b="0"/>
+                <wp:wrapSquare wrapText="bothSides"/>
+                <wp:docPr id="25" name="Group 25"/>
+                <wp:cNvGraphicFramePr/>
+                <a:graphic xmlns:a="http://schemas.openxmlformats.org/drawingml/2006/main">
+                  <a:graphicData uri="http://schemas.microsoft.com/office/word/2010/wordprocessingGroup">
+                    <wpg:wgp>
+                      <wpg:cNvGrpSpPr/>
+                      <wpg:grpSpPr>
+                        <a:xfrm>
+                          <a:off x="0" y="0"/>
+                          <a:ext cx="3190875" cy="2724150"/>
+                          <a:chOff x="0" y="0"/>
+                          <a:chExt cx="3190875" cy="2724150"/>
+                        </a:xfrm>
+                      </wpg:grpSpPr>
+                      <pic:pic xmlns:pic="http://schemas.openxmlformats.org/drawingml/2006/picture">
+                        <pic:nvPicPr>
+                          <pic:cNvPr id="5" name="Picture 5"/>
+                          <pic:cNvPicPr>
+                            <a:picLocks noChangeAspect="1"/>
+                          </pic:cNvPicPr>
+                        </pic:nvPicPr>
+                        <pic:blipFill>
+                          <a:blip r:embed="rId21">
+                            <a:extLst>
+                              <a:ext uri="{28A0092B-C50C-407E-A947-70E740481C1C}">
+                                <a14:useLocalDpi xmlns:a14="http://schemas.microsoft.com/office/drawing/2010/main" val="0"/>
+                              </a:ext>
+                            </a:extLst>
+                          </a:blip>
+                          <a:stretch>
+                            <a:fillRect/>
+                          </a:stretch>
+                        </pic:blipFill>
+                        <pic:spPr>
+                          <a:xfrm>
+                            <a:off x="0" y="0"/>
+                            <a:ext cx="3190875" cy="2400300"/>
+                          </a:xfrm>
+                          <a:prstGeom prst="rect">
+                            <a:avLst/>
+                          </a:prstGeom>
+                        </pic:spPr>
+                      </pic:pic>
+                      <wps:wsp>
+                        <wps:cNvPr id="24" name="Text Box 24"/>
+                        <wps:cNvSpPr txBox="1"/>
+                        <wps:spPr>
+                          <a:xfrm>
+                            <a:off x="0" y="2457450"/>
+                            <a:ext cx="3190875" cy="266700"/>
+                          </a:xfrm>
+                          <a:prstGeom prst="rect">
+                            <a:avLst/>
+                          </a:prstGeom>
+                          <a:solidFill>
+                            <a:prstClr val="white"/>
+                          </a:solidFill>
+                          <a:ln>
+                            <a:noFill/>
+                          </a:ln>
+                        </wps:spPr>
+                        <wps:txbx>
+                          <w:txbxContent>
+                            <w:p>
+                              <w:pPr>
+                                <w:pStyle w:val="Caption"/>
+                                <w:rPr>
+                                  <w:noProof/>
+                                  <w:sz w:val="24"/>
+                                  <w:szCs w:val="20"/>
+                                </w:rPr>
+                              </w:pPr>
+                              <w:r>
+                                <w:t xml:space="preserve">Figure </w:t>
+                              </w:r>
+                              <w:r>
+                                <w:fldChar w:fldCharType="begin"/>
+                              </w:r>
+                              <w:r>
+                                <w:instrText xml:space="preserve"> SEQ Figure \* ARABIC </w:instrText>
+                              </w:r>
+                              <w:r>
+                                <w:fldChar w:fldCharType="separate"/>
+                              </w:r>
+                              <w:r>
+                                <w:rPr>
+                                  <w:noProof/>
+                                </w:rPr>
+                                <w:t>2</w:t>
+                              </w:r>
+                              <w:r>
+                                <w:fldChar w:fldCharType="end"/>
+                              </w:r>
+                              <w:r>
+                                <w:t xml:space="preserve">: </w:t>
+                              </w:r>
+                              <w:r>
+                                <w:t>Simulation 1</w:t>
+                              </w:r>
+                            </w:p>
+                          </w:txbxContent>
+                        </wps:txbx>
+                        <wps:bodyPr rot="0" spcFirstLastPara="0" vertOverflow="overflow" horzOverflow="overflow" vert="horz" wrap="square" lIns="0" tIns="0" rIns="0" bIns="0" numCol="1" spcCol="0" rtlCol="0" fromWordArt="0" anchor="t" anchorCtr="0" forceAA="0" compatLnSpc="1">
+                          <a:prstTxWarp prst="textNoShape">
+                            <a:avLst/>
+                          </a:prstTxWarp>
+                          <a:spAutoFit/>
+                        </wps:bodyPr>
+                      </wps:wsp>
+                    </wpg:wgp>
+                  </a:graphicData>
+                </a:graphic>
+              </wp:anchor>
+            </w:drawing>
+          </mc:Choice>
+          <mc:Fallback>
+            <w:pict>
+              <v:group w14:anchorId="55379C2F" id="Group 25" o:spid="_x0000_s1029" style="position:absolute;margin-left:0;margin-top:.25pt;width:251.25pt;height:214.5pt;z-index:251670536" coordsize="31908,27241" o:gfxdata="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">
+                <v:shape id="Picture 5" o:spid="_x0000_s1030" type="#_x0000_t75" style="position:absolute;width:31908;height:24003;visibility:visible;mso-wrap-style:square" o:gfxdata="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">
+                  <v:imagedata r:id="rId22" o:title=""/>
+                  <v:path arrowok="t"/>
+                </v:shape>
+                <v:shape id="Text Box 24" o:spid="_x0000_s1031" type="#_x0000_t202" style="position:absolute;top:24574;width:31908;height:2667;visibility:visible;mso-wrap-style:square;v-text-anchor:top" o:gfxdata="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" stroked="f">
+                  <v:textbox style="mso-fit-shape-to-text:t" inset="0,0,0,0">
+                    <w:txbxContent>
+                      <w:p>
+                        <w:pPr>
+                          <w:pStyle w:val="Caption"/>
+                          <w:rPr>
+                            <w:noProof/>
+                            <w:sz w:val="24"/>
+                            <w:szCs w:val="20"/>
+                          </w:rPr>
+                        </w:pPr>
+                        <w:r>
+                          <w:t xml:space="preserve">Figure </w:t>
+                        </w:r>
+                        <w:r>
+                          <w:fldChar w:fldCharType="begin"/>
+                        </w:r>
+                        <w:r>
+                          <w:instrText xml:space="preserve"> SEQ Figure \* ARABIC </w:instrText>
+                        </w:r>
+                        <w:r>
+                          <w:fldChar w:fldCharType="separate"/>
+                        </w:r>
+                        <w:r>
+                          <w:rPr>
+                            <w:noProof/>
+                          </w:rPr>
+                          <w:t>2</w:t>
+                        </w:r>
+                        <w:r>
+                          <w:fldChar w:fldCharType="end"/>
+                        </w:r>
+                        <w:r>
+                          <w:t xml:space="preserve">: </w:t>
+                        </w:r>
+                        <w:r>
+                          <w:t>Simulation 1</w:t>
+                        </w:r>
+                      </w:p>
+                    </w:txbxContent>
+                  </v:textbox>
+                </v:shape>
+                <w10:wrap type="square"/>
+              </v:group>
+            </w:pict>
+          </mc:Fallback>
+        </mc:AlternateContent>
+      </w:r>
+      <w:r>
+        <w:rPr>
+          <w:noProof/>
+          <w:lang w:val="en-US" w:eastAsia="en-US"/>
+        </w:rPr>
+        <mc:AlternateContent>
+          <mc:Choice Requires="wpg">
+            <w:drawing>
+              <wp:anchor distT="0" distB="0" distL="114300" distR="114300" simplePos="0" relativeHeight="251659272" behindDoc="0" locked="0" layoutInCell="1" allowOverlap="1" wp14:anchorId="465C4581" wp14:editId="52BAB4DC">
+                <wp:simplePos x="0" y="0"/>
+                <wp:positionH relativeFrom="column">
+                  <wp:posOffset>3295650</wp:posOffset>
+                </wp:positionH>
+                <wp:positionV relativeFrom="paragraph">
+                  <wp:posOffset>3175</wp:posOffset>
+                </wp:positionV>
+                <wp:extent cx="3187700" cy="2714625"/>
+                <wp:effectExtent l="0" t="0" r="0" b="9525"/>
+                <wp:wrapTight wrapText="bothSides">
+                  <wp:wrapPolygon edited="0">
+                    <wp:start x="0" y="0"/>
+                    <wp:lineTo x="0" y="21524"/>
+                    <wp:lineTo x="21428" y="21524"/>
+                    <wp:lineTo x="21428" y="0"/>
+                    <wp:lineTo x="0" y="0"/>
+                  </wp:wrapPolygon>
+                </wp:wrapTight>
+                <wp:docPr id="14" name="Group 14"/>
+                <wp:cNvGraphicFramePr/>
+                <a:graphic xmlns:a="http://schemas.openxmlformats.org/drawingml/2006/main">
+                  <a:graphicData uri="http://schemas.microsoft.com/office/word/2010/wordprocessingGroup">
+                    <wpg:wgp>
+                      <wpg:cNvGrpSpPr/>
+                      <wpg:grpSpPr>
+                        <a:xfrm>
+                          <a:off x="0" y="0"/>
+                          <a:ext cx="3187700" cy="2714625"/>
+                          <a:chOff x="0" y="0"/>
+                          <a:chExt cx="3187700" cy="2714625"/>
+                        </a:xfrm>
+                      </wpg:grpSpPr>
+                      <pic:pic xmlns:pic="http://schemas.openxmlformats.org/drawingml/2006/picture">
+                        <pic:nvPicPr>
+                          <pic:cNvPr id="12" name="Picture 12"/>
+                          <pic:cNvPicPr>
+                            <a:picLocks noChangeAspect="1"/>
+                          </pic:cNvPicPr>
+                        </pic:nvPicPr>
+                        <pic:blipFill>
+                          <a:blip r:embed="rId23">
+                            <a:extLst>
+                              <a:ext uri="{28A0092B-C50C-407E-A947-70E740481C1C}">
+                                <a14:useLocalDpi xmlns:a14="http://schemas.microsoft.com/office/drawing/2010/main" val="0"/>
+                              </a:ext>
+                            </a:extLst>
+                          </a:blip>
+                          <a:stretch>
+                            <a:fillRect/>
+                          </a:stretch>
+                        </pic:blipFill>
+                        <pic:spPr>
+                          <a:xfrm>
+                            <a:off x="0" y="0"/>
+                            <a:ext cx="3187700" cy="2390775"/>
+                          </a:xfrm>
+                          <a:prstGeom prst="rect">
+                            <a:avLst/>
+                          </a:prstGeom>
+                        </pic:spPr>
+                      </pic:pic>
+                      <wps:wsp>
+                        <wps:cNvPr id="13" name="Text Box 13"/>
+                        <wps:cNvSpPr txBox="1"/>
+                        <wps:spPr>
+                          <a:xfrm>
+                            <a:off x="0" y="2447925"/>
+                            <a:ext cx="3187700" cy="266700"/>
+                          </a:xfrm>
+                          <a:prstGeom prst="rect">
+                            <a:avLst/>
+                          </a:prstGeom>
+                          <a:solidFill>
+                            <a:prstClr val="white"/>
+                          </a:solidFill>
+                          <a:ln>
+                            <a:noFill/>
+                          </a:ln>
+                        </wps:spPr>
+                        <wps:txbx>
+                          <w:txbxContent>
+                            <w:p>
+                              <w:pPr>
+                                <w:pStyle w:val="Caption"/>
+                                <w:rPr>
+                                  <w:noProof/>
+                                  <w:sz w:val="24"/>
+                                  <w:szCs w:val="20"/>
+                                </w:rPr>
+                              </w:pPr>
+                              <w:r>
+                                <w:t xml:space="preserve">Figure </w:t>
+                              </w:r>
+                              <w:r>
+                                <w:fldChar w:fldCharType="begin"/>
+                              </w:r>
+                              <w:r>
+                                <w:instrText xml:space="preserve"> SEQ Figure \* ARABIC </w:instrText>
+                              </w:r>
+                              <w:r>
+                                <w:fldChar w:fldCharType="separate"/>
+                              </w:r>
+                              <w:r>
+                                <w:rPr>
+                                  <w:noProof/>
+                                </w:rPr>
+                                <w:t>1</w:t>
+                              </w:r>
+                              <w:r>
+                                <w:fldChar w:fldCharType="end"/>
+                              </w:r>
+                              <w:r>
+                                <w:t>: Simulation 2</w:t>
+                              </w:r>
+                            </w:p>
+                          </w:txbxContent>
+                        </wps:txbx>
+                        <wps:bodyPr rot="0" spcFirstLastPara="0" vertOverflow="overflow" horzOverflow="overflow" vert="horz" wrap="square" lIns="0" tIns="0" rIns="0" bIns="0" numCol="1" spcCol="0" rtlCol="0" fromWordArt="0" anchor="t" anchorCtr="0" forceAA="0" compatLnSpc="1">
+                          <a:prstTxWarp prst="textNoShape">
+                            <a:avLst/>
+                          </a:prstTxWarp>
+                          <a:spAutoFit/>
+                        </wps:bodyPr>
+                      </wps:wsp>
+                    </wpg:wgp>
+                  </a:graphicData>
+                </a:graphic>
+              </wp:anchor>
+            </w:drawing>
+          </mc:Choice>
+          <mc:Fallback>
+            <w:pict>
+              <v:group w14:anchorId="465C4581" id="Group 14" o:spid="_x0000_s1032" style="position:absolute;margin-left:259.5pt;margin-top:.25pt;width:251pt;height:213.75pt;z-index:251659272" coordsize="31877,27146" o:gfxdata="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">
+                <v:shape id="Picture 12" o:spid="_x0000_s1033" type="#_x0000_t75" style="position:absolute;width:31877;height:23907;visibility:visible;mso-wrap-style:square" o:gfxdata="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">
+                  <v:imagedata r:id="rId24" o:title=""/>
+                  <v:path arrowok="t"/>
+                </v:shape>
+                <v:shape id="Text Box 13" o:spid="_x0000_s1034" type="#_x0000_t202" style="position:absolute;top:24479;width:31877;height:2667;visibility:visible;mso-wrap-style:square;v-text-anchor:top" o:gfxdata="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" stroked="f">
+                  <v:textbox style="mso-fit-shape-to-text:t" inset="0,0,0,0">
+                    <w:txbxContent>
+                      <w:p>
+                        <w:pPr>
+                          <w:pStyle w:val="Caption"/>
+                          <w:rPr>
+                            <w:noProof/>
+                            <w:sz w:val="24"/>
+                            <w:szCs w:val="20"/>
+                          </w:rPr>
+                        </w:pPr>
+                        <w:r>
+                          <w:t xml:space="preserve">Figure </w:t>
+                        </w:r>
+                        <w:r>
+                          <w:fldChar w:fldCharType="begin"/>
+                        </w:r>
+                        <w:r>
+                          <w:instrText xml:space="preserve"> SEQ Figure \* ARABIC </w:instrText>
+                        </w:r>
+                        <w:r>
+                          <w:fldChar w:fldCharType="separate"/>
+                        </w:r>
+                        <w:r>
+                          <w:rPr>
+                            <w:noProof/>
+                          </w:rPr>
+                          <w:t>1</w:t>
+                        </w:r>
+                        <w:r>
+                          <w:fldChar w:fldCharType="end"/>
+                        </w:r>
+                        <w:r>
+                          <w:t>: Simulation 2</w:t>
+                        </w:r>
+                      </w:p>
+                    </w:txbxContent>
+                  </v:textbox>
+                </v:shape>
+                <w10:wrap type="tight"/>
+              </v:group>
+            </w:pict>
+          </mc:Fallback>
+        </mc:AlternateContent>
+      </w:r>
+      <w:r>
+        <w:rPr>
+          <w:noProof/>
+          <w:lang w:eastAsia="en-US"/>
+        </w:rPr>
+        <w:t xml:space="preserve"> </w:t>
+      </w:r>
+    </w:p>
+    <w:p>
+      <w:pPr>
+        <w:pStyle w:val="Caption"/>
+        <w:rPr>
+          <w:lang w:val="fr-FR"/>
+        </w:rPr>
+      </w:pPr>
+      <w:r>
+        <w:rPr>
+          <w:noProof/>
+          <w:lang w:val="en-US" w:eastAsia="en-US"/>
+        </w:rPr>
+        <mc:AlternateContent>
+          <mc:Choice Requires="wpg">
+            <w:drawing>
+              <wp:anchor distT="0" distB="0" distL="114300" distR="114300" simplePos="0" relativeHeight="251667464" behindDoc="0" locked="0" layoutInCell="1" allowOverlap="1" wp14:anchorId="624C6129" wp14:editId="2B1AB72F">
+                <wp:simplePos x="0" y="0"/>
+                <wp:positionH relativeFrom="column">
+                  <wp:posOffset>3295650</wp:posOffset>
+                </wp:positionH>
+                <wp:positionV relativeFrom="paragraph">
+                  <wp:posOffset>263525</wp:posOffset>
+                </wp:positionV>
+                <wp:extent cx="3105150" cy="2667000"/>
+                <wp:effectExtent l="0" t="0" r="0" b="0"/>
+                <wp:wrapSquare wrapText="bothSides"/>
+                <wp:docPr id="23" name="Group 23"/>
+                <wp:cNvGraphicFramePr/>
+                <a:graphic xmlns:a="http://schemas.openxmlformats.org/drawingml/2006/main">
+                  <a:graphicData uri="http://schemas.microsoft.com/office/word/2010/wordprocessingGroup">
+                    <wpg:wgp>
+                      <wpg:cNvGrpSpPr/>
+                      <wpg:grpSpPr>
+                        <a:xfrm>
+                          <a:off x="0" y="0"/>
+                          <a:ext cx="3105150" cy="2667000"/>
+                          <a:chOff x="0" y="0"/>
+                          <a:chExt cx="3105150" cy="2667000"/>
+                        </a:xfrm>
+                      </wpg:grpSpPr>
+                      <pic:pic xmlns:pic="http://schemas.openxmlformats.org/drawingml/2006/picture">
+                        <pic:nvPicPr>
+                          <pic:cNvPr id="19" name="Picture 19"/>
+                          <pic:cNvPicPr>
+                            <a:picLocks noChangeAspect="1"/>
+                          </pic:cNvPicPr>
+                        </pic:nvPicPr>
+                        <pic:blipFill>
+                          <a:blip r:embed="rId25">
+                            <a:extLst>
+                              <a:ext uri="{28A0092B-C50C-407E-A947-70E740481C1C}">
+                                <a14:useLocalDpi xmlns:a14="http://schemas.microsoft.com/office/drawing/2010/main" val="0"/>
+                              </a:ext>
+                            </a:extLst>
+                          </a:blip>
+                          <a:stretch>
+                            <a:fillRect/>
+                          </a:stretch>
+                        </pic:blipFill>
+                        <pic:spPr>
+                          <a:xfrm>
+                            <a:off x="0" y="0"/>
+                            <a:ext cx="3105150" cy="2344420"/>
+                          </a:xfrm>
+                          <a:prstGeom prst="rect">
+                            <a:avLst/>
+                          </a:prstGeom>
+                        </pic:spPr>
+                      </pic:pic>
+                      <wps:wsp>
+                        <wps:cNvPr id="22" name="Text Box 22"/>
+                        <wps:cNvSpPr txBox="1"/>
+                        <wps:spPr>
+                          <a:xfrm>
+                            <a:off x="0" y="2400300"/>
+                            <a:ext cx="3105150" cy="266700"/>
+                          </a:xfrm>
+                          <a:prstGeom prst="rect">
+                            <a:avLst/>
+                          </a:prstGeom>
+                          <a:solidFill>
+                            <a:prstClr val="white"/>
+                          </a:solidFill>
+                          <a:ln>
+                            <a:noFill/>
+                          </a:ln>
+                        </wps:spPr>
+                        <wps:txbx>
+                          <w:txbxContent>
+                            <w:p>
+                              <w:pPr>
+                                <w:pStyle w:val="Caption"/>
+                                <w:rPr>
+                                  <w:noProof/>
+                                </w:rPr>
+                              </w:pPr>
+                              <w:r>
+                                <w:t xml:space="preserve">Figure </w:t>
+                              </w:r>
+                              <w:r>
+                                <w:fldChar w:fldCharType="begin"/>
+                              </w:r>
+                              <w:r>
+                                <w:instrText xml:space="preserve"> SEQ Figure \* ARABIC </w:instrText>
+                              </w:r>
+                              <w:r>
+                                <w:fldChar w:fldCharType="separate"/>
+                              </w:r>
+                              <w:r>
+                                <w:rPr>
+                                  <w:noProof/>
+                                </w:rPr>
+                                <w:t>3</w:t>
+                              </w:r>
+                              <w:r>
+                                <w:fldChar w:fldCharType="end"/>
+                              </w:r>
+                              <w:r>
+                                <w:t>: simulation 4</w:t>
+                              </w:r>
+                            </w:p>
+                          </w:txbxContent>
+                        </wps:txbx>
+                        <wps:bodyPr rot="0" spcFirstLastPara="0" vertOverflow="overflow" horzOverflow="overflow" vert="horz" wrap="square" lIns="0" tIns="0" rIns="0" bIns="0" numCol="1" spcCol="0" rtlCol="0" fromWordArt="0" anchor="t" anchorCtr="0" forceAA="0" compatLnSpc="1">
+                          <a:prstTxWarp prst="textNoShape">
+                            <a:avLst/>
+                          </a:prstTxWarp>
+                          <a:spAutoFit/>
+                        </wps:bodyPr>
+                      </wps:wsp>
+                    </wpg:wgp>
+                  </a:graphicData>
+                </a:graphic>
+              </wp:anchor>
+            </w:drawing>
+          </mc:Choice>
+          <mc:Fallback>
+            <w:pict>
+              <v:group w14:anchorId="624C6129" id="Group 23" o:spid="_x0000_s1035" style="position:absolute;margin-left:259.5pt;margin-top:20.75pt;width:244.5pt;height:210pt;z-index:251667464" coordsize="31051,26670" o:gfxdata="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">
+                <v:shape id="Picture 19" o:spid="_x0000_s1036" type="#_x0000_t75" style="position:absolute;width:31051;height:23444;visibility:visible;mso-wrap-style:square" o:gfxdata="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">
+                  <v:imagedata r:id="rId26" o:title=""/>
+                  <v:path arrowok="t"/>
+                </v:shape>
+                <v:shape id="Text Box 22" o:spid="_x0000_s1037" type="#_x0000_t202" style="position:absolute;top:24003;width:31051;height:2667;visibility:visible;mso-wrap-style:square;v-text-anchor:top" o:gfxdata="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" stroked="f">
+                  <v:textbox style="mso-fit-shape-to-text:t" inset="0,0,0,0">
+                    <w:txbxContent>
+                      <w:p>
+                        <w:pPr>
+                          <w:pStyle w:val="Caption"/>
+                          <w:rPr>
+                            <w:noProof/>
+                          </w:rPr>
+                        </w:pPr>
+                        <w:r>
+                          <w:t xml:space="preserve">Figure </w:t>
+                        </w:r>
+                        <w:r>
+                          <w:fldChar w:fldCharType="begin"/>
+                        </w:r>
+                        <w:r>
+                          <w:instrText xml:space="preserve"> SEQ Figure \* ARABIC </w:instrText>
+                        </w:r>
+                        <w:r>
+                          <w:fldChar w:fldCharType="separate"/>
+                        </w:r>
+                        <w:r>
+                          <w:rPr>
+                            <w:noProof/>
+                          </w:rPr>
+                          <w:t>3</w:t>
+                        </w:r>
+                        <w:r>
+                          <w:fldChar w:fldCharType="end"/>
+                        </w:r>
+                        <w:r>
+                          <w:t>: simulation 4</w:t>
+                        </w:r>
+                      </w:p>
+                    </w:txbxContent>
+                  </v:textbox>
+                </v:shape>
+                <w10:wrap type="square"/>
+              </v:group>
+            </w:pict>
+          </mc:Fallback>
+        </mc:AlternateContent>
+      </w:r>
+      <w:r>
+        <w:rPr>
+          <w:noProof/>
+          <w:lang w:val="en-US" w:eastAsia="en-US"/>
+        </w:rPr>
+        <mc:AlternateContent>
+          <mc:Choice Requires="wpg">
+            <w:drawing>
+              <wp:anchor distT="0" distB="0" distL="114300" distR="114300" simplePos="0" relativeHeight="251663368" behindDoc="0" locked="0" layoutInCell="1" allowOverlap="1" wp14:anchorId="4A340637" wp14:editId="3AF23E0C">
+                <wp:simplePos x="0" y="0"/>
+                <wp:positionH relativeFrom="column">
+                  <wp:posOffset>38100</wp:posOffset>
+                </wp:positionH>
+                <wp:positionV relativeFrom="paragraph">
+                  <wp:posOffset>263525</wp:posOffset>
+                </wp:positionV>
+                <wp:extent cx="3114675" cy="2667000"/>
+                <wp:effectExtent l="0" t="0" r="9525" b="0"/>
+                <wp:wrapSquare wrapText="bothSides"/>
+                <wp:docPr id="18" name="Group 18"/>
+                <wp:cNvGraphicFramePr/>
+                <a:graphic xmlns:a="http://schemas.openxmlformats.org/drawingml/2006/main">
+                  <a:graphicData uri="http://schemas.microsoft.com/office/word/2010/wordprocessingGroup">
+                    <wpg:wgp>
+                      <wpg:cNvGrpSpPr/>
+                      <wpg:grpSpPr>
+                        <a:xfrm>
+                          <a:off x="0" y="0"/>
+                          <a:ext cx="3114675" cy="2667000"/>
+                          <a:chOff x="0" y="0"/>
+                          <a:chExt cx="3114675" cy="2667000"/>
+                        </a:xfrm>
+                      </wpg:grpSpPr>
+                      <pic:pic xmlns:pic="http://schemas.openxmlformats.org/drawingml/2006/picture">
+                        <pic:nvPicPr>
+                          <pic:cNvPr id="15" name="Picture 15"/>
+                          <pic:cNvPicPr>
+                            <a:picLocks noChangeAspect="1"/>
+                          </pic:cNvPicPr>
+                        </pic:nvPicPr>
+                        <pic:blipFill>
+                          <a:blip r:embed="rId27">
+                            <a:extLst>
+                              <a:ext uri="{28A0092B-C50C-407E-A947-70E740481C1C}">
+                                <a14:useLocalDpi xmlns:a14="http://schemas.microsoft.com/office/drawing/2010/main" val="0"/>
+                              </a:ext>
+                            </a:extLst>
+                          </a:blip>
+                          <a:stretch>
+                            <a:fillRect/>
+                          </a:stretch>
+                        </pic:blipFill>
+                        <pic:spPr>
+                          <a:xfrm>
+                            <a:off x="0" y="0"/>
+                            <a:ext cx="3114675" cy="2341245"/>
+                          </a:xfrm>
+                          <a:prstGeom prst="rect">
+                            <a:avLst/>
+                          </a:prstGeom>
+                        </pic:spPr>
+                      </pic:pic>
+                      <wps:wsp>
+                        <wps:cNvPr id="16" name="Text Box 16"/>
+                        <wps:cNvSpPr txBox="1"/>
+                        <wps:spPr>
+                          <a:xfrm>
+                            <a:off x="0" y="2400300"/>
+                            <a:ext cx="3114675" cy="266700"/>
+                          </a:xfrm>
+                          <a:prstGeom prst="rect">
+                            <a:avLst/>
+                          </a:prstGeom>
+                          <a:solidFill>
+                            <a:prstClr val="white"/>
+                          </a:solidFill>
+                          <a:ln>
+                            <a:noFill/>
+                          </a:ln>
+                        </wps:spPr>
+                        <wps:txbx>
+                          <w:txbxContent>
+                            <w:p>
+                              <w:pPr>
+                                <w:pStyle w:val="Caption"/>
+                                <w:rPr>
+                                  <w:sz w:val="24"/>
+                                  <w:szCs w:val="20"/>
+                                  <w:lang w:val="fr-FR"/>
+                                </w:rPr>
+                              </w:pPr>
+                              <w:r>
+                                <w:t xml:space="preserve">Figure </w:t>
+                              </w:r>
+                              <w:r>
+                                <w:fldChar w:fldCharType="begin"/>
+                              </w:r>
+                              <w:r>
+                                <w:instrText xml:space="preserve"> SEQ Figure \* ARABIC </w:instrText>
+                              </w:r>
+                              <w:r>
+                                <w:fldChar w:fldCharType="separate"/>
+                              </w:r>
+                              <w:r>
+                                <w:rPr>
+                                  <w:noProof/>
+                                </w:rPr>
+                                <w:t>4</w:t>
+                              </w:r>
+                              <w:r>
+                                <w:fldChar w:fldCharType="end"/>
+                              </w:r>
+                              <w:r>
+                                <w:t>: Simulation 3</w:t>
+                              </w:r>
+                            </w:p>
+                          </w:txbxContent>
+                        </wps:txbx>
+                        <wps:bodyPr rot="0" spcFirstLastPara="0" vertOverflow="overflow" horzOverflow="overflow" vert="horz" wrap="square" lIns="0" tIns="0" rIns="0" bIns="0" numCol="1" spcCol="0" rtlCol="0" fromWordArt="0" anchor="t" anchorCtr="0" forceAA="0" compatLnSpc="1">
+                          <a:prstTxWarp prst="textNoShape">
+                            <a:avLst/>
+                          </a:prstTxWarp>
+                          <a:spAutoFit/>
+                        </wps:bodyPr>
+                      </wps:wsp>
+                    </wpg:wgp>
+                  </a:graphicData>
+                </a:graphic>
+              </wp:anchor>
+            </w:drawing>
+          </mc:Choice>
+          <mc:Fallback>
+            <w:pict>
+              <v:group w14:anchorId="4A340637" id="Group 18" o:spid="_x0000_s1038" style="position:absolute;margin-left:3pt;margin-top:20.75pt;width:245.25pt;height:210pt;z-index:251663368" coordsize="31146,26670" o:gfxdata="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">
+                <v:shape id="Picture 15" o:spid="_x0000_s1039" type="#_x0000_t75" style="position:absolute;width:31146;height:23412;visibility:visible;mso-wrap-style:square" o:gfxdata="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">
+                  <v:imagedata r:id="rId28" o:title=""/>
+                  <v:path arrowok="t"/>
+                </v:shape>
+                <v:shape id="Text Box 16" o:spid="_x0000_s1040" type="#_x0000_t202" style="position:absolute;top:24003;width:31146;height:2667;visibility:visible;mso-wrap-style:square;v-text-anchor:top" o:gfxdata="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" stroked="f">
+                  <v:textbox style="mso-fit-shape-to-text:t" inset="0,0,0,0">
+                    <w:txbxContent>
+                      <w:p>
+                        <w:pPr>
+                          <w:pStyle w:val="Caption"/>
+                          <w:rPr>
+                            <w:sz w:val="24"/>
+                            <w:szCs w:val="20"/>
+                            <w:lang w:val="fr-FR"/>
+                          </w:rPr>
+                        </w:pPr>
+                        <w:r>
+                          <w:t xml:space="preserve">Figure </w:t>
+                        </w:r>
+                        <w:r>
+                          <w:fldChar w:fldCharType="begin"/>
+                        </w:r>
+                        <w:r>
+                          <w:instrText xml:space="preserve"> SEQ Figure \* ARABIC </w:instrText>
+                        </w:r>
+                        <w:r>
+                          <w:fldChar w:fldCharType="separate"/>
+                        </w:r>
+                        <w:r>
+                          <w:rPr>
+                            <w:noProof/>
+                          </w:rPr>
+                          <w:t>4</w:t>
+                        </w:r>
+                        <w:r>
+                          <w:fldChar w:fldCharType="end"/>
+                        </w:r>
+                        <w:r>
+                          <w:t>: Simulation 3</w:t>
+                        </w:r>
+                      </w:p>
+                    </w:txbxContent>
+                  </v:textbox>
+                </v:shape>
+                <w10:wrap type="square"/>
+              </v:group>
+            </w:pict>
+          </mc:Fallback>
+        </mc:AlternateContent>
+      </w:r>
+      <w:r>
+        <w:rPr>
+          <w:lang w:val="fr-FR"/>
+        </w:rPr>
+        <w:t xml:space="preserve">   </w:t>
+      </w:r>
+      <w:r>
+        <w:rPr>
+          <w:lang w:val="fr-FR"/>
+        </w:rPr>
+        <w:br w:type="page"/>
+      </w:r>
+    </w:p>
+    <w:p>
+      <w:pPr>
+        <w:pStyle w:val="Heading1"/>
+      </w:pPr>
+      <w:bookmarkStart w:id="9" w:name="_Toc435460413"/>
       <w:r>
         <w:lastRenderedPageBreak/>
         <w:t>VI</w:t>
@@ -3514,7 +4389,7 @@
       <w:r>
         <w:t xml:space="preserve"> - Discussions sur le devoir</w:t>
       </w:r>
-      <w:bookmarkEnd w:id="10"/>
+      <w:bookmarkEnd w:id="9"/>
     </w:p>
     <w:p/>
     <w:p>
@@ -3632,7 +4507,7 @@
       </w:r>
     </w:p>
     <w:sectPr>
-      <w:footerReference w:type="default" r:id="rId21"/>
+      <w:footerReference w:type="default" r:id="rId29"/>
       <w:pgSz w:w="12240" w:h="15840"/>
       <w:pgMar w:top="1440" w:right="1440" w:bottom="1440" w:left="1440" w:header="720" w:footer="720" w:gutter="0"/>
       <w:cols w:space="720"/>
@@ -3644,7 +4519,7 @@
 
 <file path=word/comments.xml><?xml version="1.0" encoding="utf-8"?>
 <w:comments xmlns:wpc="http://schemas.microsoft.com/office/word/2010/wordprocessingCanvas" xmlns:cx="http://schemas.microsoft.com/office/drawing/2014/chartex" xmlns:cx1="http://schemas.microsoft.com/office/drawing/2015/9/8/chartex" xmlns:mc="http://schemas.openxmlformats.org/markup-compatibility/2006" xmlns:o="urn:schemas-microsoft-com:office:office" xmlns:r="http://schemas.openxmlformats.org/officeDocument/2006/relationships" xmlns:m="http://schemas.openxmlformats.org/officeDocument/2006/math" xmlns:v="urn:schemas-microsoft-com:vml" xmlns:wp14="http://schemas.microsoft.com/office/word/2010/wordprocessingDrawing" xmlns:wp="http://schemas.openxmlformats.org/drawingml/2006/wordprocessingDrawing" xmlns:w10="urn:schemas-microsoft-com:office:word" xmlns:w="http://schemas.openxmlformats.org/wordprocessingml/2006/main" xmlns:w14="http://schemas.microsoft.com/office/word/2010/wordml" xmlns:w15="http://schemas.microsoft.com/office/word/2012/wordml" xmlns:w16se="http://schemas.microsoft.com/office/word/2015/wordml/symex" xmlns:wpg="http://schemas.microsoft.com/office/word/2010/wordprocessingGroup" xmlns:wpi="http://schemas.microsoft.com/office/word/2010/wordprocessingInk" xmlns:wne="http://schemas.microsoft.com/office/word/2006/wordml" xmlns:wps="http://schemas.microsoft.com/office/word/2010/wordprocessingShape" mc:Ignorable="w14 w15 w16se wp14">
-  <w:comment w:id="3" w:author="Alexandre Rose" w:date="2015-11-18T00:37:00Z" w:initials="AR">
+  <w:comment w:id="5" w:author="Alexandre Rose" w:date="2015-11-18T00:47:00Z" w:initials="AR">
     <w:p>
       <w:pPr>
         <w:pStyle w:val="CommentText"/>
@@ -3656,27 +4531,11 @@
         <w:annotationRef/>
       </w:r>
       <w:r>
-        <w:t>Vérifier à la fin lorsque notre implémentation sera finale</w:t>
+        <w:t>Il doit exister un vrai mot pour ça. Je le trouve pas en ce moment</w:t>
       </w:r>
     </w:p>
   </w:comment>
-  <w:comment w:id="5" w:author="Alexandre Rose" w:date="2015-11-18T00:47:00Z" w:initials="AR">
-    <w:p>
-      <w:pPr>
-        <w:pStyle w:val="CommentText"/>
-      </w:pPr>
-      <w:r>
-        <w:rPr>
-          <w:rStyle w:val="CommentReference"/>
-        </w:rPr>
-        <w:annotationRef/>
-      </w:r>
-      <w:r>
-        <w:t>Il doit exister un vrai mot pour ça. Je le trouve pas en ce moment</w:t>
-      </w:r>
-    </w:p>
-  </w:comment>
-  <w:comment w:id="7" w:author="Alexandre Rose" w:date="2015-11-18T00:46:00Z" w:initials="AR">
+  <w:comment w:id="6" w:author="Alexandre Rose" w:date="2015-11-18T00:46:00Z" w:initials="AR">
     <w:p>
       <w:pPr>
         <w:pStyle w:val="CommentText"/>
@@ -3697,7 +4556,6 @@
 
 <file path=word/commentsExtended.xml><?xml version="1.0" encoding="utf-8"?>
 <w15:commentsEx xmlns:wpc="http://schemas.microsoft.com/office/word/2010/wordprocessingCanvas" xmlns:cx="http://schemas.microsoft.com/office/drawing/2014/chartex" xmlns:cx1="http://schemas.microsoft.com/office/drawing/2015/9/8/chartex" xmlns:mc="http://schemas.openxmlformats.org/markup-compatibility/2006" xmlns:o="urn:schemas-microsoft-com:office:office" xmlns:r="http://schemas.openxmlformats.org/officeDocument/2006/relationships" xmlns:m="http://schemas.openxmlformats.org/officeDocument/2006/math" xmlns:v="urn:schemas-microsoft-com:vml" xmlns:wp14="http://schemas.microsoft.com/office/word/2010/wordprocessingDrawing" xmlns:wp="http://schemas.openxmlformats.org/drawingml/2006/wordprocessingDrawing" xmlns:w10="urn:schemas-microsoft-com:office:word" xmlns:w="http://schemas.openxmlformats.org/wordprocessingml/2006/main" xmlns:w14="http://schemas.microsoft.com/office/word/2010/wordml" xmlns:w15="http://schemas.microsoft.com/office/word/2012/wordml" xmlns:w16se="http://schemas.microsoft.com/office/word/2015/wordml/symex" xmlns:wpg="http://schemas.microsoft.com/office/word/2010/wordprocessingGroup" xmlns:wpi="http://schemas.microsoft.com/office/word/2010/wordprocessingInk" xmlns:wne="http://schemas.microsoft.com/office/word/2006/wordml" xmlns:wps="http://schemas.microsoft.com/office/word/2010/wordprocessingShape" mc:Ignorable="w14 w15 w16se wp14">
-  <w15:commentEx w15:paraId="4D816E25" w15:done="0"/>
   <w15:commentEx w15:paraId="77B879D6" w15:done="0"/>
   <w15:commentEx w15:paraId="71DCB685" w15:done="0"/>
 </w15:commentsEx>
@@ -3735,6 +4593,7 @@
         <w:docPartUnique/>
       </w:docPartObj>
     </w:sdtPr>
+    <w:sdtEndPr/>
     <w:sdtContent>
       <w:p>
         <w:pPr>
@@ -3755,7 +4614,7 @@
             <w:noProof/>
             <w:lang w:val="fr-FR"/>
           </w:rPr>
-          <w:t>6</w:t>
+          <w:t>4</w:t>
         </w:r>
         <w:r>
           <w:fldChar w:fldCharType="end"/>
@@ -5455,7 +6314,7 @@
 </file>
 
 <file path=customXml/itemProps1.xml><?xml version="1.0" encoding="utf-8"?>
-<ds:datastoreItem xmlns:ds="http://schemas.openxmlformats.org/officeDocument/2006/customXml" ds:itemID="{41086BF9-7E0B-415C-AE71-9AC2F4CD00D7}">
+<ds:datastoreItem xmlns:ds="http://schemas.openxmlformats.org/officeDocument/2006/customXml" ds:itemID="{B6B7F5A6-983C-464E-B1A1-ECA58ECD9614}">
   <ds:schemaRefs>
     <ds:schemaRef ds:uri="http://schemas.openxmlformats.org/officeDocument/2006/bibliography"/>
   </ds:schemaRefs>

</xml_diff>

<commit_message>
bullshit rapport. sorry c'est le mieux que je peux faire avec des aussi mauvais resultats :)
</commit_message>
<xml_diff>
--- a/TP3/rapport/PHS4700RapportLab3.docx
+++ b/TP3/rapport/PHS4700RapportLab3.docx
@@ -1,6 +1,6 @@
 
 <file path=word/document.xml><?xml version="1.0" encoding="utf-8"?>
-<w:document xmlns:wpc="http://schemas.microsoft.com/office/word/2010/wordprocessingCanvas" xmlns:mc="http://schemas.openxmlformats.org/markup-compatibility/2006" xmlns:o="urn:schemas-microsoft-com:office:office" xmlns:r="http://schemas.openxmlformats.org/officeDocument/2006/relationships" xmlns:m="http://schemas.openxmlformats.org/officeDocument/2006/math" xmlns:v="urn:schemas-microsoft-com:vml" xmlns:wp14="http://schemas.microsoft.com/office/word/2010/wordprocessingDrawing" xmlns:wp="http://schemas.openxmlformats.org/drawingml/2006/wordprocessingDrawing" xmlns:w10="urn:schemas-microsoft-com:office:word" xmlns:w="http://schemas.openxmlformats.org/wordprocessingml/2006/main" xmlns:w14="http://schemas.microsoft.com/office/word/2010/wordml" xmlns:w15="http://schemas.microsoft.com/office/word/2012/wordml" xmlns:wpg="http://schemas.microsoft.com/office/word/2010/wordprocessingGroup" xmlns:wpi="http://schemas.microsoft.com/office/word/2010/wordprocessingInk" xmlns:wne="http://schemas.microsoft.com/office/word/2006/wordml" xmlns:wps="http://schemas.microsoft.com/office/word/2010/wordprocessingShape" mc:Ignorable="w14 w15 wp14">
+<w:document xmlns:wpc="http://schemas.microsoft.com/office/word/2010/wordprocessingCanvas" xmlns:cx="http://schemas.microsoft.com/office/drawing/2014/chartex" xmlns:cx1="http://schemas.microsoft.com/office/drawing/2015/9/8/chartex" xmlns:mc="http://schemas.openxmlformats.org/markup-compatibility/2006" xmlns:o="urn:schemas-microsoft-com:office:office" xmlns:r="http://schemas.openxmlformats.org/officeDocument/2006/relationships" xmlns:m="http://schemas.openxmlformats.org/officeDocument/2006/math" xmlns:v="urn:schemas-microsoft-com:vml" xmlns:wp14="http://schemas.microsoft.com/office/word/2010/wordprocessingDrawing" xmlns:wp="http://schemas.openxmlformats.org/drawingml/2006/wordprocessingDrawing" xmlns:w10="urn:schemas-microsoft-com:office:word" xmlns:w="http://schemas.openxmlformats.org/wordprocessingml/2006/main" xmlns:w14="http://schemas.microsoft.com/office/word/2010/wordml" xmlns:w15="http://schemas.microsoft.com/office/word/2012/wordml" xmlns:w16se="http://schemas.microsoft.com/office/word/2015/wordml/symex" xmlns:wpg="http://schemas.microsoft.com/office/word/2010/wordprocessingGroup" xmlns:wpi="http://schemas.microsoft.com/office/word/2010/wordprocessingInk" xmlns:wne="http://schemas.microsoft.com/office/word/2006/wordml" xmlns:wps="http://schemas.microsoft.com/office/word/2010/wordprocessingShape" mc:Ignorable="w14 w15 w16se wp14">
   <w:body>
     <w:p>
       <w:pPr>
@@ -311,7 +311,7 @@
     </w:p>
     <w:tbl>
       <w:tblPr>
-        <w:tblStyle w:val="Grilledutableau"/>
+        <w:tblStyle w:val="TableGrid"/>
         <w:tblW w:w="0" w:type="auto"/>
         <w:tblLook w:val="04A0" w:firstRow="1" w:lastRow="0" w:firstColumn="1" w:lastColumn="0" w:noHBand="0" w:noVBand="1"/>
       </w:tblPr>
@@ -388,7 +388,7 @@
               <w:rPr>
                 <w:rFonts w:asciiTheme="minorHAnsi" w:hAnsiTheme="minorHAnsi"/>
                 <w:noProof/>
-                <w:lang w:val="fr-CA" w:eastAsia="fr-CA"/>
+                <w:lang w:val="en-US" w:eastAsia="en-US"/>
               </w:rPr>
               <mc:AlternateContent>
                 <mc:Choice Requires="wpg">
@@ -444,7 +444,7 @@
                     </wp:anchor>
                   </w:drawing>
                 </mc:Choice>
-                <mc:Fallback xmlns:w16se="http://schemas.microsoft.com/office/word/2015/wordml/symex" xmlns:cx1="http://schemas.microsoft.com/office/drawing/2015/9/8/chartex" xmlns:cx="http://schemas.microsoft.com/office/drawing/2014/chartex">
+                <mc:Fallback>
                   <w:pict>
                     <v:group w14:anchorId="56197106" id="Group 2" o:spid="_x0000_s1026" style="position:absolute;margin-left:83.6pt;margin-top:4.7pt;width:112.95pt;height:42.25pt;z-index:251654146" coordsize="14343,5367" o:gfxdata="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">
                       <v:shapetype id="_x0000_t75" coordsize="21600,21600" o:spt="75" o:preferrelative="t" path="m@4@5l@4@11@9@11@9@5xe" filled="f" stroked="f">
@@ -574,7 +574,7 @@
                 <w:color w:val="2E74B5" w:themeColor="accent1" w:themeShade="BF"/>
                 <w:sz w:val="32"/>
                 <w:szCs w:val="32"/>
-                <w:lang w:val="fr-CA" w:eastAsia="fr-CA"/>
+                <w:lang w:val="en-US" w:eastAsia="en-US"/>
               </w:rPr>
               <w:drawing>
                 <wp:anchor distT="0" distB="0" distL="114300" distR="114300" simplePos="0" relativeHeight="251654152" behindDoc="0" locked="0" layoutInCell="1" allowOverlap="1" wp14:anchorId="5CC60745" wp14:editId="6D6224F6">
@@ -726,7 +726,7 @@
               <w:rPr>
                 <w:rFonts w:asciiTheme="minorHAnsi" w:hAnsiTheme="minorHAnsi"/>
                 <w:noProof/>
-                <w:lang w:val="fr-CA" w:eastAsia="fr-CA"/>
+                <w:lang w:val="en-US" w:eastAsia="en-US"/>
               </w:rPr>
               <w:drawing>
                 <wp:anchor distT="0" distB="0" distL="114300" distR="114300" simplePos="0" relativeHeight="251654145" behindDoc="0" locked="0" layoutInCell="1" allowOverlap="1" wp14:anchorId="08C8D9DB" wp14:editId="6930F23E">
@@ -846,7 +846,7 @@
                 <w:color w:val="000000"/>
                 <w:sz w:val="32"/>
                 <w:szCs w:val="32"/>
-                <w:lang w:val="fr-CA" w:eastAsia="fr-CA"/>
+                <w:lang w:val="en-US" w:eastAsia="en-US"/>
               </w:rPr>
               <w:drawing>
                 <wp:anchor distT="0" distB="0" distL="114300" distR="114300" simplePos="0" relativeHeight="251654144" behindDoc="1" locked="0" layoutInCell="1" allowOverlap="1" wp14:anchorId="4F7376B1" wp14:editId="15CA1E8D">
@@ -1034,7 +1034,7 @@
       <w:sdtContent>
         <w:p>
           <w:pPr>
-            <w:pStyle w:val="En-ttedetabledesmatires"/>
+            <w:pStyle w:val="TOCHeading"/>
           </w:pPr>
           <w:r>
             <w:rPr>
@@ -1045,7 +1045,7 @@
         </w:p>
         <w:p>
           <w:pPr>
-            <w:pStyle w:val="TM1"/>
+            <w:pStyle w:val="TOC1"/>
             <w:tabs>
               <w:tab w:val="right" w:leader="dot" w:pos="9350"/>
             </w:tabs>
@@ -1069,7 +1069,7 @@
           <w:hyperlink w:anchor="_Toc435460407" w:history="1">
             <w:r>
               <w:rPr>
-                <w:rStyle w:val="Lienhypertexte"/>
+                <w:rStyle w:val="Hyperlink"/>
                 <w:noProof/>
               </w:rPr>
               <w:t>I – Description du problème</w:t>
@@ -1126,7 +1126,7 @@
         </w:p>
         <w:p>
           <w:pPr>
-            <w:pStyle w:val="TM1"/>
+            <w:pStyle w:val="TOC1"/>
             <w:tabs>
               <w:tab w:val="right" w:leader="dot" w:pos="9350"/>
             </w:tabs>
@@ -1141,7 +1141,7 @@
           <w:hyperlink w:anchor="_Toc435460408" w:history="1">
             <w:r>
               <w:rPr>
-                <w:rStyle w:val="Lienhypertexte"/>
+                <w:rStyle w:val="Hyperlink"/>
                 <w:noProof/>
               </w:rPr>
               <w:t>II – Équations importantes</w:t>
@@ -1198,7 +1198,7 @@
         </w:p>
         <w:p>
           <w:pPr>
-            <w:pStyle w:val="TM1"/>
+            <w:pStyle w:val="TOC1"/>
             <w:tabs>
               <w:tab w:val="right" w:leader="dot" w:pos="9350"/>
             </w:tabs>
@@ -1213,7 +1213,7 @@
           <w:hyperlink w:anchor="_Toc435460409" w:history="1">
             <w:r>
               <w:rPr>
-                <w:rStyle w:val="Lienhypertexte"/>
+                <w:rStyle w:val="Hyperlink"/>
                 <w:noProof/>
               </w:rPr>
               <w:t>III – Méthode de résolution des équations du mouvement</w:t>
@@ -1270,7 +1270,7 @@
         </w:p>
         <w:p>
           <w:pPr>
-            <w:pStyle w:val="TM1"/>
+            <w:pStyle w:val="TOC1"/>
             <w:tabs>
               <w:tab w:val="right" w:leader="dot" w:pos="9350"/>
             </w:tabs>
@@ -1285,7 +1285,7 @@
           <w:hyperlink w:anchor="_Toc435460410" w:history="1">
             <w:r>
               <w:rPr>
-                <w:rStyle w:val="Lienhypertexte"/>
+                <w:rStyle w:val="Hyperlink"/>
                 <w:noProof/>
               </w:rPr>
               <w:t>IV – Description du logiciel</w:t>
@@ -1342,7 +1342,7 @@
         </w:p>
         <w:p>
           <w:pPr>
-            <w:pStyle w:val="TM1"/>
+            <w:pStyle w:val="TOC1"/>
             <w:tabs>
               <w:tab w:val="right" w:leader="dot" w:pos="9350"/>
             </w:tabs>
@@ -1357,7 +1357,7 @@
           <w:hyperlink w:anchor="_Toc435460411" w:history="1">
             <w:r>
               <w:rPr>
-                <w:rStyle w:val="Lienhypertexte"/>
+                <w:rStyle w:val="Hyperlink"/>
                 <w:noProof/>
               </w:rPr>
               <w:t>V – Résultats obtenus</w:t>
@@ -1414,7 +1414,7 @@
         </w:p>
         <w:p>
           <w:pPr>
-            <w:pStyle w:val="TM1"/>
+            <w:pStyle w:val="TOC1"/>
             <w:tabs>
               <w:tab w:val="right" w:leader="dot" w:pos="9350"/>
             </w:tabs>
@@ -1429,7 +1429,7 @@
           <w:hyperlink w:anchor="_Toc435460412" w:history="1">
             <w:r>
               <w:rPr>
-                <w:rStyle w:val="Lienhypertexte"/>
+                <w:rStyle w:val="Hyperlink"/>
                 <w:noProof/>
               </w:rPr>
               <w:t>VI – Analyse des résultats obtenus</w:t>
@@ -1486,7 +1486,7 @@
         </w:p>
         <w:p>
           <w:pPr>
-            <w:pStyle w:val="TM1"/>
+            <w:pStyle w:val="TOC1"/>
             <w:tabs>
               <w:tab w:val="right" w:leader="dot" w:pos="9350"/>
             </w:tabs>
@@ -1501,7 +1501,7 @@
           <w:hyperlink w:anchor="_Toc435460413" w:history="1">
             <w:r>
               <w:rPr>
-                <w:rStyle w:val="Lienhypertexte"/>
+                <w:rStyle w:val="Hyperlink"/>
                 <w:noProof/>
               </w:rPr>
               <w:t>VII - Discussions sur le devoir</w:t>
@@ -1584,7 +1584,7 @@
     </w:p>
     <w:p>
       <w:pPr>
-        <w:pStyle w:val="Titre1"/>
+        <w:pStyle w:val="Heading1"/>
         <w:sectPr>
           <w:pgSz w:w="12240" w:h="15840"/>
           <w:pgMar w:top="1440" w:right="1440" w:bottom="1440" w:left="1440" w:header="720" w:footer="720" w:gutter="0"/>
@@ -1596,7 +1596,7 @@
     </w:p>
     <w:p>
       <w:pPr>
-        <w:pStyle w:val="Titre1"/>
+        <w:pStyle w:val="Heading1"/>
       </w:pPr>
       <w:bookmarkStart w:id="0" w:name="_Toc435460407"/>
       <w:r>
@@ -1769,7 +1769,7 @@
     </w:p>
     <w:p>
       <w:pPr>
-        <w:pStyle w:val="Paragraphedeliste"/>
+        <w:pStyle w:val="ListParagraph"/>
         <w:numPr>
           <w:ilvl w:val="0"/>
           <w:numId w:val="1"/>
@@ -1813,7 +1813,7 @@
     </w:p>
     <w:p>
       <w:pPr>
-        <w:pStyle w:val="Paragraphedeliste"/>
+        <w:pStyle w:val="ListParagraph"/>
         <w:numPr>
           <w:ilvl w:val="0"/>
           <w:numId w:val="1"/>
@@ -1833,7 +1833,7 @@
     </w:p>
     <w:p>
       <w:pPr>
-        <w:pStyle w:val="Paragraphedeliste"/>
+        <w:pStyle w:val="ListParagraph"/>
         <w:numPr>
           <w:ilvl w:val="0"/>
           <w:numId w:val="1"/>
@@ -1889,7 +1889,7 @@
     </w:p>
     <w:p>
       <w:pPr>
-        <w:pStyle w:val="Paragraphedeliste"/>
+        <w:pStyle w:val="ListParagraph"/>
         <w:numPr>
           <w:ilvl w:val="0"/>
           <w:numId w:val="1"/>
@@ -2000,7 +2000,7 @@
     </w:p>
     <w:p>
       <w:pPr>
-        <w:pStyle w:val="Titre1"/>
+        <w:pStyle w:val="Heading1"/>
       </w:pPr>
       <w:bookmarkStart w:id="1" w:name="_Toc435460408"/>
       <w:r>
@@ -2012,7 +2012,7 @@
     <w:p/>
     <w:p>
       <w:pPr>
-        <w:pStyle w:val="Titre2"/>
+        <w:pStyle w:val="Heading2"/>
         <w:rPr>
           <w:lang w:val="fr-FR"/>
         </w:rPr>
@@ -2062,7 +2062,7 @@
       <w:r>
         <w:rPr>
           <w:noProof/>
-          <w:lang w:eastAsia="fr-CA"/>
+          <w:lang w:val="en-US" w:eastAsia="en-US"/>
         </w:rPr>
         <w:drawing>
           <wp:anchor distT="0" distB="0" distL="114300" distR="114300" simplePos="0" relativeHeight="251672584" behindDoc="1" locked="0" layoutInCell="1" allowOverlap="1" wp14:anchorId="66B8CD67" wp14:editId="395E0C9D">
@@ -2139,6 +2139,7 @@
       <w:r>
         <w:rPr>
           <w:noProof/>
+          <w:lang w:val="en-US" w:eastAsia="en-US"/>
         </w:rPr>
         <mc:AlternateContent>
           <mc:Choice Requires="wps">
@@ -2188,7 +2189,7 @@
                         <w:txbxContent>
                           <w:p>
                             <w:pPr>
-                              <w:pStyle w:val="Lgende"/>
+                              <w:pStyle w:val="Caption"/>
                               <w:jc w:val="center"/>
                               <w:rPr>
                                 <w:noProof/>
@@ -2243,7 +2244,7 @@
                   <w:txbxContent>
                     <w:p>
                       <w:pPr>
-                        <w:pStyle w:val="Lgende"/>
+                        <w:pStyle w:val="Caption"/>
                         <w:jc w:val="center"/>
                         <w:rPr>
                           <w:noProof/>
@@ -2309,7 +2310,7 @@
       <w:r>
         <w:rPr>
           <w:noProof/>
-          <w:lang w:eastAsia="fr-CA"/>
+          <w:lang w:val="en-US" w:eastAsia="en-US"/>
         </w:rPr>
         <w:drawing>
           <wp:inline distT="0" distB="0" distL="0" distR="0" wp14:anchorId="461FB5BF" wp14:editId="498C40F8">
@@ -2350,7 +2351,7 @@
     </w:p>
     <w:p>
       <w:pPr>
-        <w:pStyle w:val="Lgende"/>
+        <w:pStyle w:val="Caption"/>
         <w:jc w:val="center"/>
         <w:rPr>
           <w:szCs w:val="24"/>
@@ -2413,7 +2414,7 @@
       <w:r>
         <w:rPr>
           <w:noProof/>
-          <w:lang w:eastAsia="fr-CA"/>
+          <w:lang w:val="en-US" w:eastAsia="en-US"/>
         </w:rPr>
         <w:drawing>
           <wp:inline distT="0" distB="0" distL="0" distR="0" wp14:anchorId="3209E0FC" wp14:editId="4008E569">
@@ -2462,7 +2463,7 @@
     </w:p>
     <w:p>
       <w:pPr>
-        <w:pStyle w:val="Titre2"/>
+        <w:pStyle w:val="Heading2"/>
         <w:rPr>
           <w:lang w:val="fr-FR"/>
         </w:rPr>
@@ -2494,7 +2495,7 @@
     </w:p>
     <w:p>
       <w:pPr>
-        <w:pStyle w:val="Titre2"/>
+        <w:pStyle w:val="Heading2"/>
         <w:rPr>
           <w:lang w:val="fr-FR"/>
         </w:rPr>
@@ -2537,7 +2538,7 @@
       <w:r>
         <w:rPr>
           <w:noProof/>
-          <w:lang w:eastAsia="fr-CA"/>
+          <w:lang w:val="en-US" w:eastAsia="en-US"/>
         </w:rPr>
         <w:drawing>
           <wp:inline distT="0" distB="0" distL="0" distR="0" wp14:anchorId="3E48B6DE" wp14:editId="31413CCF">
@@ -2591,7 +2592,7 @@
     </w:p>
     <w:p>
       <w:pPr>
-        <w:pStyle w:val="Lgende"/>
+        <w:pStyle w:val="Caption"/>
         <w:jc w:val="center"/>
         <w:rPr>
           <w:lang w:val="fr-FR"/>
@@ -2649,7 +2650,7 @@
       <w:r>
         <w:rPr>
           <w:noProof/>
-          <w:lang w:eastAsia="fr-CA"/>
+          <w:lang w:val="en-US" w:eastAsia="en-US"/>
         </w:rPr>
         <w:drawing>
           <wp:inline distT="0" distB="0" distL="0" distR="0" wp14:anchorId="3447F72B" wp14:editId="6C546788">
@@ -2703,7 +2704,7 @@
     </w:p>
     <w:p>
       <w:pPr>
-        <w:pStyle w:val="Lgende"/>
+        <w:pStyle w:val="Caption"/>
         <w:jc w:val="center"/>
         <w:rPr>
           <w:lang w:val="fr-FR"/>
@@ -2764,7 +2765,7 @@
       <w:r>
         <w:rPr>
           <w:noProof/>
-          <w:lang w:eastAsia="fr-CA"/>
+          <w:lang w:val="en-US" w:eastAsia="en-US"/>
         </w:rPr>
         <w:drawing>
           <wp:inline distT="0" distB="0" distL="0" distR="0" wp14:anchorId="528E3BEE" wp14:editId="359E0788">
@@ -2818,7 +2819,7 @@
     </w:p>
     <w:p>
       <w:pPr>
-        <w:pStyle w:val="Lgende"/>
+        <w:pStyle w:val="Caption"/>
         <w:jc w:val="center"/>
         <w:rPr>
           <w:lang w:val="fr-FR"/>
@@ -2902,7 +2903,7 @@
       <w:r>
         <w:rPr>
           <w:noProof/>
-          <w:lang w:eastAsia="fr-CA"/>
+          <w:lang w:val="en-US" w:eastAsia="en-US"/>
         </w:rPr>
         <w:drawing>
           <wp:inline distT="0" distB="0" distL="0" distR="0" wp14:anchorId="0A93BFBB" wp14:editId="612F1BCF">
@@ -2956,7 +2957,7 @@
     </w:p>
     <w:p>
       <w:pPr>
-        <w:pStyle w:val="Lgende"/>
+        <w:pStyle w:val="Caption"/>
         <w:jc w:val="center"/>
       </w:pPr>
       <w:r>
@@ -3026,7 +3027,7 @@
       <w:r>
         <w:rPr>
           <w:noProof/>
-          <w:lang w:eastAsia="fr-CA"/>
+          <w:lang w:val="en-US" w:eastAsia="en-US"/>
         </w:rPr>
         <w:drawing>
           <wp:inline distT="0" distB="0" distL="0" distR="0" wp14:anchorId="7E77D4CB" wp14:editId="562B67B5">
@@ -3080,7 +3081,7 @@
     </w:p>
     <w:p>
       <w:pPr>
-        <w:pStyle w:val="Lgende"/>
+        <w:pStyle w:val="Caption"/>
         <w:jc w:val="center"/>
       </w:pPr>
       <w:r>
@@ -3128,7 +3129,7 @@
       <w:r>
         <w:rPr>
           <w:noProof/>
-          <w:lang w:eastAsia="fr-CA"/>
+          <w:lang w:val="en-US" w:eastAsia="en-US"/>
         </w:rPr>
         <w:drawing>
           <wp:inline distT="0" distB="0" distL="0" distR="0" wp14:anchorId="674ABAD9" wp14:editId="38EF1131">
@@ -3182,7 +3183,7 @@
     </w:p>
     <w:p>
       <w:pPr>
-        <w:pStyle w:val="Lgende"/>
+        <w:pStyle w:val="Caption"/>
         <w:jc w:val="center"/>
         <w:rPr>
           <w:lang w:val="fr-FR"/>
@@ -3236,7 +3237,7 @@
     </w:p>
     <w:p>
       <w:pPr>
-        <w:pStyle w:val="Titre1"/>
+        <w:pStyle w:val="Heading1"/>
       </w:pPr>
       <w:bookmarkStart w:id="2" w:name="_Toc435460409"/>
       <w:r>
@@ -3415,7 +3416,7 @@
     </w:p>
     <w:p>
       <w:pPr>
-        <w:pStyle w:val="Titre2"/>
+        <w:pStyle w:val="Heading2"/>
         <w:spacing w:line="360" w:lineRule="auto"/>
         <w:rPr>
           <w:lang w:val="fr-FR"/>
@@ -3585,7 +3586,7 @@
     </w:p>
     <w:p>
       <w:pPr>
-        <w:pStyle w:val="Titre2"/>
+        <w:pStyle w:val="Heading2"/>
         <w:spacing w:line="360" w:lineRule="auto"/>
         <w:rPr>
           <w:lang w:val="fr-FR"/>
@@ -3706,7 +3707,7 @@
       <w:r>
         <w:rPr>
           <w:noProof/>
-          <w:lang w:eastAsia="fr-CA"/>
+          <w:lang w:val="en-US" w:eastAsia="en-US"/>
         </w:rPr>
         <mc:AlternateContent>
           <mc:Choice Requires="wps">
@@ -3756,7 +3757,7 @@
                         <w:txbxContent>
                           <w:p>
                             <w:pPr>
-                              <w:pStyle w:val="Lgende"/>
+                              <w:pStyle w:val="Caption"/>
                               <w:jc w:val="center"/>
                               <w:rPr>
                                 <w:noProof/>
@@ -3803,7 +3804,7 @@
                   <w:txbxContent>
                     <w:p>
                       <w:pPr>
-                        <w:pStyle w:val="Lgende"/>
+                        <w:pStyle w:val="Caption"/>
                         <w:jc w:val="center"/>
                         <w:rPr>
                           <w:noProof/>
@@ -3840,7 +3841,7 @@
     </w:p>
     <w:p>
       <w:pPr>
-        <w:pStyle w:val="Titre1"/>
+        <w:pStyle w:val="Heading1"/>
         <w:spacing w:line="360" w:lineRule="auto"/>
       </w:pPr>
       <w:bookmarkStart w:id="3" w:name="_Toc435460410"/>
@@ -4177,7 +4178,7 @@
     <w:p/>
     <w:p>
       <w:pPr>
-        <w:pStyle w:val="Titre1"/>
+        <w:pStyle w:val="Heading1"/>
       </w:pPr>
       <w:bookmarkStart w:id="4" w:name="_Toc435460411"/>
       <w:r>
@@ -4235,16 +4236,10 @@
         <w:t xml:space="preserve">La situation 1 avait comme conditions initiales, une vitesse de balle de </w:t>
       </w:r>
       <w:r>
-        <w:t>(6.85, 0.0, 6.85)</w:t>
-      </w:r>
-      <w:r>
-        <w:t xml:space="preserve"> (m/s) lancée au temps 0,66 s. La boîte avant une vitesse angulaire initiale de (0, 0, 0)</w:t>
-      </w:r>
-      <w:r>
-        <w:t xml:space="preserve"> </w:t>
-      </w:r>
-      <w:r>
-        <w:t>rad/s</w:t>
+        <w:t>(6.85, 0.0, 6.85) (m/s) lancée au temps 0,66 s. La boîte avant une vitesse angulaire initiale de (0, 0, 0)</w:t>
+      </w:r>
+      <w:r>
+        <w:t xml:space="preserve"> rad/s</w:t>
       </w:r>
       <w:r>
         <w:t>.</w:t>
@@ -4399,6 +4394,16 @@
               </w:rPr>
               <w:t>Collision</w:t>
             </w:r>
+            <w:r>
+              <w:rPr>
+                <w:rFonts w:ascii="Calibri" w:hAnsi="Calibri"/>
+                <w:color w:val="000000"/>
+                <w:sz w:val="22"/>
+                <w:szCs w:val="22"/>
+                <w:lang w:eastAsia="fr-CA"/>
+              </w:rPr>
+              <w:t xml:space="preserve"> bas de la boite</w:t>
+            </w:r>
           </w:p>
         </w:tc>
         <w:tc>
@@ -6110,7 +6115,7 @@
                 <w:szCs w:val="22"/>
                 <w:lang w:eastAsia="fr-CA"/>
               </w:rPr>
-              <w:t>-0.6899</w:t>
+              <w:t>0.6899</w:t>
             </w:r>
           </w:p>
         </w:tc>
@@ -6640,34 +6645,13 @@
           <w:rFonts w:eastAsiaTheme="majorEastAsia"/>
         </w:rPr>
         <w:lastRenderedPageBreak/>
-        <w:t>La situation 2</w:t>
-      </w:r>
-      <w:r>
-        <w:rPr>
-          <w:rFonts w:eastAsiaTheme="majorEastAsia"/>
-        </w:rPr>
-        <w:t xml:space="preserve"> avait comme conditions initiales, une vitesse de balle de </w:t>
-      </w:r>
-      <w:r>
-        <w:t>(28, 0.5, 10)</w:t>
-      </w:r>
-      <w:r>
-        <w:t xml:space="preserve"> </w:t>
-      </w:r>
-      <w:r>
-        <w:t>(m/s)</w:t>
-      </w:r>
-      <w:r>
-        <w:t xml:space="preserve"> lancée au temps 1,1</w:t>
-      </w:r>
-      <w:r>
-        <w:t xml:space="preserve"> s. La boîte avant une vitesse angulaire initiale de (0, 0, 0)</w:t>
-      </w:r>
-      <w:r>
-        <w:t xml:space="preserve"> </w:t>
-      </w:r>
-      <w:r>
-        <w:t>rad/s</w:t>
+        <w:t xml:space="preserve">La situation 2 avait comme conditions initiales, une vitesse de balle de </w:t>
+      </w:r>
+      <w:r>
+        <w:t>(28, 0.5, 10) (m/s) lancée au temps 1,1 s. La boîte avant une vitesse angulaire initiale de (0, 0, 0)</w:t>
+      </w:r>
+      <w:r>
+        <w:t xml:space="preserve"> rad/s</w:t>
       </w:r>
       <w:r>
         <w:t>.</w:t>
@@ -6820,6 +6804,16 @@
               </w:rPr>
               <w:t>Collision</w:t>
             </w:r>
+            <w:r>
+              <w:rPr>
+                <w:rFonts w:ascii="Calibri" w:hAnsi="Calibri"/>
+                <w:color w:val="000000"/>
+                <w:sz w:val="22"/>
+                <w:szCs w:val="22"/>
+                <w:lang w:eastAsia="fr-CA"/>
+              </w:rPr>
+              <w:t xml:space="preserve"> côté de la boite</w:t>
+            </w:r>
           </w:p>
         </w:tc>
         <w:tc>
@@ -9052,28 +9046,10 @@
         <w:rPr>
           <w:rFonts w:eastAsiaTheme="majorEastAsia"/>
         </w:rPr>
-        <w:t>La situation 3</w:t>
-      </w:r>
-      <w:r>
-        <w:rPr>
-          <w:rFonts w:eastAsiaTheme="majorEastAsia"/>
-        </w:rPr>
-        <w:t xml:space="preserve"> avait comme conditions initiales, une vitesse de balle de </w:t>
-      </w:r>
-      <w:r>
-        <w:t xml:space="preserve">(6.85, 0.0, 6.85) (m/s) lancée au temps 0,66 s. La boîte avant une vitesse angulaire initiale de (0, </w:t>
-      </w:r>
-      <w:r>
-        <w:t>2.3</w:t>
-      </w:r>
-      <w:r>
-        <w:t>, 0)</w:t>
-      </w:r>
-      <w:r>
-        <w:t xml:space="preserve"> rad/s</w:t>
-      </w:r>
-      <w:r>
-        <w:t>.</w:t>
+        <w:t xml:space="preserve">La situation 3 avait comme conditions initiales, une vitesse de balle de </w:t>
+      </w:r>
+      <w:r>
+        <w:t>(6.85, 0.0, 6.85) (m/s) lancée au temps 0,66 s. La boîte avant une vitesse angulaire initiale de (0, 2.3, 0) rad/s.</w:t>
       </w:r>
     </w:p>
     <w:p>
@@ -9223,6 +9199,16 @@
               </w:rPr>
               <w:t>Collision</w:t>
             </w:r>
+            <w:r>
+              <w:rPr>
+                <w:rFonts w:ascii="Calibri" w:hAnsi="Calibri"/>
+                <w:color w:val="000000"/>
+                <w:sz w:val="22"/>
+                <w:szCs w:val="22"/>
+                <w:lang w:eastAsia="fr-CA"/>
+              </w:rPr>
+              <w:t xml:space="preserve"> contour</w:t>
+            </w:r>
           </w:p>
         </w:tc>
         <w:tc>
@@ -11446,51 +11432,19 @@
     </w:p>
     <w:p>
       <w:pPr>
-        <w:spacing w:after="160" w:line="259" w:lineRule="auto"/>
+        <w:spacing w:line="360" w:lineRule="auto"/>
+        <w:rPr>
+          <w:rFonts w:eastAsiaTheme="majorEastAsia"/>
+        </w:rPr>
       </w:pPr>
       <w:r>
-        <w:br w:type="page"/>
-      </w:r>
-    </w:p>
-    <w:p>
-      <w:pPr>
-        <w:spacing w:line="360" w:lineRule="auto"/>
         <w:rPr>
           <w:rFonts w:eastAsiaTheme="majorEastAsia"/>
         </w:rPr>
-      </w:pPr>
-      <w:r>
-        <w:rPr>
-          <w:rFonts w:eastAsiaTheme="majorEastAsia"/>
-        </w:rPr>
-        <w:lastRenderedPageBreak/>
-        <w:t>La situation 4</w:t>
-      </w:r>
-      <w:r>
-        <w:rPr>
-          <w:rFonts w:eastAsiaTheme="majorEastAsia"/>
-        </w:rPr>
-        <w:t xml:space="preserve"> </w:t>
-      </w:r>
-      <w:bookmarkStart w:id="5" w:name="_GoBack"/>
-      <w:r>
-        <w:rPr>
-          <w:rFonts w:eastAsiaTheme="majorEastAsia"/>
-        </w:rPr>
-        <w:t xml:space="preserve">avait comme conditions initiales, une vitesse de balle de </w:t>
-      </w:r>
-      <w:r>
-        <w:t xml:space="preserve">(28, 0.5, 10) (m/s) lancée au temps 1,1 s. La boîte </w:t>
-      </w:r>
-      <w:bookmarkEnd w:id="5"/>
-      <w:r>
-        <w:t xml:space="preserve">avant une vitesse angulaire initiale de (0, </w:t>
-      </w:r>
-      <w:r>
-        <w:t>2.3</w:t>
-      </w:r>
-      <w:r>
-        <w:t>, 0) rad/s.</w:t>
+        <w:t xml:space="preserve">La situation 4 avait comme conditions initiales, une vitesse de balle de </w:t>
+      </w:r>
+      <w:r>
+        <w:t>(28, 0.5, 10) (m/s) lancée au temps 1,1 s. La boîte avant une vitesse angulaire initiale de (0, 2.3, 0) rad/s.</w:t>
       </w:r>
     </w:p>
     <w:p>
@@ -11640,6 +11594,16 @@
               </w:rPr>
               <w:t>Collision</w:t>
             </w:r>
+            <w:r>
+              <w:rPr>
+                <w:rFonts w:ascii="Calibri" w:hAnsi="Calibri"/>
+                <w:color w:val="000000"/>
+                <w:sz w:val="22"/>
+                <w:szCs w:val="22"/>
+                <w:lang w:eastAsia="fr-CA"/>
+              </w:rPr>
+              <w:t xml:space="preserve"> côté de la boite</w:t>
+            </w:r>
           </w:p>
         </w:tc>
         <w:tc>
@@ -13866,27 +13830,17 @@
     </w:p>
     <w:p>
       <w:pPr>
-        <w:spacing w:after="160" w:line="259" w:lineRule="auto"/>
-        <w:rPr>
-          <w:rFonts w:asciiTheme="majorHAnsi" w:eastAsiaTheme="majorEastAsia" w:hAnsiTheme="majorHAnsi" w:cstheme="majorBidi"/>
-          <w:color w:val="2E74B5" w:themeColor="accent1" w:themeShade="BF"/>
-          <w:sz w:val="32"/>
-          <w:szCs w:val="32"/>
-        </w:rPr>
+        <w:pStyle w:val="Heading1"/>
       </w:pPr>
-    </w:p>
-    <w:p>
-      <w:pPr>
-        <w:pStyle w:val="Titre1"/>
-      </w:pPr>
-      <w:bookmarkStart w:id="6" w:name="_Toc435460412"/>
-      <w:r>
+      <w:bookmarkStart w:id="5" w:name="_Toc435460412"/>
+      <w:r>
+        <w:lastRenderedPageBreak/>
         <w:t xml:space="preserve">VI – </w:t>
       </w:r>
       <w:r>
         <w:t>Analyse des résultats obtenus</w:t>
       </w:r>
-      <w:bookmarkEnd w:id="6"/>
+      <w:bookmarkEnd w:id="5"/>
       <w:r>
         <w:t xml:space="preserve"> </w:t>
       </w:r>
@@ -13896,18 +13850,59 @@
       <w:pPr>
         <w:spacing w:line="360" w:lineRule="auto"/>
         <w:jc w:val="both"/>
-        <w:rPr>
-          <w:lang w:val="fr-FR"/>
-        </w:rPr>
       </w:pPr>
       <w:r>
-        <w:tab/>
+        <w:t xml:space="preserve">Dans un premier temps, nous pouvons observer que pour les quatre simulations nous avons eu une collision entre la balle et la boite. Lors de la première simulation, la balle est entrée en collision avec le bas de la boite, ce qui a eu pour effet de changer la grandeur et le sens de la vitesse en z de la balle. Après la collision, la boite s’est retrouvée avec une rotation sur l’axe des y causé par l’impact de la balle. De plus, sa chute a été ralentie et une composante en x lui a été ajoutée. </w:t>
       </w:r>
     </w:p>
     <w:p>
       <w:pPr>
         <w:spacing w:line="360" w:lineRule="auto"/>
         <w:jc w:val="both"/>
+      </w:pPr>
+      <w:r>
+        <w:t>Lors de la deuxième simulation</w:t>
+      </w:r>
+      <w:r>
+        <w:t xml:space="preserve"> une collision est survenue avec le côté de la boite. Les résultats sont semblables à la première situation, mais avec des valeurs plus grandes puisque le lancer était beaucoup plus fort. Un changement à noter est que sous la force de l’impact, la boite a commencé à monter (vitesse positive en z). </w:t>
+      </w:r>
+      <w:r>
+        <w:t>De plus, la balle s’est retrouvée avec une vitesse angulaire suite à la collision.</w:t>
+      </w:r>
+    </w:p>
+    <w:p>
+      <w:pPr>
+        <w:spacing w:line="360" w:lineRule="auto"/>
+        <w:jc w:val="both"/>
+      </w:pPr>
+      <w:r>
+        <w:t>Lors de la troisième simulation une collision est survenue avec le contour de la boite. Lors de cette simulation la boite avait une vitesse angulaire initiale non nulle. Suite à la collision, la balle a perdu de la vitesse et a changé de trajectoire en z pour se diriger vers le sol. La boite quant à elle s’est vu remonter légèrement et a accéléré drastiquement en direction des x positifs. Selon nos résultats sa vitesse angulaire n’aurait pas changé, ce qui est très improbable vu le moment de force exercé par la force d’impulsion sur le rebord de la canne. Nous croyons donc qu’il s’agit d’une erreur.</w:t>
+      </w:r>
+    </w:p>
+    <w:p>
+      <w:pPr>
+        <w:spacing w:line="360" w:lineRule="auto"/>
+        <w:jc w:val="both"/>
+        <w:rPr>
+          <w:lang w:val="fr-FR"/>
+        </w:rPr>
+      </w:pPr>
+      <w:r>
+        <w:t xml:space="preserve">Finalement pour la dernière simulation, </w:t>
+      </w:r>
+      <w:r>
+        <w:t xml:space="preserve">la collision a lieu avec le côté de la boite. </w:t>
+      </w:r>
+      <w:r>
+        <w:t>Suite à la collision, la balle a changé de cap avec une vitesse en y grandissante. Toutefois le résultat montre une vitesse finale en z plus grande que la vitesse initiale, ce qui ne fait aucun sens. La boite pour sa part a été accélérée vers les x positifs et les y négatifs, soit en direction opposée à celle de la balle, ce qui est attendu. Toutefois, la chute a été accélérée, ce qui est très improbable et probablement attribuable à la même erreur que celle de la vitesse en z de la balle. Finalement, on note une vitesse angulaire non nulle selon les trois axes pour la boite après la collision.</w:t>
+      </w:r>
+      <w:bookmarkStart w:id="6" w:name="_GoBack"/>
+      <w:bookmarkEnd w:id="6"/>
+    </w:p>
+    <w:p>
+      <w:pPr>
+        <w:spacing w:line="360" w:lineRule="auto"/>
+        <w:jc w:val="both"/>
         <w:rPr>
           <w:lang w:val="fr-FR"/>
         </w:rPr>
@@ -13930,12 +13925,13 @@
         <w:rPr>
           <w:lang w:val="fr-FR"/>
         </w:rPr>
+        <w:lastRenderedPageBreak/>
         <w:br w:type="page"/>
       </w:r>
     </w:p>
     <w:p>
       <w:pPr>
-        <w:pStyle w:val="Titre1"/>
+        <w:pStyle w:val="Heading1"/>
         <w:rPr>
           <w:lang w:val="fr-FR"/>
         </w:rPr>
@@ -14000,7 +13996,7 @@
       <w:r>
         <w:rPr>
           <w:noProof/>
-          <w:lang w:eastAsia="fr-CA"/>
+          <w:lang w:val="en-US" w:eastAsia="en-US"/>
         </w:rPr>
         <mc:AlternateContent>
           <mc:Choice Requires="wpg">
@@ -14081,7 +14077,7 @@
                           <w:txbxContent>
                             <w:p>
                               <w:pPr>
-                                <w:pStyle w:val="Lgende"/>
+                                <w:pStyle w:val="Caption"/>
                                 <w:rPr>
                                   <w:noProof/>
                                   <w:sz w:val="24"/>
@@ -14153,16 +14149,16 @@
                   <v:path o:extrusionok="f" gradientshapeok="t" o:connecttype="rect"/>
                   <o:lock v:ext="edit" aspectratio="t"/>
                 </v:shapetype>
-                <v:shape id="Picture 5" o:spid="_x0000_s1029" type="#_x0000_t75" style="position:absolute;width:31908;height:24003;visibility:visible;mso-wrap-style:square" o:gfxdata="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">
+                <v:shape id="Picture 5" o:spid="_x0000_s1029" type="#_x0000_t75" style="position:absolute;width:31908;height:24003;visibility:visible;mso-wrap-style:square" o:gfxdata="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">
                   <v:imagedata r:id="rId26" o:title=""/>
                   <v:path arrowok="t"/>
                 </v:shape>
-                <v:shape id="Text Box 24" o:spid="_x0000_s1030" type="#_x0000_t202" style="position:absolute;top:24574;width:31908;height:2667;visibility:visible;mso-wrap-style:square;v-text-anchor:top" o:gfxdata="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" stroked="f">
+                <v:shape id="Text Box 24" o:spid="_x0000_s1030" type="#_x0000_t202" style="position:absolute;top:24574;width:31908;height:2667;visibility:visible;mso-wrap-style:square;v-text-anchor:top" o:gfxdata="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" stroked="f">
                   <v:textbox style="mso-fit-shape-to-text:t" inset="0,0,0,0">
                     <w:txbxContent>
                       <w:p>
                         <w:pPr>
-                          <w:pStyle w:val="Lgende"/>
+                          <w:pStyle w:val="Caption"/>
                           <w:rPr>
                             <w:noProof/>
                             <w:sz w:val="24"/>
@@ -14209,7 +14205,7 @@
       <w:r>
         <w:rPr>
           <w:noProof/>
-          <w:lang w:eastAsia="fr-CA"/>
+          <w:lang w:val="en-US" w:eastAsia="en-US"/>
         </w:rPr>
         <mc:AlternateContent>
           <mc:Choice Requires="wpg">
@@ -14298,7 +14294,7 @@
                           <w:txbxContent>
                             <w:p>
                               <w:pPr>
-                                <w:pStyle w:val="Lgende"/>
+                                <w:pStyle w:val="Caption"/>
                                 <w:rPr>
                                   <w:noProof/>
                                   <w:sz w:val="24"/>
@@ -14348,16 +14344,16 @@
           <mc:Fallback>
             <w:pict>
               <v:group w14:anchorId="465C4581" id="Group 14" o:spid="_x0000_s1031" style="position:absolute;margin-left:259.5pt;margin-top:.25pt;width:251pt;height:213.75pt;z-index:251659272" coordsize="31877,27146" o:gfxdata="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">
-                <v:shape id="Picture 12" o:spid="_x0000_s1032" type="#_x0000_t75" style="position:absolute;width:31877;height:23907;visibility:visible;mso-wrap-style:square" o:gfxdata="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">
+                <v:shape id="Picture 12" o:spid="_x0000_s1032" type="#_x0000_t75" style="position:absolute;width:31877;height:23907;visibility:visible;mso-wrap-style:square" o:gfxdata="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">
                   <v:imagedata r:id="rId28" o:title=""/>
                   <v:path arrowok="t"/>
                 </v:shape>
-                <v:shape id="Text Box 13" o:spid="_x0000_s1033" type="#_x0000_t202" style="position:absolute;top:24479;width:31877;height:2667;visibility:visible;mso-wrap-style:square;v-text-anchor:top" o:gfxdata="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" stroked="f">
+                <v:shape id="Text Box 13" o:spid="_x0000_s1033" type="#_x0000_t202" style="position:absolute;top:24479;width:31877;height:2667;visibility:visible;mso-wrap-style:square;v-text-anchor:top" o:gfxdata="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" stroked="f">
                   <v:textbox style="mso-fit-shape-to-text:t" inset="0,0,0,0">
                     <w:txbxContent>
                       <w:p>
                         <w:pPr>
-                          <w:pStyle w:val="Lgende"/>
+                          <w:pStyle w:val="Caption"/>
                           <w:rPr>
                             <w:noProof/>
                             <w:sz w:val="24"/>
@@ -14408,7 +14404,7 @@
     </w:p>
     <w:p>
       <w:pPr>
-        <w:pStyle w:val="Lgende"/>
+        <w:pStyle w:val="Caption"/>
         <w:rPr>
           <w:lang w:val="fr-FR"/>
         </w:rPr>
@@ -14416,7 +14412,7 @@
       <w:r>
         <w:rPr>
           <w:noProof/>
-          <w:lang w:eastAsia="fr-CA"/>
+          <w:lang w:val="en-US" w:eastAsia="en-US"/>
         </w:rPr>
         <mc:AlternateContent>
           <mc:Choice Requires="wpg">
@@ -14497,7 +14493,7 @@
                           <w:txbxContent>
                             <w:p>
                               <w:pPr>
-                                <w:pStyle w:val="Lgende"/>
+                                <w:pStyle w:val="Caption"/>
                                 <w:rPr>
                                   <w:noProof/>
                                 </w:rPr>
@@ -14545,16 +14541,16 @@
           <mc:Fallback>
             <w:pict>
               <v:group w14:anchorId="624C6129" id="Group 23" o:spid="_x0000_s1034" style="position:absolute;margin-left:259.5pt;margin-top:20.75pt;width:244.5pt;height:210pt;z-index:251667464" coordsize="31051,26670" o:gfxdata="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">
-                <v:shape id="Picture 19" o:spid="_x0000_s1035" type="#_x0000_t75" style="position:absolute;width:31051;height:23444;visibility:visible;mso-wrap-style:square" o:gfxdata="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">
+                <v:shape id="Picture 19" o:spid="_x0000_s1035" type="#_x0000_t75" style="position:absolute;width:31051;height:23444;visibility:visible;mso-wrap-style:square" o:gfxdata="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">
                   <v:imagedata r:id="rId30" o:title=""/>
                   <v:path arrowok="t"/>
                 </v:shape>
-                <v:shape id="Text Box 22" o:spid="_x0000_s1036" type="#_x0000_t202" style="position:absolute;top:24003;width:31051;height:2667;visibility:visible;mso-wrap-style:square;v-text-anchor:top" o:gfxdata="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" stroked="f">
+                <v:shape id="Text Box 22" o:spid="_x0000_s1036" type="#_x0000_t202" style="position:absolute;top:24003;width:31051;height:2667;visibility:visible;mso-wrap-style:square;v-text-anchor:top" o:gfxdata="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" stroked="f">
                   <v:textbox style="mso-fit-shape-to-text:t" inset="0,0,0,0">
                     <w:txbxContent>
                       <w:p>
                         <w:pPr>
-                          <w:pStyle w:val="Lgende"/>
+                          <w:pStyle w:val="Caption"/>
                           <w:rPr>
                             <w:noProof/>
                           </w:rPr>
@@ -14596,7 +14592,7 @@
       <w:r>
         <w:rPr>
           <w:noProof/>
-          <w:lang w:eastAsia="fr-CA"/>
+          <w:lang w:val="en-US" w:eastAsia="en-US"/>
         </w:rPr>
         <mc:AlternateContent>
           <mc:Choice Requires="wpg">
@@ -14677,7 +14673,7 @@
                           <w:txbxContent>
                             <w:p>
                               <w:pPr>
-                                <w:pStyle w:val="Lgende"/>
+                                <w:pStyle w:val="Caption"/>
                                 <w:rPr>
                                   <w:sz w:val="24"/>
                                   <w:szCs w:val="20"/>
@@ -14727,16 +14723,16 @@
           <mc:Fallback>
             <w:pict>
               <v:group w14:anchorId="4A340637" id="Group 18" o:spid="_x0000_s1037" style="position:absolute;margin-left:3pt;margin-top:20.75pt;width:245.25pt;height:210pt;z-index:251663368" coordsize="31146,26670" o:gfxdata="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">
-                <v:shape id="Picture 15" o:spid="_x0000_s1038" type="#_x0000_t75" style="position:absolute;width:31146;height:23412;visibility:visible;mso-wrap-style:square" o:gfxdata="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">
+                <v:shape id="Picture 15" o:spid="_x0000_s1038" type="#_x0000_t75" style="position:absolute;width:31146;height:23412;visibility:visible;mso-wrap-style:square" o:gfxdata="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">
                   <v:imagedata r:id="rId32" o:title=""/>
                   <v:path arrowok="t"/>
                 </v:shape>
-                <v:shape id="Text Box 16" o:spid="_x0000_s1039" type="#_x0000_t202" style="position:absolute;top:24003;width:31146;height:2667;visibility:visible;mso-wrap-style:square;v-text-anchor:top" o:gfxdata="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" stroked="f">
+                <v:shape id="Text Box 16" o:spid="_x0000_s1039" type="#_x0000_t202" style="position:absolute;top:24003;width:31146;height:2667;visibility:visible;mso-wrap-style:square;v-text-anchor:top" o:gfxdata="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" stroked="f">
                   <v:textbox style="mso-fit-shape-to-text:t" inset="0,0,0,0">
                     <w:txbxContent>
                       <w:p>
                         <w:pPr>
-                          <w:pStyle w:val="Lgende"/>
+                          <w:pStyle w:val="Caption"/>
                           <w:rPr>
                             <w:sz w:val="24"/>
                             <w:szCs w:val="20"/>
@@ -14792,7 +14788,7 @@
     </w:p>
     <w:p>
       <w:pPr>
-        <w:pStyle w:val="Titre1"/>
+        <w:pStyle w:val="Heading1"/>
       </w:pPr>
       <w:bookmarkStart w:id="7" w:name="_Toc435460413"/>
       <w:r>
@@ -14954,7 +14950,7 @@
 </file>
 
 <file path=word/endnotes.xml><?xml version="1.0" encoding="utf-8"?>
-<w:endnotes xmlns:wpc="http://schemas.microsoft.com/office/word/2010/wordprocessingCanvas" xmlns:mc="http://schemas.openxmlformats.org/markup-compatibility/2006" xmlns:o="urn:schemas-microsoft-com:office:office" xmlns:r="http://schemas.openxmlformats.org/officeDocument/2006/relationships" xmlns:m="http://schemas.openxmlformats.org/officeDocument/2006/math" xmlns:v="urn:schemas-microsoft-com:vml" xmlns:wp14="http://schemas.microsoft.com/office/word/2010/wordprocessingDrawing" xmlns:wp="http://schemas.openxmlformats.org/drawingml/2006/wordprocessingDrawing" xmlns:w10="urn:schemas-microsoft-com:office:word" xmlns:w="http://schemas.openxmlformats.org/wordprocessingml/2006/main" xmlns:w14="http://schemas.microsoft.com/office/word/2010/wordml" xmlns:w15="http://schemas.microsoft.com/office/word/2012/wordml" xmlns:wpg="http://schemas.microsoft.com/office/word/2010/wordprocessingGroup" xmlns:wpi="http://schemas.microsoft.com/office/word/2010/wordprocessingInk" xmlns:wne="http://schemas.microsoft.com/office/word/2006/wordml" xmlns:wps="http://schemas.microsoft.com/office/word/2010/wordprocessingShape" mc:Ignorable="w14 w15 wp14">
+<w:endnotes xmlns:wpc="http://schemas.microsoft.com/office/word/2010/wordprocessingCanvas" xmlns:cx="http://schemas.microsoft.com/office/drawing/2014/chartex" xmlns:cx1="http://schemas.microsoft.com/office/drawing/2015/9/8/chartex" xmlns:mc="http://schemas.openxmlformats.org/markup-compatibility/2006" xmlns:o="urn:schemas-microsoft-com:office:office" xmlns:r="http://schemas.openxmlformats.org/officeDocument/2006/relationships" xmlns:m="http://schemas.openxmlformats.org/officeDocument/2006/math" xmlns:v="urn:schemas-microsoft-com:vml" xmlns:wp14="http://schemas.microsoft.com/office/word/2010/wordprocessingDrawing" xmlns:wp="http://schemas.openxmlformats.org/drawingml/2006/wordprocessingDrawing" xmlns:w10="urn:schemas-microsoft-com:office:word" xmlns:w="http://schemas.openxmlformats.org/wordprocessingml/2006/main" xmlns:w14="http://schemas.microsoft.com/office/word/2010/wordml" xmlns:w15="http://schemas.microsoft.com/office/word/2012/wordml" xmlns:w16se="http://schemas.microsoft.com/office/word/2015/wordml/symex" xmlns:wpg="http://schemas.microsoft.com/office/word/2010/wordprocessingGroup" xmlns:wpi="http://schemas.microsoft.com/office/word/2010/wordprocessingInk" xmlns:wne="http://schemas.microsoft.com/office/word/2006/wordml" xmlns:wps="http://schemas.microsoft.com/office/word/2010/wordprocessingShape" mc:Ignorable="w14 w15 w16se wp14">
   <w:endnote w:type="separator" w:id="-1">
     <w:p>
       <w:r>
@@ -14979,7 +14975,7 @@
 </file>
 
 <file path=word/footer1.xml><?xml version="1.0" encoding="utf-8"?>
-<w:ftr xmlns:wpc="http://schemas.microsoft.com/office/word/2010/wordprocessingCanvas" xmlns:mc="http://schemas.openxmlformats.org/markup-compatibility/2006" xmlns:o="urn:schemas-microsoft-com:office:office" xmlns:r="http://schemas.openxmlformats.org/officeDocument/2006/relationships" xmlns:m="http://schemas.openxmlformats.org/officeDocument/2006/math" xmlns:v="urn:schemas-microsoft-com:vml" xmlns:wp14="http://schemas.microsoft.com/office/word/2010/wordprocessingDrawing" xmlns:wp="http://schemas.openxmlformats.org/drawingml/2006/wordprocessingDrawing" xmlns:w10="urn:schemas-microsoft-com:office:word" xmlns:w="http://schemas.openxmlformats.org/wordprocessingml/2006/main" xmlns:w14="http://schemas.microsoft.com/office/word/2010/wordml" xmlns:w15="http://schemas.microsoft.com/office/word/2012/wordml" xmlns:wpg="http://schemas.microsoft.com/office/word/2010/wordprocessingGroup" xmlns:wpi="http://schemas.microsoft.com/office/word/2010/wordprocessingInk" xmlns:wne="http://schemas.microsoft.com/office/word/2006/wordml" xmlns:wps="http://schemas.microsoft.com/office/word/2010/wordprocessingShape" mc:Ignorable="w14 w15 wp14">
+<w:ftr xmlns:wpc="http://schemas.microsoft.com/office/word/2010/wordprocessingCanvas" xmlns:cx="http://schemas.microsoft.com/office/drawing/2014/chartex" xmlns:cx1="http://schemas.microsoft.com/office/drawing/2015/9/8/chartex" xmlns:mc="http://schemas.openxmlformats.org/markup-compatibility/2006" xmlns:o="urn:schemas-microsoft-com:office:office" xmlns:r="http://schemas.openxmlformats.org/officeDocument/2006/relationships" xmlns:m="http://schemas.openxmlformats.org/officeDocument/2006/math" xmlns:v="urn:schemas-microsoft-com:vml" xmlns:wp14="http://schemas.microsoft.com/office/word/2010/wordprocessingDrawing" xmlns:wp="http://schemas.openxmlformats.org/drawingml/2006/wordprocessingDrawing" xmlns:w10="urn:schemas-microsoft-com:office:word" xmlns:w="http://schemas.openxmlformats.org/wordprocessingml/2006/main" xmlns:w14="http://schemas.microsoft.com/office/word/2010/wordml" xmlns:w15="http://schemas.microsoft.com/office/word/2012/wordml" xmlns:w16se="http://schemas.microsoft.com/office/word/2015/wordml/symex" xmlns:wpg="http://schemas.microsoft.com/office/word/2010/wordprocessingGroup" xmlns:wpi="http://schemas.microsoft.com/office/word/2010/wordprocessingInk" xmlns:wne="http://schemas.microsoft.com/office/word/2006/wordml" xmlns:wps="http://schemas.microsoft.com/office/word/2010/wordprocessingShape" mc:Ignorable="w14 w15 w16se wp14">
   <w:sdt>
     <w:sdtPr>
       <w:id w:val="-280498321"/>
@@ -14991,7 +14987,7 @@
     <w:sdtContent>
       <w:p>
         <w:pPr>
-          <w:pStyle w:val="Pieddepage"/>
+          <w:pStyle w:val="Footer"/>
           <w:jc w:val="right"/>
         </w:pPr>
         <w:r>
@@ -15008,7 +15004,7 @@
             <w:noProof/>
             <w:lang w:val="fr-FR"/>
           </w:rPr>
-          <w:t>15</w:t>
+          <w:t>13</w:t>
         </w:r>
         <w:r>
           <w:fldChar w:fldCharType="end"/>
@@ -15018,7 +15014,7 @@
   </w:sdt>
   <w:p>
     <w:pPr>
-      <w:pStyle w:val="Pieddepage"/>
+      <w:pStyle w:val="Footer"/>
     </w:pPr>
   </w:p>
   <w:p/>
@@ -15026,7 +15022,7 @@
 </file>
 
 <file path=word/footnotes.xml><?xml version="1.0" encoding="utf-8"?>
-<w:footnotes xmlns:wpc="http://schemas.microsoft.com/office/word/2010/wordprocessingCanvas" xmlns:mc="http://schemas.openxmlformats.org/markup-compatibility/2006" xmlns:o="urn:schemas-microsoft-com:office:office" xmlns:r="http://schemas.openxmlformats.org/officeDocument/2006/relationships" xmlns:m="http://schemas.openxmlformats.org/officeDocument/2006/math" xmlns:v="urn:schemas-microsoft-com:vml" xmlns:wp14="http://schemas.microsoft.com/office/word/2010/wordprocessingDrawing" xmlns:wp="http://schemas.openxmlformats.org/drawingml/2006/wordprocessingDrawing" xmlns:w10="urn:schemas-microsoft-com:office:word" xmlns:w="http://schemas.openxmlformats.org/wordprocessingml/2006/main" xmlns:w14="http://schemas.microsoft.com/office/word/2010/wordml" xmlns:w15="http://schemas.microsoft.com/office/word/2012/wordml" xmlns:wpg="http://schemas.microsoft.com/office/word/2010/wordprocessingGroup" xmlns:wpi="http://schemas.microsoft.com/office/word/2010/wordprocessingInk" xmlns:wne="http://schemas.microsoft.com/office/word/2006/wordml" xmlns:wps="http://schemas.microsoft.com/office/word/2010/wordprocessingShape" mc:Ignorable="w14 w15 wp14">
+<w:footnotes xmlns:wpc="http://schemas.microsoft.com/office/word/2010/wordprocessingCanvas" xmlns:cx="http://schemas.microsoft.com/office/drawing/2014/chartex" xmlns:cx1="http://schemas.microsoft.com/office/drawing/2015/9/8/chartex" xmlns:mc="http://schemas.openxmlformats.org/markup-compatibility/2006" xmlns:o="urn:schemas-microsoft-com:office:office" xmlns:r="http://schemas.openxmlformats.org/officeDocument/2006/relationships" xmlns:m="http://schemas.openxmlformats.org/officeDocument/2006/math" xmlns:v="urn:schemas-microsoft-com:vml" xmlns:wp14="http://schemas.microsoft.com/office/word/2010/wordprocessingDrawing" xmlns:wp="http://schemas.openxmlformats.org/drawingml/2006/wordprocessingDrawing" xmlns:w10="urn:schemas-microsoft-com:office:word" xmlns:w="http://schemas.openxmlformats.org/wordprocessingml/2006/main" xmlns:w14="http://schemas.microsoft.com/office/word/2010/wordml" xmlns:w15="http://schemas.microsoft.com/office/word/2012/wordml" xmlns:w16se="http://schemas.microsoft.com/office/word/2015/wordml/symex" xmlns:wpg="http://schemas.microsoft.com/office/word/2010/wordprocessingGroup" xmlns:wpi="http://schemas.microsoft.com/office/word/2010/wordprocessingInk" xmlns:wne="http://schemas.microsoft.com/office/word/2006/wordml" xmlns:wps="http://schemas.microsoft.com/office/word/2010/wordprocessingShape" mc:Ignorable="w14 w15 w16se wp14">
   <w:footnote w:type="separator" w:id="-1">
     <w:p>
       <w:r>
@@ -15051,16 +15047,16 @@
 </file>
 
 <file path=word/header1.xml><?xml version="1.0" encoding="utf-8"?>
-<w:hdr xmlns:wpc="http://schemas.microsoft.com/office/word/2010/wordprocessingCanvas" xmlns:mc="http://schemas.openxmlformats.org/markup-compatibility/2006" xmlns:o="urn:schemas-microsoft-com:office:office" xmlns:r="http://schemas.openxmlformats.org/officeDocument/2006/relationships" xmlns:m="http://schemas.openxmlformats.org/officeDocument/2006/math" xmlns:v="urn:schemas-microsoft-com:vml" xmlns:wp14="http://schemas.microsoft.com/office/word/2010/wordprocessingDrawing" xmlns:wp="http://schemas.openxmlformats.org/drawingml/2006/wordprocessingDrawing" xmlns:w10="urn:schemas-microsoft-com:office:word" xmlns:w="http://schemas.openxmlformats.org/wordprocessingml/2006/main" xmlns:w14="http://schemas.microsoft.com/office/word/2010/wordml" xmlns:w15="http://schemas.microsoft.com/office/word/2012/wordml" xmlns:wpg="http://schemas.microsoft.com/office/word/2010/wordprocessingGroup" xmlns:wpi="http://schemas.microsoft.com/office/word/2010/wordprocessingInk" xmlns:wne="http://schemas.microsoft.com/office/word/2006/wordml" xmlns:wps="http://schemas.microsoft.com/office/word/2010/wordprocessingShape" mc:Ignorable="w14 w15 wp14">
+<w:hdr xmlns:wpc="http://schemas.microsoft.com/office/word/2010/wordprocessingCanvas" xmlns:cx="http://schemas.microsoft.com/office/drawing/2014/chartex" xmlns:cx1="http://schemas.microsoft.com/office/drawing/2015/9/8/chartex" xmlns:mc="http://schemas.openxmlformats.org/markup-compatibility/2006" xmlns:o="urn:schemas-microsoft-com:office:office" xmlns:r="http://schemas.openxmlformats.org/officeDocument/2006/relationships" xmlns:m="http://schemas.openxmlformats.org/officeDocument/2006/math" xmlns:v="urn:schemas-microsoft-com:vml" xmlns:wp14="http://schemas.microsoft.com/office/word/2010/wordprocessingDrawing" xmlns:wp="http://schemas.openxmlformats.org/drawingml/2006/wordprocessingDrawing" xmlns:w10="urn:schemas-microsoft-com:office:word" xmlns:w="http://schemas.openxmlformats.org/wordprocessingml/2006/main" xmlns:w14="http://schemas.microsoft.com/office/word/2010/wordml" xmlns:w15="http://schemas.microsoft.com/office/word/2012/wordml" xmlns:w16se="http://schemas.microsoft.com/office/word/2015/wordml/symex" xmlns:wpg="http://schemas.microsoft.com/office/word/2010/wordprocessingGroup" xmlns:wpi="http://schemas.microsoft.com/office/word/2010/wordprocessingInk" xmlns:wne="http://schemas.microsoft.com/office/word/2006/wordml" xmlns:wps="http://schemas.microsoft.com/office/word/2010/wordprocessingShape" mc:Ignorable="w14 w15 w16se wp14">
   <w:p>
     <w:pPr>
-      <w:pStyle w:val="En-tte"/>
+      <w:pStyle w:val="Header"/>
       <w:jc w:val="right"/>
     </w:pPr>
     <w:r>
       <w:rPr>
         <w:noProof/>
-        <w:lang w:eastAsia="fr-CA"/>
+        <w:lang w:val="en-US" w:eastAsia="en-US"/>
       </w:rPr>
       <w:drawing>
         <wp:inline distT="0" distB="0" distL="0" distR="0" wp14:anchorId="14B4940D" wp14:editId="14B4940E">
@@ -15116,7 +15112,7 @@
 </file>
 
 <file path=word/numbering.xml><?xml version="1.0" encoding="utf-8"?>
-<w:numbering xmlns:wpc="http://schemas.microsoft.com/office/word/2010/wordprocessingCanvas" xmlns:mc="http://schemas.openxmlformats.org/markup-compatibility/2006" xmlns:o="urn:schemas-microsoft-com:office:office" xmlns:r="http://schemas.openxmlformats.org/officeDocument/2006/relationships" xmlns:m="http://schemas.openxmlformats.org/officeDocument/2006/math" xmlns:v="urn:schemas-microsoft-com:vml" xmlns:wp14="http://schemas.microsoft.com/office/word/2010/wordprocessingDrawing" xmlns:wp="http://schemas.openxmlformats.org/drawingml/2006/wordprocessingDrawing" xmlns:w10="urn:schemas-microsoft-com:office:word" xmlns:w="http://schemas.openxmlformats.org/wordprocessingml/2006/main" xmlns:w14="http://schemas.microsoft.com/office/word/2010/wordml" xmlns:w15="http://schemas.microsoft.com/office/word/2012/wordml" xmlns:wpg="http://schemas.microsoft.com/office/word/2010/wordprocessingGroup" xmlns:wpi="http://schemas.microsoft.com/office/word/2010/wordprocessingInk" xmlns:wne="http://schemas.microsoft.com/office/word/2006/wordml" xmlns:wps="http://schemas.microsoft.com/office/word/2010/wordprocessingShape" mc:Ignorable="w14 w15 wp14">
+<w:numbering xmlns:wpc="http://schemas.microsoft.com/office/word/2010/wordprocessingCanvas" xmlns:cx="http://schemas.microsoft.com/office/drawing/2014/chartex" xmlns:cx1="http://schemas.microsoft.com/office/drawing/2015/9/8/chartex" xmlns:mc="http://schemas.openxmlformats.org/markup-compatibility/2006" xmlns:o="urn:schemas-microsoft-com:office:office" xmlns:r="http://schemas.openxmlformats.org/officeDocument/2006/relationships" xmlns:m="http://schemas.openxmlformats.org/officeDocument/2006/math" xmlns:v="urn:schemas-microsoft-com:vml" xmlns:wp14="http://schemas.microsoft.com/office/word/2010/wordprocessingDrawing" xmlns:wp="http://schemas.openxmlformats.org/drawingml/2006/wordprocessingDrawing" xmlns:w10="urn:schemas-microsoft-com:office:word" xmlns:w="http://schemas.openxmlformats.org/wordprocessingml/2006/main" xmlns:w14="http://schemas.microsoft.com/office/word/2010/wordml" xmlns:w15="http://schemas.microsoft.com/office/word/2012/wordml" xmlns:w16se="http://schemas.microsoft.com/office/word/2015/wordml/symex" xmlns:wpg="http://schemas.microsoft.com/office/word/2010/wordprocessingGroup" xmlns:wpi="http://schemas.microsoft.com/office/word/2010/wordprocessingInk" xmlns:wne="http://schemas.microsoft.com/office/word/2006/wordml" xmlns:wps="http://schemas.microsoft.com/office/word/2010/wordprocessingShape" mc:Ignorable="w14 w15 w16se wp14">
   <w:abstractNum w:abstractNumId="0" w15:restartNumberingAfterBreak="0">
     <w:nsid w:val="00991626"/>
     <w:multiLevelType w:val="hybridMultilevel"/>
@@ -15513,7 +15509,7 @@
 </file>
 
 <file path=word/styles.xml><?xml version="1.0" encoding="utf-8"?>
-<w:styles xmlns:mc="http://schemas.openxmlformats.org/markup-compatibility/2006" xmlns:r="http://schemas.openxmlformats.org/officeDocument/2006/relationships" xmlns:w="http://schemas.openxmlformats.org/wordprocessingml/2006/main" xmlns:w14="http://schemas.microsoft.com/office/word/2010/wordml" xmlns:w15="http://schemas.microsoft.com/office/word/2012/wordml" mc:Ignorable="w14 w15">
+<w:styles xmlns:mc="http://schemas.openxmlformats.org/markup-compatibility/2006" xmlns:r="http://schemas.openxmlformats.org/officeDocument/2006/relationships" xmlns:w="http://schemas.openxmlformats.org/wordprocessingml/2006/main" xmlns:w14="http://schemas.microsoft.com/office/word/2010/wordml" xmlns:w15="http://schemas.microsoft.com/office/word/2012/wordml" xmlns:w16se="http://schemas.microsoft.com/office/word/2015/wordml/symex" mc:Ignorable="w14 w15 w16se">
   <w:docDefaults>
     <w:rPrDefault>
       <w:rPr>
@@ -15916,11 +15912,11 @@
       <w:lang w:val="fr-CA" w:eastAsia="fr-FR"/>
     </w:rPr>
   </w:style>
-  <w:style w:type="paragraph" w:styleId="Titre1">
+  <w:style w:type="paragraph" w:styleId="Heading1">
     <w:name w:val="heading 1"/>
     <w:basedOn w:val="Normal"/>
     <w:next w:val="Normal"/>
-    <w:link w:val="Titre1Car"/>
+    <w:link w:val="Heading1Char"/>
     <w:uiPriority w:val="9"/>
     <w:qFormat/>
     <w:rsid w:val="00A4047D"/>
@@ -15937,11 +15933,11 @@
       <w:szCs w:val="32"/>
     </w:rPr>
   </w:style>
-  <w:style w:type="paragraph" w:styleId="Titre2">
+  <w:style w:type="paragraph" w:styleId="Heading2">
     <w:name w:val="heading 2"/>
     <w:basedOn w:val="Normal"/>
     <w:next w:val="Normal"/>
-    <w:link w:val="Titre2Car"/>
+    <w:link w:val="Heading2Char"/>
     <w:uiPriority w:val="9"/>
     <w:unhideWhenUsed/>
     <w:qFormat/>
@@ -15959,13 +15955,13 @@
       <w:szCs w:val="26"/>
     </w:rPr>
   </w:style>
-  <w:style w:type="character" w:default="1" w:styleId="Policepardfaut">
+  <w:style w:type="character" w:default="1" w:styleId="DefaultParagraphFont">
     <w:name w:val="Default Paragraph Font"/>
     <w:uiPriority w:val="1"/>
     <w:semiHidden/>
     <w:unhideWhenUsed/>
   </w:style>
-  <w:style w:type="table" w:default="1" w:styleId="TableauNormal">
+  <w:style w:type="table" w:default="1" w:styleId="TableNormal">
     <w:name w:val="Normal Table"/>
     <w:uiPriority w:val="99"/>
     <w:semiHidden/>
@@ -15980,7 +15976,7 @@
       </w:tblCellMar>
     </w:tblPr>
   </w:style>
-  <w:style w:type="numbering" w:default="1" w:styleId="Aucuneliste">
+  <w:style w:type="numbering" w:default="1" w:styleId="NoList">
     <w:name w:val="No List"/>
     <w:uiPriority w:val="99"/>
     <w:semiHidden/>
@@ -16026,9 +16022,9 @@
       <w:color w:val="auto"/>
     </w:rPr>
   </w:style>
-  <w:style w:type="table" w:styleId="Grilledutableau">
+  <w:style w:type="table" w:styleId="TableGrid">
     <w:name w:val="Table Grid"/>
-    <w:basedOn w:val="TableauNormal"/>
+    <w:basedOn w:val="TableNormal"/>
     <w:uiPriority w:val="59"/>
     <w:rsid w:val="00A4047D"/>
     <w:pPr>
@@ -16051,10 +16047,10 @@
       </w:tblBorders>
     </w:tblPr>
   </w:style>
-  <w:style w:type="paragraph" w:styleId="En-tte">
+  <w:style w:type="paragraph" w:styleId="Header">
     <w:name w:val="header"/>
     <w:basedOn w:val="Normal"/>
-    <w:link w:val="En-tteCar"/>
+    <w:link w:val="HeaderChar"/>
     <w:uiPriority w:val="99"/>
     <w:unhideWhenUsed/>
     <w:rsid w:val="00A4047D"/>
@@ -16065,10 +16061,10 @@
       </w:tabs>
     </w:pPr>
   </w:style>
-  <w:style w:type="character" w:customStyle="1" w:styleId="En-tteCar">
-    <w:name w:val="En-tête Car"/>
-    <w:basedOn w:val="Policepardfaut"/>
-    <w:link w:val="En-tte"/>
+  <w:style w:type="character" w:customStyle="1" w:styleId="HeaderChar">
+    <w:name w:val="Header Char"/>
+    <w:basedOn w:val="DefaultParagraphFont"/>
+    <w:link w:val="Header"/>
     <w:uiPriority w:val="99"/>
     <w:rsid w:val="00A4047D"/>
     <w:rPr>
@@ -16078,10 +16074,10 @@
       <w:lang w:val="fr-CA" w:eastAsia="fr-FR"/>
     </w:rPr>
   </w:style>
-  <w:style w:type="paragraph" w:styleId="Pieddepage">
+  <w:style w:type="paragraph" w:styleId="Footer">
     <w:name w:val="footer"/>
     <w:basedOn w:val="Normal"/>
-    <w:link w:val="PieddepageCar"/>
+    <w:link w:val="FooterChar"/>
     <w:uiPriority w:val="99"/>
     <w:unhideWhenUsed/>
     <w:rsid w:val="00A4047D"/>
@@ -16092,10 +16088,10 @@
       </w:tabs>
     </w:pPr>
   </w:style>
-  <w:style w:type="character" w:customStyle="1" w:styleId="PieddepageCar">
-    <w:name w:val="Pied de page Car"/>
-    <w:basedOn w:val="Policepardfaut"/>
-    <w:link w:val="Pieddepage"/>
+  <w:style w:type="character" w:customStyle="1" w:styleId="FooterChar">
+    <w:name w:val="Footer Char"/>
+    <w:basedOn w:val="DefaultParagraphFont"/>
+    <w:link w:val="Footer"/>
     <w:uiPriority w:val="99"/>
     <w:rsid w:val="00A4047D"/>
     <w:rPr>
@@ -16105,10 +16101,10 @@
       <w:lang w:val="fr-CA" w:eastAsia="fr-FR"/>
     </w:rPr>
   </w:style>
-  <w:style w:type="character" w:customStyle="1" w:styleId="Titre1Car">
-    <w:name w:val="Titre 1 Car"/>
-    <w:basedOn w:val="Policepardfaut"/>
-    <w:link w:val="Titre1"/>
+  <w:style w:type="character" w:customStyle="1" w:styleId="Heading1Char">
+    <w:name w:val="Heading 1 Char"/>
+    <w:basedOn w:val="DefaultParagraphFont"/>
+    <w:link w:val="Heading1"/>
     <w:uiPriority w:val="9"/>
     <w:rsid w:val="00A4047D"/>
     <w:rPr>
@@ -16119,9 +16115,9 @@
       <w:lang w:val="fr-CA" w:eastAsia="fr-FR"/>
     </w:rPr>
   </w:style>
-  <w:style w:type="paragraph" w:styleId="En-ttedetabledesmatires">
+  <w:style w:type="paragraph" w:styleId="TOCHeading">
     <w:name w:val="TOC Heading"/>
-    <w:basedOn w:val="Titre1"/>
+    <w:basedOn w:val="Heading1"/>
     <w:next w:val="Normal"/>
     <w:uiPriority w:val="39"/>
     <w:unhideWhenUsed/>
@@ -16135,7 +16131,7 @@
       <w:lang w:val="en-US" w:eastAsia="en-US"/>
     </w:rPr>
   </w:style>
-  <w:style w:type="paragraph" w:styleId="TM1">
+  <w:style w:type="paragraph" w:styleId="TOC1">
     <w:name w:val="toc 1"/>
     <w:basedOn w:val="Normal"/>
     <w:next w:val="Normal"/>
@@ -16147,9 +16143,9 @@
       <w:spacing w:after="100"/>
     </w:pPr>
   </w:style>
-  <w:style w:type="character" w:styleId="Lienhypertexte">
+  <w:style w:type="character" w:styleId="Hyperlink">
     <w:name w:val="Hyperlink"/>
-    <w:basedOn w:val="Policepardfaut"/>
+    <w:basedOn w:val="DefaultParagraphFont"/>
     <w:uiPriority w:val="99"/>
     <w:unhideWhenUsed/>
     <w:rsid w:val="000F659A"/>
@@ -16158,7 +16154,7 @@
       <w:u w:val="single"/>
     </w:rPr>
   </w:style>
-  <w:style w:type="paragraph" w:styleId="Lgende">
+  <w:style w:type="paragraph" w:styleId="Caption">
     <w:name w:val="caption"/>
     <w:basedOn w:val="Normal"/>
     <w:next w:val="Normal"/>
@@ -16177,9 +16173,9 @@
       <w:szCs w:val="18"/>
     </w:rPr>
   </w:style>
-  <w:style w:type="character" w:styleId="Textedelespacerserv">
+  <w:style w:type="character" w:styleId="PlaceholderText">
     <w:name w:val="Placeholder Text"/>
-    <w:basedOn w:val="Policepardfaut"/>
+    <w:basedOn w:val="DefaultParagraphFont"/>
     <w:uiPriority w:val="99"/>
     <w:semiHidden/>
     <w:rsid w:val="00A71FE6"/>
@@ -16187,10 +16183,10 @@
       <w:color w:val="808080"/>
     </w:rPr>
   </w:style>
-  <w:style w:type="character" w:customStyle="1" w:styleId="Titre2Car">
-    <w:name w:val="Titre 2 Car"/>
-    <w:basedOn w:val="Policepardfaut"/>
-    <w:link w:val="Titre2"/>
+  <w:style w:type="character" w:customStyle="1" w:styleId="Heading2Char">
+    <w:name w:val="Heading 2 Char"/>
+    <w:basedOn w:val="DefaultParagraphFont"/>
+    <w:link w:val="Heading2"/>
     <w:uiPriority w:val="9"/>
     <w:rsid w:val="005B3109"/>
     <w:rPr>
@@ -16201,7 +16197,7 @@
       <w:lang w:val="fr-CA" w:eastAsia="fr-FR"/>
     </w:rPr>
   </w:style>
-  <w:style w:type="paragraph" w:styleId="TM2">
+  <w:style w:type="paragraph" w:styleId="TOC2">
     <w:name w:val="toc 2"/>
     <w:basedOn w:val="Normal"/>
     <w:next w:val="Normal"/>
@@ -16214,7 +16210,7 @@
       <w:ind w:left="240"/>
     </w:pPr>
   </w:style>
-  <w:style w:type="paragraph" w:styleId="Paragraphedeliste">
+  <w:style w:type="paragraph" w:styleId="ListParagraph">
     <w:name w:val="List Paragraph"/>
     <w:basedOn w:val="Normal"/>
     <w:uiPriority w:val="34"/>
@@ -16225,11 +16221,11 @@
       <w:contextualSpacing/>
     </w:pPr>
   </w:style>
-  <w:style w:type="paragraph" w:styleId="Sous-titre">
+  <w:style w:type="paragraph" w:styleId="Subtitle">
     <w:name w:val="Subtitle"/>
     <w:basedOn w:val="Normal"/>
     <w:next w:val="Normal"/>
-    <w:link w:val="Sous-titreCar"/>
+    <w:link w:val="SubtitleChar"/>
     <w:uiPriority w:val="11"/>
     <w:qFormat/>
     <w:rsid w:val="00D90661"/>
@@ -16247,10 +16243,10 @@
       <w:szCs w:val="22"/>
     </w:rPr>
   </w:style>
-  <w:style w:type="character" w:customStyle="1" w:styleId="Sous-titreCar">
-    <w:name w:val="Sous-titre Car"/>
-    <w:basedOn w:val="Policepardfaut"/>
-    <w:link w:val="Sous-titre"/>
+  <w:style w:type="character" w:customStyle="1" w:styleId="SubtitleChar">
+    <w:name w:val="Subtitle Char"/>
+    <w:basedOn w:val="DefaultParagraphFont"/>
+    <w:link w:val="Subtitle"/>
     <w:uiPriority w:val="11"/>
     <w:rsid w:val="00D90661"/>
     <w:rPr>
@@ -16260,7 +16256,7 @@
       <w:lang w:val="fr-CA" w:eastAsia="fr-FR"/>
     </w:rPr>
   </w:style>
-  <w:style w:type="paragraph" w:styleId="TM3">
+  <w:style w:type="paragraph" w:styleId="TOC3">
     <w:name w:val="toc 3"/>
     <w:basedOn w:val="Normal"/>
     <w:next w:val="Normal"/>
@@ -16279,9 +16275,9 @@
       <w:lang w:val="en-US" w:eastAsia="en-US"/>
     </w:rPr>
   </w:style>
-  <w:style w:type="character" w:styleId="Marquedecommentaire">
+  <w:style w:type="character" w:styleId="CommentReference">
     <w:name w:val="annotation reference"/>
-    <w:basedOn w:val="Policepardfaut"/>
+    <w:basedOn w:val="DefaultParagraphFont"/>
     <w:uiPriority w:val="99"/>
     <w:semiHidden/>
     <w:unhideWhenUsed/>
@@ -16291,10 +16287,10 @@
       <w:szCs w:val="16"/>
     </w:rPr>
   </w:style>
-  <w:style w:type="paragraph" w:styleId="Commentaire">
+  <w:style w:type="paragraph" w:styleId="CommentText">
     <w:name w:val="annotation text"/>
     <w:basedOn w:val="Normal"/>
-    <w:link w:val="CommentaireCar"/>
+    <w:link w:val="CommentTextChar"/>
     <w:uiPriority w:val="99"/>
     <w:semiHidden/>
     <w:unhideWhenUsed/>
@@ -16303,10 +16299,10 @@
       <w:sz w:val="20"/>
     </w:rPr>
   </w:style>
-  <w:style w:type="character" w:customStyle="1" w:styleId="CommentaireCar">
-    <w:name w:val="Commentaire Car"/>
-    <w:basedOn w:val="Policepardfaut"/>
-    <w:link w:val="Commentaire"/>
+  <w:style w:type="character" w:customStyle="1" w:styleId="CommentTextChar">
+    <w:name w:val="Comment Text Char"/>
+    <w:basedOn w:val="DefaultParagraphFont"/>
+    <w:link w:val="CommentText"/>
     <w:uiPriority w:val="99"/>
     <w:semiHidden/>
     <w:rsid w:val="00EE0467"/>
@@ -16317,11 +16313,11 @@
       <w:lang w:val="fr-CA" w:eastAsia="fr-FR"/>
     </w:rPr>
   </w:style>
-  <w:style w:type="paragraph" w:styleId="Objetducommentaire">
+  <w:style w:type="paragraph" w:styleId="CommentSubject">
     <w:name w:val="annotation subject"/>
-    <w:basedOn w:val="Commentaire"/>
-    <w:next w:val="Commentaire"/>
-    <w:link w:val="ObjetducommentaireCar"/>
+    <w:basedOn w:val="CommentText"/>
+    <w:next w:val="CommentText"/>
+    <w:link w:val="CommentSubjectChar"/>
     <w:uiPriority w:val="99"/>
     <w:semiHidden/>
     <w:unhideWhenUsed/>
@@ -16331,10 +16327,10 @@
       <w:bCs/>
     </w:rPr>
   </w:style>
-  <w:style w:type="character" w:customStyle="1" w:styleId="ObjetducommentaireCar">
-    <w:name w:val="Objet du commentaire Car"/>
-    <w:basedOn w:val="CommentaireCar"/>
-    <w:link w:val="Objetducommentaire"/>
+  <w:style w:type="character" w:customStyle="1" w:styleId="CommentSubjectChar">
+    <w:name w:val="Comment Subject Char"/>
+    <w:basedOn w:val="CommentTextChar"/>
+    <w:link w:val="CommentSubject"/>
     <w:uiPriority w:val="99"/>
     <w:semiHidden/>
     <w:rsid w:val="00EE0467"/>
@@ -16347,10 +16343,10 @@
       <w:lang w:val="fr-CA" w:eastAsia="fr-FR"/>
     </w:rPr>
   </w:style>
-  <w:style w:type="paragraph" w:styleId="Textedebulles">
+  <w:style w:type="paragraph" w:styleId="BalloonText">
     <w:name w:val="Balloon Text"/>
     <w:basedOn w:val="Normal"/>
-    <w:link w:val="TextedebullesCar"/>
+    <w:link w:val="BalloonTextChar"/>
     <w:uiPriority w:val="99"/>
     <w:semiHidden/>
     <w:unhideWhenUsed/>
@@ -16361,10 +16357,10 @@
       <w:szCs w:val="18"/>
     </w:rPr>
   </w:style>
-  <w:style w:type="character" w:customStyle="1" w:styleId="TextedebullesCar">
-    <w:name w:val="Texte de bulles Car"/>
-    <w:basedOn w:val="Policepardfaut"/>
-    <w:link w:val="Textedebulles"/>
+  <w:style w:type="character" w:customStyle="1" w:styleId="BalloonTextChar">
+    <w:name w:val="Balloon Text Char"/>
+    <w:basedOn w:val="DefaultParagraphFont"/>
+    <w:link w:val="BalloonText"/>
     <w:uiPriority w:val="99"/>
     <w:semiHidden/>
     <w:rsid w:val="00EE0467"/>
@@ -16704,7 +16700,7 @@
 </file>
 
 <file path=customXml/itemProps1.xml><?xml version="1.0" encoding="utf-8"?>
-<ds:datastoreItem xmlns:ds="http://schemas.openxmlformats.org/officeDocument/2006/customXml" ds:itemID="{C426E6E6-C42F-4113-8D93-952E6F408732}">
+<ds:datastoreItem xmlns:ds="http://schemas.openxmlformats.org/officeDocument/2006/customXml" ds:itemID="{8B857452-D6CD-4D7E-9B13-9E323CD9A9CF}">
   <ds:schemaRefs>
     <ds:schemaRef ds:uri="http://schemas.openxmlformats.org/officeDocument/2006/bibliography"/>
   </ds:schemaRefs>

</xml_diff>

<commit_message>
ma section je crois
</commit_message>
<xml_diff>
--- a/TP3/rapport/PHS4700RapportLab3.docx
+++ b/TP3/rapport/PHS4700RapportLab3.docx
@@ -1,6 +1,6 @@
 
 <file path=word/document.xml><?xml version="1.0" encoding="utf-8"?>
-<w:document xmlns:wpc="http://schemas.microsoft.com/office/word/2010/wordprocessingCanvas" xmlns:cx="http://schemas.microsoft.com/office/drawing/2014/chartex" xmlns:cx1="http://schemas.microsoft.com/office/drawing/2015/9/8/chartex" xmlns:mc="http://schemas.openxmlformats.org/markup-compatibility/2006" xmlns:o="urn:schemas-microsoft-com:office:office" xmlns:r="http://schemas.openxmlformats.org/officeDocument/2006/relationships" xmlns:m="http://schemas.openxmlformats.org/officeDocument/2006/math" xmlns:v="urn:schemas-microsoft-com:vml" xmlns:wp14="http://schemas.microsoft.com/office/word/2010/wordprocessingDrawing" xmlns:wp="http://schemas.openxmlformats.org/drawingml/2006/wordprocessingDrawing" xmlns:w10="urn:schemas-microsoft-com:office:word" xmlns:w="http://schemas.openxmlformats.org/wordprocessingml/2006/main" xmlns:w14="http://schemas.microsoft.com/office/word/2010/wordml" xmlns:w15="http://schemas.microsoft.com/office/word/2012/wordml" xmlns:w16se="http://schemas.microsoft.com/office/word/2015/wordml/symex" xmlns:wpg="http://schemas.microsoft.com/office/word/2010/wordprocessingGroup" xmlns:wpi="http://schemas.microsoft.com/office/word/2010/wordprocessingInk" xmlns:wne="http://schemas.microsoft.com/office/word/2006/wordml" xmlns:wps="http://schemas.microsoft.com/office/word/2010/wordprocessingShape" mc:Ignorable="w14 w15 w16se wp14">
+<w:document xmlns:wpc="http://schemas.microsoft.com/office/word/2010/wordprocessingCanvas" xmlns:mc="http://schemas.openxmlformats.org/markup-compatibility/2006" xmlns:o="urn:schemas-microsoft-com:office:office" xmlns:r="http://schemas.openxmlformats.org/officeDocument/2006/relationships" xmlns:m="http://schemas.openxmlformats.org/officeDocument/2006/math" xmlns:v="urn:schemas-microsoft-com:vml" xmlns:wp14="http://schemas.microsoft.com/office/word/2010/wordprocessingDrawing" xmlns:wp="http://schemas.openxmlformats.org/drawingml/2006/wordprocessingDrawing" xmlns:w10="urn:schemas-microsoft-com:office:word" xmlns:w="http://schemas.openxmlformats.org/wordprocessingml/2006/main" xmlns:w14="http://schemas.microsoft.com/office/word/2010/wordml" xmlns:w15="http://schemas.microsoft.com/office/word/2012/wordml" xmlns:wpg="http://schemas.microsoft.com/office/word/2010/wordprocessingGroup" xmlns:wpi="http://schemas.microsoft.com/office/word/2010/wordprocessingInk" xmlns:wne="http://schemas.microsoft.com/office/word/2006/wordml" xmlns:wps="http://schemas.microsoft.com/office/word/2010/wordprocessingShape" mc:Ignorable="w14 w15 wp14">
   <w:body>
     <w:p>
       <w:pPr>
@@ -311,7 +311,7 @@
     </w:p>
     <w:tbl>
       <w:tblPr>
-        <w:tblStyle w:val="TableGrid"/>
+        <w:tblStyle w:val="Grilledutableau"/>
         <w:tblW w:w="0" w:type="auto"/>
         <w:tblLook w:val="04A0" w:firstRow="1" w:lastRow="0" w:firstColumn="1" w:lastColumn="0" w:noHBand="0" w:noVBand="1"/>
       </w:tblPr>
@@ -444,7 +444,7 @@
                     </wp:anchor>
                   </w:drawing>
                 </mc:Choice>
-                <mc:Fallback>
+                <mc:Fallback xmlns:w16se="http://schemas.microsoft.com/office/word/2015/wordml/symex" xmlns:cx1="http://schemas.microsoft.com/office/drawing/2015/9/8/chartex" xmlns:cx="http://schemas.microsoft.com/office/drawing/2014/chartex">
                   <w:pict>
                     <v:group w14:anchorId="56197106" id="Group 2" o:spid="_x0000_s1026" style="position:absolute;margin-left:83.6pt;margin-top:4.7pt;width:112.95pt;height:42.25pt;z-index:251654146" coordsize="14343,5367" o:gfxdata="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">
                       <v:shapetype id="_x0000_t75" coordsize="21600,21600" o:spt="75" o:preferrelative="t" path="m@4@5l@4@11@9@11@9@5xe" filled="f" stroked="f">
@@ -1034,7 +1034,7 @@
       <w:sdtContent>
         <w:p>
           <w:pPr>
-            <w:pStyle w:val="TOCHeading"/>
+            <w:pStyle w:val="En-ttedetabledesmatires"/>
           </w:pPr>
           <w:r>
             <w:rPr>
@@ -1045,7 +1045,7 @@
         </w:p>
         <w:p>
           <w:pPr>
-            <w:pStyle w:val="TOC1"/>
+            <w:pStyle w:val="TM1"/>
             <w:tabs>
               <w:tab w:val="right" w:leader="dot" w:pos="9350"/>
             </w:tabs>
@@ -1069,7 +1069,7 @@
           <w:hyperlink w:anchor="_Toc435460407" w:history="1">
             <w:r>
               <w:rPr>
-                <w:rStyle w:val="Hyperlink"/>
+                <w:rStyle w:val="Lienhypertexte"/>
                 <w:noProof/>
               </w:rPr>
               <w:t>I – Description du problème</w:t>
@@ -1126,7 +1126,7 @@
         </w:p>
         <w:p>
           <w:pPr>
-            <w:pStyle w:val="TOC1"/>
+            <w:pStyle w:val="TM1"/>
             <w:tabs>
               <w:tab w:val="right" w:leader="dot" w:pos="9350"/>
             </w:tabs>
@@ -1141,7 +1141,7 @@
           <w:hyperlink w:anchor="_Toc435460408" w:history="1">
             <w:r>
               <w:rPr>
-                <w:rStyle w:val="Hyperlink"/>
+                <w:rStyle w:val="Lienhypertexte"/>
                 <w:noProof/>
               </w:rPr>
               <w:t>II – Équations importantes</w:t>
@@ -1198,7 +1198,7 @@
         </w:p>
         <w:p>
           <w:pPr>
-            <w:pStyle w:val="TOC1"/>
+            <w:pStyle w:val="TM1"/>
             <w:tabs>
               <w:tab w:val="right" w:leader="dot" w:pos="9350"/>
             </w:tabs>
@@ -1213,7 +1213,7 @@
           <w:hyperlink w:anchor="_Toc435460409" w:history="1">
             <w:r>
               <w:rPr>
-                <w:rStyle w:val="Hyperlink"/>
+                <w:rStyle w:val="Lienhypertexte"/>
                 <w:noProof/>
               </w:rPr>
               <w:t>III – Méthode de résolution des équations du mouvement</w:t>
@@ -1270,7 +1270,7 @@
         </w:p>
         <w:p>
           <w:pPr>
-            <w:pStyle w:val="TOC1"/>
+            <w:pStyle w:val="TM1"/>
             <w:tabs>
               <w:tab w:val="right" w:leader="dot" w:pos="9350"/>
             </w:tabs>
@@ -1285,7 +1285,7 @@
           <w:hyperlink w:anchor="_Toc435460410" w:history="1">
             <w:r>
               <w:rPr>
-                <w:rStyle w:val="Hyperlink"/>
+                <w:rStyle w:val="Lienhypertexte"/>
                 <w:noProof/>
               </w:rPr>
               <w:t>IV – Description du logiciel</w:t>
@@ -1342,7 +1342,7 @@
         </w:p>
         <w:p>
           <w:pPr>
-            <w:pStyle w:val="TOC1"/>
+            <w:pStyle w:val="TM1"/>
             <w:tabs>
               <w:tab w:val="right" w:leader="dot" w:pos="9350"/>
             </w:tabs>
@@ -1357,7 +1357,7 @@
           <w:hyperlink w:anchor="_Toc435460411" w:history="1">
             <w:r>
               <w:rPr>
-                <w:rStyle w:val="Hyperlink"/>
+                <w:rStyle w:val="Lienhypertexte"/>
                 <w:noProof/>
               </w:rPr>
               <w:t>V – Résultats obtenus</w:t>
@@ -1414,7 +1414,7 @@
         </w:p>
         <w:p>
           <w:pPr>
-            <w:pStyle w:val="TOC1"/>
+            <w:pStyle w:val="TM1"/>
             <w:tabs>
               <w:tab w:val="right" w:leader="dot" w:pos="9350"/>
             </w:tabs>
@@ -1429,7 +1429,7 @@
           <w:hyperlink w:anchor="_Toc435460412" w:history="1">
             <w:r>
               <w:rPr>
-                <w:rStyle w:val="Hyperlink"/>
+                <w:rStyle w:val="Lienhypertexte"/>
                 <w:noProof/>
               </w:rPr>
               <w:t>VI – Analyse des résultats obtenus</w:t>
@@ -1486,7 +1486,7 @@
         </w:p>
         <w:p>
           <w:pPr>
-            <w:pStyle w:val="TOC1"/>
+            <w:pStyle w:val="TM1"/>
             <w:tabs>
               <w:tab w:val="right" w:leader="dot" w:pos="9350"/>
             </w:tabs>
@@ -1501,7 +1501,7 @@
           <w:hyperlink w:anchor="_Toc435460413" w:history="1">
             <w:r>
               <w:rPr>
-                <w:rStyle w:val="Hyperlink"/>
+                <w:rStyle w:val="Lienhypertexte"/>
                 <w:noProof/>
               </w:rPr>
               <w:t>VII - Discussions sur le devoir</w:t>
@@ -1584,7 +1584,7 @@
     </w:p>
     <w:p>
       <w:pPr>
-        <w:pStyle w:val="Heading1"/>
+        <w:pStyle w:val="Titre1"/>
         <w:sectPr>
           <w:pgSz w:w="12240" w:h="15840"/>
           <w:pgMar w:top="1440" w:right="1440" w:bottom="1440" w:left="1440" w:header="720" w:footer="720" w:gutter="0"/>
@@ -1596,7 +1596,7 @@
     </w:p>
     <w:p>
       <w:pPr>
-        <w:pStyle w:val="Heading1"/>
+        <w:pStyle w:val="Titre1"/>
       </w:pPr>
       <w:bookmarkStart w:id="0" w:name="_Toc435460407"/>
       <w:r>
@@ -1769,7 +1769,7 @@
     </w:p>
     <w:p>
       <w:pPr>
-        <w:pStyle w:val="ListParagraph"/>
+        <w:pStyle w:val="Paragraphedeliste"/>
         <w:numPr>
           <w:ilvl w:val="0"/>
           <w:numId w:val="1"/>
@@ -1813,7 +1813,7 @@
     </w:p>
     <w:p>
       <w:pPr>
-        <w:pStyle w:val="ListParagraph"/>
+        <w:pStyle w:val="Paragraphedeliste"/>
         <w:numPr>
           <w:ilvl w:val="0"/>
           <w:numId w:val="1"/>
@@ -1833,7 +1833,7 @@
     </w:p>
     <w:p>
       <w:pPr>
-        <w:pStyle w:val="ListParagraph"/>
+        <w:pStyle w:val="Paragraphedeliste"/>
         <w:numPr>
           <w:ilvl w:val="0"/>
           <w:numId w:val="1"/>
@@ -1889,7 +1889,7 @@
     </w:p>
     <w:p>
       <w:pPr>
-        <w:pStyle w:val="ListParagraph"/>
+        <w:pStyle w:val="Paragraphedeliste"/>
         <w:numPr>
           <w:ilvl w:val="0"/>
           <w:numId w:val="1"/>
@@ -2000,7 +2000,7 @@
     </w:p>
     <w:p>
       <w:pPr>
-        <w:pStyle w:val="Heading1"/>
+        <w:pStyle w:val="Titre1"/>
       </w:pPr>
       <w:bookmarkStart w:id="1" w:name="_Toc435460408"/>
       <w:r>
@@ -2012,7 +2012,7 @@
     <w:p/>
     <w:p>
       <w:pPr>
-        <w:pStyle w:val="Heading2"/>
+        <w:pStyle w:val="Titre2"/>
         <w:rPr>
           <w:lang w:val="fr-FR"/>
         </w:rPr>
@@ -2189,7 +2189,7 @@
                         <w:txbxContent>
                           <w:p>
                             <w:pPr>
-                              <w:pStyle w:val="Caption"/>
+                              <w:pStyle w:val="Lgende"/>
                               <w:jc w:val="center"/>
                               <w:rPr>
                                 <w:noProof/>
@@ -2244,7 +2244,7 @@
                   <w:txbxContent>
                     <w:p>
                       <w:pPr>
-                        <w:pStyle w:val="Caption"/>
+                        <w:pStyle w:val="Lgende"/>
                         <w:jc w:val="center"/>
                         <w:rPr>
                           <w:noProof/>
@@ -2351,7 +2351,7 @@
     </w:p>
     <w:p>
       <w:pPr>
-        <w:pStyle w:val="Caption"/>
+        <w:pStyle w:val="Lgende"/>
         <w:jc w:val="center"/>
         <w:rPr>
           <w:szCs w:val="24"/>
@@ -2463,7 +2463,7 @@
     </w:p>
     <w:p>
       <w:pPr>
-        <w:pStyle w:val="Heading2"/>
+        <w:pStyle w:val="Titre2"/>
         <w:rPr>
           <w:lang w:val="fr-FR"/>
         </w:rPr>
@@ -2473,6 +2473,1547 @@
           <w:lang w:val="fr-FR"/>
         </w:rPr>
         <w:t>Équations qui contrôlent la simulation</w:t>
+      </w:r>
+      <w:r>
+        <w:rPr>
+          <w:lang w:val="fr-FR"/>
+        </w:rPr>
+        <w:t xml:space="preserve"> et de d</w:t>
+      </w:r>
+      <w:r>
+        <w:rPr>
+          <w:lang w:val="fr-FR"/>
+        </w:rPr>
+        <w:t>étection de collision</w:t>
+      </w:r>
+    </w:p>
+    <w:p>
+      <w:pPr>
+        <w:rPr>
+          <w:lang w:val="fr-FR"/>
+        </w:rPr>
+      </w:pPr>
+    </w:p>
+    <w:p>
+      <w:pPr>
+        <w:rPr>
+          <w:lang w:val="fr-FR"/>
+        </w:rPr>
+      </w:pPr>
+      <w:r>
+        <w:rPr>
+          <w:lang w:val="fr-FR"/>
+        </w:rPr>
+        <w:t>Nous avons deux conditions d’arrêt :</w:t>
+      </w:r>
+    </w:p>
+    <w:p>
+      <w:pPr>
+        <w:pStyle w:val="Paragraphedeliste"/>
+        <w:numPr>
+          <w:ilvl w:val="0"/>
+          <w:numId w:val="5"/>
+        </w:numPr>
+        <w:spacing w:after="160" w:line="259" w:lineRule="auto"/>
+        <w:rPr>
+          <w:lang w:val="fr-FR"/>
+        </w:rPr>
+      </w:pPr>
+      <w:r>
+        <w:rPr>
+          <w:lang w:val="fr-FR"/>
+        </w:rPr>
+        <w:t>S’il y a une collision entre la balle et la boite</w:t>
+      </w:r>
+      <w:r>
+        <w:rPr>
+          <w:lang w:val="fr-FR"/>
+        </w:rPr>
+        <w:t>,</w:t>
+      </w:r>
+    </w:p>
+    <w:p>
+      <w:pPr>
+        <w:pStyle w:val="Paragraphedeliste"/>
+        <w:numPr>
+          <w:ilvl w:val="0"/>
+          <w:numId w:val="5"/>
+        </w:numPr>
+        <w:spacing w:after="160" w:line="259" w:lineRule="auto"/>
+        <w:rPr>
+          <w:lang w:val="fr-FR"/>
+        </w:rPr>
+      </w:pPr>
+      <w:r>
+        <w:rPr>
+          <w:lang w:val="fr-FR"/>
+        </w:rPr>
+        <w:t>Si la balle touche le sol</w:t>
+      </w:r>
+      <w:r>
+        <w:rPr>
+          <w:lang w:val="fr-FR"/>
+        </w:rPr>
+        <w:t>.</w:t>
+      </w:r>
+    </w:p>
+    <w:p>
+      <w:pPr>
+        <w:rPr>
+          <w:lang w:val="fr-FR"/>
+        </w:rPr>
+      </w:pPr>
+      <w:r>
+        <w:rPr>
+          <w:lang w:val="fr-FR"/>
+        </w:rPr>
+        <w:t>Notre première équation de contrôle permet de déterminer si la balle à toucher le sol, si c’est le cas, la simulation ce termine nous avons donc la condition suivante :</w:t>
+      </w:r>
+    </w:p>
+    <w:p>
+      <w:pPr>
+        <w:rPr>
+          <w:lang w:val="fr-FR"/>
+        </w:rPr>
+      </w:pPr>
+    </w:p>
+    <w:p>
+      <w:pPr>
+        <w:rPr>
+          <w:rFonts w:eastAsiaTheme="minorEastAsia"/>
+          <w:lang w:val="fr-FR"/>
+        </w:rPr>
+      </w:pPr>
+      <m:oMathPara>
+        <m:oMath>
+          <m:sSub>
+            <m:sSubPr>
+              <m:ctrlPr>
+                <w:rPr>
+                  <w:rFonts w:ascii="Cambria Math" w:hAnsi="Cambria Math"/>
+                  <w:i/>
+                  <w:lang w:val="fr-FR"/>
+                </w:rPr>
+              </m:ctrlPr>
+            </m:sSubPr>
+            <m:e>
+              <m:r>
+                <w:rPr>
+                  <w:rFonts w:ascii="Cambria Math" w:hAnsi="Cambria Math"/>
+                  <w:lang w:val="fr-FR"/>
+                </w:rPr>
+                <m:t>CDM</m:t>
+              </m:r>
+              <m:d>
+                <m:dPr>
+                  <m:ctrlPr>
+                    <w:rPr>
+                      <w:rFonts w:ascii="Cambria Math" w:hAnsi="Cambria Math"/>
+                      <w:i/>
+                      <w:lang w:val="fr-FR"/>
+                    </w:rPr>
+                  </m:ctrlPr>
+                </m:dPr>
+                <m:e>
+                  <m:r>
+                    <w:rPr>
+                      <w:rFonts w:ascii="Cambria Math" w:hAnsi="Cambria Math"/>
+                      <w:lang w:val="fr-FR"/>
+                    </w:rPr>
+                    <m:t>z</m:t>
+                  </m:r>
+                </m:e>
+              </m:d>
+            </m:e>
+            <m:sub>
+              <m:r>
+                <w:rPr>
+                  <w:rFonts w:ascii="Cambria Math" w:hAnsi="Cambria Math"/>
+                  <w:lang w:val="fr-FR"/>
+                </w:rPr>
+                <m:t>balle</m:t>
+              </m:r>
+            </m:sub>
+          </m:sSub>
+          <m:r>
+            <w:rPr>
+              <w:rFonts w:ascii="Cambria Math" w:hAnsi="Cambria Math"/>
+              <w:lang w:val="fr-FR"/>
+            </w:rPr>
+            <m:t>-</m:t>
+          </m:r>
+          <m:sSub>
+            <m:sSubPr>
+              <m:ctrlPr>
+                <w:rPr>
+                  <w:rFonts w:ascii="Cambria Math" w:hAnsi="Cambria Math"/>
+                  <w:i/>
+                  <w:lang w:val="fr-FR"/>
+                </w:rPr>
+              </m:ctrlPr>
+            </m:sSubPr>
+            <m:e>
+              <m:r>
+                <w:rPr>
+                  <w:rFonts w:ascii="Cambria Math" w:hAnsi="Cambria Math"/>
+                  <w:lang w:val="fr-FR"/>
+                </w:rPr>
+                <m:t>R</m:t>
+              </m:r>
+            </m:e>
+            <m:sub>
+              <m:r>
+                <w:rPr>
+                  <w:rFonts w:ascii="Cambria Math" w:hAnsi="Cambria Math"/>
+                  <w:lang w:val="fr-FR"/>
+                </w:rPr>
+                <m:t>balle</m:t>
+              </m:r>
+            </m:sub>
+          </m:sSub>
+          <m:r>
+            <w:rPr>
+              <w:rFonts w:ascii="Cambria Math" w:hAnsi="Cambria Math"/>
+              <w:lang w:val="fr-FR"/>
+            </w:rPr>
+            <m:t>≤0</m:t>
+          </m:r>
+        </m:oMath>
+      </m:oMathPara>
+    </w:p>
+    <w:p>
+      <w:pPr>
+        <w:rPr>
+          <w:rFonts w:eastAsiaTheme="minorEastAsia"/>
+          <w:lang w:val="fr-FR"/>
+        </w:rPr>
+      </w:pPr>
+    </w:p>
+    <w:p>
+      <w:pPr>
+        <w:rPr>
+          <w:rFonts w:eastAsiaTheme="minorEastAsia"/>
+          <w:lang w:val="fr-FR"/>
+        </w:rPr>
+      </w:pPr>
+      <w:r>
+        <w:rPr>
+          <w:rFonts w:eastAsiaTheme="minorEastAsia"/>
+          <w:lang w:val="fr-FR"/>
+        </w:rPr>
+        <w:t xml:space="preserve">Pour déterminer </w:t>
+      </w:r>
+      <w:r>
+        <w:rPr>
+          <w:rFonts w:eastAsiaTheme="minorEastAsia"/>
+          <w:lang w:val="fr-FR"/>
+        </w:rPr>
+        <w:t>s’il</w:t>
+      </w:r>
+      <w:r>
+        <w:rPr>
+          <w:rFonts w:eastAsiaTheme="minorEastAsia"/>
+          <w:lang w:val="fr-FR"/>
+        </w:rPr>
+        <w:t xml:space="preserve"> y a une collision entre la balle et la boite, le processus de </w:t>
+      </w:r>
+      <w:r>
+        <w:rPr>
+          <w:rFonts w:eastAsiaTheme="minorEastAsia"/>
+          <w:lang w:val="fr-FR"/>
+        </w:rPr>
+        <w:t>détection</w:t>
+      </w:r>
+      <w:r>
+        <w:rPr>
+          <w:rFonts w:eastAsiaTheme="minorEastAsia"/>
+          <w:lang w:val="fr-FR"/>
+        </w:rPr>
+        <w:t xml:space="preserve"> est un peu plus complexe. Comme vu dans la section Description du logiciel, une première vérification est faite en faisant une </w:t>
+      </w:r>
+      <w:proofErr w:type="spellStart"/>
+      <w:r>
+        <w:rPr>
+          <w:rFonts w:eastAsiaTheme="minorEastAsia"/>
+          <w:lang w:val="fr-FR"/>
+        </w:rPr>
+        <w:t>bounding</w:t>
+      </w:r>
+      <w:proofErr w:type="spellEnd"/>
+      <w:r>
+        <w:rPr>
+          <w:rFonts w:eastAsiaTheme="minorEastAsia"/>
+          <w:lang w:val="fr-FR"/>
+        </w:rPr>
+        <w:t xml:space="preserve"> sphère de rayon r tel que :</w:t>
+      </w:r>
+    </w:p>
+    <w:p>
+      <w:pPr>
+        <w:rPr>
+          <w:rFonts w:eastAsiaTheme="minorEastAsia"/>
+          <w:lang w:val="fr-FR"/>
+        </w:rPr>
+      </w:pPr>
+    </w:p>
+    <w:p>
+      <w:pPr>
+        <w:jc w:val="center"/>
+        <w:rPr>
+          <w:rFonts w:eastAsiaTheme="minorEastAsia"/>
+          <w:sz w:val="22"/>
+          <w:szCs w:val="22"/>
+          <w:lang w:val="fr-FR" w:eastAsia="en-US"/>
+        </w:rPr>
+      </w:pPr>
+      <m:oMathPara>
+        <m:oMath>
+          <m:r>
+            <w:rPr>
+              <w:rFonts w:ascii="Cambria Math" w:hAnsi="Cambria Math"/>
+              <w:lang w:val="fr-FR"/>
+            </w:rPr>
+            <m:t>r=</m:t>
+          </m:r>
+          <m:rad>
+            <m:radPr>
+              <m:degHide m:val="1"/>
+              <m:ctrlPr>
+                <w:rPr>
+                  <w:rFonts w:ascii="Cambria Math" w:eastAsiaTheme="minorHAnsi" w:hAnsi="Cambria Math" w:cstheme="minorBidi"/>
+                  <w:i/>
+                  <w:sz w:val="22"/>
+                  <w:szCs w:val="22"/>
+                  <w:lang w:val="fr-FR" w:eastAsia="en-US"/>
+                </w:rPr>
+              </m:ctrlPr>
+            </m:radPr>
+            <m:deg/>
+            <m:e>
+              <m:r>
+                <w:rPr>
+                  <w:rFonts w:ascii="Cambria Math" w:hAnsi="Cambria Math"/>
+                  <w:lang w:val="fr-FR"/>
+                </w:rPr>
+                <m:t xml:space="preserve"> </m:t>
+              </m:r>
+              <m:sSubSup>
+                <m:sSubSupPr>
+                  <m:ctrlPr>
+                    <w:rPr>
+                      <w:rFonts w:ascii="Cambria Math" w:eastAsiaTheme="minorHAnsi" w:hAnsi="Cambria Math" w:cstheme="minorBidi"/>
+                      <w:i/>
+                      <w:sz w:val="22"/>
+                      <w:szCs w:val="22"/>
+                      <w:lang w:val="fr-FR" w:eastAsia="en-US"/>
+                    </w:rPr>
+                  </m:ctrlPr>
+                </m:sSubSupPr>
+                <m:e>
+                  <m:r>
+                    <w:rPr>
+                      <w:rFonts w:ascii="Cambria Math" w:hAnsi="Cambria Math"/>
+                      <w:lang w:val="fr-FR"/>
+                    </w:rPr>
+                    <m:t>R</m:t>
+                  </m:r>
+                </m:e>
+                <m:sub>
+                  <m:r>
+                    <w:rPr>
+                      <w:rFonts w:ascii="Cambria Math" w:hAnsi="Cambria Math"/>
+                      <w:lang w:val="fr-FR"/>
+                    </w:rPr>
+                    <m:t>boite</m:t>
+                  </m:r>
+                </m:sub>
+                <m:sup>
+                  <m:r>
+                    <w:rPr>
+                      <w:rFonts w:ascii="Cambria Math" w:hAnsi="Cambria Math"/>
+                      <w:lang w:val="fr-FR"/>
+                    </w:rPr>
+                    <m:t>2</m:t>
+                  </m:r>
+                </m:sup>
+              </m:sSubSup>
+              <m:r>
+                <w:rPr>
+                  <w:rFonts w:ascii="Cambria Math" w:eastAsiaTheme="minorEastAsia" w:hAnsi="Cambria Math"/>
+                  <w:lang w:val="fr-FR"/>
+                </w:rPr>
+                <m:t xml:space="preserve">+ </m:t>
+              </m:r>
+              <m:sSup>
+                <m:sSupPr>
+                  <m:ctrlPr>
+                    <w:rPr>
+                      <w:rFonts w:ascii="Cambria Math" w:eastAsiaTheme="minorEastAsia" w:hAnsi="Cambria Math" w:cstheme="minorBidi"/>
+                      <w:i/>
+                      <w:sz w:val="22"/>
+                      <w:szCs w:val="22"/>
+                      <w:lang w:val="fr-FR" w:eastAsia="en-US"/>
+                    </w:rPr>
+                  </m:ctrlPr>
+                </m:sSupPr>
+                <m:e>
+                  <m:f>
+                    <m:fPr>
+                      <m:type m:val="lin"/>
+                      <m:ctrlPr>
+                        <w:rPr>
+                          <w:rFonts w:ascii="Cambria Math" w:eastAsiaTheme="minorEastAsia" w:hAnsi="Cambria Math" w:cstheme="minorBidi"/>
+                          <w:i/>
+                          <w:sz w:val="22"/>
+                          <w:szCs w:val="22"/>
+                          <w:lang w:val="fr-FR" w:eastAsia="en-US"/>
+                        </w:rPr>
+                      </m:ctrlPr>
+                    </m:fPr>
+                    <m:num>
+                      <m:r>
+                        <w:rPr>
+                          <w:rFonts w:ascii="Cambria Math" w:eastAsiaTheme="minorEastAsia" w:hAnsi="Cambria Math"/>
+                          <w:lang w:val="fr-FR"/>
+                        </w:rPr>
+                        <m:t>(</m:t>
+                      </m:r>
+                      <m:sSub>
+                        <m:sSubPr>
+                          <m:ctrlPr>
+                            <w:rPr>
+                              <w:rFonts w:ascii="Cambria Math" w:eastAsiaTheme="minorEastAsia" w:hAnsi="Cambria Math" w:cstheme="minorBidi"/>
+                              <w:i/>
+                              <w:sz w:val="22"/>
+                              <w:szCs w:val="22"/>
+                              <w:lang w:val="fr-FR" w:eastAsia="en-US"/>
+                            </w:rPr>
+                          </m:ctrlPr>
+                        </m:sSubPr>
+                        <m:e>
+                          <m:r>
+                            <w:rPr>
+                              <w:rFonts w:ascii="Cambria Math" w:eastAsiaTheme="minorEastAsia" w:hAnsi="Cambria Math"/>
+                              <w:lang w:val="fr-FR"/>
+                            </w:rPr>
+                            <m:t>h</m:t>
+                          </m:r>
+                        </m:e>
+                        <m:sub>
+                          <m:r>
+                            <w:rPr>
+                              <w:rFonts w:ascii="Cambria Math" w:eastAsiaTheme="minorEastAsia" w:hAnsi="Cambria Math"/>
+                              <w:lang w:val="fr-FR"/>
+                            </w:rPr>
+                            <m:t>Boite</m:t>
+                          </m:r>
+                        </m:sub>
+                      </m:sSub>
+                    </m:num>
+                    <m:den>
+                      <m:r>
+                        <w:rPr>
+                          <w:rFonts w:ascii="Cambria Math" w:eastAsiaTheme="minorEastAsia" w:hAnsi="Cambria Math"/>
+                          <w:lang w:val="fr-FR"/>
+                        </w:rPr>
+                        <m:t>2)</m:t>
+                      </m:r>
+                    </m:den>
+                  </m:f>
+                </m:e>
+                <m:sup>
+                  <m:r>
+                    <w:rPr>
+                      <w:rFonts w:ascii="Cambria Math" w:eastAsiaTheme="minorEastAsia" w:hAnsi="Cambria Math"/>
+                      <w:lang w:val="fr-FR"/>
+                    </w:rPr>
+                    <m:t>2</m:t>
+                  </m:r>
+                </m:sup>
+              </m:sSup>
+            </m:e>
+          </m:rad>
+        </m:oMath>
+      </m:oMathPara>
+    </w:p>
+    <w:p>
+      <w:pPr>
+        <w:jc w:val="center"/>
+        <w:rPr>
+          <w:rFonts w:eastAsiaTheme="minorEastAsia"/>
+          <w:lang w:val="fr-FR"/>
+        </w:rPr>
+      </w:pPr>
+    </w:p>
+    <w:p>
+      <w:pPr>
+        <w:rPr>
+          <w:rFonts w:eastAsiaTheme="minorEastAsia"/>
+          <w:lang w:val="fr-FR"/>
+        </w:rPr>
+      </w:pPr>
+      <w:r>
+        <w:rPr>
+          <w:rFonts w:eastAsiaTheme="minorEastAsia"/>
+          <w:lang w:val="fr-FR"/>
+        </w:rPr>
+        <w:t xml:space="preserve">Par la suite, si la distance entre les centres de masse de la boite et de la balle est </w:t>
+      </w:r>
+      <w:r>
+        <w:rPr>
+          <w:rFonts w:eastAsiaTheme="minorEastAsia"/>
+          <w:lang w:val="fr-FR"/>
+        </w:rPr>
+        <w:t>inférieure</w:t>
+      </w:r>
+      <w:r>
+        <w:rPr>
+          <w:rFonts w:eastAsiaTheme="minorEastAsia"/>
+          <w:lang w:val="fr-FR"/>
+        </w:rPr>
+        <w:t xml:space="preserve"> ou égale à la somme de r et </w:t>
+      </w:r>
+      <w:r>
+        <w:rPr>
+          <w:rFonts w:eastAsiaTheme="minorEastAsia"/>
+          <w:lang w:val="fr-FR"/>
+        </w:rPr>
+        <w:t>de</w:t>
+      </w:r>
+      <m:oMath>
+        <m:sSub>
+          <m:sSubPr>
+            <m:ctrlPr>
+              <w:rPr>
+                <w:rFonts w:ascii="Cambria Math" w:hAnsi="Cambria Math"/>
+                <w:i/>
+                <w:lang w:val="fr-FR"/>
+              </w:rPr>
+            </m:ctrlPr>
+          </m:sSubPr>
+          <m:e>
+            <m:r>
+              <w:rPr>
+                <w:rFonts w:ascii="Cambria Math" w:hAnsi="Cambria Math"/>
+                <w:lang w:val="fr-FR"/>
+              </w:rPr>
+              <m:t xml:space="preserve"> </m:t>
+            </m:r>
+            <m:r>
+              <w:rPr>
+                <w:rFonts w:ascii="Cambria Math" w:hAnsi="Cambria Math"/>
+                <w:lang w:val="fr-FR"/>
+              </w:rPr>
+              <m:t>R</m:t>
+            </m:r>
+          </m:e>
+          <m:sub>
+            <m:r>
+              <w:rPr>
+                <w:rFonts w:ascii="Cambria Math" w:hAnsi="Cambria Math"/>
+                <w:lang w:val="fr-FR"/>
+              </w:rPr>
+              <m:t>balle</m:t>
+            </m:r>
+          </m:sub>
+        </m:sSub>
+      </m:oMath>
+      <w:r>
+        <w:rPr>
+          <w:rFonts w:eastAsiaTheme="minorEastAsia"/>
+          <w:sz w:val="20"/>
+          <w:lang w:val="fr-FR"/>
+        </w:rPr>
+        <w:t xml:space="preserve">, </w:t>
+      </w:r>
+      <w:r>
+        <w:rPr>
+          <w:rFonts w:eastAsiaTheme="minorEastAsia"/>
+          <w:lang w:val="fr-FR"/>
+        </w:rPr>
+        <w:t xml:space="preserve">nous nous trouvons dans une situation où il y a peut-être une collision. À ce moment, on vérifie plus précisément s’il y a une collision. </w:t>
+      </w:r>
+    </w:p>
+    <w:p>
+      <w:pPr>
+        <w:rPr>
+          <w:rFonts w:eastAsiaTheme="minorEastAsia"/>
+          <w:lang w:val="fr-FR"/>
+        </w:rPr>
+      </w:pPr>
+      <w:r>
+        <w:rPr>
+          <w:rFonts w:eastAsiaTheme="minorEastAsia"/>
+          <w:lang w:val="fr-FR"/>
+        </w:rPr>
+        <w:t>On commence par faire une rotation de notre système d axe afin que l’axe des Z passe par le vecteur centre du cylindre. Par la suite on translate l’origine de notre system d axe au centre de masse de la boite de conserve. Enfin, on recalcule les nouvelles coordonnées du centre de masse de la balle selon notre nouveau system d axe.</w:t>
+      </w:r>
+    </w:p>
+    <w:p>
+      <w:pPr>
+        <w:rPr>
+          <w:rFonts w:eastAsiaTheme="minorEastAsia"/>
+          <w:lang w:val="fr-FR"/>
+        </w:rPr>
+      </w:pPr>
+    </w:p>
+    <w:p>
+      <w:pPr>
+        <w:rPr>
+          <w:rFonts w:eastAsiaTheme="minorEastAsia"/>
+          <w:lang w:val="fr-FR"/>
+        </w:rPr>
+      </w:pPr>
+      <w:r>
+        <w:rPr>
+          <w:rFonts w:eastAsiaTheme="minorEastAsia"/>
+          <w:lang w:val="fr-FR"/>
+        </w:rPr>
+        <w:t>Ensuite, nous avons plusieurs possibilités de collision :</w:t>
+      </w:r>
+    </w:p>
+    <w:p>
+      <w:pPr>
+        <w:pStyle w:val="Paragraphedeliste"/>
+        <w:numPr>
+          <w:ilvl w:val="0"/>
+          <w:numId w:val="7"/>
+        </w:numPr>
+        <w:rPr>
+          <w:rFonts w:eastAsiaTheme="minorEastAsia"/>
+          <w:lang w:val="fr-FR"/>
+        </w:rPr>
+      </w:pPr>
+      <w:r>
+        <w:rPr>
+          <w:rFonts w:eastAsiaTheme="minorEastAsia"/>
+          <w:lang w:val="fr-FR"/>
+        </w:rPr>
+        <w:t>Collision sur le contour du cylindre</w:t>
+      </w:r>
+      <w:r>
+        <w:rPr>
+          <w:rFonts w:eastAsiaTheme="minorEastAsia"/>
+          <w:lang w:val="fr-FR"/>
+        </w:rPr>
+        <w:t>,</w:t>
+      </w:r>
+    </w:p>
+    <w:p>
+      <w:pPr>
+        <w:pStyle w:val="Paragraphedeliste"/>
+        <w:numPr>
+          <w:ilvl w:val="0"/>
+          <w:numId w:val="7"/>
+        </w:numPr>
+        <w:rPr>
+          <w:rFonts w:eastAsiaTheme="minorEastAsia"/>
+          <w:lang w:val="fr-FR"/>
+        </w:rPr>
+      </w:pPr>
+      <w:r>
+        <w:rPr>
+          <w:rFonts w:eastAsiaTheme="minorEastAsia"/>
+          <w:lang w:val="fr-FR"/>
+        </w:rPr>
+        <w:t>Collision sur la surface inférieure ou supérieure</w:t>
+      </w:r>
+      <w:r>
+        <w:rPr>
+          <w:rFonts w:eastAsiaTheme="minorEastAsia"/>
+          <w:lang w:val="fr-FR"/>
+        </w:rPr>
+        <w:t>.</w:t>
+      </w:r>
+    </w:p>
+    <w:p>
+      <w:pPr>
+        <w:pStyle w:val="Paragraphedeliste"/>
+        <w:rPr>
+          <w:rFonts w:eastAsiaTheme="minorEastAsia"/>
+          <w:lang w:val="fr-FR"/>
+        </w:rPr>
+      </w:pPr>
+    </w:p>
+    <w:p>
+      <w:pPr>
+        <w:rPr>
+          <w:rFonts w:eastAsiaTheme="minorEastAsia"/>
+          <w:lang w:val="fr-FR"/>
+        </w:rPr>
+      </w:pPr>
+      <w:r>
+        <w:rPr>
+          <w:rFonts w:eastAsiaTheme="minorEastAsia"/>
+          <w:lang w:val="fr-FR"/>
+        </w:rPr>
+        <w:t>Nous déterminons dans un premier temps s’il y a une collision avec les rebords du cylindre : pour ce faire, on calcul la distance d entre le centre de masse de la balle et l’axe des z :</w:t>
+      </w:r>
+    </w:p>
+    <w:p>
+      <w:pPr>
+        <w:rPr>
+          <w:rFonts w:eastAsiaTheme="minorEastAsia"/>
+          <w:lang w:val="fr-FR"/>
+        </w:rPr>
+      </w:pPr>
+    </w:p>
+    <w:p>
+      <w:pPr>
+        <w:rPr>
+          <w:rFonts w:eastAsiaTheme="minorEastAsia"/>
+          <w:lang w:val="fr-FR"/>
+        </w:rPr>
+      </w:pPr>
+      <m:oMathPara>
+        <m:oMath>
+          <m:r>
+            <w:rPr>
+              <w:rFonts w:ascii="Cambria Math" w:eastAsiaTheme="minorEastAsia" w:hAnsi="Cambria Math"/>
+              <w:lang w:val="fr-FR"/>
+            </w:rPr>
+            <m:t>d</m:t>
+          </m:r>
+          <m:r>
+            <m:rPr>
+              <m:sty m:val="p"/>
+            </m:rPr>
+            <w:rPr>
+              <w:rFonts w:ascii="Cambria Math" w:eastAsiaTheme="minorEastAsia" w:hAnsi="Cambria Math"/>
+              <w:lang w:val="fr-FR"/>
+            </w:rPr>
+            <m:t xml:space="preserve">= </m:t>
+          </m:r>
+          <m:rad>
+            <m:radPr>
+              <m:degHide m:val="1"/>
+              <m:ctrlPr>
+                <w:rPr>
+                  <w:rFonts w:ascii="Cambria Math" w:eastAsiaTheme="minorEastAsia" w:hAnsi="Cambria Math"/>
+                  <w:lang w:val="fr-FR"/>
+                </w:rPr>
+              </m:ctrlPr>
+            </m:radPr>
+            <m:deg/>
+            <m:e>
+              <m:sSubSup>
+                <m:sSubSupPr>
+                  <m:ctrlPr>
+                    <w:rPr>
+                      <w:rFonts w:ascii="Cambria Math" w:eastAsiaTheme="minorEastAsia" w:hAnsi="Cambria Math"/>
+                      <w:lang w:val="fr-FR"/>
+                    </w:rPr>
+                  </m:ctrlPr>
+                </m:sSubSupPr>
+                <m:e>
+                  <m:r>
+                    <w:rPr>
+                      <w:rFonts w:ascii="Cambria Math" w:eastAsiaTheme="minorEastAsia" w:hAnsi="Cambria Math"/>
+                      <w:lang w:val="fr-FR"/>
+                    </w:rPr>
+                    <m:t>CDM</m:t>
+                  </m:r>
+                  <m:r>
+                    <m:rPr>
+                      <m:sty m:val="p"/>
+                    </m:rPr>
+                    <w:rPr>
+                      <w:rFonts w:ascii="Cambria Math" w:eastAsiaTheme="minorEastAsia" w:hAnsi="Cambria Math"/>
+                      <w:lang w:val="fr-FR"/>
+                    </w:rPr>
+                    <m:t>(</m:t>
+                  </m:r>
+                  <m:r>
+                    <w:rPr>
+                      <w:rFonts w:ascii="Cambria Math" w:eastAsiaTheme="minorEastAsia" w:hAnsi="Cambria Math"/>
+                      <w:lang w:val="fr-FR"/>
+                    </w:rPr>
+                    <m:t>x</m:t>
+                  </m:r>
+                  <m:r>
+                    <m:rPr>
+                      <m:sty m:val="p"/>
+                    </m:rPr>
+                    <w:rPr>
+                      <w:rFonts w:ascii="Cambria Math" w:eastAsiaTheme="minorEastAsia" w:hAnsi="Cambria Math"/>
+                      <w:lang w:val="fr-FR"/>
+                    </w:rPr>
+                    <m:t>)</m:t>
+                  </m:r>
+                </m:e>
+                <m:sub>
+                  <m:r>
+                    <w:rPr>
+                      <w:rFonts w:ascii="Cambria Math" w:eastAsiaTheme="minorEastAsia" w:hAnsi="Cambria Math"/>
+                      <w:lang w:val="fr-FR"/>
+                    </w:rPr>
+                    <m:t>balle</m:t>
+                  </m:r>
+                </m:sub>
+                <m:sup>
+                  <m:r>
+                    <m:rPr>
+                      <m:sty m:val="p"/>
+                    </m:rPr>
+                    <w:rPr>
+                      <w:rFonts w:ascii="Cambria Math" w:eastAsiaTheme="minorEastAsia" w:hAnsi="Cambria Math"/>
+                      <w:lang w:val="fr-FR"/>
+                    </w:rPr>
+                    <m:t>2</m:t>
+                  </m:r>
+                </m:sup>
+              </m:sSubSup>
+              <m:r>
+                <m:rPr>
+                  <m:sty m:val="p"/>
+                </m:rPr>
+                <w:rPr>
+                  <w:rFonts w:ascii="Cambria Math" w:eastAsiaTheme="minorEastAsia" w:hAnsi="Cambria Math"/>
+                  <w:lang w:val="fr-FR"/>
+                </w:rPr>
+                <m:t xml:space="preserve">+ </m:t>
+              </m:r>
+              <m:sSubSup>
+                <m:sSubSupPr>
+                  <m:ctrlPr>
+                    <w:rPr>
+                      <w:rFonts w:ascii="Cambria Math" w:eastAsiaTheme="minorEastAsia" w:hAnsi="Cambria Math"/>
+                      <w:lang w:val="fr-FR"/>
+                    </w:rPr>
+                  </m:ctrlPr>
+                </m:sSubSupPr>
+                <m:e>
+                  <m:r>
+                    <w:rPr>
+                      <w:rFonts w:ascii="Cambria Math" w:eastAsiaTheme="minorEastAsia" w:hAnsi="Cambria Math"/>
+                      <w:lang w:val="fr-FR"/>
+                    </w:rPr>
+                    <m:t>CDM</m:t>
+                  </m:r>
+                  <m:r>
+                    <m:rPr>
+                      <m:sty m:val="p"/>
+                    </m:rPr>
+                    <w:rPr>
+                      <w:rFonts w:ascii="Cambria Math" w:eastAsiaTheme="minorEastAsia" w:hAnsi="Cambria Math"/>
+                      <w:lang w:val="fr-FR"/>
+                    </w:rPr>
+                    <m:t>(</m:t>
+                  </m:r>
+                  <m:r>
+                    <w:rPr>
+                      <w:rFonts w:ascii="Cambria Math" w:eastAsiaTheme="minorEastAsia" w:hAnsi="Cambria Math"/>
+                      <w:lang w:val="fr-FR"/>
+                    </w:rPr>
+                    <m:t>y</m:t>
+                  </m:r>
+                  <m:r>
+                    <m:rPr>
+                      <m:sty m:val="p"/>
+                    </m:rPr>
+                    <w:rPr>
+                      <w:rFonts w:ascii="Cambria Math" w:eastAsiaTheme="minorEastAsia" w:hAnsi="Cambria Math"/>
+                      <w:lang w:val="fr-FR"/>
+                    </w:rPr>
+                    <m:t>)</m:t>
+                  </m:r>
+                </m:e>
+                <m:sub>
+                  <m:r>
+                    <w:rPr>
+                      <w:rFonts w:ascii="Cambria Math" w:eastAsiaTheme="minorEastAsia" w:hAnsi="Cambria Math"/>
+                      <w:lang w:val="fr-FR"/>
+                    </w:rPr>
+                    <m:t>balle</m:t>
+                  </m:r>
+                </m:sub>
+                <m:sup>
+                  <m:r>
+                    <m:rPr>
+                      <m:sty m:val="p"/>
+                    </m:rPr>
+                    <w:rPr>
+                      <w:rFonts w:ascii="Cambria Math" w:eastAsiaTheme="minorEastAsia" w:hAnsi="Cambria Math"/>
+                      <w:lang w:val="fr-FR"/>
+                    </w:rPr>
+                    <m:t>2</m:t>
+                  </m:r>
+                </m:sup>
+              </m:sSubSup>
+              <m:r>
+                <m:rPr>
+                  <m:sty m:val="p"/>
+                </m:rPr>
+                <w:rPr>
+                  <w:rFonts w:ascii="Cambria Math" w:eastAsiaTheme="minorEastAsia" w:hAnsi="Cambria Math"/>
+                  <w:lang w:val="fr-FR"/>
+                </w:rPr>
+                <m:t xml:space="preserve"> </m:t>
+              </m:r>
+            </m:e>
+          </m:rad>
+        </m:oMath>
+      </m:oMathPara>
+    </w:p>
+    <w:p>
+      <w:pPr>
+        <w:rPr>
+          <w:rFonts w:eastAsiaTheme="minorEastAsia"/>
+          <w:lang w:val="fr-FR"/>
+        </w:rPr>
+      </w:pPr>
+    </w:p>
+    <w:p>
+      <w:pPr>
+        <w:rPr>
+          <w:rFonts w:eastAsiaTheme="minorEastAsia"/>
+          <w:lang w:val="fr-FR"/>
+        </w:rPr>
+      </w:pPr>
+      <w:r>
+        <w:rPr>
+          <w:rFonts w:eastAsiaTheme="minorEastAsia"/>
+          <w:lang w:val="fr-FR"/>
+        </w:rPr>
+        <w:t xml:space="preserve">Si celle-ci est inférieure ou égale à la somme du rayon de la boite et de la balle et que sa coordonnée en z se trouve entre le haut et le bas du cylindre, on a dont les conditions suivantes : </w:t>
+      </w:r>
+    </w:p>
+    <w:p>
+      <w:pPr>
+        <w:rPr>
+          <w:rFonts w:eastAsiaTheme="minorEastAsia"/>
+          <w:lang w:val="fr-FR"/>
+        </w:rPr>
+      </w:pPr>
+    </w:p>
+    <w:p>
+      <w:pPr>
+        <w:rPr>
+          <w:rFonts w:eastAsiaTheme="minorEastAsia"/>
+          <w:lang w:val="fr-FR"/>
+        </w:rPr>
+      </w:pPr>
+      <m:oMathPara>
+        <m:oMath>
+          <m:r>
+            <w:rPr>
+              <w:rFonts w:ascii="Cambria Math" w:eastAsiaTheme="minorEastAsia" w:hAnsi="Cambria Math"/>
+              <w:lang w:val="fr-FR"/>
+            </w:rPr>
+            <m:t>d</m:t>
+          </m:r>
+          <m:r>
+            <m:rPr>
+              <m:sty m:val="p"/>
+            </m:rPr>
+            <w:rPr>
+              <w:rFonts w:ascii="Cambria Math" w:eastAsiaTheme="minorEastAsia" w:hAnsi="Cambria Math"/>
+              <w:lang w:val="fr-FR"/>
+            </w:rPr>
+            <m:t xml:space="preserve">≤ </m:t>
+          </m:r>
+          <m:sSub>
+            <m:sSubPr>
+              <m:ctrlPr>
+                <w:rPr>
+                  <w:rFonts w:ascii="Cambria Math" w:eastAsiaTheme="minorEastAsia" w:hAnsi="Cambria Math"/>
+                  <w:lang w:val="fr-FR"/>
+                </w:rPr>
+              </m:ctrlPr>
+            </m:sSubPr>
+            <m:e>
+              <m:r>
+                <w:rPr>
+                  <w:rFonts w:ascii="Cambria Math" w:eastAsiaTheme="minorEastAsia" w:hAnsi="Cambria Math"/>
+                  <w:lang w:val="fr-FR"/>
+                </w:rPr>
+                <m:t>R</m:t>
+              </m:r>
+            </m:e>
+            <m:sub>
+              <m:r>
+                <w:rPr>
+                  <w:rFonts w:ascii="Cambria Math" w:eastAsiaTheme="minorEastAsia" w:hAnsi="Cambria Math"/>
+                  <w:lang w:val="fr-FR"/>
+                </w:rPr>
+                <m:t>balle</m:t>
+              </m:r>
+            </m:sub>
+          </m:sSub>
+          <m:r>
+            <m:rPr>
+              <m:sty m:val="p"/>
+            </m:rPr>
+            <w:rPr>
+              <w:rFonts w:ascii="Cambria Math" w:eastAsiaTheme="minorEastAsia" w:hAnsi="Cambria Math"/>
+              <w:lang w:val="fr-FR"/>
+            </w:rPr>
+            <m:t xml:space="preserve">+ </m:t>
+          </m:r>
+          <m:sSub>
+            <m:sSubPr>
+              <m:ctrlPr>
+                <w:rPr>
+                  <w:rFonts w:ascii="Cambria Math" w:eastAsiaTheme="minorEastAsia" w:hAnsi="Cambria Math"/>
+                  <w:lang w:val="fr-FR"/>
+                </w:rPr>
+              </m:ctrlPr>
+            </m:sSubPr>
+            <m:e>
+              <m:r>
+                <w:rPr>
+                  <w:rFonts w:ascii="Cambria Math" w:eastAsiaTheme="minorEastAsia" w:hAnsi="Cambria Math"/>
+                  <w:lang w:val="fr-FR"/>
+                </w:rPr>
+                <m:t>R</m:t>
+              </m:r>
+            </m:e>
+            <m:sub>
+              <m:r>
+                <w:rPr>
+                  <w:rFonts w:ascii="Cambria Math" w:eastAsiaTheme="minorEastAsia" w:hAnsi="Cambria Math"/>
+                  <w:lang w:val="fr-FR"/>
+                </w:rPr>
+                <m:t>cylindre</m:t>
+              </m:r>
+            </m:sub>
+          </m:sSub>
+          <m:r>
+            <m:rPr>
+              <m:sty m:val="p"/>
+            </m:rPr>
+            <w:rPr>
+              <w:rFonts w:ascii="Cambria Math" w:eastAsiaTheme="minorEastAsia" w:hAnsi="Cambria Math"/>
+              <w:lang w:val="fr-FR"/>
+            </w:rPr>
+            <m:t xml:space="preserve"> &amp;&amp; </m:t>
+          </m:r>
+          <m:f>
+            <m:fPr>
+              <m:type m:val="skw"/>
+              <m:ctrlPr>
+                <w:rPr>
+                  <w:rFonts w:ascii="Cambria Math" w:eastAsiaTheme="minorEastAsia" w:hAnsi="Cambria Math"/>
+                  <w:lang w:val="fr-FR"/>
+                </w:rPr>
+              </m:ctrlPr>
+            </m:fPr>
+            <m:num>
+              <m:r>
+                <m:rPr>
+                  <m:sty m:val="p"/>
+                </m:rPr>
+                <w:rPr>
+                  <w:rFonts w:ascii="Cambria Math" w:eastAsiaTheme="minorEastAsia" w:hAnsi="Cambria Math"/>
+                  <w:lang w:val="fr-FR"/>
+                </w:rPr>
+                <m:t>-</m:t>
+              </m:r>
+              <m:r>
+                <w:rPr>
+                  <w:rFonts w:ascii="Cambria Math" w:eastAsiaTheme="minorEastAsia" w:hAnsi="Cambria Math"/>
+                  <w:lang w:val="fr-FR"/>
+                </w:rPr>
+                <m:t>h</m:t>
+              </m:r>
+            </m:num>
+            <m:den>
+              <m:r>
+                <m:rPr>
+                  <m:sty m:val="p"/>
+                </m:rPr>
+                <w:rPr>
+                  <w:rFonts w:ascii="Cambria Math" w:eastAsiaTheme="minorEastAsia" w:hAnsi="Cambria Math"/>
+                  <w:lang w:val="fr-FR"/>
+                </w:rPr>
+                <m:t>2</m:t>
+              </m:r>
+            </m:den>
+          </m:f>
+          <m:r>
+            <m:rPr>
+              <m:sty m:val="p"/>
+            </m:rPr>
+            <w:rPr>
+              <w:rFonts w:ascii="Cambria Math" w:eastAsiaTheme="minorEastAsia" w:hAnsi="Cambria Math"/>
+              <w:lang w:val="fr-FR"/>
+            </w:rPr>
+            <m:t>≤</m:t>
+          </m:r>
+          <m:r>
+            <w:rPr>
+              <w:rFonts w:ascii="Cambria Math" w:eastAsiaTheme="minorEastAsia" w:hAnsi="Cambria Math"/>
+              <w:lang w:val="fr-FR"/>
+            </w:rPr>
+            <m:t>CDM</m:t>
+          </m:r>
+          <m:d>
+            <m:dPr>
+              <m:ctrlPr>
+                <w:rPr>
+                  <w:rFonts w:ascii="Cambria Math" w:eastAsiaTheme="minorEastAsia" w:hAnsi="Cambria Math"/>
+                  <w:lang w:val="fr-FR"/>
+                </w:rPr>
+              </m:ctrlPr>
+            </m:dPr>
+            <m:e>
+              <m:r>
+                <w:rPr>
+                  <w:rFonts w:ascii="Cambria Math" w:eastAsiaTheme="minorEastAsia" w:hAnsi="Cambria Math"/>
+                  <w:lang w:val="fr-FR"/>
+                </w:rPr>
+                <m:t>z</m:t>
+              </m:r>
+            </m:e>
+          </m:d>
+          <m:r>
+            <m:rPr>
+              <m:sty m:val="p"/>
+            </m:rPr>
+            <w:rPr>
+              <w:rFonts w:ascii="Cambria Math" w:eastAsiaTheme="minorEastAsia" w:hAnsi="Cambria Math"/>
+              <w:lang w:val="fr-FR"/>
+            </w:rPr>
+            <m:t xml:space="preserve">≤ </m:t>
+          </m:r>
+          <m:f>
+            <m:fPr>
+              <m:type m:val="skw"/>
+              <m:ctrlPr>
+                <w:rPr>
+                  <w:rFonts w:ascii="Cambria Math" w:eastAsiaTheme="minorEastAsia" w:hAnsi="Cambria Math"/>
+                  <w:lang w:val="fr-FR"/>
+                </w:rPr>
+              </m:ctrlPr>
+            </m:fPr>
+            <m:num>
+              <m:r>
+                <w:rPr>
+                  <w:rFonts w:ascii="Cambria Math" w:eastAsiaTheme="minorEastAsia" w:hAnsi="Cambria Math"/>
+                  <w:lang w:val="fr-FR"/>
+                </w:rPr>
+                <m:t>h</m:t>
+              </m:r>
+            </m:num>
+            <m:den>
+              <m:r>
+                <m:rPr>
+                  <m:sty m:val="p"/>
+                </m:rPr>
+                <w:rPr>
+                  <w:rFonts w:ascii="Cambria Math" w:eastAsiaTheme="minorEastAsia" w:hAnsi="Cambria Math"/>
+                  <w:lang w:val="fr-FR"/>
+                </w:rPr>
+                <m:t>2</m:t>
+              </m:r>
+            </m:den>
+          </m:f>
+        </m:oMath>
+      </m:oMathPara>
+    </w:p>
+    <w:p>
+      <w:pPr>
+        <w:rPr>
+          <w:rFonts w:eastAsiaTheme="minorEastAsia"/>
+          <w:lang w:val="fr-FR"/>
+        </w:rPr>
+      </w:pPr>
+    </w:p>
+    <w:p>
+      <w:pPr>
+        <w:rPr>
+          <w:rFonts w:eastAsiaTheme="minorEastAsia"/>
+          <w:lang w:val="fr-FR"/>
+        </w:rPr>
+      </w:pPr>
+      <w:r>
+        <w:rPr>
+          <w:rFonts w:eastAsiaTheme="minorEastAsia"/>
+          <w:lang w:val="fr-FR"/>
+        </w:rPr>
+        <w:t>O</w:t>
+      </w:r>
+      <w:r>
+        <w:rPr>
+          <w:rFonts w:eastAsiaTheme="minorEastAsia"/>
+          <w:lang w:val="fr-FR"/>
+        </w:rPr>
+        <w:t>ù</w:t>
+      </w:r>
+      <w:r>
+        <w:rPr>
+          <w:rFonts w:eastAsiaTheme="minorEastAsia"/>
+          <w:lang w:val="fr-FR"/>
+        </w:rPr>
+        <w:t xml:space="preserve"> h est la hauteur du cylindre</w:t>
+      </w:r>
+      <w:r>
+        <w:rPr>
+          <w:rFonts w:eastAsiaTheme="minorEastAsia"/>
+          <w:lang w:val="fr-FR"/>
+        </w:rPr>
+        <w:t>.</w:t>
+      </w:r>
+      <w:r>
+        <w:rPr>
+          <w:rFonts w:eastAsiaTheme="minorEastAsia"/>
+          <w:lang w:val="fr-FR"/>
+        </w:rPr>
+        <w:t xml:space="preserve"> </w:t>
+      </w:r>
+    </w:p>
+    <w:p>
+      <w:pPr>
+        <w:rPr>
+          <w:rFonts w:eastAsiaTheme="minorEastAsia"/>
+          <w:lang w:val="fr-FR"/>
+        </w:rPr>
+      </w:pPr>
+      <w:r>
+        <w:rPr>
+          <w:rFonts w:eastAsiaTheme="minorEastAsia"/>
+          <w:lang w:val="fr-FR"/>
+        </w:rPr>
+        <w:t>Si ces conditions sont satisfaites,</w:t>
+      </w:r>
+      <w:r>
+        <w:rPr>
+          <w:rFonts w:eastAsiaTheme="minorEastAsia"/>
+          <w:lang w:val="fr-FR"/>
+        </w:rPr>
+        <w:t xml:space="preserve"> nous avons une collision entre la balle et le bord de la boite, nous déterminons alors les vitesses résultantes de la collision et notre simulation se termine. Si ce n’est pas le cas, nous vérifions s il y a une collision entre la balle et la surface inférieure ou supérieure du cylindre on commence par vérifier si la distance d entre le centre de masse de la balle et l’axe des z respecta la condition suivante : </w:t>
+      </w:r>
+    </w:p>
+    <w:p>
+      <w:pPr>
+        <w:rPr>
+          <w:rFonts w:eastAsiaTheme="minorEastAsia"/>
+          <w:lang w:val="fr-FR"/>
+        </w:rPr>
+      </w:pPr>
+    </w:p>
+    <w:p>
+      <w:pPr>
+        <w:rPr>
+          <w:rFonts w:eastAsiaTheme="minorEastAsia"/>
+          <w:lang w:val="fr-FR"/>
+        </w:rPr>
+      </w:pPr>
+      <m:oMathPara>
+        <m:oMath>
+          <m:r>
+            <w:rPr>
+              <w:rFonts w:ascii="Cambria Math" w:eastAsiaTheme="minorEastAsia" w:hAnsi="Cambria Math"/>
+              <w:lang w:val="fr-FR"/>
+            </w:rPr>
+            <m:t>d</m:t>
+          </m:r>
+          <m:r>
+            <m:rPr>
+              <m:sty m:val="p"/>
+            </m:rPr>
+            <w:rPr>
+              <w:rFonts w:ascii="Cambria Math" w:eastAsiaTheme="minorEastAsia" w:hAnsi="Cambria Math"/>
+              <w:lang w:val="fr-FR"/>
+            </w:rPr>
+            <m:t>≤</m:t>
+          </m:r>
+          <m:sSub>
+            <m:sSubPr>
+              <m:ctrlPr>
+                <w:rPr>
+                  <w:rFonts w:ascii="Cambria Math" w:eastAsiaTheme="minorEastAsia" w:hAnsi="Cambria Math"/>
+                  <w:lang w:val="fr-FR"/>
+                </w:rPr>
+              </m:ctrlPr>
+            </m:sSubPr>
+            <m:e>
+              <m:r>
+                <w:rPr>
+                  <w:rFonts w:ascii="Cambria Math" w:eastAsiaTheme="minorEastAsia" w:hAnsi="Cambria Math"/>
+                  <w:lang w:val="fr-FR"/>
+                </w:rPr>
+                <m:t>R</m:t>
+              </m:r>
+            </m:e>
+            <m:sub>
+              <m:r>
+                <w:rPr>
+                  <w:rFonts w:ascii="Cambria Math" w:eastAsiaTheme="minorEastAsia" w:hAnsi="Cambria Math"/>
+                  <w:lang w:val="fr-FR"/>
+                </w:rPr>
+                <m:t>boite</m:t>
+              </m:r>
+            </m:sub>
+          </m:sSub>
+        </m:oMath>
+      </m:oMathPara>
+    </w:p>
+    <w:p>
+      <w:pPr>
+        <w:rPr>
+          <w:rFonts w:eastAsiaTheme="minorEastAsia"/>
+          <w:lang w:val="fr-FR"/>
+        </w:rPr>
+      </w:pPr>
+    </w:p>
+    <w:p>
+      <w:pPr>
+        <w:rPr>
+          <w:rFonts w:eastAsiaTheme="minorEastAsia"/>
+          <w:lang w:val="fr-FR"/>
+        </w:rPr>
+      </w:pPr>
+      <w:r>
+        <w:rPr>
+          <w:rFonts w:eastAsiaTheme="minorEastAsia"/>
+          <w:lang w:val="fr-FR"/>
+        </w:rPr>
+        <w:lastRenderedPageBreak/>
+        <w:t>Ensuite on regarde si le centre de masse est en collision avec une des deux surface</w:t>
+      </w:r>
+      <w:r>
+        <w:rPr>
+          <w:rFonts w:eastAsiaTheme="minorEastAsia"/>
+          <w:lang w:val="fr-FR"/>
+        </w:rPr>
+        <w:t>s</w:t>
+      </w:r>
+      <w:r>
+        <w:rPr>
+          <w:rFonts w:eastAsiaTheme="minorEastAsia"/>
+          <w:lang w:val="fr-FR"/>
+        </w:rPr>
+        <w:t xml:space="preserve"> du cylindre : </w:t>
+      </w:r>
+    </w:p>
+    <w:p>
+      <w:pPr>
+        <w:rPr>
+          <w:rFonts w:eastAsiaTheme="minorEastAsia"/>
+          <w:lang w:val="fr-FR"/>
+        </w:rPr>
+      </w:pPr>
+      <m:oMathPara>
+        <m:oMath>
+          <m:d>
+            <m:dPr>
+              <m:begChr m:val="|"/>
+              <m:endChr m:val="|"/>
+              <m:ctrlPr>
+                <w:rPr>
+                  <w:rFonts w:ascii="Cambria Math" w:eastAsiaTheme="minorEastAsia" w:hAnsi="Cambria Math"/>
+                  <w:lang w:val="fr-FR"/>
+                </w:rPr>
+              </m:ctrlPr>
+            </m:dPr>
+            <m:e>
+              <m:sSub>
+                <m:sSubPr>
+                  <m:ctrlPr>
+                    <w:rPr>
+                      <w:rFonts w:ascii="Cambria Math" w:eastAsiaTheme="minorEastAsia" w:hAnsi="Cambria Math"/>
+                      <w:lang w:val="fr-FR"/>
+                    </w:rPr>
+                  </m:ctrlPr>
+                </m:sSubPr>
+                <m:e>
+                  <m:r>
+                    <w:rPr>
+                      <w:rFonts w:ascii="Cambria Math" w:eastAsiaTheme="minorEastAsia" w:hAnsi="Cambria Math"/>
+                      <w:lang w:val="fr-FR"/>
+                    </w:rPr>
+                    <m:t>CDM</m:t>
+                  </m:r>
+                  <m:d>
+                    <m:dPr>
+                      <m:ctrlPr>
+                        <w:rPr>
+                          <w:rFonts w:ascii="Cambria Math" w:eastAsiaTheme="minorEastAsia" w:hAnsi="Cambria Math"/>
+                          <w:lang w:val="fr-FR"/>
+                        </w:rPr>
+                      </m:ctrlPr>
+                    </m:dPr>
+                    <m:e>
+                      <m:r>
+                        <w:rPr>
+                          <w:rFonts w:ascii="Cambria Math" w:eastAsiaTheme="minorEastAsia" w:hAnsi="Cambria Math"/>
+                          <w:lang w:val="fr-FR"/>
+                        </w:rPr>
+                        <m:t>z</m:t>
+                      </m:r>
+                    </m:e>
+                  </m:d>
+                </m:e>
+                <m:sub>
+                  <m:r>
+                    <w:rPr>
+                      <w:rFonts w:ascii="Cambria Math" w:eastAsiaTheme="minorEastAsia" w:hAnsi="Cambria Math"/>
+                      <w:lang w:val="fr-FR"/>
+                    </w:rPr>
+                    <m:t>balle</m:t>
+                  </m:r>
+                </m:sub>
+              </m:sSub>
+            </m:e>
+          </m:d>
+          <m:r>
+            <m:rPr>
+              <m:sty m:val="p"/>
+            </m:rPr>
+            <w:rPr>
+              <w:rFonts w:ascii="Cambria Math" w:eastAsiaTheme="minorEastAsia" w:hAnsi="Cambria Math"/>
+              <w:lang w:val="fr-FR"/>
+            </w:rPr>
+            <m:t>-</m:t>
+          </m:r>
+          <m:sSub>
+            <m:sSubPr>
+              <m:ctrlPr>
+                <w:rPr>
+                  <w:rFonts w:ascii="Cambria Math" w:eastAsiaTheme="minorEastAsia" w:hAnsi="Cambria Math"/>
+                  <w:lang w:val="fr-FR"/>
+                </w:rPr>
+              </m:ctrlPr>
+            </m:sSubPr>
+            <m:e>
+              <m:r>
+                <w:rPr>
+                  <w:rFonts w:ascii="Cambria Math" w:eastAsiaTheme="minorEastAsia" w:hAnsi="Cambria Math"/>
+                  <w:lang w:val="fr-FR"/>
+                </w:rPr>
+                <m:t>R</m:t>
+              </m:r>
+            </m:e>
+            <m:sub>
+              <m:r>
+                <w:rPr>
+                  <w:rFonts w:ascii="Cambria Math" w:eastAsiaTheme="minorEastAsia" w:hAnsi="Cambria Math"/>
+                  <w:lang w:val="fr-FR"/>
+                </w:rPr>
+                <m:t>balle</m:t>
+              </m:r>
+            </m:sub>
+          </m:sSub>
+          <m:r>
+            <m:rPr>
+              <m:sty m:val="p"/>
+            </m:rPr>
+            <w:rPr>
+              <w:rFonts w:ascii="Cambria Math" w:eastAsiaTheme="minorEastAsia" w:hAnsi="Cambria Math"/>
+              <w:lang w:val="fr-FR"/>
+            </w:rPr>
+            <m:t>≤</m:t>
+          </m:r>
+          <m:f>
+            <m:fPr>
+              <m:type m:val="skw"/>
+              <m:ctrlPr>
+                <w:rPr>
+                  <w:rFonts w:ascii="Cambria Math" w:eastAsiaTheme="minorEastAsia" w:hAnsi="Cambria Math"/>
+                  <w:lang w:val="fr-FR"/>
+                </w:rPr>
+              </m:ctrlPr>
+            </m:fPr>
+            <m:num>
+              <m:r>
+                <w:rPr>
+                  <w:rFonts w:ascii="Cambria Math" w:eastAsiaTheme="minorEastAsia" w:hAnsi="Cambria Math"/>
+                  <w:lang w:val="fr-FR"/>
+                </w:rPr>
+                <m:t>h</m:t>
+              </m:r>
+            </m:num>
+            <m:den>
+              <m:r>
+                <m:rPr>
+                  <m:sty m:val="p"/>
+                </m:rPr>
+                <w:rPr>
+                  <w:rFonts w:ascii="Cambria Math" w:eastAsiaTheme="minorEastAsia" w:hAnsi="Cambria Math"/>
+                  <w:lang w:val="fr-FR"/>
+                </w:rPr>
+                <m:t>2</m:t>
+              </m:r>
+            </m:den>
+          </m:f>
+        </m:oMath>
+      </m:oMathPara>
+    </w:p>
+    <w:p>
+      <w:pPr>
+        <w:rPr>
+          <w:rFonts w:eastAsiaTheme="minorEastAsia"/>
+          <w:lang w:val="fr-FR"/>
+        </w:rPr>
+      </w:pPr>
+      <w:r>
+        <w:rPr>
+          <w:rFonts w:eastAsiaTheme="minorEastAsia"/>
+          <w:lang w:val="fr-FR"/>
+        </w:rPr>
+        <w:t>Ou h représente la hauteur du cylindre</w:t>
+      </w:r>
+      <w:r>
+        <w:rPr>
+          <w:rFonts w:eastAsiaTheme="minorEastAsia"/>
+          <w:lang w:val="fr-FR"/>
+        </w:rPr>
+        <w:t>.</w:t>
+      </w:r>
+    </w:p>
+    <w:p>
+      <w:pPr>
+        <w:rPr>
+          <w:rFonts w:eastAsiaTheme="minorEastAsia"/>
+          <w:lang w:val="fr-FR"/>
+        </w:rPr>
+      </w:pPr>
+    </w:p>
+    <w:p>
+      <w:pPr>
+        <w:rPr>
+          <w:rFonts w:eastAsiaTheme="minorEastAsia"/>
+          <w:lang w:val="fr-FR"/>
+        </w:rPr>
+      </w:pPr>
+      <w:r>
+        <w:rPr>
+          <w:rFonts w:eastAsiaTheme="minorEastAsia"/>
+          <w:lang w:val="fr-FR"/>
+        </w:rPr>
+        <w:t xml:space="preserve">Si </w:t>
+      </w:r>
+      <w:r>
+        <w:rPr>
+          <w:rFonts w:eastAsiaTheme="minorEastAsia"/>
+          <w:lang w:val="fr-FR"/>
+        </w:rPr>
+        <w:t>c’est</w:t>
+      </w:r>
+      <w:r>
+        <w:rPr>
+          <w:rFonts w:eastAsiaTheme="minorEastAsia"/>
+          <w:lang w:val="fr-FR"/>
+        </w:rPr>
+        <w:t xml:space="preserve"> le cas, on regarde si le signe de la coordonnée en Z du centre de masse de la balle. Si celui-ci est positif il y a une collision avec la surface supérieure du cylindre, sinon avec la surface inférieure. Enfin on calcul les vitesses résultantes des objets et la simulation s’arrête.</w:t>
+      </w:r>
+    </w:p>
+    <w:p>
+      <w:pPr>
+        <w:rPr>
+          <w:rFonts w:ascii="Cambria Math" w:eastAsiaTheme="minorEastAsia" w:hAnsi="Cambria Math"/>
+          <w:iCs/>
+          <w:lang w:val="fr-FR"/>
+        </w:rPr>
+      </w:pPr>
+      <w:r>
+        <w:rPr>
+          <w:rFonts w:ascii="Cambria Math" w:eastAsiaTheme="minorEastAsia" w:hAnsi="Cambria Math"/>
+          <w:iCs/>
+          <w:lang w:val="fr-FR"/>
+        </w:rPr>
+        <w:t xml:space="preserve">Si aucune de ses conditions ne sont respecté, alors la simulation continue de s’exécuter jusqu’à ce que l’une  d’entre elle soit vérifiée. </w:t>
       </w:r>
     </w:p>
     <w:p>
@@ -2486,26 +4027,27 @@
           <w:lang w:val="fr-FR"/>
         </w:rPr>
       </w:pPr>
-      <w:r>
-        <w:rPr>
-          <w:lang w:val="fr-FR"/>
-        </w:rPr>
-        <w:br w:type="page"/>
-      </w:r>
+      <w:bookmarkStart w:id="2" w:name="_GoBack"/>
+      <w:bookmarkEnd w:id="2"/>
     </w:p>
     <w:p>
       <w:pPr>
-        <w:pStyle w:val="Heading2"/>
-        <w:rPr>
-          <w:lang w:val="fr-FR"/>
-        </w:rPr>
-      </w:pPr>
-      <w:r>
-        <w:rPr>
-          <w:lang w:val="fr-FR"/>
-        </w:rPr>
-        <w:lastRenderedPageBreak/>
-        <w:t>Détection de collision et vitesses finales des objets</w:t>
+        <w:pStyle w:val="Titre2"/>
+        <w:rPr>
+          <w:lang w:val="fr-FR"/>
+        </w:rPr>
+      </w:pPr>
+      <w:r>
+        <w:rPr>
+          <w:lang w:val="fr-FR"/>
+        </w:rPr>
+        <w:t>V</w:t>
+      </w:r>
+      <w:r>
+        <w:rPr>
+          <w:lang w:val="fr-FR"/>
+        </w:rPr>
+        <w:t>itesses finales des objets</w:t>
       </w:r>
     </w:p>
     <w:p>
@@ -2592,7 +4134,7 @@
     </w:p>
     <w:p>
       <w:pPr>
-        <w:pStyle w:val="Caption"/>
+        <w:pStyle w:val="Lgende"/>
         <w:jc w:val="center"/>
         <w:rPr>
           <w:lang w:val="fr-FR"/>
@@ -2704,7 +4246,7 @@
     </w:p>
     <w:p>
       <w:pPr>
-        <w:pStyle w:val="Caption"/>
+        <w:pStyle w:val="Lgende"/>
         <w:jc w:val="center"/>
         <w:rPr>
           <w:lang w:val="fr-FR"/>
@@ -2753,6 +4295,7 @@
         <w:rPr>
           <w:lang w:val="fr-FR"/>
         </w:rPr>
+        <w:lastRenderedPageBreak/>
         <w:t>La variable j désigne la composante normale à l’impulsion. Ce terme est important puisque la vitesse ne sera qu’affecter seulement dans le sens de l’impulsion. Epsilon représente le coefficient de restitution.</w:t>
       </w:r>
     </w:p>
@@ -2819,7 +4362,7 @@
     </w:p>
     <w:p>
       <w:pPr>
-        <w:pStyle w:val="Caption"/>
+        <w:pStyle w:val="Lgende"/>
         <w:jc w:val="center"/>
         <w:rPr>
           <w:lang w:val="fr-FR"/>
@@ -2854,7 +4397,6 @@
         <w:jc w:val="both"/>
       </w:pPr>
       <w:r>
-        <w:lastRenderedPageBreak/>
         <w:t xml:space="preserve">Pour calculer </w:t>
       </w:r>
       <w:r>
@@ -2957,7 +4499,7 @@
     </w:p>
     <w:p>
       <w:pPr>
-        <w:pStyle w:val="Caption"/>
+        <w:pStyle w:val="Lgende"/>
         <w:jc w:val="center"/>
       </w:pPr>
       <w:r>
@@ -3081,7 +4623,7 @@
     </w:p>
     <w:p>
       <w:pPr>
-        <w:pStyle w:val="Caption"/>
+        <w:pStyle w:val="Lgende"/>
         <w:jc w:val="center"/>
       </w:pPr>
       <w:r>
@@ -3183,7 +4725,7 @@
     </w:p>
     <w:p>
       <w:pPr>
-        <w:pStyle w:val="Caption"/>
+        <w:pStyle w:val="Lgende"/>
         <w:jc w:val="center"/>
         <w:rPr>
           <w:lang w:val="fr-FR"/>
@@ -3237,9 +4779,9 @@
     </w:p>
     <w:p>
       <w:pPr>
-        <w:pStyle w:val="Heading1"/>
-      </w:pPr>
-      <w:bookmarkStart w:id="2" w:name="_Toc435460409"/>
+        <w:pStyle w:val="Titre1"/>
+      </w:pPr>
+      <w:bookmarkStart w:id="3" w:name="_Toc435460409"/>
       <w:r>
         <w:lastRenderedPageBreak/>
         <w:t xml:space="preserve">III – </w:t>
@@ -3247,7 +4789,7 @@
       <w:r>
         <w:t>Méthode de résolution des équations du mouvement</w:t>
       </w:r>
-      <w:bookmarkEnd w:id="2"/>
+      <w:bookmarkEnd w:id="3"/>
     </w:p>
     <w:p>
       <w:pPr>
@@ -3281,13 +4823,41 @@
         <w:rPr>
           <w:lang w:val="fr-FR"/>
         </w:rPr>
-        <w:t xml:space="preserve"> à l’aide de Runge Kutta d’ordre 4.</w:t>
-      </w:r>
-      <w:r>
-        <w:rPr>
-          <w:lang w:val="fr-FR"/>
-        </w:rPr>
-        <w:t xml:space="preserve"> Nous fournissions à Runge Kutta les paramètres de pas et de vitesse.</w:t>
+        <w:t xml:space="preserve"> à l’aide de Runge </w:t>
+      </w:r>
+      <w:proofErr w:type="spellStart"/>
+      <w:r>
+        <w:rPr>
+          <w:lang w:val="fr-FR"/>
+        </w:rPr>
+        <w:t>Kutta</w:t>
+      </w:r>
+      <w:proofErr w:type="spellEnd"/>
+      <w:r>
+        <w:rPr>
+          <w:lang w:val="fr-FR"/>
+        </w:rPr>
+        <w:t xml:space="preserve"> d’ordre 4.</w:t>
+      </w:r>
+      <w:r>
+        <w:rPr>
+          <w:lang w:val="fr-FR"/>
+        </w:rPr>
+        <w:t xml:space="preserve"> Nous fournissions à Runge </w:t>
+      </w:r>
+      <w:proofErr w:type="spellStart"/>
+      <w:r>
+        <w:rPr>
+          <w:lang w:val="fr-FR"/>
+        </w:rPr>
+        <w:t>Kutta</w:t>
+      </w:r>
+      <w:proofErr w:type="spellEnd"/>
+      <w:r>
+        <w:rPr>
+          <w:lang w:val="fr-FR"/>
+        </w:rPr>
+        <w:t xml:space="preserve"> les paramètres de pas et de vitesse.</w:t>
       </w:r>
       <w:r>
         <w:rPr>
@@ -3416,7 +4986,7 @@
     </w:p>
     <w:p>
       <w:pPr>
-        <w:pStyle w:val="Heading2"/>
+        <w:pStyle w:val="Titre2"/>
         <w:spacing w:line="360" w:lineRule="auto"/>
         <w:rPr>
           <w:lang w:val="fr-FR"/>
@@ -3586,7 +5156,7 @@
     </w:p>
     <w:p>
       <w:pPr>
-        <w:pStyle w:val="Heading2"/>
+        <w:pStyle w:val="Titre2"/>
         <w:spacing w:line="360" w:lineRule="auto"/>
         <w:rPr>
           <w:lang w:val="fr-FR"/>
@@ -3691,7 +5261,89 @@
           <w:sz w:val="20"/>
           <w:lang w:eastAsia="en-US"/>
         </w:rPr>
-        <w:t>(rayon_balle - norm(pointCollision - balle.CentreDeMasse(1:3,end)))*1000</w:t>
+        <w:t>(</w:t>
+      </w:r>
+      <w:proofErr w:type="spellStart"/>
+      <w:r>
+        <w:rPr>
+          <w:rFonts w:ascii="Courier New" w:eastAsiaTheme="minorHAnsi" w:hAnsi="Courier New" w:cs="Courier New"/>
+          <w:color w:val="000000"/>
+          <w:sz w:val="20"/>
+          <w:lang w:eastAsia="en-US"/>
+        </w:rPr>
+        <w:t>rayon_balle</w:t>
+      </w:r>
+      <w:proofErr w:type="spellEnd"/>
+      <w:r>
+        <w:rPr>
+          <w:rFonts w:ascii="Courier New" w:eastAsiaTheme="minorHAnsi" w:hAnsi="Courier New" w:cs="Courier New"/>
+          <w:color w:val="000000"/>
+          <w:sz w:val="20"/>
+          <w:lang w:eastAsia="en-US"/>
+        </w:rPr>
+        <w:t xml:space="preserve"> - </w:t>
+      </w:r>
+      <w:proofErr w:type="spellStart"/>
+      <w:proofErr w:type="gramStart"/>
+      <w:r>
+        <w:rPr>
+          <w:rFonts w:ascii="Courier New" w:eastAsiaTheme="minorHAnsi" w:hAnsi="Courier New" w:cs="Courier New"/>
+          <w:color w:val="000000"/>
+          <w:sz w:val="20"/>
+          <w:lang w:eastAsia="en-US"/>
+        </w:rPr>
+        <w:t>norm</w:t>
+      </w:r>
+      <w:proofErr w:type="spellEnd"/>
+      <w:r>
+        <w:rPr>
+          <w:rFonts w:ascii="Courier New" w:eastAsiaTheme="minorHAnsi" w:hAnsi="Courier New" w:cs="Courier New"/>
+          <w:color w:val="000000"/>
+          <w:sz w:val="20"/>
+          <w:lang w:eastAsia="en-US"/>
+        </w:rPr>
+        <w:t>(</w:t>
+      </w:r>
+      <w:proofErr w:type="spellStart"/>
+      <w:proofErr w:type="gramEnd"/>
+      <w:r>
+        <w:rPr>
+          <w:rFonts w:ascii="Courier New" w:eastAsiaTheme="minorHAnsi" w:hAnsi="Courier New" w:cs="Courier New"/>
+          <w:color w:val="000000"/>
+          <w:sz w:val="20"/>
+          <w:lang w:eastAsia="en-US"/>
+        </w:rPr>
+        <w:t>pointCollision</w:t>
+      </w:r>
+      <w:proofErr w:type="spellEnd"/>
+      <w:r>
+        <w:rPr>
+          <w:rFonts w:ascii="Courier New" w:eastAsiaTheme="minorHAnsi" w:hAnsi="Courier New" w:cs="Courier New"/>
+          <w:color w:val="000000"/>
+          <w:sz w:val="20"/>
+          <w:lang w:eastAsia="en-US"/>
+        </w:rPr>
+        <w:t xml:space="preserve"> - </w:t>
+      </w:r>
+      <w:proofErr w:type="spellStart"/>
+      <w:r>
+        <w:rPr>
+          <w:rFonts w:ascii="Courier New" w:eastAsiaTheme="minorHAnsi" w:hAnsi="Courier New" w:cs="Courier New"/>
+          <w:color w:val="000000"/>
+          <w:sz w:val="20"/>
+          <w:lang w:eastAsia="en-US"/>
+        </w:rPr>
+        <w:t>balle.CentreDeMasse</w:t>
+      </w:r>
+      <w:proofErr w:type="spellEnd"/>
+      <w:r>
+        <w:rPr>
+          <w:rFonts w:ascii="Courier New" w:eastAsiaTheme="minorHAnsi" w:hAnsi="Courier New" w:cs="Courier New"/>
+          <w:color w:val="000000"/>
+          <w:sz w:val="20"/>
+          <w:lang w:eastAsia="en-US"/>
+        </w:rPr>
+        <w:t>(1:3,end)))*1000</w:t>
       </w:r>
     </w:p>
     <w:p>
@@ -3757,7 +5409,7 @@
                         <w:txbxContent>
                           <w:p>
                             <w:pPr>
-                              <w:pStyle w:val="Caption"/>
+                              <w:pStyle w:val="Lgende"/>
                               <w:jc w:val="center"/>
                               <w:rPr>
                                 <w:noProof/>
@@ -3804,7 +5456,7 @@
                   <w:txbxContent>
                     <w:p>
                       <w:pPr>
-                        <w:pStyle w:val="Caption"/>
+                        <w:pStyle w:val="Lgende"/>
                         <w:jc w:val="center"/>
                         <w:rPr>
                           <w:noProof/>
@@ -3841,10 +5493,10 @@
     </w:p>
     <w:p>
       <w:pPr>
-        <w:pStyle w:val="Heading1"/>
+        <w:pStyle w:val="Titre1"/>
         <w:spacing w:line="360" w:lineRule="auto"/>
       </w:pPr>
-      <w:bookmarkStart w:id="3" w:name="_Toc435460410"/>
+      <w:bookmarkStart w:id="4" w:name="_Toc435460410"/>
       <w:r>
         <w:lastRenderedPageBreak/>
         <w:t xml:space="preserve">IV – </w:t>
@@ -3852,7 +5504,7 @@
       <w:r>
         <w:t>Description du logiciel</w:t>
       </w:r>
-      <w:bookmarkEnd w:id="3"/>
+      <w:bookmarkEnd w:id="4"/>
     </w:p>
     <w:p>
       <w:pPr>
@@ -3921,13 +5573,57 @@
         <w:rPr>
           <w:lang w:val="fr-FR"/>
         </w:rPr>
-        <w:t>Une fois les diverses initialisations effectuées, on commence le début des simulations qui est une boucle while qui s’arrête lorsque la balle touche le sol (</w:t>
-      </w:r>
-      <w:r>
-        <w:rPr>
-          <w:lang w:val="fr-FR"/>
-        </w:rPr>
-        <w:t>balle.CentreDeMasse(3,end) - balle.Rayon &lt;= 0</w:t>
+        <w:t xml:space="preserve">Une fois les diverses initialisations effectuées, on commence le début des simulations qui est une boucle </w:t>
+      </w:r>
+      <w:proofErr w:type="spellStart"/>
+      <w:r>
+        <w:rPr>
+          <w:lang w:val="fr-FR"/>
+        </w:rPr>
+        <w:t>while</w:t>
+      </w:r>
+      <w:proofErr w:type="spellEnd"/>
+      <w:r>
+        <w:rPr>
+          <w:lang w:val="fr-FR"/>
+        </w:rPr>
+        <w:t xml:space="preserve"> qui s’arrête lorsque la balle touche le sol (</w:t>
+      </w:r>
+      <w:proofErr w:type="spellStart"/>
+      <w:proofErr w:type="gramStart"/>
+      <w:r>
+        <w:rPr>
+          <w:lang w:val="fr-FR"/>
+        </w:rPr>
+        <w:t>balle.CentreDeMasse</w:t>
+      </w:r>
+      <w:proofErr w:type="spellEnd"/>
+      <w:r>
+        <w:rPr>
+          <w:lang w:val="fr-FR"/>
+        </w:rPr>
+        <w:t>(</w:t>
+      </w:r>
+      <w:proofErr w:type="gramEnd"/>
+      <w:r>
+        <w:rPr>
+          <w:lang w:val="fr-FR"/>
+        </w:rPr>
+        <w:t xml:space="preserve">3,end) - </w:t>
+      </w:r>
+      <w:proofErr w:type="spellStart"/>
+      <w:r>
+        <w:rPr>
+          <w:lang w:val="fr-FR"/>
+        </w:rPr>
+        <w:t>balle.Rayon</w:t>
+      </w:r>
+      <w:proofErr w:type="spellEnd"/>
+      <w:r>
+        <w:rPr>
+          <w:lang w:val="fr-FR"/>
+        </w:rPr>
+        <w:t xml:space="preserve"> &lt;= 0</w:t>
       </w:r>
       <w:r>
         <w:rPr>
@@ -4065,7 +5761,35 @@
         <w:rPr>
           <w:lang w:val="fr-FR"/>
         </w:rPr>
-        <w:t>on projette dans le plan « xy ». Si la distance entre le centre de la balle et le centre du cylindre est inférieure à la somme des deux rayons on poursuit avec une validation en « xz ». Si le centre de la balle est à la même hauteur que le cylindre (c’est-à-dire entre les deux extrémités de celui-ci) alors</w:t>
+        <w:t>on projette dans le plan « </w:t>
+      </w:r>
+      <w:proofErr w:type="spellStart"/>
+      <w:r>
+        <w:rPr>
+          <w:lang w:val="fr-FR"/>
+        </w:rPr>
+        <w:t>xy</w:t>
+      </w:r>
+      <w:proofErr w:type="spellEnd"/>
+      <w:r>
+        <w:rPr>
+          <w:lang w:val="fr-FR"/>
+        </w:rPr>
+        <w:t> ». Si la distance entre le centre de la balle et le centre du cylindre est inférieure à la somme des deux rayons on poursuit avec une validation en « </w:t>
+      </w:r>
+      <w:proofErr w:type="spellStart"/>
+      <w:r>
+        <w:rPr>
+          <w:lang w:val="fr-FR"/>
+        </w:rPr>
+        <w:t>xz</w:t>
+      </w:r>
+      <w:proofErr w:type="spellEnd"/>
+      <w:r>
+        <w:rPr>
+          <w:lang w:val="fr-FR"/>
+        </w:rPr>
+        <w:t> ». Si le centre de la balle est à la même hauteur que le cylindre (c’est-à-dire entre les deux extrémités de celui-ci) alors</w:t>
       </w:r>
       <w:r>
         <w:rPr>
@@ -4178,16 +5902,16 @@
     <w:p/>
     <w:p>
       <w:pPr>
-        <w:pStyle w:val="Heading1"/>
-      </w:pPr>
-      <w:bookmarkStart w:id="4" w:name="_Toc435460411"/>
+        <w:pStyle w:val="Titre1"/>
+      </w:pPr>
+      <w:bookmarkStart w:id="5" w:name="_Toc435460411"/>
       <w:r>
         <w:t xml:space="preserve">V – </w:t>
       </w:r>
       <w:r>
         <w:t>Résultats obtenus</w:t>
       </w:r>
-      <w:bookmarkEnd w:id="4"/>
+      <w:bookmarkEnd w:id="5"/>
       <w:r>
         <w:t xml:space="preserve"> </w:t>
       </w:r>
@@ -13830,9 +15554,9 @@
     </w:p>
     <w:p>
       <w:pPr>
-        <w:pStyle w:val="Heading1"/>
-      </w:pPr>
-      <w:bookmarkStart w:id="5" w:name="_Toc435460412"/>
+        <w:pStyle w:val="Titre1"/>
+      </w:pPr>
+      <w:bookmarkStart w:id="6" w:name="_Toc435460412"/>
       <w:r>
         <w:lastRenderedPageBreak/>
         <w:t xml:space="preserve">VI – </w:t>
@@ -13840,7 +15564,7 @@
       <w:r>
         <w:t>Analyse des résultats obtenus</w:t>
       </w:r>
-      <w:bookmarkEnd w:id="5"/>
+      <w:bookmarkEnd w:id="6"/>
       <w:r>
         <w:t xml:space="preserve"> </w:t>
       </w:r>
@@ -13896,8 +15620,6 @@
       <w:r>
         <w:t>Suite à la collision, la balle a changé de cap avec une vitesse en y grandissante. Toutefois le résultat montre une vitesse finale en z plus grande que la vitesse initiale, ce qui ne fait aucun sens. La boite pour sa part a été accélérée vers les x positifs et les y négatifs, soit en direction opposée à celle de la balle, ce qui est attendu. Toutefois, la chute a été accélérée, ce qui est très improbable et probablement attribuable à la même erreur que celle de la vitesse en z de la balle. Finalement, on note une vitesse angulaire non nulle selon les trois axes pour la boite après la collision.</w:t>
       </w:r>
-      <w:bookmarkStart w:id="6" w:name="_GoBack"/>
-      <w:bookmarkEnd w:id="6"/>
     </w:p>
     <w:p>
       <w:pPr>
@@ -13931,7 +15653,7 @@
     </w:p>
     <w:p>
       <w:pPr>
-        <w:pStyle w:val="Heading1"/>
+        <w:pStyle w:val="Titre1"/>
         <w:rPr>
           <w:lang w:val="fr-FR"/>
         </w:rPr>
@@ -14077,7 +15799,7 @@
                           <w:txbxContent>
                             <w:p>
                               <w:pPr>
-                                <w:pStyle w:val="Caption"/>
+                                <w:pStyle w:val="Lgende"/>
                                 <w:rPr>
                                   <w:noProof/>
                                   <w:sz w:val="24"/>
@@ -14149,16 +15871,16 @@
                   <v:path o:extrusionok="f" gradientshapeok="t" o:connecttype="rect"/>
                   <o:lock v:ext="edit" aspectratio="t"/>
                 </v:shapetype>
-                <v:shape id="Picture 5" o:spid="_x0000_s1029" type="#_x0000_t75" style="position:absolute;width:31908;height:24003;visibility:visible;mso-wrap-style:square" o:gfxdata="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">
+                <v:shape id="Picture 5" o:spid="_x0000_s1029" type="#_x0000_t75" style="position:absolute;width:31908;height:24003;visibility:visible;mso-wrap-style:square" o:gfxdata="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">
                   <v:imagedata r:id="rId26" o:title=""/>
                   <v:path arrowok="t"/>
                 </v:shape>
-                <v:shape id="Text Box 24" o:spid="_x0000_s1030" type="#_x0000_t202" style="position:absolute;top:24574;width:31908;height:2667;visibility:visible;mso-wrap-style:square;v-text-anchor:top" o:gfxdata="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" stroked="f">
+                <v:shape id="Text Box 24" o:spid="_x0000_s1030" type="#_x0000_t202" style="position:absolute;top:24574;width:31908;height:2667;visibility:visible;mso-wrap-style:square;v-text-anchor:top" o:gfxdata="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" stroked="f">
                   <v:textbox style="mso-fit-shape-to-text:t" inset="0,0,0,0">
                     <w:txbxContent>
                       <w:p>
                         <w:pPr>
-                          <w:pStyle w:val="Caption"/>
+                          <w:pStyle w:val="Lgende"/>
                           <w:rPr>
                             <w:noProof/>
                             <w:sz w:val="24"/>
@@ -14294,7 +16016,7 @@
                           <w:txbxContent>
                             <w:p>
                               <w:pPr>
-                                <w:pStyle w:val="Caption"/>
+                                <w:pStyle w:val="Lgende"/>
                                 <w:rPr>
                                   <w:noProof/>
                                   <w:sz w:val="24"/>
@@ -14344,16 +16066,16 @@
           <mc:Fallback>
             <w:pict>
               <v:group w14:anchorId="465C4581" id="Group 14" o:spid="_x0000_s1031" style="position:absolute;margin-left:259.5pt;margin-top:.25pt;width:251pt;height:213.75pt;z-index:251659272" coordsize="31877,27146" o:gfxdata="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">
-                <v:shape id="Picture 12" o:spid="_x0000_s1032" type="#_x0000_t75" style="position:absolute;width:31877;height:23907;visibility:visible;mso-wrap-style:square" o:gfxdata="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">
+                <v:shape id="Picture 12" o:spid="_x0000_s1032" type="#_x0000_t75" style="position:absolute;width:31877;height:23907;visibility:visible;mso-wrap-style:square" o:gfxdata="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">
                   <v:imagedata r:id="rId28" o:title=""/>
                   <v:path arrowok="t"/>
                 </v:shape>
-                <v:shape id="Text Box 13" o:spid="_x0000_s1033" type="#_x0000_t202" style="position:absolute;top:24479;width:31877;height:2667;visibility:visible;mso-wrap-style:square;v-text-anchor:top" o:gfxdata="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" stroked="f">
+                <v:shape id="Text Box 13" o:spid="_x0000_s1033" type="#_x0000_t202" style="position:absolute;top:24479;width:31877;height:2667;visibility:visible;mso-wrap-style:square;v-text-anchor:top" o:gfxdata="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" stroked="f">
                   <v:textbox style="mso-fit-shape-to-text:t" inset="0,0,0,0">
                     <w:txbxContent>
                       <w:p>
                         <w:pPr>
-                          <w:pStyle w:val="Caption"/>
+                          <w:pStyle w:val="Lgende"/>
                           <w:rPr>
                             <w:noProof/>
                             <w:sz w:val="24"/>
@@ -14404,7 +16126,7 @@
     </w:p>
     <w:p>
       <w:pPr>
-        <w:pStyle w:val="Caption"/>
+        <w:pStyle w:val="Lgende"/>
         <w:rPr>
           <w:lang w:val="fr-FR"/>
         </w:rPr>
@@ -14493,7 +16215,7 @@
                           <w:txbxContent>
                             <w:p>
                               <w:pPr>
-                                <w:pStyle w:val="Caption"/>
+                                <w:pStyle w:val="Lgende"/>
                                 <w:rPr>
                                   <w:noProof/>
                                 </w:rPr>
@@ -14541,16 +16263,16 @@
           <mc:Fallback>
             <w:pict>
               <v:group w14:anchorId="624C6129" id="Group 23" o:spid="_x0000_s1034" style="position:absolute;margin-left:259.5pt;margin-top:20.75pt;width:244.5pt;height:210pt;z-index:251667464" coordsize="31051,26670" o:gfxdata="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">
-                <v:shape id="Picture 19" o:spid="_x0000_s1035" type="#_x0000_t75" style="position:absolute;width:31051;height:23444;visibility:visible;mso-wrap-style:square" o:gfxdata="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">
+                <v:shape id="Picture 19" o:spid="_x0000_s1035" type="#_x0000_t75" style="position:absolute;width:31051;height:23444;visibility:visible;mso-wrap-style:square" o:gfxdata="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">
                   <v:imagedata r:id="rId30" o:title=""/>
                   <v:path arrowok="t"/>
                 </v:shape>
-                <v:shape id="Text Box 22" o:spid="_x0000_s1036" type="#_x0000_t202" style="position:absolute;top:24003;width:31051;height:2667;visibility:visible;mso-wrap-style:square;v-text-anchor:top" o:gfxdata="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" stroked="f">
+                <v:shape id="Text Box 22" o:spid="_x0000_s1036" type="#_x0000_t202" style="position:absolute;top:24003;width:31051;height:2667;visibility:visible;mso-wrap-style:square;v-text-anchor:top" o:gfxdata="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" stroked="f">
                   <v:textbox style="mso-fit-shape-to-text:t" inset="0,0,0,0">
                     <w:txbxContent>
                       <w:p>
                         <w:pPr>
-                          <w:pStyle w:val="Caption"/>
+                          <w:pStyle w:val="Lgende"/>
                           <w:rPr>
                             <w:noProof/>
                           </w:rPr>
@@ -14673,7 +16395,7 @@
                           <w:txbxContent>
                             <w:p>
                               <w:pPr>
-                                <w:pStyle w:val="Caption"/>
+                                <w:pStyle w:val="Lgende"/>
                                 <w:rPr>
                                   <w:sz w:val="24"/>
                                   <w:szCs w:val="20"/>
@@ -14723,16 +16445,16 @@
           <mc:Fallback>
             <w:pict>
               <v:group w14:anchorId="4A340637" id="Group 18" o:spid="_x0000_s1037" style="position:absolute;margin-left:3pt;margin-top:20.75pt;width:245.25pt;height:210pt;z-index:251663368" coordsize="31146,26670" o:gfxdata="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">
-                <v:shape id="Picture 15" o:spid="_x0000_s1038" type="#_x0000_t75" style="position:absolute;width:31146;height:23412;visibility:visible;mso-wrap-style:square" o:gfxdata="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">
+                <v:shape id="Picture 15" o:spid="_x0000_s1038" type="#_x0000_t75" style="position:absolute;width:31146;height:23412;visibility:visible;mso-wrap-style:square" o:gfxdata="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">
                   <v:imagedata r:id="rId32" o:title=""/>
                   <v:path arrowok="t"/>
                 </v:shape>
-                <v:shape id="Text Box 16" o:spid="_x0000_s1039" type="#_x0000_t202" style="position:absolute;top:24003;width:31146;height:2667;visibility:visible;mso-wrap-style:square;v-text-anchor:top" o:gfxdata="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" stroked="f">
+                <v:shape id="Text Box 16" o:spid="_x0000_s1039" type="#_x0000_t202" style="position:absolute;top:24003;width:31146;height:2667;visibility:visible;mso-wrap-style:square;v-text-anchor:top" o:gfxdata="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" stroked="f">
                   <v:textbox style="mso-fit-shape-to-text:t" inset="0,0,0,0">
                     <w:txbxContent>
                       <w:p>
                         <w:pPr>
-                          <w:pStyle w:val="Caption"/>
+                          <w:pStyle w:val="Lgende"/>
                           <w:rPr>
                             <w:sz w:val="24"/>
                             <w:szCs w:val="20"/>
@@ -14788,7 +16510,7 @@
     </w:p>
     <w:p>
       <w:pPr>
-        <w:pStyle w:val="Heading1"/>
+        <w:pStyle w:val="Titre1"/>
       </w:pPr>
       <w:bookmarkStart w:id="7" w:name="_Toc435460413"/>
       <w:r>
@@ -14950,7 +16672,7 @@
 </file>
 
 <file path=word/endnotes.xml><?xml version="1.0" encoding="utf-8"?>
-<w:endnotes xmlns:wpc="http://schemas.microsoft.com/office/word/2010/wordprocessingCanvas" xmlns:cx="http://schemas.microsoft.com/office/drawing/2014/chartex" xmlns:cx1="http://schemas.microsoft.com/office/drawing/2015/9/8/chartex" xmlns:mc="http://schemas.openxmlformats.org/markup-compatibility/2006" xmlns:o="urn:schemas-microsoft-com:office:office" xmlns:r="http://schemas.openxmlformats.org/officeDocument/2006/relationships" xmlns:m="http://schemas.openxmlformats.org/officeDocument/2006/math" xmlns:v="urn:schemas-microsoft-com:vml" xmlns:wp14="http://schemas.microsoft.com/office/word/2010/wordprocessingDrawing" xmlns:wp="http://schemas.openxmlformats.org/drawingml/2006/wordprocessingDrawing" xmlns:w10="urn:schemas-microsoft-com:office:word" xmlns:w="http://schemas.openxmlformats.org/wordprocessingml/2006/main" xmlns:w14="http://schemas.microsoft.com/office/word/2010/wordml" xmlns:w15="http://schemas.microsoft.com/office/word/2012/wordml" xmlns:w16se="http://schemas.microsoft.com/office/word/2015/wordml/symex" xmlns:wpg="http://schemas.microsoft.com/office/word/2010/wordprocessingGroup" xmlns:wpi="http://schemas.microsoft.com/office/word/2010/wordprocessingInk" xmlns:wne="http://schemas.microsoft.com/office/word/2006/wordml" xmlns:wps="http://schemas.microsoft.com/office/word/2010/wordprocessingShape" mc:Ignorable="w14 w15 w16se wp14">
+<w:endnotes xmlns:wpc="http://schemas.microsoft.com/office/word/2010/wordprocessingCanvas" xmlns:mc="http://schemas.openxmlformats.org/markup-compatibility/2006" xmlns:o="urn:schemas-microsoft-com:office:office" xmlns:r="http://schemas.openxmlformats.org/officeDocument/2006/relationships" xmlns:m="http://schemas.openxmlformats.org/officeDocument/2006/math" xmlns:v="urn:schemas-microsoft-com:vml" xmlns:wp14="http://schemas.microsoft.com/office/word/2010/wordprocessingDrawing" xmlns:wp="http://schemas.openxmlformats.org/drawingml/2006/wordprocessingDrawing" xmlns:w10="urn:schemas-microsoft-com:office:word" xmlns:w="http://schemas.openxmlformats.org/wordprocessingml/2006/main" xmlns:w14="http://schemas.microsoft.com/office/word/2010/wordml" xmlns:w15="http://schemas.microsoft.com/office/word/2012/wordml" xmlns:wpg="http://schemas.microsoft.com/office/word/2010/wordprocessingGroup" xmlns:wpi="http://schemas.microsoft.com/office/word/2010/wordprocessingInk" xmlns:wne="http://schemas.microsoft.com/office/word/2006/wordml" xmlns:wps="http://schemas.microsoft.com/office/word/2010/wordprocessingShape" mc:Ignorable="w14 w15 wp14">
   <w:endnote w:type="separator" w:id="-1">
     <w:p>
       <w:r>
@@ -14975,7 +16697,7 @@
 </file>
 
 <file path=word/footer1.xml><?xml version="1.0" encoding="utf-8"?>
-<w:ftr xmlns:wpc="http://schemas.microsoft.com/office/word/2010/wordprocessingCanvas" xmlns:cx="http://schemas.microsoft.com/office/drawing/2014/chartex" xmlns:cx1="http://schemas.microsoft.com/office/drawing/2015/9/8/chartex" xmlns:mc="http://schemas.openxmlformats.org/markup-compatibility/2006" xmlns:o="urn:schemas-microsoft-com:office:office" xmlns:r="http://schemas.openxmlformats.org/officeDocument/2006/relationships" xmlns:m="http://schemas.openxmlformats.org/officeDocument/2006/math" xmlns:v="urn:schemas-microsoft-com:vml" xmlns:wp14="http://schemas.microsoft.com/office/word/2010/wordprocessingDrawing" xmlns:wp="http://schemas.openxmlformats.org/drawingml/2006/wordprocessingDrawing" xmlns:w10="urn:schemas-microsoft-com:office:word" xmlns:w="http://schemas.openxmlformats.org/wordprocessingml/2006/main" xmlns:w14="http://schemas.microsoft.com/office/word/2010/wordml" xmlns:w15="http://schemas.microsoft.com/office/word/2012/wordml" xmlns:w16se="http://schemas.microsoft.com/office/word/2015/wordml/symex" xmlns:wpg="http://schemas.microsoft.com/office/word/2010/wordprocessingGroup" xmlns:wpi="http://schemas.microsoft.com/office/word/2010/wordprocessingInk" xmlns:wne="http://schemas.microsoft.com/office/word/2006/wordml" xmlns:wps="http://schemas.microsoft.com/office/word/2010/wordprocessingShape" mc:Ignorable="w14 w15 w16se wp14">
+<w:ftr xmlns:wpc="http://schemas.microsoft.com/office/word/2010/wordprocessingCanvas" xmlns:mc="http://schemas.openxmlformats.org/markup-compatibility/2006" xmlns:o="urn:schemas-microsoft-com:office:office" xmlns:r="http://schemas.openxmlformats.org/officeDocument/2006/relationships" xmlns:m="http://schemas.openxmlformats.org/officeDocument/2006/math" xmlns:v="urn:schemas-microsoft-com:vml" xmlns:wp14="http://schemas.microsoft.com/office/word/2010/wordprocessingDrawing" xmlns:wp="http://schemas.openxmlformats.org/drawingml/2006/wordprocessingDrawing" xmlns:w10="urn:schemas-microsoft-com:office:word" xmlns:w="http://schemas.openxmlformats.org/wordprocessingml/2006/main" xmlns:w14="http://schemas.microsoft.com/office/word/2010/wordml" xmlns:w15="http://schemas.microsoft.com/office/word/2012/wordml" xmlns:wpg="http://schemas.microsoft.com/office/word/2010/wordprocessingGroup" xmlns:wpi="http://schemas.microsoft.com/office/word/2010/wordprocessingInk" xmlns:wne="http://schemas.microsoft.com/office/word/2006/wordml" xmlns:wps="http://schemas.microsoft.com/office/word/2010/wordprocessingShape" mc:Ignorable="w14 w15 wp14">
   <w:sdt>
     <w:sdtPr>
       <w:id w:val="-280498321"/>
@@ -14984,10 +16706,11 @@
         <w:docPartUnique/>
       </w:docPartObj>
     </w:sdtPr>
+    <w:sdtEndPr/>
     <w:sdtContent>
       <w:p>
         <w:pPr>
-          <w:pStyle w:val="Footer"/>
+          <w:pStyle w:val="Pieddepage"/>
           <w:jc w:val="right"/>
         </w:pPr>
         <w:r>
@@ -15004,7 +16727,7 @@
             <w:noProof/>
             <w:lang w:val="fr-FR"/>
           </w:rPr>
-          <w:t>13</w:t>
+          <w:t>6</w:t>
         </w:r>
         <w:r>
           <w:fldChar w:fldCharType="end"/>
@@ -15014,7 +16737,7 @@
   </w:sdt>
   <w:p>
     <w:pPr>
-      <w:pStyle w:val="Footer"/>
+      <w:pStyle w:val="Pieddepage"/>
     </w:pPr>
   </w:p>
   <w:p/>
@@ -15022,7 +16745,7 @@
 </file>
 
 <file path=word/footnotes.xml><?xml version="1.0" encoding="utf-8"?>
-<w:footnotes xmlns:wpc="http://schemas.microsoft.com/office/word/2010/wordprocessingCanvas" xmlns:cx="http://schemas.microsoft.com/office/drawing/2014/chartex" xmlns:cx1="http://schemas.microsoft.com/office/drawing/2015/9/8/chartex" xmlns:mc="http://schemas.openxmlformats.org/markup-compatibility/2006" xmlns:o="urn:schemas-microsoft-com:office:office" xmlns:r="http://schemas.openxmlformats.org/officeDocument/2006/relationships" xmlns:m="http://schemas.openxmlformats.org/officeDocument/2006/math" xmlns:v="urn:schemas-microsoft-com:vml" xmlns:wp14="http://schemas.microsoft.com/office/word/2010/wordprocessingDrawing" xmlns:wp="http://schemas.openxmlformats.org/drawingml/2006/wordprocessingDrawing" xmlns:w10="urn:schemas-microsoft-com:office:word" xmlns:w="http://schemas.openxmlformats.org/wordprocessingml/2006/main" xmlns:w14="http://schemas.microsoft.com/office/word/2010/wordml" xmlns:w15="http://schemas.microsoft.com/office/word/2012/wordml" xmlns:w16se="http://schemas.microsoft.com/office/word/2015/wordml/symex" xmlns:wpg="http://schemas.microsoft.com/office/word/2010/wordprocessingGroup" xmlns:wpi="http://schemas.microsoft.com/office/word/2010/wordprocessingInk" xmlns:wne="http://schemas.microsoft.com/office/word/2006/wordml" xmlns:wps="http://schemas.microsoft.com/office/word/2010/wordprocessingShape" mc:Ignorable="w14 w15 w16se wp14">
+<w:footnotes xmlns:wpc="http://schemas.microsoft.com/office/word/2010/wordprocessingCanvas" xmlns:mc="http://schemas.openxmlformats.org/markup-compatibility/2006" xmlns:o="urn:schemas-microsoft-com:office:office" xmlns:r="http://schemas.openxmlformats.org/officeDocument/2006/relationships" xmlns:m="http://schemas.openxmlformats.org/officeDocument/2006/math" xmlns:v="urn:schemas-microsoft-com:vml" xmlns:wp14="http://schemas.microsoft.com/office/word/2010/wordprocessingDrawing" xmlns:wp="http://schemas.openxmlformats.org/drawingml/2006/wordprocessingDrawing" xmlns:w10="urn:schemas-microsoft-com:office:word" xmlns:w="http://schemas.openxmlformats.org/wordprocessingml/2006/main" xmlns:w14="http://schemas.microsoft.com/office/word/2010/wordml" xmlns:w15="http://schemas.microsoft.com/office/word/2012/wordml" xmlns:wpg="http://schemas.microsoft.com/office/word/2010/wordprocessingGroup" xmlns:wpi="http://schemas.microsoft.com/office/word/2010/wordprocessingInk" xmlns:wne="http://schemas.microsoft.com/office/word/2006/wordml" xmlns:wps="http://schemas.microsoft.com/office/word/2010/wordprocessingShape" mc:Ignorable="w14 w15 wp14">
   <w:footnote w:type="separator" w:id="-1">
     <w:p>
       <w:r>
@@ -15047,10 +16770,10 @@
 </file>
 
 <file path=word/header1.xml><?xml version="1.0" encoding="utf-8"?>
-<w:hdr xmlns:wpc="http://schemas.microsoft.com/office/word/2010/wordprocessingCanvas" xmlns:cx="http://schemas.microsoft.com/office/drawing/2014/chartex" xmlns:cx1="http://schemas.microsoft.com/office/drawing/2015/9/8/chartex" xmlns:mc="http://schemas.openxmlformats.org/markup-compatibility/2006" xmlns:o="urn:schemas-microsoft-com:office:office" xmlns:r="http://schemas.openxmlformats.org/officeDocument/2006/relationships" xmlns:m="http://schemas.openxmlformats.org/officeDocument/2006/math" xmlns:v="urn:schemas-microsoft-com:vml" xmlns:wp14="http://schemas.microsoft.com/office/word/2010/wordprocessingDrawing" xmlns:wp="http://schemas.openxmlformats.org/drawingml/2006/wordprocessingDrawing" xmlns:w10="urn:schemas-microsoft-com:office:word" xmlns:w="http://schemas.openxmlformats.org/wordprocessingml/2006/main" xmlns:w14="http://schemas.microsoft.com/office/word/2010/wordml" xmlns:w15="http://schemas.microsoft.com/office/word/2012/wordml" xmlns:w16se="http://schemas.microsoft.com/office/word/2015/wordml/symex" xmlns:wpg="http://schemas.microsoft.com/office/word/2010/wordprocessingGroup" xmlns:wpi="http://schemas.microsoft.com/office/word/2010/wordprocessingInk" xmlns:wne="http://schemas.microsoft.com/office/word/2006/wordml" xmlns:wps="http://schemas.microsoft.com/office/word/2010/wordprocessingShape" mc:Ignorable="w14 w15 w16se wp14">
+<w:hdr xmlns:wpc="http://schemas.microsoft.com/office/word/2010/wordprocessingCanvas" xmlns:mc="http://schemas.openxmlformats.org/markup-compatibility/2006" xmlns:o="urn:schemas-microsoft-com:office:office" xmlns:r="http://schemas.openxmlformats.org/officeDocument/2006/relationships" xmlns:m="http://schemas.openxmlformats.org/officeDocument/2006/math" xmlns:v="urn:schemas-microsoft-com:vml" xmlns:wp14="http://schemas.microsoft.com/office/word/2010/wordprocessingDrawing" xmlns:wp="http://schemas.openxmlformats.org/drawingml/2006/wordprocessingDrawing" xmlns:w10="urn:schemas-microsoft-com:office:word" xmlns:w="http://schemas.openxmlformats.org/wordprocessingml/2006/main" xmlns:w14="http://schemas.microsoft.com/office/word/2010/wordml" xmlns:w15="http://schemas.microsoft.com/office/word/2012/wordml" xmlns:wpg="http://schemas.microsoft.com/office/word/2010/wordprocessingGroup" xmlns:wpi="http://schemas.microsoft.com/office/word/2010/wordprocessingInk" xmlns:wne="http://schemas.microsoft.com/office/word/2006/wordml" xmlns:wps="http://schemas.microsoft.com/office/word/2010/wordprocessingShape" mc:Ignorable="w14 w15 wp14">
   <w:p>
     <w:pPr>
-      <w:pStyle w:val="Header"/>
+      <w:pStyle w:val="En-tte"/>
       <w:jc w:val="right"/>
     </w:pPr>
     <w:r>
@@ -15112,7 +16835,7 @@
 </file>
 
 <file path=word/numbering.xml><?xml version="1.0" encoding="utf-8"?>
-<w:numbering xmlns:wpc="http://schemas.microsoft.com/office/word/2010/wordprocessingCanvas" xmlns:cx="http://schemas.microsoft.com/office/drawing/2014/chartex" xmlns:cx1="http://schemas.microsoft.com/office/drawing/2015/9/8/chartex" xmlns:mc="http://schemas.openxmlformats.org/markup-compatibility/2006" xmlns:o="urn:schemas-microsoft-com:office:office" xmlns:r="http://schemas.openxmlformats.org/officeDocument/2006/relationships" xmlns:m="http://schemas.openxmlformats.org/officeDocument/2006/math" xmlns:v="urn:schemas-microsoft-com:vml" xmlns:wp14="http://schemas.microsoft.com/office/word/2010/wordprocessingDrawing" xmlns:wp="http://schemas.openxmlformats.org/drawingml/2006/wordprocessingDrawing" xmlns:w10="urn:schemas-microsoft-com:office:word" xmlns:w="http://schemas.openxmlformats.org/wordprocessingml/2006/main" xmlns:w14="http://schemas.microsoft.com/office/word/2010/wordml" xmlns:w15="http://schemas.microsoft.com/office/word/2012/wordml" xmlns:w16se="http://schemas.microsoft.com/office/word/2015/wordml/symex" xmlns:wpg="http://schemas.microsoft.com/office/word/2010/wordprocessingGroup" xmlns:wpi="http://schemas.microsoft.com/office/word/2010/wordprocessingInk" xmlns:wne="http://schemas.microsoft.com/office/word/2006/wordml" xmlns:wps="http://schemas.microsoft.com/office/word/2010/wordprocessingShape" mc:Ignorable="w14 w15 w16se wp14">
+<w:numbering xmlns:wpc="http://schemas.microsoft.com/office/word/2010/wordprocessingCanvas" xmlns:mc="http://schemas.openxmlformats.org/markup-compatibility/2006" xmlns:o="urn:schemas-microsoft-com:office:office" xmlns:r="http://schemas.openxmlformats.org/officeDocument/2006/relationships" xmlns:m="http://schemas.openxmlformats.org/officeDocument/2006/math" xmlns:v="urn:schemas-microsoft-com:vml" xmlns:wp14="http://schemas.microsoft.com/office/word/2010/wordprocessingDrawing" xmlns:wp="http://schemas.openxmlformats.org/drawingml/2006/wordprocessingDrawing" xmlns:w10="urn:schemas-microsoft-com:office:word" xmlns:w="http://schemas.openxmlformats.org/wordprocessingml/2006/main" xmlns:w14="http://schemas.microsoft.com/office/word/2010/wordml" xmlns:w15="http://schemas.microsoft.com/office/word/2012/wordml" xmlns:wpg="http://schemas.microsoft.com/office/word/2010/wordprocessingGroup" xmlns:wpi="http://schemas.microsoft.com/office/word/2010/wordprocessingInk" xmlns:wne="http://schemas.microsoft.com/office/word/2006/wordml" xmlns:wps="http://schemas.microsoft.com/office/word/2010/wordprocessingShape" mc:Ignorable="w14 w15 wp14">
   <w:abstractNum w:abstractNumId="0" w15:restartNumberingAfterBreak="0">
     <w:nsid w:val="00991626"/>
     <w:multiLevelType w:val="hybridMultilevel"/>
@@ -15227,6 +16950,119 @@
     </w:lvl>
   </w:abstractNum>
   <w:abstractNum w:abstractNumId="1" w15:restartNumberingAfterBreak="0">
+    <w:nsid w:val="1F536F5C"/>
+    <w:multiLevelType w:val="hybridMultilevel"/>
+    <w:tmpl w:val="F56E06A0"/>
+    <w:lvl w:ilvl="0" w:tplc="04090001">
+      <w:start w:val="1"/>
+      <w:numFmt w:val="bullet"/>
+      <w:lvlText w:val=""/>
+      <w:lvlJc w:val="left"/>
+      <w:pPr>
+        <w:ind w:left="720" w:hanging="360"/>
+      </w:pPr>
+      <w:rPr>
+        <w:rFonts w:ascii="Symbol" w:hAnsi="Symbol" w:hint="default"/>
+      </w:rPr>
+    </w:lvl>
+    <w:lvl w:ilvl="1" w:tplc="04090003" w:tentative="1">
+      <w:start w:val="1"/>
+      <w:numFmt w:val="bullet"/>
+      <w:lvlText w:val="o"/>
+      <w:lvlJc w:val="left"/>
+      <w:pPr>
+        <w:ind w:left="1440" w:hanging="360"/>
+      </w:pPr>
+      <w:rPr>
+        <w:rFonts w:ascii="Courier New" w:hAnsi="Courier New" w:cs="Courier New" w:hint="default"/>
+      </w:rPr>
+    </w:lvl>
+    <w:lvl w:ilvl="2" w:tplc="04090005" w:tentative="1">
+      <w:start w:val="1"/>
+      <w:numFmt w:val="bullet"/>
+      <w:lvlText w:val=""/>
+      <w:lvlJc w:val="left"/>
+      <w:pPr>
+        <w:ind w:left="2160" w:hanging="360"/>
+      </w:pPr>
+      <w:rPr>
+        <w:rFonts w:ascii="Wingdings" w:hAnsi="Wingdings" w:hint="default"/>
+      </w:rPr>
+    </w:lvl>
+    <w:lvl w:ilvl="3" w:tplc="04090001" w:tentative="1">
+      <w:start w:val="1"/>
+      <w:numFmt w:val="bullet"/>
+      <w:lvlText w:val=""/>
+      <w:lvlJc w:val="left"/>
+      <w:pPr>
+        <w:ind w:left="2880" w:hanging="360"/>
+      </w:pPr>
+      <w:rPr>
+        <w:rFonts w:ascii="Symbol" w:hAnsi="Symbol" w:hint="default"/>
+      </w:rPr>
+    </w:lvl>
+    <w:lvl w:ilvl="4" w:tplc="04090003" w:tentative="1">
+      <w:start w:val="1"/>
+      <w:numFmt w:val="bullet"/>
+      <w:lvlText w:val="o"/>
+      <w:lvlJc w:val="left"/>
+      <w:pPr>
+        <w:ind w:left="3600" w:hanging="360"/>
+      </w:pPr>
+      <w:rPr>
+        <w:rFonts w:ascii="Courier New" w:hAnsi="Courier New" w:cs="Courier New" w:hint="default"/>
+      </w:rPr>
+    </w:lvl>
+    <w:lvl w:ilvl="5" w:tplc="04090005" w:tentative="1">
+      <w:start w:val="1"/>
+      <w:numFmt w:val="bullet"/>
+      <w:lvlText w:val=""/>
+      <w:lvlJc w:val="left"/>
+      <w:pPr>
+        <w:ind w:left="4320" w:hanging="360"/>
+      </w:pPr>
+      <w:rPr>
+        <w:rFonts w:ascii="Wingdings" w:hAnsi="Wingdings" w:hint="default"/>
+      </w:rPr>
+    </w:lvl>
+    <w:lvl w:ilvl="6" w:tplc="04090001" w:tentative="1">
+      <w:start w:val="1"/>
+      <w:numFmt w:val="bullet"/>
+      <w:lvlText w:val=""/>
+      <w:lvlJc w:val="left"/>
+      <w:pPr>
+        <w:ind w:left="5040" w:hanging="360"/>
+      </w:pPr>
+      <w:rPr>
+        <w:rFonts w:ascii="Symbol" w:hAnsi="Symbol" w:hint="default"/>
+      </w:rPr>
+    </w:lvl>
+    <w:lvl w:ilvl="7" w:tplc="04090003" w:tentative="1">
+      <w:start w:val="1"/>
+      <w:numFmt w:val="bullet"/>
+      <w:lvlText w:val="o"/>
+      <w:lvlJc w:val="left"/>
+      <w:pPr>
+        <w:ind w:left="5760" w:hanging="360"/>
+      </w:pPr>
+      <w:rPr>
+        <w:rFonts w:ascii="Courier New" w:hAnsi="Courier New" w:cs="Courier New" w:hint="default"/>
+      </w:rPr>
+    </w:lvl>
+    <w:lvl w:ilvl="8" w:tplc="04090005" w:tentative="1">
+      <w:start w:val="1"/>
+      <w:numFmt w:val="bullet"/>
+      <w:lvlText w:val=""/>
+      <w:lvlJc w:val="left"/>
+      <w:pPr>
+        <w:ind w:left="6480" w:hanging="360"/>
+      </w:pPr>
+      <w:rPr>
+        <w:rFonts w:ascii="Wingdings" w:hAnsi="Wingdings" w:hint="default"/>
+      </w:rPr>
+    </w:lvl>
+  </w:abstractNum>
+  <w:abstractNum w:abstractNumId="2" w15:restartNumberingAfterBreak="0">
     <w:nsid w:val="27EE124F"/>
     <w:multiLevelType w:val="hybridMultilevel"/>
     <w:tmpl w:val="45D0D28E"/>
@@ -15315,7 +17151,7 @@
       </w:pPr>
     </w:lvl>
   </w:abstractNum>
-  <w:abstractNum w:abstractNumId="2" w15:restartNumberingAfterBreak="0">
+  <w:abstractNum w:abstractNumId="3" w15:restartNumberingAfterBreak="0">
     <w:nsid w:val="39A243D2"/>
     <w:multiLevelType w:val="hybridMultilevel"/>
     <w:tmpl w:val="A8881C06"/>
@@ -15404,7 +17240,233 @@
       </w:pPr>
     </w:lvl>
   </w:abstractNum>
-  <w:abstractNum w:abstractNumId="3" w15:restartNumberingAfterBreak="0">
+  <w:abstractNum w:abstractNumId="4" w15:restartNumberingAfterBreak="0">
+    <w:nsid w:val="421E4783"/>
+    <w:multiLevelType w:val="hybridMultilevel"/>
+    <w:tmpl w:val="7B061BE8"/>
+    <w:lvl w:ilvl="0" w:tplc="04090001">
+      <w:start w:val="1"/>
+      <w:numFmt w:val="bullet"/>
+      <w:lvlText w:val=""/>
+      <w:lvlJc w:val="left"/>
+      <w:pPr>
+        <w:ind w:left="776" w:hanging="360"/>
+      </w:pPr>
+      <w:rPr>
+        <w:rFonts w:ascii="Symbol" w:hAnsi="Symbol" w:hint="default"/>
+      </w:rPr>
+    </w:lvl>
+    <w:lvl w:ilvl="1" w:tplc="04090003" w:tentative="1">
+      <w:start w:val="1"/>
+      <w:numFmt w:val="bullet"/>
+      <w:lvlText w:val="o"/>
+      <w:lvlJc w:val="left"/>
+      <w:pPr>
+        <w:ind w:left="1496" w:hanging="360"/>
+      </w:pPr>
+      <w:rPr>
+        <w:rFonts w:ascii="Courier New" w:hAnsi="Courier New" w:cs="Courier New" w:hint="default"/>
+      </w:rPr>
+    </w:lvl>
+    <w:lvl w:ilvl="2" w:tplc="04090005" w:tentative="1">
+      <w:start w:val="1"/>
+      <w:numFmt w:val="bullet"/>
+      <w:lvlText w:val=""/>
+      <w:lvlJc w:val="left"/>
+      <w:pPr>
+        <w:ind w:left="2216" w:hanging="360"/>
+      </w:pPr>
+      <w:rPr>
+        <w:rFonts w:ascii="Wingdings" w:hAnsi="Wingdings" w:hint="default"/>
+      </w:rPr>
+    </w:lvl>
+    <w:lvl w:ilvl="3" w:tplc="04090001" w:tentative="1">
+      <w:start w:val="1"/>
+      <w:numFmt w:val="bullet"/>
+      <w:lvlText w:val=""/>
+      <w:lvlJc w:val="left"/>
+      <w:pPr>
+        <w:ind w:left="2936" w:hanging="360"/>
+      </w:pPr>
+      <w:rPr>
+        <w:rFonts w:ascii="Symbol" w:hAnsi="Symbol" w:hint="default"/>
+      </w:rPr>
+    </w:lvl>
+    <w:lvl w:ilvl="4" w:tplc="04090003" w:tentative="1">
+      <w:start w:val="1"/>
+      <w:numFmt w:val="bullet"/>
+      <w:lvlText w:val="o"/>
+      <w:lvlJc w:val="left"/>
+      <w:pPr>
+        <w:ind w:left="3656" w:hanging="360"/>
+      </w:pPr>
+      <w:rPr>
+        <w:rFonts w:ascii="Courier New" w:hAnsi="Courier New" w:cs="Courier New" w:hint="default"/>
+      </w:rPr>
+    </w:lvl>
+    <w:lvl w:ilvl="5" w:tplc="04090005" w:tentative="1">
+      <w:start w:val="1"/>
+      <w:numFmt w:val="bullet"/>
+      <w:lvlText w:val=""/>
+      <w:lvlJc w:val="left"/>
+      <w:pPr>
+        <w:ind w:left="4376" w:hanging="360"/>
+      </w:pPr>
+      <w:rPr>
+        <w:rFonts w:ascii="Wingdings" w:hAnsi="Wingdings" w:hint="default"/>
+      </w:rPr>
+    </w:lvl>
+    <w:lvl w:ilvl="6" w:tplc="04090001" w:tentative="1">
+      <w:start w:val="1"/>
+      <w:numFmt w:val="bullet"/>
+      <w:lvlText w:val=""/>
+      <w:lvlJc w:val="left"/>
+      <w:pPr>
+        <w:ind w:left="5096" w:hanging="360"/>
+      </w:pPr>
+      <w:rPr>
+        <w:rFonts w:ascii="Symbol" w:hAnsi="Symbol" w:hint="default"/>
+      </w:rPr>
+    </w:lvl>
+    <w:lvl w:ilvl="7" w:tplc="04090003" w:tentative="1">
+      <w:start w:val="1"/>
+      <w:numFmt w:val="bullet"/>
+      <w:lvlText w:val="o"/>
+      <w:lvlJc w:val="left"/>
+      <w:pPr>
+        <w:ind w:left="5816" w:hanging="360"/>
+      </w:pPr>
+      <w:rPr>
+        <w:rFonts w:ascii="Courier New" w:hAnsi="Courier New" w:cs="Courier New" w:hint="default"/>
+      </w:rPr>
+    </w:lvl>
+    <w:lvl w:ilvl="8" w:tplc="04090005" w:tentative="1">
+      <w:start w:val="1"/>
+      <w:numFmt w:val="bullet"/>
+      <w:lvlText w:val=""/>
+      <w:lvlJc w:val="left"/>
+      <w:pPr>
+        <w:ind w:left="6536" w:hanging="360"/>
+      </w:pPr>
+      <w:rPr>
+        <w:rFonts w:ascii="Wingdings" w:hAnsi="Wingdings" w:hint="default"/>
+      </w:rPr>
+    </w:lvl>
+  </w:abstractNum>
+  <w:abstractNum w:abstractNumId="5" w15:restartNumberingAfterBreak="0">
+    <w:nsid w:val="549A6B10"/>
+    <w:multiLevelType w:val="hybridMultilevel"/>
+    <w:tmpl w:val="4C74897E"/>
+    <w:lvl w:ilvl="0" w:tplc="04090001">
+      <w:start w:val="1"/>
+      <w:numFmt w:val="bullet"/>
+      <w:lvlText w:val=""/>
+      <w:lvlJc w:val="left"/>
+      <w:pPr>
+        <w:ind w:left="720" w:hanging="360"/>
+      </w:pPr>
+      <w:rPr>
+        <w:rFonts w:ascii="Symbol" w:hAnsi="Symbol" w:hint="default"/>
+      </w:rPr>
+    </w:lvl>
+    <w:lvl w:ilvl="1" w:tplc="04090003" w:tentative="1">
+      <w:start w:val="1"/>
+      <w:numFmt w:val="bullet"/>
+      <w:lvlText w:val="o"/>
+      <w:lvlJc w:val="left"/>
+      <w:pPr>
+        <w:ind w:left="1440" w:hanging="360"/>
+      </w:pPr>
+      <w:rPr>
+        <w:rFonts w:ascii="Courier New" w:hAnsi="Courier New" w:cs="Courier New" w:hint="default"/>
+      </w:rPr>
+    </w:lvl>
+    <w:lvl w:ilvl="2" w:tplc="04090005" w:tentative="1">
+      <w:start w:val="1"/>
+      <w:numFmt w:val="bullet"/>
+      <w:lvlText w:val=""/>
+      <w:lvlJc w:val="left"/>
+      <w:pPr>
+        <w:ind w:left="2160" w:hanging="360"/>
+      </w:pPr>
+      <w:rPr>
+        <w:rFonts w:ascii="Wingdings" w:hAnsi="Wingdings" w:hint="default"/>
+      </w:rPr>
+    </w:lvl>
+    <w:lvl w:ilvl="3" w:tplc="04090001" w:tentative="1">
+      <w:start w:val="1"/>
+      <w:numFmt w:val="bullet"/>
+      <w:lvlText w:val=""/>
+      <w:lvlJc w:val="left"/>
+      <w:pPr>
+        <w:ind w:left="2880" w:hanging="360"/>
+      </w:pPr>
+      <w:rPr>
+        <w:rFonts w:ascii="Symbol" w:hAnsi="Symbol" w:hint="default"/>
+      </w:rPr>
+    </w:lvl>
+    <w:lvl w:ilvl="4" w:tplc="04090003" w:tentative="1">
+      <w:start w:val="1"/>
+      <w:numFmt w:val="bullet"/>
+      <w:lvlText w:val="o"/>
+      <w:lvlJc w:val="left"/>
+      <w:pPr>
+        <w:ind w:left="3600" w:hanging="360"/>
+      </w:pPr>
+      <w:rPr>
+        <w:rFonts w:ascii="Courier New" w:hAnsi="Courier New" w:cs="Courier New" w:hint="default"/>
+      </w:rPr>
+    </w:lvl>
+    <w:lvl w:ilvl="5" w:tplc="04090005" w:tentative="1">
+      <w:start w:val="1"/>
+      <w:numFmt w:val="bullet"/>
+      <w:lvlText w:val=""/>
+      <w:lvlJc w:val="left"/>
+      <w:pPr>
+        <w:ind w:left="4320" w:hanging="360"/>
+      </w:pPr>
+      <w:rPr>
+        <w:rFonts w:ascii="Wingdings" w:hAnsi="Wingdings" w:hint="default"/>
+      </w:rPr>
+    </w:lvl>
+    <w:lvl w:ilvl="6" w:tplc="04090001" w:tentative="1">
+      <w:start w:val="1"/>
+      <w:numFmt w:val="bullet"/>
+      <w:lvlText w:val=""/>
+      <w:lvlJc w:val="left"/>
+      <w:pPr>
+        <w:ind w:left="5040" w:hanging="360"/>
+      </w:pPr>
+      <w:rPr>
+        <w:rFonts w:ascii="Symbol" w:hAnsi="Symbol" w:hint="default"/>
+      </w:rPr>
+    </w:lvl>
+    <w:lvl w:ilvl="7" w:tplc="04090003" w:tentative="1">
+      <w:start w:val="1"/>
+      <w:numFmt w:val="bullet"/>
+      <w:lvlText w:val="o"/>
+      <w:lvlJc w:val="left"/>
+      <w:pPr>
+        <w:ind w:left="5760" w:hanging="360"/>
+      </w:pPr>
+      <w:rPr>
+        <w:rFonts w:ascii="Courier New" w:hAnsi="Courier New" w:cs="Courier New" w:hint="default"/>
+      </w:rPr>
+    </w:lvl>
+    <w:lvl w:ilvl="8" w:tplc="04090005" w:tentative="1">
+      <w:start w:val="1"/>
+      <w:numFmt w:val="bullet"/>
+      <w:lvlText w:val=""/>
+      <w:lvlJc w:val="left"/>
+      <w:pPr>
+        <w:ind w:left="6480" w:hanging="360"/>
+      </w:pPr>
+      <w:rPr>
+        <w:rFonts w:ascii="Wingdings" w:hAnsi="Wingdings" w:hint="default"/>
+      </w:rPr>
+    </w:lvl>
+  </w:abstractNum>
+  <w:abstractNum w:abstractNumId="6" w15:restartNumberingAfterBreak="0">
     <w:nsid w:val="6A63302A"/>
     <w:multiLevelType w:val="hybridMultilevel"/>
     <w:tmpl w:val="AEE63A86"/>
@@ -15497,19 +17559,28 @@
     <w:abstractNumId w:val="0"/>
   </w:num>
   <w:num w:numId="2">
+    <w:abstractNumId w:val="2"/>
+  </w:num>
+  <w:num w:numId="3">
+    <w:abstractNumId w:val="3"/>
+  </w:num>
+  <w:num w:numId="4">
+    <w:abstractNumId w:val="6"/>
+  </w:num>
+  <w:num w:numId="5">
+    <w:abstractNumId w:val="4"/>
+  </w:num>
+  <w:num w:numId="6">
     <w:abstractNumId w:val="1"/>
   </w:num>
-  <w:num w:numId="3">
-    <w:abstractNumId w:val="2"/>
-  </w:num>
-  <w:num w:numId="4">
-    <w:abstractNumId w:val="3"/>
+  <w:num w:numId="7">
+    <w:abstractNumId w:val="5"/>
   </w:num>
 </w:numbering>
 </file>
 
 <file path=word/styles.xml><?xml version="1.0" encoding="utf-8"?>
-<w:styles xmlns:mc="http://schemas.openxmlformats.org/markup-compatibility/2006" xmlns:r="http://schemas.openxmlformats.org/officeDocument/2006/relationships" xmlns:w="http://schemas.openxmlformats.org/wordprocessingml/2006/main" xmlns:w14="http://schemas.microsoft.com/office/word/2010/wordml" xmlns:w15="http://schemas.microsoft.com/office/word/2012/wordml" xmlns:w16se="http://schemas.microsoft.com/office/word/2015/wordml/symex" mc:Ignorable="w14 w15 w16se">
+<w:styles xmlns:mc="http://schemas.openxmlformats.org/markup-compatibility/2006" xmlns:r="http://schemas.openxmlformats.org/officeDocument/2006/relationships" xmlns:w="http://schemas.openxmlformats.org/wordprocessingml/2006/main" xmlns:w14="http://schemas.microsoft.com/office/word/2010/wordml" xmlns:w15="http://schemas.microsoft.com/office/word/2012/wordml" mc:Ignorable="w14 w15">
   <w:docDefaults>
     <w:rPrDefault>
       <w:rPr>
@@ -15912,11 +17983,11 @@
       <w:lang w:val="fr-CA" w:eastAsia="fr-FR"/>
     </w:rPr>
   </w:style>
-  <w:style w:type="paragraph" w:styleId="Heading1">
+  <w:style w:type="paragraph" w:styleId="Titre1">
     <w:name w:val="heading 1"/>
     <w:basedOn w:val="Normal"/>
     <w:next w:val="Normal"/>
-    <w:link w:val="Heading1Char"/>
+    <w:link w:val="Titre1Car"/>
     <w:uiPriority w:val="9"/>
     <w:qFormat/>
     <w:rsid w:val="00A4047D"/>
@@ -15933,11 +18004,11 @@
       <w:szCs w:val="32"/>
     </w:rPr>
   </w:style>
-  <w:style w:type="paragraph" w:styleId="Heading2">
+  <w:style w:type="paragraph" w:styleId="Titre2">
     <w:name w:val="heading 2"/>
     <w:basedOn w:val="Normal"/>
     <w:next w:val="Normal"/>
-    <w:link w:val="Heading2Char"/>
+    <w:link w:val="Titre2Car"/>
     <w:uiPriority w:val="9"/>
     <w:unhideWhenUsed/>
     <w:qFormat/>
@@ -15955,13 +18026,13 @@
       <w:szCs w:val="26"/>
     </w:rPr>
   </w:style>
-  <w:style w:type="character" w:default="1" w:styleId="DefaultParagraphFont">
+  <w:style w:type="character" w:default="1" w:styleId="Policepardfaut">
     <w:name w:val="Default Paragraph Font"/>
     <w:uiPriority w:val="1"/>
     <w:semiHidden/>
     <w:unhideWhenUsed/>
   </w:style>
-  <w:style w:type="table" w:default="1" w:styleId="TableNormal">
+  <w:style w:type="table" w:default="1" w:styleId="TableauNormal">
     <w:name w:val="Normal Table"/>
     <w:uiPriority w:val="99"/>
     <w:semiHidden/>
@@ -15976,7 +18047,7 @@
       </w:tblCellMar>
     </w:tblPr>
   </w:style>
-  <w:style w:type="numbering" w:default="1" w:styleId="NoList">
+  <w:style w:type="numbering" w:default="1" w:styleId="Aucuneliste">
     <w:name w:val="No List"/>
     <w:uiPriority w:val="99"/>
     <w:semiHidden/>
@@ -16022,9 +18093,9 @@
       <w:color w:val="auto"/>
     </w:rPr>
   </w:style>
-  <w:style w:type="table" w:styleId="TableGrid">
+  <w:style w:type="table" w:styleId="Grilledutableau">
     <w:name w:val="Table Grid"/>
-    <w:basedOn w:val="TableNormal"/>
+    <w:basedOn w:val="TableauNormal"/>
     <w:uiPriority w:val="59"/>
     <w:rsid w:val="00A4047D"/>
     <w:pPr>
@@ -16047,10 +18118,10 @@
       </w:tblBorders>
     </w:tblPr>
   </w:style>
-  <w:style w:type="paragraph" w:styleId="Header">
+  <w:style w:type="paragraph" w:styleId="En-tte">
     <w:name w:val="header"/>
     <w:basedOn w:val="Normal"/>
-    <w:link w:val="HeaderChar"/>
+    <w:link w:val="En-tteCar"/>
     <w:uiPriority w:val="99"/>
     <w:unhideWhenUsed/>
     <w:rsid w:val="00A4047D"/>
@@ -16061,10 +18132,10 @@
       </w:tabs>
     </w:pPr>
   </w:style>
-  <w:style w:type="character" w:customStyle="1" w:styleId="HeaderChar">
-    <w:name w:val="Header Char"/>
-    <w:basedOn w:val="DefaultParagraphFont"/>
-    <w:link w:val="Header"/>
+  <w:style w:type="character" w:customStyle="1" w:styleId="En-tteCar">
+    <w:name w:val="En-tête Car"/>
+    <w:basedOn w:val="Policepardfaut"/>
+    <w:link w:val="En-tte"/>
     <w:uiPriority w:val="99"/>
     <w:rsid w:val="00A4047D"/>
     <w:rPr>
@@ -16074,10 +18145,10 @@
       <w:lang w:val="fr-CA" w:eastAsia="fr-FR"/>
     </w:rPr>
   </w:style>
-  <w:style w:type="paragraph" w:styleId="Footer">
+  <w:style w:type="paragraph" w:styleId="Pieddepage">
     <w:name w:val="footer"/>
     <w:basedOn w:val="Normal"/>
-    <w:link w:val="FooterChar"/>
+    <w:link w:val="PieddepageCar"/>
     <w:uiPriority w:val="99"/>
     <w:unhideWhenUsed/>
     <w:rsid w:val="00A4047D"/>
@@ -16088,10 +18159,10 @@
       </w:tabs>
     </w:pPr>
   </w:style>
-  <w:style w:type="character" w:customStyle="1" w:styleId="FooterChar">
-    <w:name w:val="Footer Char"/>
-    <w:basedOn w:val="DefaultParagraphFont"/>
-    <w:link w:val="Footer"/>
+  <w:style w:type="character" w:customStyle="1" w:styleId="PieddepageCar">
+    <w:name w:val="Pied de page Car"/>
+    <w:basedOn w:val="Policepardfaut"/>
+    <w:link w:val="Pieddepage"/>
     <w:uiPriority w:val="99"/>
     <w:rsid w:val="00A4047D"/>
     <w:rPr>
@@ -16101,10 +18172,10 @@
       <w:lang w:val="fr-CA" w:eastAsia="fr-FR"/>
     </w:rPr>
   </w:style>
-  <w:style w:type="character" w:customStyle="1" w:styleId="Heading1Char">
-    <w:name w:val="Heading 1 Char"/>
-    <w:basedOn w:val="DefaultParagraphFont"/>
-    <w:link w:val="Heading1"/>
+  <w:style w:type="character" w:customStyle="1" w:styleId="Titre1Car">
+    <w:name w:val="Titre 1 Car"/>
+    <w:basedOn w:val="Policepardfaut"/>
+    <w:link w:val="Titre1"/>
     <w:uiPriority w:val="9"/>
     <w:rsid w:val="00A4047D"/>
     <w:rPr>
@@ -16115,9 +18186,9 @@
       <w:lang w:val="fr-CA" w:eastAsia="fr-FR"/>
     </w:rPr>
   </w:style>
-  <w:style w:type="paragraph" w:styleId="TOCHeading">
+  <w:style w:type="paragraph" w:styleId="En-ttedetabledesmatires">
     <w:name w:val="TOC Heading"/>
-    <w:basedOn w:val="Heading1"/>
+    <w:basedOn w:val="Titre1"/>
     <w:next w:val="Normal"/>
     <w:uiPriority w:val="39"/>
     <w:unhideWhenUsed/>
@@ -16131,7 +18202,7 @@
       <w:lang w:val="en-US" w:eastAsia="en-US"/>
     </w:rPr>
   </w:style>
-  <w:style w:type="paragraph" w:styleId="TOC1">
+  <w:style w:type="paragraph" w:styleId="TM1">
     <w:name w:val="toc 1"/>
     <w:basedOn w:val="Normal"/>
     <w:next w:val="Normal"/>
@@ -16143,9 +18214,9 @@
       <w:spacing w:after="100"/>
     </w:pPr>
   </w:style>
-  <w:style w:type="character" w:styleId="Hyperlink">
+  <w:style w:type="character" w:styleId="Lienhypertexte">
     <w:name w:val="Hyperlink"/>
-    <w:basedOn w:val="DefaultParagraphFont"/>
+    <w:basedOn w:val="Policepardfaut"/>
     <w:uiPriority w:val="99"/>
     <w:unhideWhenUsed/>
     <w:rsid w:val="000F659A"/>
@@ -16154,7 +18225,7 @@
       <w:u w:val="single"/>
     </w:rPr>
   </w:style>
-  <w:style w:type="paragraph" w:styleId="Caption">
+  <w:style w:type="paragraph" w:styleId="Lgende">
     <w:name w:val="caption"/>
     <w:basedOn w:val="Normal"/>
     <w:next w:val="Normal"/>
@@ -16173,9 +18244,9 @@
       <w:szCs w:val="18"/>
     </w:rPr>
   </w:style>
-  <w:style w:type="character" w:styleId="PlaceholderText">
+  <w:style w:type="character" w:styleId="Textedelespacerserv">
     <w:name w:val="Placeholder Text"/>
-    <w:basedOn w:val="DefaultParagraphFont"/>
+    <w:basedOn w:val="Policepardfaut"/>
     <w:uiPriority w:val="99"/>
     <w:semiHidden/>
     <w:rsid w:val="00A71FE6"/>
@@ -16183,10 +18254,10 @@
       <w:color w:val="808080"/>
     </w:rPr>
   </w:style>
-  <w:style w:type="character" w:customStyle="1" w:styleId="Heading2Char">
-    <w:name w:val="Heading 2 Char"/>
-    <w:basedOn w:val="DefaultParagraphFont"/>
-    <w:link w:val="Heading2"/>
+  <w:style w:type="character" w:customStyle="1" w:styleId="Titre2Car">
+    <w:name w:val="Titre 2 Car"/>
+    <w:basedOn w:val="Policepardfaut"/>
+    <w:link w:val="Titre2"/>
     <w:uiPriority w:val="9"/>
     <w:rsid w:val="005B3109"/>
     <w:rPr>
@@ -16197,7 +18268,7 @@
       <w:lang w:val="fr-CA" w:eastAsia="fr-FR"/>
     </w:rPr>
   </w:style>
-  <w:style w:type="paragraph" w:styleId="TOC2">
+  <w:style w:type="paragraph" w:styleId="TM2">
     <w:name w:val="toc 2"/>
     <w:basedOn w:val="Normal"/>
     <w:next w:val="Normal"/>
@@ -16210,7 +18281,7 @@
       <w:ind w:left="240"/>
     </w:pPr>
   </w:style>
-  <w:style w:type="paragraph" w:styleId="ListParagraph">
+  <w:style w:type="paragraph" w:styleId="Paragraphedeliste">
     <w:name w:val="List Paragraph"/>
     <w:basedOn w:val="Normal"/>
     <w:uiPriority w:val="34"/>
@@ -16221,11 +18292,11 @@
       <w:contextualSpacing/>
     </w:pPr>
   </w:style>
-  <w:style w:type="paragraph" w:styleId="Subtitle">
+  <w:style w:type="paragraph" w:styleId="Sous-titre">
     <w:name w:val="Subtitle"/>
     <w:basedOn w:val="Normal"/>
     <w:next w:val="Normal"/>
-    <w:link w:val="SubtitleChar"/>
+    <w:link w:val="Sous-titreCar"/>
     <w:uiPriority w:val="11"/>
     <w:qFormat/>
     <w:rsid w:val="00D90661"/>
@@ -16243,10 +18314,10 @@
       <w:szCs w:val="22"/>
     </w:rPr>
   </w:style>
-  <w:style w:type="character" w:customStyle="1" w:styleId="SubtitleChar">
-    <w:name w:val="Subtitle Char"/>
-    <w:basedOn w:val="DefaultParagraphFont"/>
-    <w:link w:val="Subtitle"/>
+  <w:style w:type="character" w:customStyle="1" w:styleId="Sous-titreCar">
+    <w:name w:val="Sous-titre Car"/>
+    <w:basedOn w:val="Policepardfaut"/>
+    <w:link w:val="Sous-titre"/>
     <w:uiPriority w:val="11"/>
     <w:rsid w:val="00D90661"/>
     <w:rPr>
@@ -16256,7 +18327,7 @@
       <w:lang w:val="fr-CA" w:eastAsia="fr-FR"/>
     </w:rPr>
   </w:style>
-  <w:style w:type="paragraph" w:styleId="TOC3">
+  <w:style w:type="paragraph" w:styleId="TM3">
     <w:name w:val="toc 3"/>
     <w:basedOn w:val="Normal"/>
     <w:next w:val="Normal"/>
@@ -16275,9 +18346,9 @@
       <w:lang w:val="en-US" w:eastAsia="en-US"/>
     </w:rPr>
   </w:style>
-  <w:style w:type="character" w:styleId="CommentReference">
+  <w:style w:type="character" w:styleId="Marquedecommentaire">
     <w:name w:val="annotation reference"/>
-    <w:basedOn w:val="DefaultParagraphFont"/>
+    <w:basedOn w:val="Policepardfaut"/>
     <w:uiPriority w:val="99"/>
     <w:semiHidden/>
     <w:unhideWhenUsed/>
@@ -16287,10 +18358,10 @@
       <w:szCs w:val="16"/>
     </w:rPr>
   </w:style>
-  <w:style w:type="paragraph" w:styleId="CommentText">
+  <w:style w:type="paragraph" w:styleId="Commentaire">
     <w:name w:val="annotation text"/>
     <w:basedOn w:val="Normal"/>
-    <w:link w:val="CommentTextChar"/>
+    <w:link w:val="CommentaireCar"/>
     <w:uiPriority w:val="99"/>
     <w:semiHidden/>
     <w:unhideWhenUsed/>
@@ -16299,10 +18370,10 @@
       <w:sz w:val="20"/>
     </w:rPr>
   </w:style>
-  <w:style w:type="character" w:customStyle="1" w:styleId="CommentTextChar">
-    <w:name w:val="Comment Text Char"/>
-    <w:basedOn w:val="DefaultParagraphFont"/>
-    <w:link w:val="CommentText"/>
+  <w:style w:type="character" w:customStyle="1" w:styleId="CommentaireCar">
+    <w:name w:val="Commentaire Car"/>
+    <w:basedOn w:val="Policepardfaut"/>
+    <w:link w:val="Commentaire"/>
     <w:uiPriority w:val="99"/>
     <w:semiHidden/>
     <w:rsid w:val="00EE0467"/>
@@ -16313,11 +18384,11 @@
       <w:lang w:val="fr-CA" w:eastAsia="fr-FR"/>
     </w:rPr>
   </w:style>
-  <w:style w:type="paragraph" w:styleId="CommentSubject">
+  <w:style w:type="paragraph" w:styleId="Objetducommentaire">
     <w:name w:val="annotation subject"/>
-    <w:basedOn w:val="CommentText"/>
-    <w:next w:val="CommentText"/>
-    <w:link w:val="CommentSubjectChar"/>
+    <w:basedOn w:val="Commentaire"/>
+    <w:next w:val="Commentaire"/>
+    <w:link w:val="ObjetducommentaireCar"/>
     <w:uiPriority w:val="99"/>
     <w:semiHidden/>
     <w:unhideWhenUsed/>
@@ -16327,10 +18398,10 @@
       <w:bCs/>
     </w:rPr>
   </w:style>
-  <w:style w:type="character" w:customStyle="1" w:styleId="CommentSubjectChar">
-    <w:name w:val="Comment Subject Char"/>
-    <w:basedOn w:val="CommentTextChar"/>
-    <w:link w:val="CommentSubject"/>
+  <w:style w:type="character" w:customStyle="1" w:styleId="ObjetducommentaireCar">
+    <w:name w:val="Objet du commentaire Car"/>
+    <w:basedOn w:val="CommentaireCar"/>
+    <w:link w:val="Objetducommentaire"/>
     <w:uiPriority w:val="99"/>
     <w:semiHidden/>
     <w:rsid w:val="00EE0467"/>
@@ -16343,10 +18414,10 @@
       <w:lang w:val="fr-CA" w:eastAsia="fr-FR"/>
     </w:rPr>
   </w:style>
-  <w:style w:type="paragraph" w:styleId="BalloonText">
+  <w:style w:type="paragraph" w:styleId="Textedebulles">
     <w:name w:val="Balloon Text"/>
     <w:basedOn w:val="Normal"/>
-    <w:link w:val="BalloonTextChar"/>
+    <w:link w:val="TextedebullesCar"/>
     <w:uiPriority w:val="99"/>
     <w:semiHidden/>
     <w:unhideWhenUsed/>
@@ -16357,10 +18428,10 @@
       <w:szCs w:val="18"/>
     </w:rPr>
   </w:style>
-  <w:style w:type="character" w:customStyle="1" w:styleId="BalloonTextChar">
-    <w:name w:val="Balloon Text Char"/>
-    <w:basedOn w:val="DefaultParagraphFont"/>
-    <w:link w:val="BalloonText"/>
+  <w:style w:type="character" w:customStyle="1" w:styleId="TextedebullesCar">
+    <w:name w:val="Texte de bulles Car"/>
+    <w:basedOn w:val="Policepardfaut"/>
+    <w:link w:val="Textedebulles"/>
     <w:uiPriority w:val="99"/>
     <w:semiHidden/>
     <w:rsid w:val="00EE0467"/>
@@ -16700,7 +18771,7 @@
 </file>
 
 <file path=customXml/itemProps1.xml><?xml version="1.0" encoding="utf-8"?>
-<ds:datastoreItem xmlns:ds="http://schemas.openxmlformats.org/officeDocument/2006/customXml" ds:itemID="{8B857452-D6CD-4D7E-9B13-9E323CD9A9CF}">
+<ds:datastoreItem xmlns:ds="http://schemas.openxmlformats.org/officeDocument/2006/customXml" ds:itemID="{9EA97A04-49DE-4CD4-B422-64CBEF9EDF67}">
   <ds:schemaRefs>
     <ds:schemaRef ds:uri="http://schemas.openxmlformats.org/officeDocument/2006/bibliography"/>
   </ds:schemaRefs>

</xml_diff>